<commit_message>
cuts form: Towards Real-Time Traffic Sign Detection and Classification - IEEE Journals & Magazine
</commit_message>
<xml_diff>
--- a/W04_218518_2019_praca magisterska.docx
+++ b/W04_218518_2019_praca magisterska.docx
@@ -451,127 +451,13 @@
                               </w:rPr>
                               <w:br/>
                             </w:r>
-                            <w:proofErr w:type="spellStart"/>
                             <w:r>
                               <w:rPr>
                                 <w:sz w:val="32"/>
                                 <w:szCs w:val="32"/>
                               </w:rPr>
-                              <w:t>Research</w:t>
+                              <w:t>Research on traffic sign recognition methods using multiple image source</w:t>
                             </w:r>
-                            <w:proofErr w:type="spellEnd"/>
-                            <w:r>
-                              <w:rPr>
-                                <w:sz w:val="32"/>
-                                <w:szCs w:val="32"/>
-                              </w:rPr>
-                              <w:t xml:space="preserve"> on </w:t>
-                            </w:r>
-                            <w:proofErr w:type="spellStart"/>
-                            <w:r>
-                              <w:rPr>
-                                <w:sz w:val="32"/>
-                                <w:szCs w:val="32"/>
-                              </w:rPr>
-                              <w:t>traffic</w:t>
-                            </w:r>
-                            <w:proofErr w:type="spellEnd"/>
-                            <w:r>
-                              <w:rPr>
-                                <w:sz w:val="32"/>
-                                <w:szCs w:val="32"/>
-                              </w:rPr>
-                              <w:t xml:space="preserve"> </w:t>
-                            </w:r>
-                            <w:proofErr w:type="spellStart"/>
-                            <w:r>
-                              <w:rPr>
-                                <w:sz w:val="32"/>
-                                <w:szCs w:val="32"/>
-                              </w:rPr>
-                              <w:t>sign</w:t>
-                            </w:r>
-                            <w:proofErr w:type="spellEnd"/>
-                            <w:r>
-                              <w:rPr>
-                                <w:sz w:val="32"/>
-                                <w:szCs w:val="32"/>
-                              </w:rPr>
-                              <w:t xml:space="preserve"> </w:t>
-                            </w:r>
-                            <w:proofErr w:type="spellStart"/>
-                            <w:r>
-                              <w:rPr>
-                                <w:sz w:val="32"/>
-                                <w:szCs w:val="32"/>
-                              </w:rPr>
-                              <w:t>recognition</w:t>
-                            </w:r>
-                            <w:proofErr w:type="spellEnd"/>
-                            <w:r>
-                              <w:rPr>
-                                <w:sz w:val="32"/>
-                                <w:szCs w:val="32"/>
-                              </w:rPr>
-                              <w:t xml:space="preserve"> </w:t>
-                            </w:r>
-                            <w:proofErr w:type="spellStart"/>
-                            <w:r>
-                              <w:rPr>
-                                <w:sz w:val="32"/>
-                                <w:szCs w:val="32"/>
-                              </w:rPr>
-                              <w:t>methods</w:t>
-                            </w:r>
-                            <w:proofErr w:type="spellEnd"/>
-                            <w:r>
-                              <w:rPr>
-                                <w:sz w:val="32"/>
-                                <w:szCs w:val="32"/>
-                              </w:rPr>
-                              <w:t xml:space="preserve"> </w:t>
-                            </w:r>
-                            <w:proofErr w:type="spellStart"/>
-                            <w:r>
-                              <w:rPr>
-                                <w:sz w:val="32"/>
-                                <w:szCs w:val="32"/>
-                              </w:rPr>
-                              <w:t>using</w:t>
-                            </w:r>
-                            <w:proofErr w:type="spellEnd"/>
-                            <w:r>
-                              <w:rPr>
-                                <w:sz w:val="32"/>
-                                <w:szCs w:val="32"/>
-                              </w:rPr>
-                              <w:t xml:space="preserve"> </w:t>
-                            </w:r>
-                            <w:proofErr w:type="spellStart"/>
-                            <w:r>
-                              <w:rPr>
-                                <w:sz w:val="32"/>
-                                <w:szCs w:val="32"/>
-                              </w:rPr>
-                              <w:t>multiple</w:t>
-                            </w:r>
-                            <w:proofErr w:type="spellEnd"/>
-                            <w:r>
-                              <w:rPr>
-                                <w:sz w:val="32"/>
-                                <w:szCs w:val="32"/>
-                              </w:rPr>
-                              <w:t xml:space="preserve"> image </w:t>
-                            </w:r>
-                            <w:proofErr w:type="spellStart"/>
-                            <w:r>
-                              <w:rPr>
-                                <w:sz w:val="32"/>
-                                <w:szCs w:val="32"/>
-                              </w:rPr>
-                              <w:t>source</w:t>
-                            </w:r>
-                            <w:proofErr w:type="spellEnd"/>
                           </w:p>
                           <w:p>
                             <w:pPr>
@@ -700,127 +586,13 @@
                         </w:rPr>
                         <w:br/>
                       </w:r>
-                      <w:proofErr w:type="spellStart"/>
                       <w:r>
                         <w:rPr>
                           <w:sz w:val="32"/>
                           <w:szCs w:val="32"/>
                         </w:rPr>
-                        <w:t>Research</w:t>
+                        <w:t>Research on traffic sign recognition methods using multiple image source</w:t>
                       </w:r>
-                      <w:proofErr w:type="spellEnd"/>
-                      <w:r>
-                        <w:rPr>
-                          <w:sz w:val="32"/>
-                          <w:szCs w:val="32"/>
-                        </w:rPr>
-                        <w:t xml:space="preserve"> on </w:t>
-                      </w:r>
-                      <w:proofErr w:type="spellStart"/>
-                      <w:r>
-                        <w:rPr>
-                          <w:sz w:val="32"/>
-                          <w:szCs w:val="32"/>
-                        </w:rPr>
-                        <w:t>traffic</w:t>
-                      </w:r>
-                      <w:proofErr w:type="spellEnd"/>
-                      <w:r>
-                        <w:rPr>
-                          <w:sz w:val="32"/>
-                          <w:szCs w:val="32"/>
-                        </w:rPr>
-                        <w:t xml:space="preserve"> </w:t>
-                      </w:r>
-                      <w:proofErr w:type="spellStart"/>
-                      <w:r>
-                        <w:rPr>
-                          <w:sz w:val="32"/>
-                          <w:szCs w:val="32"/>
-                        </w:rPr>
-                        <w:t>sign</w:t>
-                      </w:r>
-                      <w:proofErr w:type="spellEnd"/>
-                      <w:r>
-                        <w:rPr>
-                          <w:sz w:val="32"/>
-                          <w:szCs w:val="32"/>
-                        </w:rPr>
-                        <w:t xml:space="preserve"> </w:t>
-                      </w:r>
-                      <w:proofErr w:type="spellStart"/>
-                      <w:r>
-                        <w:rPr>
-                          <w:sz w:val="32"/>
-                          <w:szCs w:val="32"/>
-                        </w:rPr>
-                        <w:t>recognition</w:t>
-                      </w:r>
-                      <w:proofErr w:type="spellEnd"/>
-                      <w:r>
-                        <w:rPr>
-                          <w:sz w:val="32"/>
-                          <w:szCs w:val="32"/>
-                        </w:rPr>
-                        <w:t xml:space="preserve"> </w:t>
-                      </w:r>
-                      <w:proofErr w:type="spellStart"/>
-                      <w:r>
-                        <w:rPr>
-                          <w:sz w:val="32"/>
-                          <w:szCs w:val="32"/>
-                        </w:rPr>
-                        <w:t>methods</w:t>
-                      </w:r>
-                      <w:proofErr w:type="spellEnd"/>
-                      <w:r>
-                        <w:rPr>
-                          <w:sz w:val="32"/>
-                          <w:szCs w:val="32"/>
-                        </w:rPr>
-                        <w:t xml:space="preserve"> </w:t>
-                      </w:r>
-                      <w:proofErr w:type="spellStart"/>
-                      <w:r>
-                        <w:rPr>
-                          <w:sz w:val="32"/>
-                          <w:szCs w:val="32"/>
-                        </w:rPr>
-                        <w:t>using</w:t>
-                      </w:r>
-                      <w:proofErr w:type="spellEnd"/>
-                      <w:r>
-                        <w:rPr>
-                          <w:sz w:val="32"/>
-                          <w:szCs w:val="32"/>
-                        </w:rPr>
-                        <w:t xml:space="preserve"> </w:t>
-                      </w:r>
-                      <w:proofErr w:type="spellStart"/>
-                      <w:r>
-                        <w:rPr>
-                          <w:sz w:val="32"/>
-                          <w:szCs w:val="32"/>
-                        </w:rPr>
-                        <w:t>multiple</w:t>
-                      </w:r>
-                      <w:proofErr w:type="spellEnd"/>
-                      <w:r>
-                        <w:rPr>
-                          <w:sz w:val="32"/>
-                          <w:szCs w:val="32"/>
-                        </w:rPr>
-                        <w:t xml:space="preserve"> image </w:t>
-                      </w:r>
-                      <w:proofErr w:type="spellStart"/>
-                      <w:r>
-                        <w:rPr>
-                          <w:sz w:val="32"/>
-                          <w:szCs w:val="32"/>
-                        </w:rPr>
-                        <w:t>source</w:t>
-                      </w:r>
-                      <w:proofErr w:type="spellEnd"/>
                     </w:p>
                     <w:p>
                       <w:pPr>
@@ -4543,22 +4315,157 @@
     </w:p>
     <w:p>
       <w:pPr>
-        <w:pStyle w:val="Nagwek1"/>
+        <w:pStyle w:val="Nagwek2"/>
       </w:pPr>
-      <w:bookmarkStart w:id="42" w:name="_Toc1668471"/>
-      <w:r>
-        <w:t xml:space="preserve">Metody </w:t>
-      </w:r>
-      <w:r>
-        <w:t xml:space="preserve">detekcji obiektów na </w:t>
-      </w:r>
-      <w:r>
-        <w:t>obrazach panoramicznych</w:t>
+      <w:bookmarkStart w:id="42" w:name="_Toc1668490"/>
+      <w:r>
+        <w:t>Publiczne bazy danych znaków</w:t>
       </w:r>
       <w:bookmarkEnd w:id="42"/>
     </w:p>
     <w:p>
       <w:r>
+        <w:t>Istnieje kilka publicznie dostępnych zestawów danych znaków drogowych:</w:t>
+      </w:r>
+    </w:p>
+    <w:p>
+      <w:pPr>
+        <w:numPr>
+          <w:ilvl w:val="0"/>
+          <w:numId w:val="5"/>
+        </w:numPr>
+      </w:pPr>
+      <w:r>
+        <w:t>Niemiecki test TSR (GTSRB)</w:t>
+      </w:r>
+      <w:r>
+        <w:t>,</w:t>
+      </w:r>
+    </w:p>
+    <w:p>
+      <w:pPr>
+        <w:numPr>
+          <w:ilvl w:val="0"/>
+          <w:numId w:val="5"/>
+        </w:numPr>
+      </w:pPr>
+      <w:r>
+        <w:t xml:space="preserve">KUL </w:t>
+      </w:r>
+      <w:proofErr w:type="spellStart"/>
+      <w:r>
+        <w:t>Belgium</w:t>
+      </w:r>
+      <w:proofErr w:type="spellEnd"/>
+      <w:r>
+        <w:t xml:space="preserve"> Zestaw danych znaków drogowych (zestaw danych KUL</w:t>
+      </w:r>
+      <w:r>
+        <w:t>,</w:t>
+      </w:r>
+    </w:p>
+    <w:p>
+      <w:pPr>
+        <w:numPr>
+          <w:ilvl w:val="0"/>
+          <w:numId w:val="5"/>
+        </w:numPr>
+      </w:pPr>
+      <w:r>
+        <w:t>Szwedzki zestaw danych znaków drogowych (zestaw danych STS)</w:t>
+      </w:r>
+      <w:r>
+        <w:t>,</w:t>
+      </w:r>
+    </w:p>
+    <w:p>
+      <w:pPr>
+        <w:numPr>
+          <w:ilvl w:val="0"/>
+          <w:numId w:val="5"/>
+        </w:numPr>
+      </w:pPr>
+      <w:r>
+        <w:t xml:space="preserve">Baza danych obrazów RUG </w:t>
+      </w:r>
+      <w:proofErr w:type="spellStart"/>
+      <w:r>
+        <w:t>Traffic</w:t>
+      </w:r>
+      <w:proofErr w:type="spellEnd"/>
+      <w:r>
+        <w:t xml:space="preserve"> </w:t>
+      </w:r>
+      <w:proofErr w:type="spellStart"/>
+      <w:r>
+        <w:t>Sign</w:t>
+      </w:r>
+      <w:proofErr w:type="spellEnd"/>
+      <w:r>
+        <w:t xml:space="preserve"> (zestaw danych RUG)</w:t>
+      </w:r>
+      <w:r>
+        <w:t>,</w:t>
+      </w:r>
+    </w:p>
+    <w:p>
+      <w:pPr>
+        <w:numPr>
+          <w:ilvl w:val="0"/>
+          <w:numId w:val="5"/>
+        </w:numPr>
+      </w:pPr>
+      <w:r>
+        <w:t xml:space="preserve">Baza danych </w:t>
+      </w:r>
+      <w:proofErr w:type="spellStart"/>
+      <w:r>
+        <w:t>Stereopolis</w:t>
+      </w:r>
+      <w:proofErr w:type="spellEnd"/>
+    </w:p>
+    <w:p>
+      <w:r>
+        <w:t>P</w:t>
+      </w:r>
+      <w:r>
+        <w:t xml:space="preserve">odejścia te nie są jednak porównywalne do czasu wydania niemieckiego </w:t>
+      </w:r>
+      <w:proofErr w:type="spellStart"/>
+      <w:r>
+        <w:t>benchmarkingu</w:t>
+      </w:r>
+      <w:proofErr w:type="spellEnd"/>
+      <w:r>
+        <w:t xml:space="preserve"> wykrywania znaków drogowych (GTSDB) [2] i niemieckiego </w:t>
+      </w:r>
+      <w:proofErr w:type="spellStart"/>
+      <w:r>
+        <w:t>benchmarkingu</w:t>
+      </w:r>
+      <w:proofErr w:type="spellEnd"/>
+      <w:r>
+        <w:t xml:space="preserve"> rozpoznawania znaków drogowych (GTSRB) [3], ponieważ ogólnie brakuje ogólnie dostępnego wskaźnika referencyjnego. GTSDB i GTSRB przedstawiają dwa ogólnodostępne i obszerne zbiory danych, umożliwiające bezstronne porównanie różnych podejść do wykrywania i klasyfikacji znaków drogowych. </w:t>
+      </w:r>
+    </w:p>
+    <w:p>
+      <w:pPr>
+        <w:pStyle w:val="Nagwek1"/>
+      </w:pPr>
+      <w:bookmarkStart w:id="43" w:name="_Toc1668471"/>
+      <w:r>
+        <w:t xml:space="preserve">Metody </w:t>
+      </w:r>
+      <w:r>
+        <w:t xml:space="preserve">detekcji obiektów na </w:t>
+      </w:r>
+      <w:r>
+        <w:t>obrazach panoramicznych</w:t>
+      </w:r>
+      <w:bookmarkEnd w:id="43"/>
+    </w:p>
+    <w:p>
+      <w:r>
         <w:t>Problem</w:t>
       </w:r>
       <w:r>
@@ -4673,10 +4580,7 @@
         <w:t xml:space="preserve"> jest</w:t>
       </w:r>
       <w:r>
-        <w:t xml:space="preserve"> </w:t>
-      </w:r>
-      <w:r>
-        <w:t>przetwarzanie wstępne</w:t>
+        <w:t xml:space="preserve"> przetwarzanie wstępne</w:t>
       </w:r>
       <w:r>
         <w:t xml:space="preserve"> </w:t>
@@ -4910,7 +4814,7 @@
       <w:pPr>
         <w:pStyle w:val="Nagwek2"/>
       </w:pPr>
-      <w:bookmarkStart w:id="43" w:name="_Toc1668472"/>
+      <w:bookmarkStart w:id="44" w:name="_Toc1668472"/>
       <w:r>
         <w:t>Algorytmy ł</w:t>
       </w:r>
@@ -4926,7 +4830,7 @@
       <w:r>
         <w:t xml:space="preserve"> w panoramę</w:t>
       </w:r>
-      <w:bookmarkEnd w:id="43"/>
+      <w:bookmarkEnd w:id="44"/>
     </w:p>
     <w:p>
       <w:r>
@@ -5154,6 +5058,7 @@
         <w:t xml:space="preserve"> do </w:t>
       </w:r>
       <w:r>
+        <w:lastRenderedPageBreak/>
         <w:t>identyfikacji</w:t>
       </w:r>
       <w:r>
@@ -5253,11 +5158,11 @@
       <w:pPr>
         <w:pStyle w:val="Nagwek3"/>
       </w:pPr>
-      <w:bookmarkStart w:id="44" w:name="_Toc1668473"/>
+      <w:bookmarkStart w:id="45" w:name="_Toc1668473"/>
       <w:r>
         <w:t>Metody klasyczne</w:t>
       </w:r>
-      <w:bookmarkEnd w:id="44"/>
+      <w:bookmarkEnd w:id="45"/>
     </w:p>
     <w:p>
       <w:r>
@@ -5471,7 +5376,6 @@
         <w:pStyle w:val="Nagwek4"/>
       </w:pPr>
       <w:r>
-        <w:lastRenderedPageBreak/>
         <w:t>T</w:t>
       </w:r>
       <w:r>
@@ -5745,13 +5649,7 @@
         <w:t xml:space="preserve"> Został zaproponowany do łączenia klatek filmowych tego samego obszaru nagrywanych różnymi kamerami</w:t>
       </w:r>
       <w:r>
-        <w:t xml:space="preserve"> (a</w:t>
-      </w:r>
-      <w:r>
-        <w:t>utorzy testowali algorytm na dwóch kamerach – TV i IR</w:t>
-      </w:r>
-      <w:r>
-        <w:t>)</w:t>
+        <w:t xml:space="preserve"> (autorzy testowali algorytm na dwóch kamerach – TV i IR)</w:t>
       </w:r>
       <w:r>
         <w:t>, jednak może być stosowany</w:t>
@@ -5766,13 +5664,7 @@
         <w:t xml:space="preserve"> panoramy.</w:t>
       </w:r>
       <w:r>
-        <w:t xml:space="preserve"> </w:t>
-      </w:r>
-      <w:r>
-        <w:t xml:space="preserve">Algorytm został przedstawiony następująco. </w:t>
-      </w:r>
-      <w:r>
-        <w:t xml:space="preserve"> </w:t>
+        <w:t xml:space="preserve"> Algorytm został przedstawiony następująco.  </w:t>
       </w:r>
       <w:r>
         <w:t xml:space="preserve">Początkowa faza </w:t>
@@ -5817,10 +5709,7 @@
         <w:t xml:space="preserve"> </w:t>
       </w:r>
       <w:r>
-        <w:t>identycznie jak w metodach klasycznych</w:t>
-      </w:r>
-      <w:r>
-        <w:t xml:space="preserve">, </w:t>
+        <w:t xml:space="preserve">identycznie jak w metodach klasycznych, </w:t>
       </w:r>
       <w:r>
         <w:t xml:space="preserve"> wyznacza się za pomocą sumy najmniejszych kwadratów lub sumy modułów różnic</w:t>
@@ -5844,10 +5733,7 @@
         <w:t xml:space="preserve"> ogólne</w:t>
       </w:r>
       <w:r>
-        <w:t xml:space="preserve"> i </w:t>
-      </w:r>
-      <w:r>
-        <w:t>zostaje wyznaczona wynikowa</w:t>
+        <w:t xml:space="preserve"> i zostaje wyznaczona wynikowa</w:t>
       </w:r>
       <w:r>
         <w:t xml:space="preserve"> </w:t>
@@ -5940,7 +5826,11 @@
         <w:t>o przesunięciu</w:t>
       </w:r>
       <w:r>
-        <w:t xml:space="preserve"> i</w:t>
+        <w:t xml:space="preserve"> </w:t>
+      </w:r>
+      <w:r>
+        <w:lastRenderedPageBreak/>
+        <w:t>i</w:t>
       </w:r>
       <w:r>
         <w:t xml:space="preserve"> </w:t>
@@ -5982,6 +5872,7 @@
           <w:id w:val="-1212889331"/>
           <w:citation/>
         </w:sdtPr>
+        <w:sdtEndPr/>
         <w:sdtContent>
           <w:r>
             <w:fldChar w:fldCharType="begin"/>
@@ -6125,7 +6016,7 @@
       <w:pPr>
         <w:pStyle w:val="Nagwek3"/>
       </w:pPr>
-      <w:bookmarkStart w:id="45" w:name="_Toc1668474"/>
+      <w:bookmarkStart w:id="46" w:name="_Toc1668474"/>
       <w:r>
         <w:t xml:space="preserve">Metody </w:t>
       </w:r>
@@ -6147,7 +6038,7 @@
       <w:r>
         <w:t xml:space="preserve"> (kluczowych)</w:t>
       </w:r>
-      <w:bookmarkEnd w:id="45"/>
+      <w:bookmarkEnd w:id="46"/>
     </w:p>
     <w:p>
       <w:r>
@@ -6223,11 +6114,7 @@
         <w:t xml:space="preserve"> </w:t>
       </w:r>
       <w:r>
-        <w:t xml:space="preserve">Fragmenty obrazu, </w:t>
-      </w:r>
-      <w:r>
-        <w:lastRenderedPageBreak/>
-        <w:t>które nie zmieniają się podczas przekształceń obrazu nazywane są punktami kluczowymi.</w:t>
+        <w:t>Fragmenty obrazu, które nie zmieniają się podczas przekształceń obrazu nazywane są punktami kluczowymi.</w:t>
       </w:r>
       <w:r>
         <w:t xml:space="preserve"> </w:t>
@@ -6242,10 +6129,7 @@
         <w:t xml:space="preserve"> względem siebie.</w:t>
       </w:r>
       <w:r>
-        <w:t xml:space="preserve"> </w:t>
-      </w:r>
-      <w:r>
-        <w:t>W ogólności można stwierdzić, że punkty charakterystyczne są skalo-niezmiennicze.</w:t>
+        <w:t xml:space="preserve"> W ogólności można stwierdzić, że punkty charakterystyczne są skalo-niezmiennicze.</w:t>
       </w:r>
       <w:r>
         <w:t xml:space="preserve"> Oznacza to, że po wykryciu kilku </w:t>
@@ -8027,7 +7911,14 @@
         <w:rPr>
           <w:rFonts w:eastAsiaTheme="minorEastAsia" w:cstheme="minorHAnsi"/>
         </w:rPr>
-        <w:t xml:space="preserve">Detektor Harrisa wykrywa </w:t>
+        <w:t xml:space="preserve">Detektor Harrisa </w:t>
+      </w:r>
+      <w:r>
+        <w:rPr>
+          <w:rFonts w:eastAsiaTheme="minorEastAsia" w:cstheme="minorHAnsi"/>
+        </w:rPr>
+        <w:lastRenderedPageBreak/>
+        <w:t xml:space="preserve">wykrywa </w:t>
       </w:r>
       <w:r>
         <w:rPr>
@@ -8958,14 +8849,7 @@
         <w:rPr>
           <w:rFonts w:eastAsiaTheme="minorEastAsia" w:cstheme="minorHAnsi"/>
         </w:rPr>
-        <w:t xml:space="preserve"> i jeżeli tego </w:t>
-      </w:r>
-      <w:r>
-        <w:rPr>
-          <w:rFonts w:eastAsiaTheme="minorEastAsia" w:cstheme="minorHAnsi"/>
-        </w:rPr>
-        <w:lastRenderedPageBreak/>
-        <w:t>nie zrobił zostaje automatycznie odrzucony.</w:t>
+        <w:t xml:space="preserve"> i jeżeli tego nie zrobił zostaje automatycznie odrzucony.</w:t>
       </w:r>
       <w:r>
         <w:rPr>
@@ -9485,7 +9369,11 @@
         <w:t>e obrazu</w:t>
       </w:r>
       <w:r>
-        <w:t xml:space="preserve"> tworzy się poprzez zwiększenie potęgi </w:t>
+        <w:t xml:space="preserve"> tworzy się </w:t>
+      </w:r>
+      <w:r>
+        <w:lastRenderedPageBreak/>
+        <w:t xml:space="preserve">poprzez zwiększenie potęgi </w:t>
       </w:r>
       <w:r>
         <w:t xml:space="preserve"> do której zostanie podniesiona stała</w:t>
@@ -10328,22 +10216,18 @@
         <w:t xml:space="preserve"> charakterystyczne na każdym obrazie</w:t>
       </w:r>
       <w:r>
-        <w:t xml:space="preserve"> wskazywały jednakowy kierunek. Realizowane jest to poprzez wyznaczenie gradientu w </w:t>
-      </w:r>
-      <w:r>
-        <w:lastRenderedPageBreak/>
-        <w:t xml:space="preserve">punkcie charakterystycznym. Następnie wyznacza się gradienty w małym otoczeniu punktu charakterystycznego i z odpowiednio wyważonych gradientów tworzy się histogram. Z histogramu powstaje deskryptor który pozwala wyznaczyć orientację obszaru przetwarzanego w końcowym etapie. Etap końcowy polega na tworzeniu ostatecznych deskryptorów. Najczęściej przetwarzaniu podlega rozmyty wejściowy obraz. Etap przypomina ten poprzedni lecz otoczenie punktu charakterystycznego jest dużo większe i podzielone na cztery obszary. W każdym obszarze wyznacza się osobne deskryptory co kończy algorytm. Uzyskuje się w ten sposób punkty charakterystyczne wraz z dokładną orientacją. </w:t>
+        <w:t xml:space="preserve"> wskazywały jednakowy kierunek. Realizowane jest to poprzez wyznaczenie gradientu w punkcie charakterystycznym. Następnie wyznacza się gradienty w małym otoczeniu punktu charakterystycznego i z odpowiednio wyważonych gradientów tworzy się histogram. Z histogramu powstaje deskryptor który pozwala wyznaczyć orientację obszaru przetwarzanego w końcowym etapie. Etap końcowy polega na tworzeniu ostatecznych deskryptorów. Najczęściej przetwarzaniu podlega rozmyty wejściowy obraz. Etap przypomina ten poprzedni lecz otoczenie punktu charakterystycznego jest dużo większe i podzielone na cztery obszary. W każdym obszarze wyznacza się osobne deskryptory co kończy algorytm. Uzyskuje się w ten sposób punkty charakterystyczne wraz z dokładną orientacją. </w:t>
       </w:r>
     </w:p>
     <w:p>
       <w:pPr>
         <w:pStyle w:val="Nagwek3"/>
       </w:pPr>
-      <w:bookmarkStart w:id="46" w:name="_Toc1668475"/>
+      <w:bookmarkStart w:id="47" w:name="_Toc1668475"/>
       <w:r>
         <w:t>Łączenie obrazów</w:t>
       </w:r>
-      <w:bookmarkEnd w:id="46"/>
+      <w:bookmarkEnd w:id="47"/>
     </w:p>
     <w:p>
       <w:r>
@@ -10464,11 +10348,11 @@
       <w:pPr>
         <w:pStyle w:val="Nagwek2"/>
       </w:pPr>
-      <w:bookmarkStart w:id="47" w:name="_Toc1668476"/>
+      <w:bookmarkStart w:id="48" w:name="_Toc1668476"/>
       <w:r>
         <w:t>Segmentacja obrazów</w:t>
       </w:r>
-      <w:bookmarkEnd w:id="47"/>
+      <w:bookmarkEnd w:id="48"/>
     </w:p>
     <w:p>
       <w:pPr>
@@ -10784,7 +10668,14 @@
         <w:rPr>
           <w:rFonts w:eastAsiaTheme="minorEastAsia"/>
         </w:rPr>
-        <w:t xml:space="preserve"> Wyznaczenie wzorców powinno się opierać o starannie dobrane cechy. Cechy takie powinny mieć specyficzne </w:t>
+        <w:t xml:space="preserve"> Wyznaczenie wzorców powinno się opierać o starannie dobrane cechy. Cechy takie </w:t>
+      </w:r>
+      <w:r>
+        <w:rPr>
+          <w:rFonts w:eastAsiaTheme="minorEastAsia"/>
+        </w:rPr>
+        <w:lastRenderedPageBreak/>
+        <w:t xml:space="preserve">powinny mieć specyficzne </w:t>
       </w:r>
       <w:r>
         <w:rPr>
@@ -11372,14 +11263,7 @@
         <w:rPr>
           <w:rFonts w:eastAsiaTheme="minorEastAsia"/>
         </w:rPr>
-        <w:t xml:space="preserve">Oznacza to, </w:t>
-      </w:r>
-      <w:r>
-        <w:rPr>
-          <w:rFonts w:eastAsiaTheme="minorEastAsia"/>
-        </w:rPr>
-        <w:lastRenderedPageBreak/>
-        <w:t>że</w:t>
+        <w:t>Oznacza to, że</w:t>
       </w:r>
       <w:r>
         <w:rPr>
@@ -11437,14 +11321,14 @@
           <w:rFonts w:eastAsiaTheme="minorEastAsia"/>
         </w:rPr>
       </w:pPr>
-      <w:bookmarkStart w:id="48" w:name="_Toc1668477"/>
+      <w:bookmarkStart w:id="49" w:name="_Toc1668477"/>
       <w:r>
         <w:rPr>
           <w:rFonts w:eastAsiaTheme="minorEastAsia"/>
         </w:rPr>
         <w:t>Wykrywanie na podstawie koloru</w:t>
       </w:r>
-      <w:bookmarkEnd w:id="48"/>
+      <w:bookmarkEnd w:id="49"/>
     </w:p>
     <w:p>
       <w:r>
@@ -11583,6 +11467,9 @@
       </w:pPr>
       <w:r>
         <w:t>Zmiana przestrzeni barw</w:t>
+      </w:r>
+      <w:r>
+        <w:t xml:space="preserve"> (zredagować)</w:t>
       </w:r>
     </w:p>
     <w:p>
@@ -11838,6 +11725,7 @@
     </w:p>
     <w:p>
       <w:r>
+        <w:lastRenderedPageBreak/>
         <w:t>Warto wspomnieć o pracy</w:t>
       </w:r>
       <w:r>
@@ -12086,19 +11974,388 @@
       <w:r>
         <w:t>zaznaczany obszar z potencjalnym znakiem.</w:t>
       </w:r>
-      <w:r>
-        <w:t xml:space="preserve"> </w:t>
+    </w:p>
+    <w:p>
+      <w:pPr>
+        <w:pStyle w:val="Nagwek4"/>
+      </w:pPr>
+      <w:r>
+        <w:t>Model prawdopodobieństwa barwy</w:t>
+      </w:r>
+    </w:p>
+    <w:p>
+      <w:r>
+        <w:t xml:space="preserve">Model prawdopodobieństwa kolorów uzyskuje się na podstawie rozkładu kolorów znaków drogowych, które są szacowane na podstawie ręcznie pobranych próbek szkoleniowych. Aby poprawić odporność na zmiany oświetlenia, wartości RGB są konwertowane na przestrzeń </w:t>
+      </w:r>
+      <w:proofErr w:type="spellStart"/>
+      <w:r>
+        <w:t>Ohta</w:t>
+      </w:r>
+      <w:proofErr w:type="spellEnd"/>
+      <w:r>
+        <w:t> [22], ponieważ najlepiej sprawdza się w naszych eksperymentach.</w:t>
+      </w:r>
+      <w:r>
+        <w:t xml:space="preserve"> </w:t>
+      </w:r>
+    </w:p>
+    <w:p>
+      <w:r>
+        <w:t xml:space="preserve">Załóżmy, że są N- 1 kolory znaków drogowych, a wszystkie tła są oznaczone innym kolorem. Najpierw ręcznie zbieramy wartości RGB tych N kolory z obrazów treningowych. Następnie przekształcamy te wartości RGB w przestrzeń </w:t>
+      </w:r>
+      <w:proofErr w:type="spellStart"/>
+      <w:r>
+        <w:t>Ohta</w:t>
+      </w:r>
+      <w:proofErr w:type="spellEnd"/>
+      <w:r>
+        <w:t xml:space="preserve"> według</w:t>
+      </w:r>
+    </w:p>
+    <w:p>
+      <w:pPr>
+        <w:rPr>
+          <w:rFonts w:eastAsiaTheme="minorEastAsia"/>
+        </w:rPr>
+      </w:pPr>
+      <m:oMathPara>
+        <m:oMath>
+          <m:sSub>
+            <m:sSubPr>
+              <m:ctrlPr>
+                <w:rPr>
+                  <w:rFonts w:ascii="Cambria Math" w:hAnsi="Cambria Math"/>
+                  <w:i/>
+                </w:rPr>
+              </m:ctrlPr>
+            </m:sSubPr>
+            <m:e>
+              <m:r>
+                <w:rPr>
+                  <w:rFonts w:ascii="Cambria Math" w:hAnsi="Cambria Math"/>
+                </w:rPr>
+                <m:t>P</m:t>
+              </m:r>
+            </m:e>
+            <m:sub>
+              <m:r>
+                <w:rPr>
+                  <w:rFonts w:ascii="Cambria Math" w:hAnsi="Cambria Math"/>
+                </w:rPr>
+                <m:t>1</m:t>
+              </m:r>
+            </m:sub>
+          </m:sSub>
+          <m:r>
+            <w:rPr>
+              <w:rFonts w:ascii="Cambria Math" w:hAnsi="Cambria Math"/>
+            </w:rPr>
+            <m:t>=</m:t>
+          </m:r>
+          <m:f>
+            <m:fPr>
+              <m:ctrlPr>
+                <w:rPr>
+                  <w:rFonts w:ascii="Cambria Math" w:hAnsi="Cambria Math"/>
+                  <w:i/>
+                </w:rPr>
+              </m:ctrlPr>
+            </m:fPr>
+            <m:num>
+              <m:r>
+                <w:rPr>
+                  <w:rFonts w:ascii="Cambria Math" w:hAnsi="Cambria Math"/>
+                </w:rPr>
+                <m:t>1</m:t>
+              </m:r>
+            </m:num>
+            <m:den>
+              <m:rad>
+                <m:radPr>
+                  <m:degHide m:val="1"/>
+                  <m:ctrlPr>
+                    <w:rPr>
+                      <w:rFonts w:ascii="Cambria Math" w:hAnsi="Cambria Math"/>
+                      <w:i/>
+                    </w:rPr>
+                  </m:ctrlPr>
+                </m:radPr>
+                <m:deg/>
+                <m:e>
+                  <m:r>
+                    <w:rPr>
+                      <w:rFonts w:ascii="Cambria Math" w:hAnsi="Cambria Math"/>
+                    </w:rPr>
+                    <m:t>2</m:t>
+                  </m:r>
+                </m:e>
+              </m:rad>
+            </m:den>
+          </m:f>
+          <m:f>
+            <m:fPr>
+              <m:ctrlPr>
+                <w:rPr>
+                  <w:rFonts w:ascii="Cambria Math" w:hAnsi="Cambria Math"/>
+                  <w:i/>
+                </w:rPr>
+              </m:ctrlPr>
+            </m:fPr>
+            <m:num>
+              <m:r>
+                <w:rPr>
+                  <w:rFonts w:ascii="Cambria Math" w:hAnsi="Cambria Math"/>
+                </w:rPr>
+                <m:t>R-G</m:t>
+              </m:r>
+            </m:num>
+            <m:den>
+              <m:r>
+                <w:rPr>
+                  <w:rFonts w:ascii="Cambria Math" w:hAnsi="Cambria Math"/>
+                </w:rPr>
+                <m:t>R+G+B</m:t>
+              </m:r>
+            </m:den>
+          </m:f>
+        </m:oMath>
+      </m:oMathPara>
+    </w:p>
+    <w:p>
+      <w:pPr>
+        <w:rPr>
+          <w:rFonts w:eastAsiaTheme="minorEastAsia"/>
+        </w:rPr>
+      </w:pPr>
+      <m:oMathPara>
+        <m:oMath>
+          <m:sSub>
+            <m:sSubPr>
+              <m:ctrlPr>
+                <w:rPr>
+                  <w:rFonts w:ascii="Cambria Math" w:hAnsi="Cambria Math"/>
+                  <w:i/>
+                </w:rPr>
+              </m:ctrlPr>
+            </m:sSubPr>
+            <m:e>
+              <m:r>
+                <w:rPr>
+                  <w:rFonts w:ascii="Cambria Math" w:hAnsi="Cambria Math"/>
+                </w:rPr>
+                <m:t>P</m:t>
+              </m:r>
+            </m:e>
+            <m:sub>
+              <m:r>
+                <w:rPr>
+                  <w:rFonts w:ascii="Cambria Math" w:hAnsi="Cambria Math"/>
+                </w:rPr>
+                <m:t>2</m:t>
+              </m:r>
+            </m:sub>
+          </m:sSub>
+          <m:r>
+            <w:rPr>
+              <w:rFonts w:ascii="Cambria Math" w:hAnsi="Cambria Math"/>
+            </w:rPr>
+            <m:t>=</m:t>
+          </m:r>
+          <m:f>
+            <m:fPr>
+              <m:ctrlPr>
+                <w:rPr>
+                  <w:rFonts w:ascii="Cambria Math" w:hAnsi="Cambria Math"/>
+                  <w:i/>
+                </w:rPr>
+              </m:ctrlPr>
+            </m:fPr>
+            <m:num>
+              <m:r>
+                <w:rPr>
+                  <w:rFonts w:ascii="Cambria Math" w:hAnsi="Cambria Math"/>
+                </w:rPr>
+                <m:t>1</m:t>
+              </m:r>
+            </m:num>
+            <m:den>
+              <m:rad>
+                <m:radPr>
+                  <m:degHide m:val="1"/>
+                  <m:ctrlPr>
+                    <w:rPr>
+                      <w:rFonts w:ascii="Cambria Math" w:hAnsi="Cambria Math"/>
+                      <w:i/>
+                    </w:rPr>
+                  </m:ctrlPr>
+                </m:radPr>
+                <m:deg/>
+                <m:e>
+                  <m:r>
+                    <w:rPr>
+                      <w:rFonts w:ascii="Cambria Math" w:hAnsi="Cambria Math"/>
+                    </w:rPr>
+                    <m:t>6</m:t>
+                  </m:r>
+                </m:e>
+              </m:rad>
+            </m:den>
+          </m:f>
+          <m:f>
+            <m:fPr>
+              <m:ctrlPr>
+                <w:rPr>
+                  <w:rFonts w:ascii="Cambria Math" w:hAnsi="Cambria Math"/>
+                  <w:i/>
+                </w:rPr>
+              </m:ctrlPr>
+            </m:fPr>
+            <m:num>
+              <m:r>
+                <w:rPr>
+                  <w:rFonts w:ascii="Cambria Math" w:hAnsi="Cambria Math"/>
+                </w:rPr>
+                <m:t>G</m:t>
+              </m:r>
+              <m:r>
+                <w:rPr>
+                  <w:rFonts w:ascii="Cambria Math" w:hAnsi="Cambria Math"/>
+                </w:rPr>
+                <m:t>-</m:t>
+              </m:r>
+              <m:r>
+                <w:rPr>
+                  <w:rFonts w:ascii="Cambria Math" w:hAnsi="Cambria Math"/>
+                </w:rPr>
+                <m:t>R-B</m:t>
+              </m:r>
+            </m:num>
+            <m:den>
+              <m:r>
+                <w:rPr>
+                  <w:rFonts w:ascii="Cambria Math" w:hAnsi="Cambria Math"/>
+                </w:rPr>
+                <m:t>R+G+B</m:t>
+              </m:r>
+            </m:den>
+          </m:f>
+        </m:oMath>
+      </m:oMathPara>
+    </w:p>
+    <w:p>
+      <w:pPr>
+        <w:rPr>
+          <w:rFonts w:eastAsiaTheme="minorEastAsia"/>
+        </w:rPr>
+      </w:pPr>
+      <w:r>
+        <w:rPr>
+          <w:rFonts w:eastAsiaTheme="minorEastAsia"/>
+        </w:rPr>
+        <w:t>Peł</w:t>
+      </w:r>
+      <w:r>
+        <w:rPr>
+          <w:rFonts w:eastAsiaTheme="minorEastAsia"/>
+        </w:rPr>
+        <w:t xml:space="preserve">ny opis metody można znaleźć w </w:t>
+      </w:r>
+      <w:sdt>
+        <w:sdtPr>
+          <w:rPr>
+            <w:rFonts w:eastAsiaTheme="minorEastAsia"/>
+          </w:rPr>
+          <w:id w:val="1152486407"/>
+          <w:citation/>
+        </w:sdtPr>
+        <w:sdtContent>
+          <w:r>
+            <w:rPr>
+              <w:rFonts w:eastAsiaTheme="minorEastAsia"/>
+            </w:rPr>
+            <w:fldChar w:fldCharType="begin"/>
+          </w:r>
+          <w:r>
+            <w:rPr>
+              <w:rFonts w:eastAsiaTheme="minorEastAsia"/>
+            </w:rPr>
+            <w:instrText xml:space="preserve"> CITATION YYa16 \l 1033 </w:instrText>
+          </w:r>
+          <w:r>
+            <w:rPr>
+              <w:rFonts w:eastAsiaTheme="minorEastAsia"/>
+            </w:rPr>
+            <w:fldChar w:fldCharType="separate"/>
+          </w:r>
+          <w:r>
+            <w:rPr>
+              <w:rFonts w:eastAsiaTheme="minorEastAsia"/>
+              <w:noProof/>
+            </w:rPr>
+            <w:t>[12]</w:t>
+          </w:r>
+          <w:r>
+            <w:rPr>
+              <w:rFonts w:eastAsiaTheme="minorEastAsia"/>
+            </w:rPr>
+            <w:fldChar w:fldCharType="end"/>
+          </w:r>
+        </w:sdtContent>
+      </w:sdt>
+      <w:r>
+        <w:rPr>
+          <w:rFonts w:eastAsiaTheme="minorEastAsia"/>
+        </w:rPr>
+        <w:t>.</w:t>
+      </w:r>
+    </w:p>
+    <w:p>
+      <w:pPr>
+        <w:rPr>
+          <w:rFonts w:eastAsiaTheme="minorEastAsia"/>
+        </w:rPr>
+      </w:pPr>
+      <w:r>
+        <w:rPr>
+          <w:rFonts w:eastAsiaTheme="minorEastAsia"/>
+        </w:rPr>
+        <w:t>Uzyskane mapy prawdopodobieństwa są szarymi obrazami, w których wysokie intensywności wskazują na obecność określonych kolorów. Pierwszy rząd z rys. 2 pokazuje przykład map prawdopodobieństwa. Rys. 2 (a)jest wejściowym obrazem kolorowym, rys. 2 (b) i (c) są odpowiednimi mapami prawdopodobieństwa odpowiednio czerwonego i niebieskiego. Jak można zauważyć, czerwone piksele na oryginalnym obrazie mają duże natężenie na ryc. 2 (b) . Podobnie niebieskie piksele mają duże natężenie na ryc. 2 (c) . Mapy prawdopodobieństwa zwiększają kontrast między znakami drogowymi a tłem, dzięki czemu wykrywanie znaków drogowych jest o wiele łatwiejsze.</w:t>
+      </w:r>
+    </w:p>
+    <w:p>
+      <w:pPr>
+        <w:rPr>
+          <w:rFonts w:eastAsiaTheme="minorEastAsia"/>
+        </w:rPr>
+      </w:pPr>
+      <w:r>
+        <w:rPr>
+          <w:rFonts w:eastAsiaTheme="minorEastAsia"/>
+        </w:rPr>
+        <w:t>Aby nasz model prawdopodobieństwa kolorów był dostępny dla aplikacji czasu rzeczywistego, wstępnie obliczamy tabelę wyszukiwania (LUT), aby przyspieszyć obliczenia</w:t>
+      </w:r>
+      <w:r>
+        <w:rPr>
+          <w:rFonts w:eastAsiaTheme="minorEastAsia"/>
+        </w:rPr>
+        <w:t xml:space="preserve">. </w:t>
+      </w:r>
+      <w:r>
+        <w:rPr>
+          <w:rFonts w:eastAsiaTheme="minorEastAsia"/>
+        </w:rPr>
+        <w:t>Podczas wykrywania online obliczamy po prostu indeks każdego piksela według jego wartości RGB i znajdujemy odpowiadające mu prawdopodobieństwo w LUT. Przy pomocy LUT czas na obliczenie map prawdopodobieństwa dla 1360 × Obraz 800 może zostać zredukowany z kilku minut do około 30 ms na normalnym komputerze (czterordzeniowy procesor Intel 3,4 GHz, 4 G RAM)</w:t>
       </w:r>
     </w:p>
     <w:p>
       <w:pPr>
         <w:pStyle w:val="Nagwek3"/>
       </w:pPr>
-      <w:bookmarkStart w:id="49" w:name="_Toc1668478"/>
+      <w:bookmarkStart w:id="50" w:name="_Toc1668478"/>
       <w:r>
         <w:t>Wykrywanie na podstawie kształtu</w:t>
       </w:r>
-      <w:bookmarkEnd w:id="49"/>
+      <w:bookmarkEnd w:id="50"/>
     </w:p>
     <w:p>
       <w:r>
@@ -12126,7 +12383,11 @@
         <w:t>. Z</w:t>
       </w:r>
       <w:r>
-        <w:t xml:space="preserve">nak może być częściowo </w:t>
+        <w:t xml:space="preserve">nak może być </w:t>
+      </w:r>
+      <w:r>
+        <w:lastRenderedPageBreak/>
+        <w:t xml:space="preserve">częściowo </w:t>
       </w:r>
       <w:r>
         <w:t>zasłonięty co również wprowadza komplikację</w:t>
@@ -12135,11 +12396,7 @@
         <w:t xml:space="preserve">. </w:t>
       </w:r>
       <w:r>
-        <w:t xml:space="preserve">Wykrywanie figur geometrycznych </w:t>
-      </w:r>
-      <w:r>
-        <w:lastRenderedPageBreak/>
-        <w:t xml:space="preserve">na obrazie może być zrealizowane na kilka sposobów. </w:t>
+        <w:t xml:space="preserve">Wykrywanie figur geometrycznych na obrazie może być zrealizowane na kilka sposobów. </w:t>
       </w:r>
       <w:r>
         <w:t xml:space="preserve">Te ważniejsze zostały przedstawione poniżej. </w:t>
@@ -13092,7 +13349,11 @@
         <w:t xml:space="preserve">. </w:t>
       </w:r>
       <w:r>
-        <w:t>Początkowo zostaje zaimplementowana</w:t>
+        <w:t xml:space="preserve">Początkowo </w:t>
+      </w:r>
+      <w:r>
+        <w:lastRenderedPageBreak/>
+        <w:t>zostaje zaimplementowana</w:t>
       </w:r>
       <w:r>
         <w:t xml:space="preserve"> tablica</w:t>
@@ -13101,11 +13362,7 @@
         <w:t xml:space="preserve"> (komórki nazywa się akumulatorami)</w:t>
       </w:r>
       <w:r>
-        <w:t xml:space="preserve"> z wartościami </w:t>
-      </w:r>
-      <w:r>
-        <w:lastRenderedPageBreak/>
-        <w:t>zerowymi</w:t>
+        <w:t xml:space="preserve"> z wartościami zerowymi</w:t>
       </w:r>
       <w:r>
         <w:t xml:space="preserve">. </w:t>
@@ -13359,11 +13616,11 @@
       <w:pPr>
         <w:pStyle w:val="Nagwek3"/>
       </w:pPr>
-      <w:bookmarkStart w:id="50" w:name="_Toc1668479"/>
+      <w:bookmarkStart w:id="51" w:name="_Toc1668479"/>
       <w:r>
         <w:t>Wykrywanie na podstawie tekstury</w:t>
       </w:r>
-      <w:bookmarkEnd w:id="50"/>
+      <w:bookmarkEnd w:id="51"/>
     </w:p>
     <w:p>
       <w:r>
@@ -13825,12 +14082,12 @@
       <w:pPr>
         <w:pStyle w:val="Nagwek3"/>
       </w:pPr>
-      <w:bookmarkStart w:id="51" w:name="_Toc1668480"/>
+      <w:bookmarkStart w:id="52" w:name="_Toc1668480"/>
       <w:r>
         <w:lastRenderedPageBreak/>
         <w:t>Podejście hybrydowe</w:t>
       </w:r>
-      <w:bookmarkEnd w:id="51"/>
+      <w:bookmarkEnd w:id="52"/>
     </w:p>
     <w:p>
       <w:r>
@@ -13858,24 +14115,21 @@
         <w:t xml:space="preserve"> i fakturze </w:t>
       </w:r>
       <w:r>
-        <w:t xml:space="preserve">w celu poprawy wydajności wykrywania. </w:t>
-      </w:r>
-      <w:r>
-        <w:t xml:space="preserve"> </w:t>
+        <w:t>w celu poprawy wydajności wykrywania.</w:t>
       </w:r>
     </w:p>
     <w:p>
       <w:pPr>
         <w:pStyle w:val="Nagwek3"/>
       </w:pPr>
-      <w:bookmarkStart w:id="52" w:name="_Toc1668481"/>
+      <w:bookmarkStart w:id="53" w:name="_Toc1668481"/>
       <w:r>
         <w:t xml:space="preserve">Algorytm </w:t>
       </w:r>
       <w:r>
         <w:t>Violi i Jonesa</w:t>
       </w:r>
-      <w:bookmarkEnd w:id="52"/>
+      <w:bookmarkEnd w:id="53"/>
     </w:p>
     <w:p>
       <w:r>
@@ -14075,18 +14329,15 @@
       <w:pPr>
         <w:pStyle w:val="Nagwek3"/>
       </w:pPr>
-      <w:bookmarkStart w:id="53" w:name="_Toc1668482"/>
+      <w:bookmarkStart w:id="54" w:name="_Toc1668482"/>
       <w:r>
         <w:t>SVM</w:t>
       </w:r>
-      <w:bookmarkEnd w:id="53"/>
+      <w:bookmarkEnd w:id="54"/>
     </w:p>
     <w:p>
       <w:r>
-        <w:t>P</w:t>
-      </w:r>
-      <w:r>
-        <w:t>odjęcie</w:t>
+        <w:t>Podjęcie</w:t>
       </w:r>
       <w:r>
         <w:t xml:space="preserve"> umożliwiające wyznaczenie obszarów </w:t>
@@ -14105,6 +14356,7 @@
           <w:id w:val="1085960858"/>
           <w:citation/>
         </w:sdtPr>
+        <w:sdtEndPr/>
         <w:sdtContent>
           <w:r>
             <w:fldChar w:fldCharType="begin"/>
@@ -14142,18 +14394,52 @@
         <w:t xml:space="preserve"> i tworzy z nich wektor DtB. Taki wektor dostarczany jest na wejście SVM. Wyznaczony w ten sposób wektor znaków ośmiokątnych niezbyt różni się od znaków okrągłych dlatego klasyfikowany jest dopiero na etapie rozpoznawania znaku. </w:t>
       </w:r>
       <w:r>
-        <w:t xml:space="preserve">Dużą zaletą metody jest jej odporność na rotację. </w:t>
+        <w:t>Dużą zaletą metody jest jej odporność na rotację.</w:t>
       </w:r>
     </w:p>
     <w:p>
       <w:pPr>
         <w:pStyle w:val="Nagwek3"/>
       </w:pPr>
-      <w:bookmarkStart w:id="54" w:name="_Toc1668483"/>
+      <w:r>
+        <w:t>HOG i SVM</w:t>
+      </w:r>
+    </w:p>
+    <w:p>
+      <w:r>
+        <w:t>Aby wydobyć HOG z informacją o kolorze, co jest bardzo ważne dla wykrywania znaków drogowych, jak wyjaśniliśmy wcześniej, oryginalny HOG [7] oblicza gradienty dla każdego kanału kolorów i przyjmuje gradient o największej normie.</w:t>
+      </w:r>
+      <w:r>
+        <w:t xml:space="preserve"> </w:t>
+      </w:r>
+      <w:r>
+        <w:t> [25] oblicza funkcje HOG dla każdego kanału kolorów i łączy je, tworząc kolorową funkcję HOG. W odróżnieniu od poprzednich metod, proponujemy obliczenie funkcji HOG na mapie prawdopodobieństwa, aby w pełni wykorzystać informacje o kolorze i kształcie znaków drogowych.</w:t>
+      </w:r>
+      <w:r>
+        <w:t xml:space="preserve"> </w:t>
+      </w:r>
+      <w:r>
+        <w:t xml:space="preserve">proponujemy obliczenie funkcji HOG na mapie prawdopodobieństwa ( ryc. 3 (c) ). Jak można zobaczyć na ryc. 3 (c)piksele o wysokiej intensywności w mapie prawdopodobieństwa podają informacje o kształcie znaku drogowego, ponieważ obszar kształtu składa się z pikseli o określonych kolorach. Dlatego obliczanie funkcji HOG na mapie prawdopodobieństwa może kodować dyskryminujące informacje o kolorze i kształcie znaku drogowego, jednocześnie tłumiąc wpływ tła. Jednak mapa prawdopodobieństwa nie zawiera informacji o wewnętrznej treści i </w:t>
+      </w:r>
+      <w:r>
+        <w:lastRenderedPageBreak/>
+        <w:t>schematach znaków drogowych. Aby rozwiązać ten problem, używana jest inna funkcja HOG obliczona na histogramie z wyrównanym szarym obrazem ( ryc. 3 (b) ). Te dwie funkcje HOG są łączone razem, tworząc naszą kolorową funkcję HOG.</w:t>
+      </w:r>
+    </w:p>
+    <w:p>
+      <w:r>
+        <w:t>Dzięki wyodrębnionym kolorowym funkcjom HOG przeszkolony jest wielopoziomowy klasyfikator SVM do wykrywania znaków drogowych. Ponieważ w GTSDB istnieją trzy kategorie znaków drogowych, szkolimy 4-klasowy klasyfikator SVM z dodatkową klasą tła. W szczególności klasyfikator jest trenowany w trybie jeden-na-jeden. Wybieramy jądro RBF do szkolenia klasyfikatora SVM, ponieważ najlepiej sprawdza się w naszych eksperymentach. Aby przygotować próbki treningowe, wyciągamy wnioski z obrazów doszkalających na podstawie zdjęć szkoleniowych i przyjmujemy wnioski dotyczące prawdy o ruchu drogowym jako próbki pozytywne i wyniki fałszywie dodatnie jako próbki negatywne. Niektóre transformacje (translacja, obrót i regulacja jasności) są stosowane do dodatnich próbek w celu zwiększenia różnorodności próbek. Ponieważ w wynikowym zbiorze próbek ujemnych znajduje się wiele zbędnych próbek, losowo wybieramy małą ich część, aby wyszkolić początkowy klasyfikator. Następnie ten początkowy klasyfikator jest testowany na całym zestawie próbek negatywnych, a fałszywe wyniki dodatnie są używane jako dodatkowe próbki negatywne. Te dodatkowe negatywne próbki, wraz z początkowymi wykorzystywanymi ujemnymi próbkami, są wykorzystywane do przekwalifikowania klasyfikatora jako ostatecznego klasyfikatora. Ten dwustopniowy program szkoleniowy może zmniejszyć liczbę nadmiarowych próbek szkoleniowych, tak aby zmniejszyć liczbę wektorów wsparcia, jak również czas testowania. Na koniec stosuje się standardowe, nie maksymalne tłumienie, aby usunąć powtarzające się detekcje. są używane do przekwalifikowania klasyfikatora jako ostatecznego klasyfikatora. Ten dwustopniowy program szkoleniowy może zmniejszyć liczbę nadmiarowych próbek szkoleniowych, tak aby zmniejszyć liczbę wektorów wsparcia, jak również czas testowania. Na koniec stosuje się standardowe, nie maksymalne tłumienie, aby usunąć powtarzające się detekcje. są używane do przekwalifikowania klasyfikatora jako ostatecznego klasyfikatora. Ten dwustopniowy program szkoleniowy może zmniejszyć liczbę nadmiarowych próbek szkoleniowych, tak aby zmniejszyć liczbę wektorów wsparcia, jak również czas testowania. Na koniec stosuje się standardowe, nie maksymalne tłumienie, aby usunąć powtarzające się detekcje.</w:t>
+      </w:r>
+    </w:p>
+    <w:p>
+      <w:pPr>
+        <w:pStyle w:val="Nagwek3"/>
+      </w:pPr>
+      <w:bookmarkStart w:id="55" w:name="_Toc1668483"/>
       <w:r>
         <w:t>Inne podejścia</w:t>
       </w:r>
-      <w:bookmarkEnd w:id="54"/>
+      <w:bookmarkEnd w:id="55"/>
     </w:p>
     <w:p>
       <w:r>
@@ -14237,6 +14523,7 @@
           <w:id w:val="1464464632"/>
           <w:citation/>
         </w:sdtPr>
+        <w:sdtEndPr/>
         <w:sdtContent>
           <w:r>
             <w:fldChar w:fldCharType="begin"/>
@@ -14271,6 +14558,7 @@
           <w:id w:val="1418216736"/>
           <w:citation/>
         </w:sdtPr>
+        <w:sdtEndPr/>
         <w:sdtContent>
           <w:r>
             <w:fldChar w:fldCharType="begin"/>
@@ -14303,6 +14591,7 @@
           <w:id w:val="1841197463"/>
           <w:citation/>
         </w:sdtPr>
+        <w:sdtEndPr/>
         <w:sdtContent>
           <w:r>
             <w:fldChar w:fldCharType="begin"/>
@@ -14325,180 +14614,234 @@
         </w:sdtContent>
       </w:sdt>
       <w:r>
-        <w:t xml:space="preserve">) wdrożyły szybki algorytm oparty na symetrii promieniowej, która jest dostosowana do kształtów trójkątnych, kwadratowych, diamentowych, ośmiokątnych i okrągłych. Działa na gradiencie obrazu w skali szarości i wykorzystuje naturę kształtów, które głosują w punkcie środkowym dla okrągłych znaków i linii głosów w przypadku regularnych wielokątów. Główną zaletą tej metody jest to, że jest </w:t>
-      </w:r>
-      <w:r>
-        <w:lastRenderedPageBreak/>
-        <w:t>ona w stanie działać w czasie rzeczywistym. Ponieważ wykrywa kształty oparte na krawędziach, algorytm jest odporny na zmiany oświetlenia.</w:t>
+        <w:t>) wdrożyły szybki algorytm oparty na symetrii promieniowej, która jest dostosowana do kształtów trójkątnych, kwadratowych, diamentowych, ośmiokątnych i okrągłych. Działa na gradiencie obrazu w skali szarości i wykorzystuje naturę kształtów, które głosują w punkcie środkowym dla okrągłych znaków i linii głosów w przypadku regularnych wielokątów. Główną zaletą tej metody jest to, że jest ona w stanie działać w czasie rzeczywistym. Ponieważ wykrywa kształty oparte na krawędziach, algorytm jest odporny na zmiany oświetlenia.</w:t>
       </w:r>
     </w:p>
     <w:p>
       <w:r>
+        <w:lastRenderedPageBreak/>
         <w:t>Sieci neuronowe radialne</w:t>
       </w:r>
+    </w:p>
+    <w:p>
+      <w:r>
+        <w:t xml:space="preserve">W wykrywaniu znaków drogowych istnieją głównie dwie metody: oparte na przesuwanym oknie i oparte na regionie zainteresowania (ROI). W metodach opartych na okienkach przesuwnych zwykle wykorzystuje się HOG [7] + SVM, klasyczny detektor typu Viola-Jones [8] lub filtr wielowymiarowy. W [9] do wykrycia znaków drogowych stosuje się schemat przesuwania z grubej na drobną. Po pierwsze, ROI z sygnalizacją świetlną są z grubsza wykrywane za pomocą okna o niewielkich rozmiarach. Po drugie, duże okno służy do dalszej weryfikacji ROI. Jak wspomniano w [2] , integralny detektor cech kanału [10] uzyskuje najwyższą wydajność, badając różne rozmiary i współczynniki kształtu. W [11] i [12] kolorowe obrazy są przekształcane na szare obrazy przy użyciu SVM. Następnie na szarym obrazie wykonywany jest </w:t>
+      </w:r>
+      <w:proofErr w:type="spellStart"/>
+      <w:r>
+        <w:t>wielokryterowy</w:t>
+      </w:r>
+      <w:proofErr w:type="spellEnd"/>
+      <w:r>
+        <w:t xml:space="preserve"> filtr kształtu. Dodatkowy krok służy do odfiltrowania wyników fałszywie pozytywnych i poprawy precyzji za pomocą odpowiednio CNN [11] i SVM [12] .</w:t>
+      </w:r>
+    </w:p>
+    <w:p>
+      <w:r>
+        <w:t>Metody oparte na ROI zwykle wykorzystują detektory w obszarze zainteresowań. [13]wykorzystuje detektor regionu MSER i detektor symetrii oparty na równaniu falowym (</w:t>
+      </w:r>
+      <w:proofErr w:type="spellStart"/>
+      <w:r>
+        <w:t>WaDe</w:t>
+      </w:r>
+      <w:proofErr w:type="spellEnd"/>
+      <w:r>
+        <w:t>) w celu wyodrębnienia propozycji znaków drogowych. Następnie SVM jest używana do weryfikacji tych propozycji, ponieważ istnieje wiele fałszywych alarmów. W celu dalszego odfiltrowania fałszywych alarmów proponuje się filtr kontekstowy i filtr światła ruchu. Detektor regionu MSER jest również wykorzystywany w naszej poprzedniej pracy [5] . Następnie używamy integralnego detektora funkcji kanału, aby odfiltrować fałszywe alarmy.</w:t>
+      </w:r>
+    </w:p>
+    <w:p>
+      <w:r>
+        <w:t>Mimo że wyżej wymienione metody osiągają dobre wartości AUC (</w:t>
+      </w:r>
+      <w:proofErr w:type="spellStart"/>
+      <w:r>
+        <w:t>area</w:t>
+      </w:r>
+      <w:proofErr w:type="spellEnd"/>
+      <w:r>
+        <w:t xml:space="preserve"> </w:t>
+      </w:r>
+      <w:proofErr w:type="spellStart"/>
+      <w:r>
+        <w:t>under</w:t>
+      </w:r>
+      <w:proofErr w:type="spellEnd"/>
+      <w:r>
+        <w:t xml:space="preserve"> </w:t>
+      </w:r>
+      <w:proofErr w:type="spellStart"/>
+      <w:r>
+        <w:t>curve</w:t>
+      </w:r>
+      <w:proofErr w:type="spellEnd"/>
+      <w:r>
+        <w:t>), kosztowne koszty obliczeniowe sprawiają, że nie nadają się one do zastosowań w świecie rzeczywistym. Dla obrazu z 1360 ×800, najszybsza metoda [5] zwykle potrzebuje 0,3 sekundy do przetworzenia, a druga najszybsza [12] wymaga 0,4-1 sekundy.</w:t>
+      </w:r>
+    </w:p>
+    <w:p/>
+    <w:p>
+      <w:pPr>
+        <w:pStyle w:val="Nagwek3"/>
+      </w:pPr>
+      <w:bookmarkStart w:id="56" w:name="_Toc1668484"/>
+      <w:r>
+        <w:t>Wnioski</w:t>
+      </w:r>
+      <w:bookmarkEnd w:id="56"/>
+    </w:p>
+    <w:p>
+      <w:pPr>
+        <w:rPr>
+          <w:b/>
+          <w:bCs/>
+        </w:rPr>
+      </w:pPr>
+      <w:r>
+        <w:rPr>
+          <w:b/>
+          <w:bCs/>
+        </w:rPr>
+        <w:t xml:space="preserve">Fast </w:t>
+      </w:r>
+      <w:proofErr w:type="spellStart"/>
+      <w:r>
+        <w:rPr>
+          <w:b/>
+          <w:bCs/>
+        </w:rPr>
+        <w:t>Detection</w:t>
+      </w:r>
+      <w:proofErr w:type="spellEnd"/>
+      <w:r>
+        <w:rPr>
+          <w:b/>
+          <w:bCs/>
+        </w:rPr>
+        <w:t xml:space="preserve"> of </w:t>
+      </w:r>
+      <w:proofErr w:type="spellStart"/>
+      <w:r>
+        <w:rPr>
+          <w:b/>
+          <w:bCs/>
+        </w:rPr>
+        <w:t>Multiple</w:t>
+      </w:r>
+      <w:proofErr w:type="spellEnd"/>
+      <w:r>
+        <w:rPr>
+          <w:b/>
+          <w:bCs/>
+        </w:rPr>
+        <w:t xml:space="preserve"> Objects in </w:t>
+      </w:r>
+      <w:proofErr w:type="spellStart"/>
+      <w:r>
+        <w:rPr>
+          <w:b/>
+          <w:bCs/>
+        </w:rPr>
+        <w:t>Traffic</w:t>
+      </w:r>
+      <w:proofErr w:type="spellEnd"/>
+      <w:r>
+        <w:rPr>
+          <w:b/>
+          <w:bCs/>
+        </w:rPr>
+        <w:t xml:space="preserve"> Scenes With a </w:t>
+      </w:r>
+      <w:proofErr w:type="spellStart"/>
+      <w:r>
+        <w:rPr>
+          <w:b/>
+          <w:bCs/>
+        </w:rPr>
+        <w:t>Common</w:t>
+      </w:r>
+      <w:proofErr w:type="spellEnd"/>
+      <w:r>
+        <w:rPr>
+          <w:b/>
+          <w:bCs/>
+        </w:rPr>
+        <w:t xml:space="preserve"> </w:t>
+      </w:r>
+      <w:proofErr w:type="spellStart"/>
+      <w:r>
+        <w:rPr>
+          <w:b/>
+          <w:bCs/>
+        </w:rPr>
+        <w:t>Detection</w:t>
+      </w:r>
+      <w:proofErr w:type="spellEnd"/>
+      <w:r>
+        <w:rPr>
+          <w:b/>
+          <w:bCs/>
+        </w:rPr>
+        <w:t xml:space="preserve"> Framework</w:t>
+      </w:r>
+      <w:r>
+        <w:t xml:space="preserve"> </w:t>
+      </w:r>
+      <w:r>
+        <w:t xml:space="preserve">- </w:t>
+      </w:r>
+      <w:r>
+        <w:t>Podejścia oparte na fakturze najpierw wyodrębniają ręcznie spreparowane funkcje obliczone na podstawie tekstury obrazów, a następnie wykorzystują te wyodrębnione funkcje do szkolenia klasyfikatora. Popularne ręczne funkcje obejmują HOG, LBP, ACF, itp. [2] , [7] , [11] . Niektóre podejścia [35] , [51] , [63] wykorzystują funkcje HOG z SVM, inne [42] używają funkcji ACF z klasyfikatorem AdaBoost. Oprócz powyższych podejść, splotowa sieć neuronowa (CNN) jest stosowana do wykrywania znaków drogowych i osiąga doskonałe wyniki w [56] .</w:t>
+      </w:r>
+    </w:p>
+    <w:p>
+      <w:r>
+        <w:t xml:space="preserve">Zdecydowanie najbardziej popularne są krawędzie i gradienty, ale zbadano inne opcje, takie jak fale fal HOG i </w:t>
+      </w:r>
+      <w:proofErr w:type="spellStart"/>
+      <w:r>
+        <w:t>Haar</w:t>
+      </w:r>
+      <w:proofErr w:type="spellEnd"/>
+      <w:r>
+        <w:t xml:space="preserve">. Etap wykrywania jest zdominowany przez transformatę </w:t>
+      </w:r>
+      <w:proofErr w:type="spellStart"/>
+      <w:r>
+        <w:t>Hough</w:t>
+      </w:r>
+      <w:proofErr w:type="spellEnd"/>
+      <w:r>
+        <w:t xml:space="preserve"> i jej pochodne, ale dla funkcji falowych HOG i </w:t>
+      </w:r>
+      <w:proofErr w:type="spellStart"/>
+      <w:r>
+        <w:t>Haar</w:t>
+      </w:r>
+      <w:proofErr w:type="spellEnd"/>
+      <w:r>
+        <w:t xml:space="preserve"> zastosowano również SVM, sieci neuronowe i kaskadowe klasyfikatory.</w:t>
+      </w:r>
+    </w:p>
+    <w:p>
+      <w:pPr>
+        <w:pStyle w:val="Nagwek2"/>
+      </w:pPr>
+      <w:bookmarkStart w:id="57" w:name="_Toc1668485"/>
+      <w:r>
+        <w:lastRenderedPageBreak/>
+        <w:t>Identyfikacja obiektów</w:t>
+      </w:r>
+      <w:bookmarkEnd w:id="57"/>
     </w:p>
     <w:p>
       <w:pPr>
         <w:pStyle w:val="Nagwek3"/>
       </w:pPr>
-      <w:bookmarkStart w:id="55" w:name="_Toc1668484"/>
-      <w:r>
-        <w:t>Wnioski</w:t>
-      </w:r>
-      <w:bookmarkEnd w:id="55"/>
-    </w:p>
-    <w:p>
-      <w:pPr>
-        <w:rPr>
-          <w:b/>
-          <w:bCs/>
-        </w:rPr>
-      </w:pPr>
-      <w:r>
-        <w:rPr>
-          <w:b/>
-          <w:bCs/>
-        </w:rPr>
-        <w:t xml:space="preserve">Fast </w:t>
-      </w:r>
-      <w:proofErr w:type="spellStart"/>
-      <w:r>
-        <w:rPr>
-          <w:b/>
-          <w:bCs/>
-        </w:rPr>
-        <w:t>Detection</w:t>
-      </w:r>
-      <w:proofErr w:type="spellEnd"/>
-      <w:r>
-        <w:rPr>
-          <w:b/>
-          <w:bCs/>
-        </w:rPr>
-        <w:t xml:space="preserve"> of </w:t>
-      </w:r>
-      <w:proofErr w:type="spellStart"/>
-      <w:r>
-        <w:rPr>
-          <w:b/>
-          <w:bCs/>
-        </w:rPr>
-        <w:t>Multiple</w:t>
-      </w:r>
-      <w:proofErr w:type="spellEnd"/>
-      <w:r>
-        <w:rPr>
-          <w:b/>
-          <w:bCs/>
-        </w:rPr>
-        <w:t xml:space="preserve"> Objects in </w:t>
-      </w:r>
-      <w:proofErr w:type="spellStart"/>
-      <w:r>
-        <w:rPr>
-          <w:b/>
-          <w:bCs/>
-        </w:rPr>
-        <w:t>Traffic</w:t>
-      </w:r>
-      <w:proofErr w:type="spellEnd"/>
-      <w:r>
-        <w:rPr>
-          <w:b/>
-          <w:bCs/>
-        </w:rPr>
-        <w:t xml:space="preserve"> Scenes With a </w:t>
-      </w:r>
-      <w:proofErr w:type="spellStart"/>
-      <w:r>
-        <w:rPr>
-          <w:b/>
-          <w:bCs/>
-        </w:rPr>
-        <w:t>Common</w:t>
-      </w:r>
-      <w:proofErr w:type="spellEnd"/>
-      <w:r>
-        <w:rPr>
-          <w:b/>
-          <w:bCs/>
-        </w:rPr>
-        <w:t xml:space="preserve"> </w:t>
-      </w:r>
-      <w:proofErr w:type="spellStart"/>
-      <w:r>
-        <w:rPr>
-          <w:b/>
-          <w:bCs/>
-        </w:rPr>
-        <w:t>Detection</w:t>
-      </w:r>
-      <w:proofErr w:type="spellEnd"/>
-      <w:r>
-        <w:rPr>
-          <w:b/>
-          <w:bCs/>
-        </w:rPr>
-        <w:t xml:space="preserve"> Framework</w:t>
-      </w:r>
-      <w:r>
-        <w:t xml:space="preserve"> </w:t>
-      </w:r>
-      <w:r>
-        <w:t xml:space="preserve">- </w:t>
-      </w:r>
-      <w:r>
-        <w:t>Podejścia oparte na fakturze najpierw wyodrębniają ręcznie spreparowane funkcje obliczone na podstawie tekstury obrazów, a następnie wykorzystują te wyodrębnione funkcje do szkolenia klasyfikatora. Popularne ręczne funkcje obejmują HOG, LBP, ACF, itp. [2] , [7] , [11] . Niektóre podejścia [35] , [51] , [63] wykorzystują funkcje HOG z SVM, inne [42] używają funkcji ACF z klasyfikatorem AdaBoost. Oprócz powyższych podejść, splotowa sieć neuronowa (CNN) jest stosowana do wykrywania znaków drogowych i osiąga doskonałe wyniki w [56] .</w:t>
-      </w:r>
-    </w:p>
-    <w:p>
-      <w:r>
-        <w:t xml:space="preserve">Zdecydowanie najbardziej popularne są krawędzie i gradienty, ale zbadano inne opcje, takie jak fale fal HOG i </w:t>
-      </w:r>
-      <w:proofErr w:type="spellStart"/>
-      <w:r>
-        <w:t>Haar</w:t>
-      </w:r>
-      <w:proofErr w:type="spellEnd"/>
-      <w:r>
-        <w:t xml:space="preserve">. Etap wykrywania jest zdominowany przez transformatę </w:t>
-      </w:r>
-      <w:proofErr w:type="spellStart"/>
-      <w:r>
-        <w:t>Hough</w:t>
-      </w:r>
-      <w:proofErr w:type="spellEnd"/>
-      <w:r>
-        <w:t xml:space="preserve"> i jej pochodne, ale dla funkcji falowych HOG i </w:t>
-      </w:r>
-      <w:proofErr w:type="spellStart"/>
-      <w:r>
-        <w:t>Haar</w:t>
-      </w:r>
-      <w:proofErr w:type="spellEnd"/>
-      <w:r>
-        <w:t xml:space="preserve"> zastosowano również SVM, sieci neuronowe i kaskadowe klasyfikatory.</w:t>
-      </w:r>
-    </w:p>
-    <w:p>
-      <w:pPr>
-        <w:pStyle w:val="Nagwek2"/>
-      </w:pPr>
-      <w:bookmarkStart w:id="56" w:name="_Toc1668485"/>
-      <w:r>
-        <w:t>Identyfikacja obiektów</w:t>
-      </w:r>
-      <w:bookmarkEnd w:id="56"/>
-    </w:p>
-    <w:p>
-      <w:pPr>
-        <w:pStyle w:val="Nagwek3"/>
-      </w:pPr>
-      <w:bookmarkStart w:id="57" w:name="_Toc1668486"/>
+      <w:bookmarkStart w:id="58" w:name="_Toc1668486"/>
       <w:r>
         <w:t>Sieci neuronowe</w:t>
       </w:r>
-      <w:bookmarkEnd w:id="57"/>
+      <w:bookmarkEnd w:id="58"/>
       <w:r>
         <w:t xml:space="preserve"> </w:t>
       </w:r>
@@ -14563,22 +14906,204 @@
       <w:pPr>
         <w:pStyle w:val="Nagwek3"/>
       </w:pPr>
-      <w:bookmarkStart w:id="58" w:name="_Toc1668487"/>
+      <w:bookmarkStart w:id="59" w:name="_Toc1668487"/>
       <w:r>
         <w:t>CNN</w:t>
       </w:r>
-      <w:bookmarkEnd w:id="58"/>
+      <w:bookmarkEnd w:id="59"/>
     </w:p>
     <w:p>
       <w:r>
-        <w:t>Splotowa siec neuronowa</w:t>
+        <w:t xml:space="preserve">CNN (ang. </w:t>
+      </w:r>
+      <w:proofErr w:type="spellStart"/>
+      <w:r>
+        <w:t>convolutional</w:t>
+      </w:r>
+      <w:proofErr w:type="spellEnd"/>
+      <w:r>
+        <w:t xml:space="preserve"> </w:t>
+      </w:r>
+      <w:proofErr w:type="spellStart"/>
+      <w:r>
+        <w:t>neural</w:t>
+      </w:r>
+      <w:proofErr w:type="spellEnd"/>
+      <w:r>
+        <w:t xml:space="preserve"> network) </w:t>
+      </w:r>
+      <w:r>
+        <w:t xml:space="preserve">głęboka </w:t>
+      </w:r>
+      <w:proofErr w:type="spellStart"/>
+      <w:r>
+        <w:t>konwolucyjn</w:t>
+      </w:r>
+      <w:r>
+        <w:t>a</w:t>
+      </w:r>
+      <w:proofErr w:type="spellEnd"/>
+      <w:r>
+        <w:t xml:space="preserve"> sieć neuronowa</w:t>
+      </w:r>
+      <w:r>
+        <w:t>.</w:t>
       </w:r>
     </w:p>
     <w:p>
       <w:r>
-        <w:t>sieci splotowe są z natury wydajne, gdy są używane w przesuwanym oknie</w:t>
+        <w:t xml:space="preserve">W pracy </w:t>
+      </w:r>
+      <w:sdt>
+        <w:sdtPr>
+          <w:id w:val="-730381900"/>
+          <w:citation/>
+        </w:sdtPr>
+        <w:sdtContent>
+          <w:r>
+            <w:fldChar w:fldCharType="begin"/>
+          </w:r>
+          <w:r>
+            <w:instrText xml:space="preserve"> CITATION YYa16 \l 1033 </w:instrText>
+          </w:r>
+          <w:r>
+            <w:fldChar w:fldCharType="separate"/>
+          </w:r>
+          <w:r>
+            <w:rPr>
+              <w:noProof/>
+            </w:rPr>
+            <w:t>[12]</w:t>
+          </w:r>
+          <w:r>
+            <w:fldChar w:fldCharType="end"/>
+          </w:r>
+        </w:sdtContent>
+      </w:sdt>
+      <w:r>
+        <w:t xml:space="preserve"> dla klasyfikacji znaku drogowego użyto CNN. </w:t>
+      </w:r>
+      <w:r>
+        <w:t>W tym celu szkolimy trzy CNN dla trzech super klas odpowiednio.</w:t>
+      </w:r>
+      <w:r>
+        <w:t xml:space="preserve"> </w:t>
+      </w:r>
+      <w:r>
+        <w:t>W odróżnieniu od detekcji, kolor dostarcza mało charakterystycznych informacji do klasyfikacji [16] , dlatego używamy tylko szarego obrazu, aby skrócić czas przetwarzania. Ponadto zmieniliśmy rozmiar wszystkich obrazów na 32 × 32 ponieważ wkład CNN powinien mieć ten sam rozmiar. Ponieważ obrazy są przechwytywane w różnych warunkach oświetleniowych i pogodowych, znaki tej samej podklasy mogą przedstawiać dużą różnicę. Aby zmniejszyć ten wpływ, używamy tej samej metody w [15] , tj. Korelacji adaptacyjnego histogramu ograniczonego kontrastem (CLAHE [26] ), aby dostosować kontrast obrazów.</w:t>
+      </w:r>
+      <w:r>
+        <w:t xml:space="preserve"> </w:t>
+      </w:r>
+      <w:r>
+        <w:t xml:space="preserve">Aby poprawić wydajność obliczeniową, szkolimy trzy CNN o prostej strukturze. Wszystkie trzy CNN mają tę samą strukturę, co na rys. 7, z wyjątkiem liczby węzłów ostatniej pełnej warstwy połączonej, która jest równa liczbie podklas w każdej super klasie. Ponieważ wykryte znaki mogą zawierać fałszywe alarmy (tło), dodajemy tu jedną klasę tła. Każda CNN zawiera dwie warstwy splotowe i dwie warstwy </w:t>
+      </w:r>
+      <w:proofErr w:type="spellStart"/>
+      <w:r>
+        <w:t>podpróbkowania</w:t>
+      </w:r>
+      <w:proofErr w:type="spellEnd"/>
+      <w:r>
+        <w:t xml:space="preserve">, a także pełne połączenie MLP na dwóch ostatnich warstwach. Rozmiar jądra filtra w obu warstwach splotu wynosi 5 ×Łączenie 5 i L2 jest używane w </w:t>
+      </w:r>
+      <w:proofErr w:type="spellStart"/>
+      <w:r>
+        <w:t>podpróbkowanych</w:t>
+      </w:r>
+      <w:proofErr w:type="spellEnd"/>
+      <w:r>
+        <w:t xml:space="preserve"> warstwach. Rozmiar wejściowego obrazu wynosi 32 × 32, po pierwszej warstwie splotu, znajduje się 16 map cech o rozmiarze 28 × 28. Następna warstwa </w:t>
+      </w:r>
+      <w:proofErr w:type="spellStart"/>
+      <w:r>
+        <w:t>podpróbkowania</w:t>
+      </w:r>
+      <w:proofErr w:type="spellEnd"/>
+      <w:r>
+        <w:t xml:space="preserve"> zmienia rozmiar map funkcji na 14 × 14. Po drugiej warstwie </w:t>
+      </w:r>
+      <w:proofErr w:type="spellStart"/>
+      <w:r>
+        <w:t>podpróbkowania</w:t>
+      </w:r>
+      <w:proofErr w:type="spellEnd"/>
+      <w:r>
+        <w:t>, 32 mapy funkcji mają rozmiar 5 × 5 są otrzymywane. Następnie te mapy funkcji są przekształcane na długi wektor o długości 800 znaków.</w:t>
+      </w:r>
+      <w:r>
+        <w:br/>
+      </w:r>
+      <w:r>
+        <w:t xml:space="preserve">Nasza metoda jest zaimplementowana w C ++ z włączoną opcją OPENMP. Wykorzystywane są implementacje MSER, HOG i SVM w bibliotece </w:t>
+      </w:r>
+      <w:proofErr w:type="spellStart"/>
+      <w:r>
+        <w:t>OpenCV</w:t>
+      </w:r>
+      <w:proofErr w:type="spellEnd"/>
+      <w:r>
+        <w:t>. Szkolimy CNN za pomocą Torch7 [27] i przepisujemy obliczenia do przodu w C ++. Wszystkie poniższe wyniki uzyskuje się na głównym komputerze z czterordzeniowym procesorem 3,7 GHz.</w:t>
+      </w:r>
+      <w:r>
+        <w:br/>
+      </w:r>
+      <w:r>
+        <w:t xml:space="preserve">Dlatego wybieramy Hue and Saturation </w:t>
+      </w:r>
+      <w:proofErr w:type="spellStart"/>
+      <w:r>
+        <w:t>Thresholding</w:t>
+      </w:r>
+      <w:proofErr w:type="spellEnd"/>
+      <w:r>
+        <w:t xml:space="preserve"> (HST) [21]i SVM [12] dla naszego jakościowego porównania. Odcień jest niezdefiniowany, gdy nasycenie jest zerowe ( R = G = B ), po prostu zajmujemy się tym, ustawiając wartość w odpowiednim szarym obrazie na zero. W przypadku SVM używamy implementacji autora (tylko czerwony i niebieski, ponieważ uważają po prostu GTSDB), a dla HST, ponownie implementujemy go z sugerowanymi ustawieniami progu w</w:t>
+      </w:r>
+      <w:r>
+        <w:t xml:space="preserve"> [21]. </w:t>
+      </w:r>
+      <w:r>
+        <w:t xml:space="preserve">W celu porównania ilościowego łączymy te metody oparte na kolorach z detektorem regionu MSER. Ponieważ wyniki HST są obrazami binarnymi, których nie można użyć do ekstrakcji maksymalnie stabilnych regionów ekstremalnych za pomocą różnych progów. HST nie jest używany w porównaniach ilościowych. Należy zauważyć, że MSER jest po raz pierwszy używany do wykrywania znaków drogowych w [24] , gdzie znaki drogowe są wydobywane przez znajdowanie </w:t>
+      </w:r>
+      <w:r>
+        <w:lastRenderedPageBreak/>
+        <w:t>maksymalnie stabilnych regionów ekstremalnych z szarego obrazu dla znaków drogowych z białym tłem i znormalizowanego czerwonego / niebieskiego obrazu dla znaków drogowych z czerwonym lub niebieskim tłem . Dlatego łączymy RGBN + szary [24] , SVM [12] i nasz model prawdopodobieństwa kolorów z tym samym detektorem regionu MSER, aby dokonać ilościowego porównania.</w:t>
+      </w:r>
+      <w:r>
+        <w:t xml:space="preserve"> </w:t>
+      </w:r>
+      <w:r>
+        <w:t> zarówno SVM, jak i HST nie potrafią odróżnić koloru znaków drogowych od otaczającego tła (szczególnie trzy czerwone rzędy). Na szczęście nasz model prawdopodobieństwa koloru działa lepiej, gdy mamy do czynienia z tak trudnymi sytuacjami. Dodatkowo, w przypadku ostatniego rzędu, tj. Gęstej mgły, warunki pogodowe, HST ma całkowitą awarię, podczas gdy nasz model prawdopodobieństwa koloru nadal zapewnia lepszą wydajność.</w:t>
+      </w:r>
+      <w:r>
+        <w:t xml:space="preserve"> </w:t>
       </w:r>
     </w:p>
+    <w:p>
+      <w:r>
+        <w:t>Aby szkolić CNN, symulujemy ogromną liczbę próbek poprzez skalowanie (0.9-1.1), obracanie ( -10</w:t>
+      </w:r>
+      <w:r>
+        <w:rPr>
+          <w:rFonts w:ascii="Cambria Math" w:hAnsi="Cambria Math" w:cs="Cambria Math"/>
+        </w:rPr>
+        <w:t>∘</w:t>
+      </w:r>
+      <w:r>
+        <w:t>~10</w:t>
+      </w:r>
+      <w:r>
+        <w:rPr>
+          <w:rFonts w:ascii="Cambria Math" w:hAnsi="Cambria Math" w:cs="Cambria Math"/>
+        </w:rPr>
+        <w:t>∘</w:t>
+      </w:r>
+      <w:r>
+        <w:t>), tłumaczenie ( - 5 %~5 % na obu współrzędnych x i y) i zmiana rozmiaru( 24 × 24 ~ 48 × 48 ) obrazy szkoleniowe GTSRB. W ten sposób mamy 50-krotne szkolenie próbek tych z GTSRB. W przypadku klasy tła najpierw wyodrębniamy propozycje znaków drogowych w obrazach szkoleniowych GTSDB, a następnie przyjmujemy fałszywe alarmy jako próbki szkoleniowe. Te próbki są udostępniane przez trzy CNN</w:t>
+      </w:r>
+      <w:bookmarkStart w:id="60" w:name="_GoBack"/>
+      <w:bookmarkEnd w:id="60"/>
+    </w:p>
+    <w:p/>
     <w:p>
       <w:sdt>
         <w:sdtPr>
@@ -14918,11 +15443,7 @@
         <w:t xml:space="preserve"> </w:t>
       </w:r>
       <w:r>
-        <w:t xml:space="preserve">nadal trwa około 0,3 s. Po drugie, stosuje ona głęboką sieć splotową do każdej propozycji kandydackiej, co jest bardzo nieefektywne. Aby poprawić efektywność, sieć gromadzenia piramidy </w:t>
-      </w:r>
-      <w:r>
-        <w:lastRenderedPageBreak/>
-        <w:t>przestrzennej (SPP-Net) </w:t>
+        <w:t>nadal trwa około 0,3 s. Po drugie, stosuje ona głęboką sieć splotową do każdej propozycji kandydackiej, co jest bardzo nieefektywne. Aby poprawić efektywność, sieć gromadzenia piramidy przestrzennej (SPP-Net) </w:t>
       </w:r>
       <w:sdt>
         <w:sdtPr>
@@ -15048,6 +15569,7 @@
     </w:p>
     <w:p>
       <w:r>
+        <w:lastRenderedPageBreak/>
         <w:t>Podczas gdy prace te określają propozycje obiektów ręcznie, Szegedy i in. </w:t>
       </w:r>
       <w:sdt>
@@ -15139,11 +15661,11 @@
       <w:pPr>
         <w:pStyle w:val="Nagwek3"/>
       </w:pPr>
-      <w:bookmarkStart w:id="59" w:name="_Toc1668488"/>
+      <w:bookmarkStart w:id="61" w:name="_Toc1668488"/>
       <w:r>
         <w:t>SVM</w:t>
       </w:r>
-      <w:bookmarkEnd w:id="59"/>
+      <w:bookmarkEnd w:id="61"/>
     </w:p>
     <w:p>
       <w:r>
@@ -15165,7 +15687,7 @@
         <w:t xml:space="preserve"> wektorów nośnych</w:t>
       </w:r>
       <w:r>
-        <w:t xml:space="preserve"> w literaturze nazywanej po prostu </w:t>
+        <w:t xml:space="preserve"> </w:t>
       </w:r>
       <w:r>
         <w:t xml:space="preserve">SVM (z ang. </w:t>
@@ -15392,16 +15914,14 @@
     </w:p>
     <w:p>
       <w:r>
-        <w:t>We wcześniej już wspomnianej pracy</w:t>
-      </w:r>
-      <w:r>
-        <w:t xml:space="preserve"> </w:t>
+        <w:t xml:space="preserve">We wcześniej już wspomnianej pracy </w:t>
       </w:r>
       <w:sdt>
         <w:sdtPr>
           <w:id w:val="1360773098"/>
           <w:citation/>
         </w:sdtPr>
+        <w:sdtEndPr/>
         <w:sdtContent>
           <w:r>
             <w:fldChar w:fldCharType="begin"/>
@@ -15505,11 +16025,7 @@
         <w:t xml:space="preserve"> i kształtu podano od 20 do 100 próbek uczących. </w:t>
       </w:r>
       <w:r>
-        <w:t xml:space="preserve">Autorzy algorytmu przekonują, że ich dzieło wykryło wszystkie znaki podczas jazdy z normalną prędkością </w:t>
-      </w:r>
-      <w:r>
-        <w:lastRenderedPageBreak/>
-        <w:t>zarówno w dzień jak i w nocy.</w:t>
+        <w:t>Autorzy algorytmu przekonują, że ich dzieło wykryło wszystkie znaki podczas jazdy z normalną prędkością zarówno w dzień jak i w nocy.</w:t>
       </w:r>
       <w:r>
         <w:t xml:space="preserve"> Trzeba jednak wspomnieć</w:t>
@@ -15525,11 +16041,11 @@
       <w:pPr>
         <w:pStyle w:val="Nagwek3"/>
       </w:pPr>
-      <w:bookmarkStart w:id="60" w:name="_Toc1668489"/>
+      <w:bookmarkStart w:id="62" w:name="_Toc1668489"/>
       <w:r>
         <w:t>AdaBoost</w:t>
       </w:r>
-      <w:bookmarkEnd w:id="60"/>
+      <w:bookmarkEnd w:id="62"/>
     </w:p>
     <w:p>
       <w:r>
@@ -15698,6 +16214,7 @@
           <w:bCs/>
           <w:lang w:val="en-US"/>
         </w:rPr>
+        <w:lastRenderedPageBreak/>
         <w:t>10.</w:t>
       </w:r>
       <w:r>
@@ -15739,29 +16256,30 @@
       <w:pPr>
         <w:rPr>
           <w:rStyle w:val="Hipercze"/>
+        </w:rPr>
+      </w:pPr>
+      <w:r>
+        <w:rPr>
           <w:lang w:val="en-US"/>
         </w:rPr>
-      </w:pPr>
-      <w:r>
-        <w:rPr>
-          <w:lang w:val="en-US"/>
-        </w:rPr>
         <w:t> </w:t>
       </w:r>
       <w:r>
-        <w:rPr>
-          <w:lang w:val="en-US"/>
-        </w:rPr>
-        <w:t>Show Context </w:t>
+        <w:t xml:space="preserve">Show </w:t>
       </w:r>
       <w:proofErr w:type="spellStart"/>
       <w:r>
+        <w:t>Context</w:t>
+      </w:r>
+      <w:proofErr w:type="spellEnd"/>
+      <w:r>
+        <w:t> </w:t>
+      </w:r>
+      <w:proofErr w:type="spellStart"/>
+      <w:r>
         <w:fldChar w:fldCharType="begin"/>
       </w:r>
       <w:r>
-        <w:rPr>
-          <w:lang w:val="en-US"/>
-        </w:rPr>
         <w:instrText xml:space="preserve"> HYPERLINK "https://doi.org/10.1016/S0262-8856(02)00156-7" \t "_blank" </w:instrText>
       </w:r>
       <w:r>
@@ -15770,7 +16288,6 @@
       <w:r>
         <w:rPr>
           <w:rStyle w:val="Hipercze"/>
-          <w:lang w:val="en-US"/>
         </w:rPr>
         <w:t>CrossRef</w:t>
       </w:r>
@@ -15778,7 +16295,6 @@
       <w:r>
         <w:rPr>
           <w:rStyle w:val="Hipercze"/>
-          <w:lang w:val="en-US"/>
         </w:rPr>
         <w:t>  </w:t>
       </w:r>
@@ -15789,7 +16305,6 @@
         <w:r>
           <w:rPr>
             <w:rStyle w:val="Hipercze"/>
-            <w:lang w:val="en-US"/>
           </w:rPr>
           <w:t>Google Scholar </w:t>
         </w:r>
@@ -15804,6 +16319,7 @@
           <w:id w:val="1420374112"/>
           <w:citation/>
         </w:sdtPr>
+        <w:sdtEndPr/>
         <w:sdtContent>
           <w:r>
             <w:fldChar w:fldCharType="begin"/>
@@ -15830,133 +16346,61 @@
       </w:r>
     </w:p>
     <w:p>
-      <w:pPr>
-        <w:pStyle w:val="Nagwek3"/>
-      </w:pPr>
-      <w:bookmarkStart w:id="61" w:name="_Toc1668490"/>
-      <w:r>
-        <w:t>Publiczne bazy danych znaków</w:t>
-      </w:r>
-      <w:bookmarkEnd w:id="61"/>
+      <w:r>
+        <w:t>CNN</w:t>
+      </w:r>
     </w:p>
     <w:p>
-      <w:r>
-        <w:t>Istnieje kilka publicznie dostępnych zestawów danych znaków drogowych:</w:t>
+      <w:proofErr w:type="spellStart"/>
+      <w:r>
+        <w:t>Konwolucyjna</w:t>
+      </w:r>
+      <w:proofErr w:type="spellEnd"/>
+      <w:r>
+        <w:t xml:space="preserve"> sieć neuronowa jest dobrą metodą klasyfikacji znaków drogowych. W [3] i [14] udowodniono, że osiągi CNN w zakresie klasyfikacji znaków drogowych są nawet lepsze od osiągów ludzkich. W [15] CNN w połączeniu z Percepcją Wielowarstwową (MLP) przeszkolonym w zakresie funkcji HOG zajmuje 1. miejsce w fazie wstępnej konkursu GTSRB. W [16] przedstawiono wielowarstwową funkcję CNN do klasyfikacji znaków drogowych za pomocą połączenia pomijającego warstwy. Oba osiągają lepsze wyniki niż ludzie we wstępnej fazie konkursu GTSRB.</w:t>
       </w:r>
     </w:p>
     <w:p>
-      <w:pPr>
-        <w:numPr>
-          <w:ilvl w:val="0"/>
-          <w:numId w:val="5"/>
-        </w:numPr>
-      </w:pPr>
-      <w:r>
-        <w:t>Niemiecki test TSR (GTSRB)</w:t>
-      </w:r>
-      <w:r>
-        <w:t>,</w:t>
+      <w:r>
+        <w:t>W [17] Multi-</w:t>
+      </w:r>
+      <w:proofErr w:type="spellStart"/>
+      <w:r>
+        <w:t>Column</w:t>
+      </w:r>
+      <w:proofErr w:type="spellEnd"/>
+      <w:r>
+        <w:t xml:space="preserve"> </w:t>
+      </w:r>
+      <w:proofErr w:type="spellStart"/>
+      <w:r>
+        <w:t>Deep</w:t>
+      </w:r>
+      <w:proofErr w:type="spellEnd"/>
+      <w:r>
+        <w:t xml:space="preserve"> </w:t>
+      </w:r>
+      <w:proofErr w:type="spellStart"/>
+      <w:r>
+        <w:t>Neural</w:t>
+      </w:r>
+      <w:proofErr w:type="spellEnd"/>
+      <w:r>
+        <w:t xml:space="preserve"> Network (MCDNN) wygrywa drugą fazę rywalizacji GTSRB i przewyższa również ludzką wydajność. Z wyjątkiem CNN, losowy las jest wykorzystywany i uzyskuje wynik konkurencyjny [18] . Po zawodach hierarchiczne SVM[19] osiągają nieco lepszy wynik niż MCDNN. Ostatnio w [20] zaproponowano obniżenie gradientu stochastycznego (HLSGD), aby wytrenować CNN i uzyskać najwyższy wskaźnik rozpoznawania na poziomie 99,65% w zestawie testowym GTSRB.</w:t>
       </w:r>
     </w:p>
     <w:p>
-      <w:pPr>
-        <w:numPr>
-          <w:ilvl w:val="0"/>
-          <w:numId w:val="5"/>
-        </w:numPr>
-      </w:pPr>
-      <w:r>
-        <w:t xml:space="preserve">KUL </w:t>
-      </w:r>
-      <w:proofErr w:type="spellStart"/>
-      <w:r>
-        <w:t>Belgium</w:t>
-      </w:r>
-      <w:proofErr w:type="spellEnd"/>
-      <w:r>
-        <w:t xml:space="preserve"> Zestaw danych znaków drogowych (zestaw danych KUL</w:t>
-      </w:r>
-      <w:r>
-        <w:t>,</w:t>
+      <w:r>
+        <w:t>Najkrótszy czas powyższych metod wynosi 87 obrazów na sekundę (około 11,4 ms na obraz) z [17] na podstawie GPU, a następnie 40 ms na obraz przy użyciu hierarchicznych maszyn SVM [19] .</w:t>
       </w:r>
     </w:p>
-    <w:p>
-      <w:pPr>
-        <w:numPr>
-          <w:ilvl w:val="0"/>
-          <w:numId w:val="5"/>
-        </w:numPr>
-      </w:pPr>
-      <w:r>
-        <w:t>Szwedzki zestaw danych znaków drogowych (zestaw danych STS)</w:t>
-      </w:r>
-      <w:r>
-        <w:t>,</w:t>
-      </w:r>
-    </w:p>
-    <w:p>
-      <w:pPr>
-        <w:numPr>
-          <w:ilvl w:val="0"/>
-          <w:numId w:val="5"/>
-        </w:numPr>
-      </w:pPr>
-      <w:r>
-        <w:t>Baza danych obrazów RU</w:t>
-      </w:r>
-      <w:bookmarkStart w:id="62" w:name="_GoBack"/>
-      <w:bookmarkEnd w:id="62"/>
-      <w:r>
-        <w:t xml:space="preserve">G </w:t>
-      </w:r>
-      <w:proofErr w:type="spellStart"/>
-      <w:r>
-        <w:t>Traffic</w:t>
-      </w:r>
-      <w:proofErr w:type="spellEnd"/>
-      <w:r>
-        <w:t xml:space="preserve"> </w:t>
-      </w:r>
-      <w:proofErr w:type="spellStart"/>
-      <w:r>
-        <w:t>Sign</w:t>
-      </w:r>
-      <w:proofErr w:type="spellEnd"/>
-      <w:r>
-        <w:t xml:space="preserve"> (zestaw danych RUG)</w:t>
-      </w:r>
-      <w:r>
-        <w:t>,</w:t>
-      </w:r>
-    </w:p>
-    <w:p>
-      <w:pPr>
-        <w:numPr>
-          <w:ilvl w:val="0"/>
-          <w:numId w:val="5"/>
-        </w:numPr>
-      </w:pPr>
-      <w:r>
-        <w:t xml:space="preserve">Baza danych </w:t>
-      </w:r>
-      <w:proofErr w:type="spellStart"/>
-      <w:r>
-        <w:t>Stereopolis</w:t>
-      </w:r>
-      <w:proofErr w:type="spellEnd"/>
-    </w:p>
+    <w:p/>
     <w:p>
       <w:pPr>
         <w:pStyle w:val="Nagwek1"/>
-        <w:rPr>
-          <w:lang w:val="en-US"/>
-        </w:rPr>
       </w:pPr>
       <w:bookmarkStart w:id="63" w:name="_Toc1668491"/>
       <w:r>
-        <w:rPr>
-          <w:lang w:val="en-US"/>
-        </w:rPr>
         <w:t>Program</w:t>
       </w:r>
       <w:bookmarkEnd w:id="63"/>
@@ -16150,7 +16594,6 @@
                       <w:rPr>
                         <w:noProof/>
                       </w:rPr>
-                      <w:lastRenderedPageBreak/>
                       <w:t xml:space="preserve">[2] </w:t>
                     </w:r>
                   </w:p>
@@ -16215,6 +16658,7 @@
                       <w:rPr>
                         <w:noProof/>
                       </w:rPr>
+                      <w:lastRenderedPageBreak/>
                       <w:t xml:space="preserve">[3] </w:t>
                     </w:r>
                   </w:p>
@@ -17143,7 +17587,6 @@
                       <w:rPr>
                         <w:noProof/>
                       </w:rPr>
-                      <w:lastRenderedPageBreak/>
                       <w:t xml:space="preserve">[18] </w:t>
                     </w:r>
                   </w:p>
@@ -17240,6 +17683,7 @@
                       <w:rPr>
                         <w:noProof/>
                       </w:rPr>
+                      <w:lastRenderedPageBreak/>
                       <w:t xml:space="preserve">[20] </w:t>
                     </w:r>
                   </w:p>
@@ -18199,7 +18643,6 @@
                   <w:b/>
                   <w:bCs/>
                 </w:rPr>
-                <w:lastRenderedPageBreak/>
                 <w:fldChar w:fldCharType="end"/>
               </w:r>
             </w:p>
@@ -20242,7 +20685,7 @@
     <b:Title>Metody wyszukiwania punktów charakterystycznych i wyznaczania ich cech</b:Title>
     <b:JournalName>Praca dyplomowa inżynierska Politechniki Warszawskiej</b:JournalName>
     <b:Year>2014</b:Year>
-    <b:RefOrder>34</b:RefOrder>
+    <b:RefOrder>35</b:RefOrder>
   </b:Source>
   <b:Source>
     <b:Tag>Dav99</b:Tag>
@@ -20322,7 +20765,7 @@
     </b:Author>
     <b:Title>Attention-based traffic sign recognition with an array of weak classifiers</b:Title>
     <b:Year>czerwiec 2010</b:Year>
-    <b:RefOrder>18</b:RefOrder>
+    <b:RefOrder>19</b:RefOrder>
   </b:Source>
   <b:Source>
     <b:Tag>Art97</b:Tag>
@@ -20342,7 +20785,7 @@
     <b:Title>Road Traffic Sign Detection and Classification</b:Title>
     <b:JournalName>IEEE TRANSACTIONS ON INDUSTRIAL ELECTRONICS</b:JournalName>
     <b:Year>grudzień 1997</b:Year>
-    <b:RefOrder>12</b:RefOrder>
+    <b:RefOrder>13</b:RefOrder>
   </b:Source>
   <b:Source>
     <b:Tag>Pie11</b:Tag>
@@ -20383,7 +20826,7 @@
     <b:Title>Performance evaluation of texture measures with classification based on Kullback discrimination of distributions</b:Title>
     <b:Year>1994</b:Year>
     <b:ConferenceName>ICPR</b:ConferenceName>
-    <b:RefOrder>13</b:RefOrder>
+    <b:RefOrder>14</b:RefOrder>
   </b:Source>
   <b:Source>
     <b:Tag>GWa13</b:Tag>
@@ -20403,7 +20846,7 @@
     <b:Title>A robust coarse-to-fine traffic sign detection method</b:Title>
     <b:Year>2013</b:Year>
     <b:ConferenceName>Proc. Int. Joint Conf. Neural Netw</b:ConferenceName>
-    <b:RefOrder>14</b:RefOrder>
+    <b:RefOrder>15</b:RefOrder>
   </b:Source>
   <b:Source>
     <b:Tag>PVi04</b:Tag>
@@ -20422,7 +20865,7 @@
         </b:NameList>
       </b:Author>
     </b:Author>
-    <b:RefOrder>16</b:RefOrder>
+    <b:RefOrder>17</b:RefOrder>
   </b:Source>
   <b:Source>
     <b:Tag>PSe11</b:Tag>
@@ -20442,7 +20885,7 @@
     <b:Title>Traffic sign recognition with multi-scale convolutional networks</b:Title>
     <b:Year>2011</b:Year>
     <b:ConferenceName>Proc. Int. Joint Conf. Neural Netw.</b:ConferenceName>
-    <b:RefOrder>22</b:RefOrder>
+    <b:RefOrder>23</b:RefOrder>
   </b:Source>
   <b:Source>
     <b:Tag>PDo09</b:Tag>
@@ -20462,7 +20905,7 @@
     <b:Title>Integral channel features</b:Title>
     <b:Year>2009</b:Year>
     <b:ConferenceName>Proc. Bri. Conf. Mach. Vis.</b:ConferenceName>
-    <b:RefOrder>15</b:RefOrder>
+    <b:RefOrder>16</b:RefOrder>
   </b:Source>
   <b:Source>
     <b:Tag>Zhe16</b:Tag>
@@ -20483,7 +20926,7 @@
     <b:Year>27-30 czerwca 2016</b:Year>
     <b:ConferenceName> 2016 IEEE Conference on Computer Vision and Pattern Recognition</b:ConferenceName>
     <b:City>Las Vegas</b:City>
-    <b:RefOrder>32</b:RefOrder>
+    <b:RefOrder>33</b:RefOrder>
   </b:Source>
   <b:Source>
     <b:Tag>PSe13</b:Tag>
@@ -20503,7 +20946,7 @@
     <b:Title>Overfeat: Integrated recognition localization and detection using convolutional networks</b:Title>
     <b:Year>2013</b:Year>
     <b:ConferenceName>CoRR</b:ConferenceName>
-    <b:RefOrder>23</b:RefOrder>
+    <b:RefOrder>24</b:RefOrder>
   </b:Source>
   <b:Source>
     <b:Tag>RGi14</b:Tag>
@@ -20523,7 +20966,7 @@
     <b:Title>Rich feature hierarchies for accurate object detection and semantic segmentation</b:Title>
     <b:Year>2014</b:Year>
     <b:ConferenceName>IEEE Conference on Computer Vision and Pattern Recognition (CVPR)</b:ConferenceName>
-    <b:RefOrder>24</b:RefOrder>
+    <b:RefOrder>25</b:RefOrder>
   </b:Source>
   <b:Source>
     <b:Tag>JUi13</b:Tag>
@@ -20543,7 +20986,7 @@
     <b:Title>Selective search for object recognition", International Journal of Computer Vision</b:Title>
     <b:Year>2013</b:Year>
     <b:ConferenceName>International Journal of Computer Vision</b:ConferenceName>
-    <b:RefOrder>25</b:RefOrder>
+    <b:RefOrder>26</b:RefOrder>
   </b:Source>
   <b:Source>
     <b:Tag>CLZ14</b:Tag>
@@ -20563,7 +21006,7 @@
     <b:Title>Edge boxes: Locating object proposals from edges</b:Title>
     <b:Year>wrzesień 2014</b:Year>
     <b:ConferenceName>ECCV. European Conference on Computer Vision</b:ConferenceName>
-    <b:RefOrder>26</b:RefOrder>
+    <b:RefOrder>27</b:RefOrder>
   </b:Source>
   <b:Source>
     <b:Tag>KHe15</b:Tag>
@@ -20587,7 +21030,7 @@
     <b:Pages>1904-1916</b:Pages>
     <b:Volume>9</b:Volume>
     <b:Issue>37</b:Issue>
-    <b:RefOrder>27</b:RefOrder>
+    <b:RefOrder>28</b:RefOrder>
   </b:Source>
   <b:Source>
     <b:Tag>RBG15</b:Tag>
@@ -20607,7 +21050,7 @@
       </b:Author>
     </b:Author>
     <b:ConferenceName>CoRR</b:ConferenceName>
-    <b:RefOrder>28</b:RefOrder>
+    <b:RefOrder>29</b:RefOrder>
   </b:Source>
   <b:Source>
     <b:Tag>SRe15</b:Tag>
@@ -20627,7 +21070,7 @@
     <b:Title>Faster R-CNN: towards real-time object detection with region proposal networks</b:Title>
     <b:Year>2015</b:Year>
     <b:ConferenceName>CCoR</b:ConferenceName>
-    <b:RefOrder>29</b:RefOrder>
+    <b:RefOrder>30</b:RefOrder>
   </b:Source>
   <b:Source>
     <b:Tag>CSz14</b:Tag>
@@ -20647,7 +21090,7 @@
     <b:Title>Scalable high-quality object detection</b:Title>
     <b:Year>2014</b:Year>
     <b:ConferenceName>CoRR</b:ConferenceName>
-    <b:RefOrder>30</b:RefOrder>
+    <b:RefOrder>31</b:RefOrder>
   </b:Source>
   <b:Source>
     <b:Tag>DEr13</b:Tag>
@@ -20667,7 +21110,7 @@
     <b:Title>Scalable object detection using deep neural networks</b:Title>
     <b:Year>2013</b:Year>
     <b:ConferenceName>CoRR</b:ConferenceName>
-    <b:RefOrder>31</b:RefOrder>
+    <b:RefOrder>32</b:RefOrder>
   </b:Source>
   <b:Source>
     <b:Tag>Hea10</b:Tag>
@@ -20706,7 +21149,7 @@
     </b:Author>
     <b:Title>Road-Sign Detection and Recognition Based on Support Vector Machines</b:Title>
     <b:Year>04 czerwiec 2007</b:Year>
-    <b:RefOrder>17</b:RefOrder>
+    <b:RefOrder>18</b:RefOrder>
   </b:Source>
   <b:Source>
     <b:Tag>CFa03</b:Tag>
@@ -20726,7 +21169,7 @@
     <b:Title>Road sign detection and tracking</b:Title>
     <b:Year>2003</b:Year>
     <b:ConferenceName> IEEE Trans. Veh. Technol.</b:ConferenceName>
-    <b:RefOrder>33</b:RefOrder>
+    <b:RefOrder>34</b:RefOrder>
   </b:Source>
   <b:Source>
     <b:Tag>HLi02</b:Tag>
@@ -20745,7 +21188,7 @@
     </b:Author>
     <b:Title>Real-time recognition of road traffic sign in motion image based on genetic algorithm</b:Title>
     <b:Year>listopad 2002</b:Year>
-    <b:RefOrder>19</b:RefOrder>
+    <b:RefOrder>20</b:RefOrder>
   </b:Source>
   <b:Source>
     <b:Tag>NBa04</b:Tag>
@@ -20764,7 +21207,7 @@
     </b:Author>
     <b:Title>Real-time radial symmetry for speed sign detection</b:Title>
     <b:Year>czerwiec 2004</b:Year>
-    <b:RefOrder>20</b:RefOrder>
+    <b:RefOrder>21</b:RefOrder>
   </b:Source>
   <b:Source>
     <b:Tag>GLo04</b:Tag>
@@ -20784,13 +21227,36 @@
     <b:Title>Fast shape-based road sign detection for a driver assistance system</b:Title>
     <b:Year>wrzesień 2004</b:Year>
     <b:ConferenceName>IROS</b:ConferenceName>
-    <b:RefOrder>21</b:RefOrder>
+    <b:RefOrder>22</b:RefOrder>
+  </b:Source>
+  <b:Source>
+    <b:Tag>YYa16</b:Tag>
+    <b:SourceType>JournalArticle</b:SourceType>
+    <b:Guid>{BFACFE27-A16D-4F4C-B95D-D7F7160A7FCA}</b:Guid>
+    <b:Title>Towards Real-Time Traffic Sign Detection and Classification</b:Title>
+    <b:Year>czerwiec 2016</b:Year>
+    <b:Author>
+      <b:Author>
+        <b:NameList>
+          <b:Person>
+            <b:Last>Y. Yang</b:Last>
+            <b:First>H,</b:First>
+            <b:Middle>Luo, H. Xu, F. Wu</b:Middle>
+          </b:Person>
+        </b:NameList>
+      </b:Author>
+    </b:Author>
+    <b:JournalName> IEEE Transactions on Intelligent Transportation Systems</b:JournalName>
+    <b:Pages>2022 - 2031</b:Pages>
+    <b:Volume>17</b:Volume>
+    <b:Issue>7</b:Issue>
+    <b:RefOrder>12</b:RefOrder>
   </b:Source>
 </b:Sources>
 </file>
 
 <file path=customXml/itemProps1.xml><?xml version="1.0" encoding="utf-8"?>
-<ds:datastoreItem xmlns:ds="http://schemas.openxmlformats.org/officeDocument/2006/customXml" ds:itemID="{581D2D0C-F763-47D4-8BC1-E0CD5809DF91}">
+<ds:datastoreItem xmlns:ds="http://schemas.openxmlformats.org/officeDocument/2006/customXml" ds:itemID="{D6727E3C-18F8-4452-8CD1-AFE0AFE37B01}">
   <ds:schemaRefs>
     <ds:schemaRef ds:uri="http://schemas.openxmlformats.org/officeDocument/2006/bibliography"/>
   </ds:schemaRefs>

</xml_diff>

<commit_message>
podejscia bazujace na teksturze i hybrydowe - zroione, do zrobienia inne
</commit_message>
<xml_diff>
--- a/W04_218518_2019_praca magisterska.docx
+++ b/W04_218518_2019_praca magisterska.docx
@@ -4445,7 +4445,86 @@
       </w:r>
       <w:proofErr w:type="spellEnd"/>
       <w:r>
-        <w:t xml:space="preserve"> rozpoznawania znaków drogowych (GTSRB) [3], ponieważ ogólnie brakuje ogólnie dostępnego wskaźnika referencyjnego. GTSDB i GTSRB przedstawiają dwa ogólnodostępne i obszerne zbiory danych, umożliwiające bezstronne porównanie różnych podejść do wykrywania i klasyfikacji znaków drogowych. </w:t>
+        <w:t xml:space="preserve"> rozpoznawania znaków drogowych (GTSRB) [3], ponieważ ogólnie brakuje ogólnie dostępnego wskaźnika referencyjnego. GTSDB i GTSRB przedstawiają dwa ogólnodostępne i obszerne zbiory danych, umożliwiające bezstronne porównanie różnych podejść do wykrywania i klasyfikacji znaków drogowych.</w:t>
+      </w:r>
+      <w:r>
+        <w:t xml:space="preserve"> </w:t>
+      </w:r>
+      <w:r>
+        <w:t>[</w:t>
+      </w:r>
+      <w:proofErr w:type="spellStart"/>
+      <w:r>
+        <w:t>here</w:t>
+      </w:r>
+      <w:proofErr w:type="spellEnd"/>
+      <w:r>
+        <w:t>](opisać dalej)</w:t>
+      </w:r>
+    </w:p>
+    <w:p>
+      <w:pPr>
+        <w:pStyle w:val="Nagwek2"/>
+      </w:pPr>
+      <w:r>
+        <w:t>Implementacja</w:t>
+      </w:r>
+    </w:p>
+    <w:p>
+      <w:r>
+        <w:t xml:space="preserve">Hardwareowa implementacja nie jest przedmiotem </w:t>
+      </w:r>
+      <w:r>
+        <w:t xml:space="preserve">tej pracy natomiast jest niezbędna do jej realizacji przy próbie wdrożenia </w:t>
+      </w:r>
+      <w:r>
+        <w:t xml:space="preserve">systemu. Autorzy artykułu </w:t>
+      </w:r>
+      <w:sdt>
+        <w:sdtPr>
+          <w:id w:val="-956628531"/>
+          <w:citation/>
+        </w:sdtPr>
+        <w:sdtContent>
+          <w:r>
+            <w:fldChar w:fldCharType="begin"/>
+          </w:r>
+          <w:r>
+            <w:instrText xml:space="preserve"> CITATION Eun16 \l 1033 </w:instrText>
+          </w:r>
+          <w:r>
+            <w:fldChar w:fldCharType="separate"/>
+          </w:r>
+          <w:r>
+            <w:rPr>
+              <w:noProof/>
+            </w:rPr>
+            <w:t>[3]</w:t>
+          </w:r>
+          <w:r>
+            <w:fldChar w:fldCharType="end"/>
+          </w:r>
+        </w:sdtContent>
+      </w:sdt>
+      <w:r>
+        <w:t xml:space="preserve"> proponują swoje rozwiązanie </w:t>
+      </w:r>
+      <w:r>
+        <w:t>implementacyjne [</w:t>
+      </w:r>
+      <w:proofErr w:type="spellStart"/>
+      <w:r>
+        <w:t>here</w:t>
+      </w:r>
+      <w:proofErr w:type="spellEnd"/>
+      <w:r>
+        <w:t>](</w:t>
+      </w:r>
+      <w:r>
+        <w:t>opisać dalej</w:t>
+      </w:r>
+      <w:r>
+        <w:t>)</w:t>
       </w:r>
     </w:p>
     <w:p>
@@ -4971,6 +5050,7 @@
     </w:p>
     <w:p>
       <w:r>
+        <w:lastRenderedPageBreak/>
         <w:t xml:space="preserve">W wielu pracach </w:t>
       </w:r>
       <w:r>
@@ -5058,7 +5138,6 @@
         <w:t xml:space="preserve"> do </w:t>
       </w:r>
       <w:r>
-        <w:lastRenderedPageBreak/>
         <w:t>identyfikacji</w:t>
       </w:r>
       <w:r>
@@ -5771,6 +5850,7 @@
         <w:pStyle w:val="Nagwek4"/>
       </w:pPr>
       <w:r>
+        <w:lastRenderedPageBreak/>
         <w:t>Transformata Fouriera</w:t>
       </w:r>
     </w:p>
@@ -5826,11 +5906,7 @@
         <w:t>o przesunięciu</w:t>
       </w:r>
       <w:r>
-        <w:t xml:space="preserve"> </w:t>
-      </w:r>
-      <w:r>
-        <w:lastRenderedPageBreak/>
-        <w:t>i</w:t>
+        <w:t xml:space="preserve"> i</w:t>
       </w:r>
       <w:r>
         <w:t xml:space="preserve"> </w:t>
@@ -7633,7 +7709,14 @@
         <w:rPr>
           <w:rFonts w:eastAsiaTheme="minorEastAsia" w:cstheme="minorHAnsi"/>
         </w:rPr>
-        <w:t xml:space="preserve"> jest uważany za krawędź. Jeżeli</w:t>
+        <w:t xml:space="preserve"> </w:t>
+      </w:r>
+      <w:r>
+        <w:rPr>
+          <w:rFonts w:eastAsiaTheme="minorEastAsia" w:cstheme="minorHAnsi"/>
+        </w:rPr>
+        <w:lastRenderedPageBreak/>
+        <w:t>jest uważany za krawędź. Jeżeli</w:t>
       </w:r>
       <w:r>
         <w:rPr>
@@ -7911,14 +7994,7 @@
         <w:rPr>
           <w:rFonts w:eastAsiaTheme="minorEastAsia" w:cstheme="minorHAnsi"/>
         </w:rPr>
-        <w:t xml:space="preserve">Detektor Harrisa </w:t>
-      </w:r>
-      <w:r>
-        <w:rPr>
-          <w:rFonts w:eastAsiaTheme="minorEastAsia" w:cstheme="minorHAnsi"/>
-        </w:rPr>
-        <w:lastRenderedPageBreak/>
-        <w:t xml:space="preserve">wykrywa </w:t>
+        <w:t xml:space="preserve">Detektor Harrisa wykrywa </w:t>
       </w:r>
       <w:r>
         <w:rPr>
@@ -9302,7 +9378,11 @@
       </w:r>
       <w:proofErr w:type="spellEnd"/>
       <w:r>
-        <w:t>”. Czwarty etap zawiera tworzenie deskryptorów dla punktów charakterystycznych. Szczegółowe omawianie algorytmu należy zacząć od procesu skalowania obrazu wejściowego do różnych wielkości. Dla każdego obrazu w skali zostaje użyty filtr Laplace’a</w:t>
+        <w:t xml:space="preserve">”. Czwarty etap zawiera tworzenie deskryptorów dla punktów charakterystycznych. Szczegółowe omawianie algorytmu należy zacząć od procesu skalowania obrazu wejściowego </w:t>
+      </w:r>
+      <w:r>
+        <w:lastRenderedPageBreak/>
+        <w:t>do różnych wielkości. Dla każdego obrazu w skali zostaje użyty filtr Laplace’a</w:t>
       </w:r>
       <w:r>
         <w:t>,</w:t>
@@ -9369,11 +9449,7 @@
         <w:t>e obrazu</w:t>
       </w:r>
       <w:r>
-        <w:t xml:space="preserve"> tworzy się </w:t>
-      </w:r>
-      <w:r>
-        <w:lastRenderedPageBreak/>
-        <w:t xml:space="preserve">poprzez zwiększenie potęgi </w:t>
+        <w:t xml:space="preserve"> tworzy się poprzez zwiększenie potęgi </w:t>
       </w:r>
       <w:r>
         <w:t xml:space="preserve"> do której zostanie podniesiona stała</w:t>
@@ -10564,7 +10640,14 @@
         <w:rPr>
           <w:rFonts w:eastAsiaTheme="minorEastAsia"/>
         </w:rPr>
-        <w:t xml:space="preserve">z podobnymi wektorami cech. </w:t>
+        <w:t xml:space="preserve">z podobnymi </w:t>
+      </w:r>
+      <w:r>
+        <w:rPr>
+          <w:rFonts w:eastAsiaTheme="minorEastAsia"/>
+        </w:rPr>
+        <w:lastRenderedPageBreak/>
+        <w:t xml:space="preserve">wektorami cech. </w:t>
       </w:r>
       <w:r>
         <w:rPr>
@@ -10668,14 +10751,7 @@
         <w:rPr>
           <w:rFonts w:eastAsiaTheme="minorEastAsia"/>
         </w:rPr>
-        <w:t xml:space="preserve"> Wyznaczenie wzorców powinno się opierać o starannie dobrane cechy. Cechy takie </w:t>
-      </w:r>
-      <w:r>
-        <w:rPr>
-          <w:rFonts w:eastAsiaTheme="minorEastAsia"/>
-        </w:rPr>
-        <w:lastRenderedPageBreak/>
-        <w:t xml:space="preserve">powinny mieć specyficzne </w:t>
+        <w:t xml:space="preserve"> Wyznaczenie wzorców powinno się opierać o starannie dobrane cechy. Cechy takie powinny mieć specyficzne </w:t>
       </w:r>
       <w:r>
         <w:rPr>
@@ -11717,7 +11793,11 @@
         <w:t>.</w:t>
       </w:r>
       <w:r>
-        <w:t xml:space="preserve"> Przestrzeń posiada 3 kanały </w:t>
+        <w:t xml:space="preserve"> Przestrzeń posiada 3 </w:t>
+      </w:r>
+      <w:r>
+        <w:lastRenderedPageBreak/>
+        <w:t xml:space="preserve">kanały </w:t>
       </w:r>
       <w:r>
         <w:t xml:space="preserve">1 kanał jasności i dwa kanały chrominancji i jest używana mi. W odbiornikach telewizyjnych. </w:t>
@@ -11725,7 +11805,6 @@
     </w:p>
     <w:p>
       <w:r>
-        <w:lastRenderedPageBreak/>
         <w:t>Warto wspomnieć o pracy</w:t>
       </w:r>
       <w:r>
@@ -12215,19 +12294,7 @@
                 <w:rPr>
                   <w:rFonts w:ascii="Cambria Math" w:hAnsi="Cambria Math"/>
                 </w:rPr>
-                <m:t>G</m:t>
-              </m:r>
-              <m:r>
-                <w:rPr>
-                  <w:rFonts w:ascii="Cambria Math" w:hAnsi="Cambria Math"/>
-                </w:rPr>
-                <m:t>-</m:t>
-              </m:r>
-              <m:r>
-                <w:rPr>
-                  <w:rFonts w:ascii="Cambria Math" w:hAnsi="Cambria Math"/>
-                </w:rPr>
-                <m:t>R-B</m:t>
+                <m:t>G-R-B</m:t>
               </m:r>
             </m:num>
             <m:den>
@@ -12268,6 +12335,7 @@
           <w:id w:val="1152486407"/>
           <w:citation/>
         </w:sdtPr>
+        <w:sdtEndPr/>
         <w:sdtContent>
           <w:r>
             <w:rPr>
@@ -12365,7 +12433,11 @@
         <w:t xml:space="preserve">jak wykrywanie obiektów na podstawie koloru jest wykrywanie obiektów na podstawie kształtu. W przypadku znaków drogowych kształt </w:t>
       </w:r>
       <w:r>
-        <w:t>znaku jest konkretnie określony.</w:t>
+        <w:t xml:space="preserve">znaku </w:t>
+      </w:r>
+      <w:r>
+        <w:lastRenderedPageBreak/>
+        <w:t>jest konkretnie określony.</w:t>
       </w:r>
       <w:r>
         <w:t xml:space="preserve"> Znaki informacyjne są kwadratowe, nakazu lub zakazu okrągłe, a ostrzegawcze trójkątne. </w:t>
@@ -12383,11 +12455,7 @@
         <w:t>. Z</w:t>
       </w:r>
       <w:r>
-        <w:t xml:space="preserve">nak może być </w:t>
-      </w:r>
-      <w:r>
-        <w:lastRenderedPageBreak/>
-        <w:t xml:space="preserve">częściowo </w:t>
+        <w:t xml:space="preserve">nak może być częściowo </w:t>
       </w:r>
       <w:r>
         <w:t>zasłonięty co również wprowadza komplikację</w:t>
@@ -13239,7 +13307,11 @@
         <w:t xml:space="preserve"> przestawił udoskonaloną metodę</w:t>
       </w:r>
       <w:r>
-        <w:t xml:space="preserve"> pozwalającą uzyskanie </w:t>
+        <w:t xml:space="preserve"> </w:t>
+      </w:r>
+      <w:r>
+        <w:lastRenderedPageBreak/>
+        <w:t xml:space="preserve">pozwalającą uzyskanie </w:t>
       </w:r>
       <w:r>
         <w:t>większej</w:t>
@@ -13349,11 +13421,7 @@
         <w:t xml:space="preserve">. </w:t>
       </w:r>
       <w:r>
-        <w:t xml:space="preserve">Początkowo </w:t>
-      </w:r>
-      <w:r>
-        <w:lastRenderedPageBreak/>
-        <w:t>zostaje zaimplementowana</w:t>
+        <w:t>Początkowo zostaje zaimplementowana</w:t>
       </w:r>
       <w:r>
         <w:t xml:space="preserve"> tablica</w:t>
@@ -13647,17 +13715,635 @@
         <w:pStyle w:val="Nagwek4"/>
       </w:pPr>
       <w:r>
-        <w:t>L</w:t>
-      </w:r>
-      <w:r>
-        <w:t>BP</w:t>
-      </w:r>
-      <w:r>
-        <w:t xml:space="preserve"> i HOG</w:t>
+        <w:t>HOG</w:t>
       </w:r>
     </w:p>
     <w:p>
       <w:r>
+        <w:rPr>
+          <w:lang w:val="en-US"/>
+        </w:rPr>
+        <w:t>HOG</w:t>
+      </w:r>
+      <w:r>
+        <w:rPr>
+          <w:lang w:val="en-US"/>
+        </w:rPr>
+        <w:t xml:space="preserve"> </w:t>
+      </w:r>
+      <w:r>
+        <w:rPr>
+          <w:lang w:val="en-US"/>
+        </w:rPr>
+        <w:t>(ang.</w:t>
+      </w:r>
+      <w:r>
+        <w:rPr>
+          <w:lang w:val="en-US"/>
+        </w:rPr>
+        <w:t xml:space="preserve"> </w:t>
+      </w:r>
+      <w:proofErr w:type="spellStart"/>
+      <w:r>
+        <w:t>Histograms</w:t>
+      </w:r>
+      <w:proofErr w:type="spellEnd"/>
+      <w:r>
+        <w:t xml:space="preserve"> </w:t>
+      </w:r>
+      <w:r>
+        <w:t>of</w:t>
+      </w:r>
+      <w:r>
+        <w:t xml:space="preserve"> </w:t>
+      </w:r>
+      <w:proofErr w:type="spellStart"/>
+      <w:r>
+        <w:t>Oriented</w:t>
+      </w:r>
+      <w:proofErr w:type="spellEnd"/>
+      <w:r>
+        <w:t xml:space="preserve"> </w:t>
+      </w:r>
+      <w:proofErr w:type="spellStart"/>
+      <w:r>
+        <w:t>Gradients</w:t>
+      </w:r>
+      <w:proofErr w:type="spellEnd"/>
+      <w:r>
+        <w:t>)</w:t>
+      </w:r>
+      <w:r>
+        <w:t xml:space="preserve"> </w:t>
+      </w:r>
+      <w:r>
+        <w:t>-</w:t>
+      </w:r>
+      <w:r>
+        <w:t xml:space="preserve"> </w:t>
+      </w:r>
+      <w:r>
+        <w:t>h</w:t>
+      </w:r>
+      <w:r>
+        <w:t>istogram gradientów zorientowanych</w:t>
+      </w:r>
+      <w:r>
+        <w:t xml:space="preserve"> jest d</w:t>
+      </w:r>
+      <w:r>
+        <w:t>eskryptorem obra</w:t>
+      </w:r>
+      <w:r>
+        <w:t xml:space="preserve">zu pozwalającym </w:t>
+      </w:r>
+      <w:r>
+        <w:t xml:space="preserve">na znalezienie kształtu i </w:t>
+      </w:r>
+      <w:r>
+        <w:t>wyłon</w:t>
+      </w:r>
+      <w:r>
+        <w:t>ienie</w:t>
+      </w:r>
+      <w:r>
+        <w:t xml:space="preserve"> obiekt</w:t>
+      </w:r>
+      <w:r>
+        <w:t>u</w:t>
+      </w:r>
+      <w:r>
+        <w:t xml:space="preserve">. </w:t>
+      </w:r>
+      <w:r>
+        <w:t>Idea algorytmu polega na podzieleniu obrazu</w:t>
+      </w:r>
+      <w:r>
+        <w:t xml:space="preserve"> przekonwertowanego </w:t>
+      </w:r>
+      <w:r>
+        <w:t>do skali szarości</w:t>
+      </w:r>
+      <w:r>
+        <w:t xml:space="preserve"> na</w:t>
+      </w:r>
+      <w:r>
+        <w:t xml:space="preserve"> małe</w:t>
+      </w:r>
+      <w:r>
+        <w:t xml:space="preserve"> </w:t>
+      </w:r>
+      <w:r>
+        <w:t xml:space="preserve">fragmenty (np.8x8 </w:t>
+      </w:r>
+      <w:proofErr w:type="spellStart"/>
+      <w:r>
+        <w:t>px</w:t>
+      </w:r>
+      <w:proofErr w:type="spellEnd"/>
+      <w:r>
+        <w:t>.</w:t>
+      </w:r>
+      <w:r>
+        <w:t xml:space="preserve">) </w:t>
+      </w:r>
+      <w:r>
+        <w:t xml:space="preserve">i obliczeniu dla każdego piksela w fragmencie różnicy </w:t>
+      </w:r>
+      <w:r>
+        <w:t>jasności pomiędzy pikselami sąsiadującymi</w:t>
+      </w:r>
+      <w:r>
+        <w:t xml:space="preserve"> (gradien</w:t>
+      </w:r>
+      <w:r>
+        <w:t>tu</w:t>
+      </w:r>
+      <w:r>
+        <w:t>)</w:t>
+      </w:r>
+      <w:r>
+        <w:t xml:space="preserve">. Następnie </w:t>
+      </w:r>
+      <w:r>
+        <w:t xml:space="preserve">dla fragmentu wyznacza się histogram </w:t>
+      </w:r>
+      <w:r>
+        <w:t>gradientu</w:t>
+      </w:r>
+      <w:r>
+        <w:t xml:space="preserve">. </w:t>
+      </w:r>
+      <w:r>
+        <w:t xml:space="preserve">W przeciwieństwie do wcześniej </w:t>
+      </w:r>
+      <w:r>
+        <w:t xml:space="preserve">przedstawionego algorytmu SIFT, HOG </w:t>
+      </w:r>
+      <w:r>
+        <w:t>oblicza deskryptory w równomiernie określonych fragmentach obrazu.</w:t>
+      </w:r>
+      <w:r>
+        <w:t xml:space="preserve"> Zastosowanie lokalnej normalizacji </w:t>
+      </w:r>
+      <w:r>
+        <w:t>kontrastu w nakładających się na siebie regionach poprawia skuteczność wykrywania obiektów</w:t>
+      </w:r>
+    </w:p>
+    <w:p>
+      <w:r>
+        <w:t xml:space="preserve">Zaproponowany w </w:t>
+      </w:r>
+      <w:r>
+        <w:t>pracy</w:t>
+      </w:r>
+      <w:r>
+        <w:t xml:space="preserve"> </w:t>
+      </w:r>
+      <w:sdt>
+        <w:sdtPr>
+          <w:id w:val="-2076197059"/>
+          <w:citation/>
+        </w:sdtPr>
+        <w:sdtEndPr/>
+        <w:sdtContent>
+          <w:r>
+            <w:fldChar w:fldCharType="begin"/>
+          </w:r>
+          <w:r>
+            <w:instrText xml:space="preserve"> CITATION ZHu \l 1033 </w:instrText>
+          </w:r>
+          <w:r>
+            <w:fldChar w:fldCharType="separate"/>
+          </w:r>
+          <w:r>
+            <w:rPr>
+              <w:noProof/>
+            </w:rPr>
+            <w:t>[18]</w:t>
+          </w:r>
+          <w:r>
+            <w:fldChar w:fldCharType="end"/>
+          </w:r>
+        </w:sdtContent>
+      </w:sdt>
+      <w:r>
+        <w:t xml:space="preserve"> </w:t>
+      </w:r>
+      <w:r>
+        <w:t>wariant HOG (</w:t>
+      </w:r>
+      <w:proofErr w:type="spellStart"/>
+      <w:r>
+        <w:t>HOGv</w:t>
+      </w:r>
+      <w:proofErr w:type="spellEnd"/>
+      <w:r>
+        <w:t xml:space="preserve">) </w:t>
+      </w:r>
+      <w:r>
+        <w:t>posiada</w:t>
+      </w:r>
+      <w:r>
+        <w:t xml:space="preserve"> </w:t>
+      </w:r>
+      <w:r>
+        <w:t>dwie modyfikacje poprawiające wykrywanie obiektów</w:t>
+      </w:r>
+      <w:r>
+        <w:t>. Pierwszą z nich jest</w:t>
+      </w:r>
+      <w:r>
+        <w:t xml:space="preserve"> uwzględni</w:t>
+      </w:r>
+      <w:r>
+        <w:t>enie</w:t>
+      </w:r>
+      <w:r>
+        <w:t xml:space="preserve"> zarówno wrażli</w:t>
+      </w:r>
+      <w:r>
+        <w:t>wych</w:t>
+      </w:r>
+      <w:r>
+        <w:t xml:space="preserve"> </w:t>
+      </w:r>
+      <w:r>
+        <w:t>jak</w:t>
+      </w:r>
+      <w:r>
+        <w:t xml:space="preserve"> i niewrażli</w:t>
+      </w:r>
+      <w:r>
+        <w:t>wych</w:t>
+      </w:r>
+      <w:r>
+        <w:t xml:space="preserve"> na kontrast orientac</w:t>
+      </w:r>
+      <w:r>
+        <w:t>ji</w:t>
+      </w:r>
+      <w:r>
+        <w:t xml:space="preserve"> gradientów,</w:t>
+      </w:r>
+      <w:r>
+        <w:t xml:space="preserve"> w taki sposób,</w:t>
+      </w:r>
+      <w:r>
+        <w:t xml:space="preserve"> że bardziej szczegółowe lokalne informacje o znakach mogą być włączone do zgromadzonych histogramów. </w:t>
+      </w:r>
+      <w:r>
+        <w:t>Drugą modyfikacją jest to, że</w:t>
+      </w:r>
+      <w:r>
+        <w:t xml:space="preserve"> każdą komórkę normalizuje się odpowiednio </w:t>
+      </w:r>
+      <w:r>
+        <w:t>z</w:t>
+      </w:r>
+      <w:r>
+        <w:t xml:space="preserve"> cztere</w:t>
+      </w:r>
+      <w:r>
+        <w:t>ma</w:t>
+      </w:r>
+      <w:r>
+        <w:t xml:space="preserve"> sąsiedni</w:t>
+      </w:r>
+      <w:r>
+        <w:t>mi</w:t>
+      </w:r>
+      <w:r>
+        <w:t xml:space="preserve"> bloka</w:t>
+      </w:r>
+      <w:r>
+        <w:t>mi.</w:t>
+      </w:r>
+      <w:r>
+        <w:t xml:space="preserve"> Z</w:t>
+      </w:r>
+      <w:r>
+        <w:t xml:space="preserve">normalizowane histogramy komórki są wymiarowo zmniejszane </w:t>
+      </w:r>
+      <w:r>
+        <w:t>za pomocą</w:t>
+      </w:r>
+      <w:r>
+        <w:t xml:space="preserve"> strategii podstawowej analizy komponentów (PCA)</w:t>
+      </w:r>
+      <w:r>
+        <w:t xml:space="preserve">. Takie działanie ma na </w:t>
+      </w:r>
+      <w:r>
+        <w:t>celu usunięci</w:t>
+      </w:r>
+      <w:r>
+        <w:t>e</w:t>
+      </w:r>
+      <w:r>
+        <w:t xml:space="preserve"> nadmiarowych informacji. </w:t>
+      </w:r>
+    </w:p>
+    <w:p>
+      <w:pPr>
+        <w:pStyle w:val="Nagwek4"/>
+      </w:pPr>
+      <w:bookmarkStart w:id="52" w:name="_Toc1668482"/>
+      <w:r>
+        <w:t>SVM</w:t>
+      </w:r>
+      <w:bookmarkEnd w:id="52"/>
+    </w:p>
+    <w:p>
+      <w:r>
+        <w:t xml:space="preserve">Maszyna wektorów nośnych SVM </w:t>
+      </w:r>
+      <w:r>
+        <w:t>(ang</w:t>
+      </w:r>
+      <w:r>
+        <w:t xml:space="preserve">. </w:t>
+      </w:r>
+      <w:proofErr w:type="spellStart"/>
+      <w:r>
+        <w:t>Support</w:t>
+      </w:r>
+      <w:proofErr w:type="spellEnd"/>
+      <w:r>
+        <w:t xml:space="preserve"> </w:t>
+      </w:r>
+      <w:proofErr w:type="spellStart"/>
+      <w:r>
+        <w:t>Vector</w:t>
+      </w:r>
+      <w:proofErr w:type="spellEnd"/>
+      <w:r>
+        <w:t xml:space="preserve"> </w:t>
+      </w:r>
+      <w:r>
+        <w:t>Machine)</w:t>
+      </w:r>
+      <w:r>
+        <w:t xml:space="preserve"> </w:t>
+      </w:r>
+      <w:r>
+        <w:t xml:space="preserve">jest </w:t>
+      </w:r>
+      <w:r>
+        <w:t>klasyfikatorem</w:t>
+      </w:r>
+      <w:r>
+        <w:t xml:space="preserve"> </w:t>
+      </w:r>
+      <w:r>
+        <w:t xml:space="preserve">umożliwiającym </w:t>
+      </w:r>
+      <w:r>
+        <w:t xml:space="preserve">określenie do jakiego zbioru należy </w:t>
+      </w:r>
+      <w:r>
+        <w:t>obiekt.</w:t>
+      </w:r>
+      <w:r>
+        <w:t xml:space="preserve"> Maszyna do poprawnego działania potrzebuje zbioru uczącego</w:t>
+      </w:r>
+      <w:r>
+        <w:t>,</w:t>
+      </w:r>
+      <w:r>
+        <w:t xml:space="preserve"> </w:t>
+      </w:r>
+      <w:r>
+        <w:t xml:space="preserve">w którym przedstawione są </w:t>
+      </w:r>
+      <w:r>
+        <w:t xml:space="preserve">poprawnie sklasyfikowane obiekty. </w:t>
+      </w:r>
+      <w:r>
+        <w:t>SVM</w:t>
+      </w:r>
+      <w:r>
+        <w:t xml:space="preserve"> znajduje</w:t>
+      </w:r>
+      <w:r>
+        <w:t xml:space="preserve"> hiperpłaszczyzn</w:t>
+      </w:r>
+      <w:r>
+        <w:t>e</w:t>
+      </w:r>
+      <w:r>
+        <w:t xml:space="preserve"> </w:t>
+      </w:r>
+      <w:r>
+        <w:t>(funkcj</w:t>
+      </w:r>
+      <w:r>
+        <w:t>e</w:t>
+      </w:r>
+      <w:r>
+        <w:t xml:space="preserve">) </w:t>
+      </w:r>
+      <w:r>
+        <w:t>oddzielając</w:t>
+      </w:r>
+      <w:r>
+        <w:t>ą</w:t>
+      </w:r>
+      <w:r>
+        <w:t xml:space="preserve"> dwie klasy. Jeżeli taka funkcja nie istnieje</w:t>
+      </w:r>
+      <w:r>
+        <w:t xml:space="preserve"> w przestrzeni zadania</w:t>
+      </w:r>
+      <w:r>
+        <w:t xml:space="preserve"> należy wprowadzić funkcję jądra, która</w:t>
+      </w:r>
+      <w:r>
+        <w:t xml:space="preserve"> powiększy</w:t>
+      </w:r>
+      <w:r>
+        <w:t xml:space="preserve"> przestrzeń</w:t>
+      </w:r>
+      <w:r>
+        <w:t>.</w:t>
+      </w:r>
+      <w:r>
+        <w:t xml:space="preserve"> System</w:t>
+      </w:r>
+      <w:r>
+        <w:t xml:space="preserve"> przedstawiający rozwiązanie dla problemu TSR został przedstawiony </w:t>
+      </w:r>
+      <w:r>
+        <w:t xml:space="preserve">w </w:t>
+      </w:r>
+      <w:r>
+        <w:lastRenderedPageBreak/>
+        <w:t xml:space="preserve">pracy </w:t>
+      </w:r>
+      <w:sdt>
+        <w:sdtPr>
+          <w:id w:val="1085960858"/>
+          <w:citation/>
+        </w:sdtPr>
+        <w:sdtEndPr/>
+        <w:sdtContent>
+          <w:r>
+            <w:fldChar w:fldCharType="begin"/>
+          </w:r>
+          <w:r>
+            <w:instrText xml:space="preserve">CITATION SMa07 \l 1033 </w:instrText>
+          </w:r>
+          <w:r>
+            <w:fldChar w:fldCharType="separate"/>
+          </w:r>
+          <w:r>
+            <w:rPr>
+              <w:noProof/>
+            </w:rPr>
+            <w:t>[17]</w:t>
+          </w:r>
+          <w:r>
+            <w:fldChar w:fldCharType="end"/>
+          </w:r>
+        </w:sdtContent>
+      </w:sdt>
+      <w:r>
+        <w:t xml:space="preserve">. </w:t>
+      </w:r>
+      <w:r>
+        <w:t xml:space="preserve">Działanie systemu polega na </w:t>
+      </w:r>
+      <w:r>
+        <w:t>wykrywa</w:t>
+      </w:r>
+      <w:r>
+        <w:t>niu</w:t>
+      </w:r>
+      <w:r>
+        <w:t xml:space="preserve"> obszary występowania znaków za pomocą progowania w przestrzeni HSI</w:t>
+      </w:r>
+      <w:r>
+        <w:t>. Z</w:t>
+      </w:r>
+      <w:r>
+        <w:t>nak</w:t>
+      </w:r>
+      <w:r>
+        <w:t>i</w:t>
+      </w:r>
+      <w:r>
+        <w:t xml:space="preserve"> biał</w:t>
+      </w:r>
+      <w:r>
+        <w:t>e wykrywane są</w:t>
+      </w:r>
+      <w:r>
+        <w:t xml:space="preserve"> za pomocą rozkładu achromatycznego. </w:t>
+      </w:r>
+      <w:r>
+        <w:t>Każdy</w:t>
+      </w:r>
+      <w:r>
+        <w:t xml:space="preserve"> obszar prawdopodobn</w:t>
+      </w:r>
+      <w:r>
+        <w:t>ego</w:t>
+      </w:r>
+      <w:r>
+        <w:t xml:space="preserve"> </w:t>
+      </w:r>
+      <w:r>
+        <w:t xml:space="preserve">wystąpienia znaku </w:t>
+      </w:r>
+      <w:r>
+        <w:t>wpisywany jest w kwadrat. Następnie wyznacza</w:t>
+      </w:r>
+      <w:r>
+        <w:t xml:space="preserve"> </w:t>
+      </w:r>
+      <w:r>
+        <w:t xml:space="preserve">się </w:t>
+      </w:r>
+      <w:r>
+        <w:t xml:space="preserve">20 odległości </w:t>
+      </w:r>
+      <w:r>
+        <w:t>liczonych od</w:t>
+      </w:r>
+      <w:r>
+        <w:t xml:space="preserve"> ramki</w:t>
+      </w:r>
+      <w:r>
+        <w:t xml:space="preserve"> kwadratu</w:t>
+      </w:r>
+      <w:r>
+        <w:t xml:space="preserve"> do </w:t>
+      </w:r>
+      <w:r>
+        <w:t>znalezionego koloru w środku ramki</w:t>
+      </w:r>
+      <w:r>
+        <w:t xml:space="preserve"> mający być obwiednią obiektu. Z tych 20 </w:t>
+      </w:r>
+      <w:r>
+        <w:t>odległości tworzy się</w:t>
+      </w:r>
+      <w:r>
+        <w:t xml:space="preserve"> wektor DtB dostarczany jest na wejście SVM. </w:t>
+      </w:r>
+      <w:r>
+        <w:t>Warto wspomnieć, że w</w:t>
+      </w:r>
+      <w:r>
+        <w:t xml:space="preserve">yznaczony w ten sposób wektor znaków ośmiokątnych niezbyt różni się od znaków okrągłych dlatego </w:t>
+      </w:r>
+      <w:r>
+        <w:t>znaki ośmiokątne</w:t>
+      </w:r>
+      <w:r>
+        <w:t xml:space="preserve"> </w:t>
+      </w:r>
+      <w:r>
+        <w:t>klasyfikowan</w:t>
+      </w:r>
+      <w:r>
+        <w:t>e</w:t>
+      </w:r>
+      <w:r>
+        <w:t xml:space="preserve"> </w:t>
+      </w:r>
+      <w:r>
+        <w:t>są</w:t>
+      </w:r>
+      <w:r>
+        <w:t xml:space="preserve"> dopiero na etapie rozpoznawania znaku. </w:t>
+      </w:r>
+      <w:r>
+        <w:t xml:space="preserve">Następnie przy użyciu kilku wytrenowanych maszyn SVM następuje klasyfikacja obszaru. </w:t>
+      </w:r>
+      <w:r>
+        <w:t xml:space="preserve">Każda maszyna potrafi </w:t>
+      </w:r>
+      <w:r>
+        <w:t xml:space="preserve">rozpoznać jeden typ obrazu. </w:t>
+      </w:r>
+      <w:r>
+        <w:t xml:space="preserve">W zależności od wykrytego koloru (czerwonego, niebieskiego, żółtego lub białego) algorytm wyznacza inne maszyny do klasyfikacji. Proces rozpoznania opiera się na maszynie SVN z ziarnami Gaussa. </w:t>
+      </w:r>
+      <w:r>
+        <w:t>Dużą zaletą metody jest jej odporność na rotację.</w:t>
+      </w:r>
+    </w:p>
+    <w:p>
+      <w:pPr>
+        <w:pStyle w:val="Nagwek4"/>
+      </w:pPr>
+      <w:r>
+        <w:t>LBP</w:t>
+      </w:r>
+    </w:p>
+    <w:p>
+      <w:r>
         <w:t xml:space="preserve">LPB (ang. </w:t>
       </w:r>
       <w:proofErr w:type="spellStart"/>
@@ -13682,35 +14368,16 @@
       </w:r>
       <w:proofErr w:type="spellEnd"/>
       <w:r>
-        <w:t>) jest podejściem</w:t>
-      </w:r>
-      <w:r>
-        <w:t xml:space="preserve">, które </w:t>
-      </w:r>
-      <w:r>
-        <w:t xml:space="preserve">zostało zaprezentowane w </w:t>
-      </w:r>
-      <w:r>
-        <w:t>1990</w:t>
-      </w:r>
-      <w:r>
-        <w:t xml:space="preserve">, a opisano </w:t>
-      </w:r>
-      <w:r>
-        <w:t>1994</w:t>
-      </w:r>
-      <w:r>
-        <w:t xml:space="preserve"> roku</w:t>
-      </w:r>
-      <w:r>
-        <w:t xml:space="preserve"> </w:t>
+        <w:t xml:space="preserve">) </w:t>
+      </w:r>
+      <w:r>
+        <w:t xml:space="preserve">zostało opisane w 1994 roku </w:t>
       </w:r>
       <w:sdt>
         <w:sdtPr>
           <w:id w:val="-1528638685"/>
           <w:citation/>
         </w:sdtPr>
-        <w:sdtEndPr/>
         <w:sdtContent>
           <w:r>
             <w:fldChar w:fldCharType="begin"/>
@@ -13733,164 +14400,126 @@
         </w:sdtContent>
       </w:sdt>
       <w:r>
+        <w:t xml:space="preserve"> jako algorytm do </w:t>
+      </w:r>
+      <w:r>
+        <w:t>wykrywania obiektów</w:t>
+      </w:r>
+      <w:r>
         <w:t xml:space="preserve">. </w:t>
       </w:r>
       <w:r>
-        <w:t>Algorytm podczas działania dzieli obraz</w:t>
-      </w:r>
-      <w:r>
-        <w:t xml:space="preserve"> na mniejsze części</w:t>
-      </w:r>
-      <w:r>
-        <w:t xml:space="preserve"> np. 16x16 </w:t>
+        <w:t xml:space="preserve">Algorytm jest bardzo podobny do algorytmu HOG. Na potrzeby </w:t>
+      </w:r>
+      <w:r>
+        <w:t xml:space="preserve">LBP ramka obrazu zostaje podzielona na mniejsze obszary. </w:t>
+      </w:r>
+      <w:r>
+        <w:t>W każd</w:t>
+      </w:r>
+      <w:r>
+        <w:t>ym obszarze</w:t>
+      </w:r>
+      <w:r>
+        <w:t xml:space="preserve"> piksel</w:t>
+      </w:r>
+      <w:r>
+        <w:t>e</w:t>
+      </w:r>
+      <w:r>
+        <w:t xml:space="preserve"> porównuje się </w:t>
+      </w:r>
+      <w:r>
+        <w:t xml:space="preserve">w ustalonej kolejności </w:t>
+      </w:r>
+      <w:r>
+        <w:t xml:space="preserve">z pikselami sąsiadującymi i w zależności czy jego wartość jest większa lub równa czy mniejsza wpisuje się odpowiednio 1 lub 0. Dzięki takiemu rozwiązaniu gdy zostaje </w:t>
+      </w:r>
+      <w:r>
+        <w:t>zmieniona</w:t>
+      </w:r>
+      <w:r>
+        <w:t xml:space="preserve"> jasność obrazu, skuteczność algorytmu jest taka sama. W każdej </w:t>
+      </w:r>
+      <w:r>
+        <w:t xml:space="preserve">fragmencie z wyznaczonych wartości tworzy się histogram. Wartości na osi x </w:t>
+      </w:r>
+      <w:r>
+        <w:t>przedstawione są co 45</w:t>
+      </w:r>
+      <w:r>
+        <w:rPr>
+          <w:rFonts w:cs="Times New Roman"/>
+        </w:rPr>
+        <w:t>˚</w:t>
+      </w:r>
+      <w:r>
+        <w:t>. Następnie histogram zostaje unormowany</w:t>
+      </w:r>
+      <w:r>
+        <w:t xml:space="preserve"> </w:t>
+      </w:r>
+      <w:r>
+        <w:t>i zostaje</w:t>
+      </w:r>
+      <w:r>
+        <w:t xml:space="preserve"> usta</w:t>
+      </w:r>
+      <w:r>
+        <w:t>lony</w:t>
+      </w:r>
+      <w:r>
+        <w:t xml:space="preserve"> gradient</w:t>
+      </w:r>
+      <w:r>
+        <w:t xml:space="preserve"> całego</w:t>
+      </w:r>
+      <w:r>
+        <w:t xml:space="preserve"> okna. Po stworzeniu gradientów w każdym oknie następuje połączenie podobnych gradientów ze sobą i próba rozpoznania obiektu</w:t>
+      </w:r>
+      <w:r>
+        <w:t>.</w:t>
+      </w:r>
+      <w:r>
+        <w:t xml:space="preserve"> Jeżeli wykryte gradienty są podobne do tych, które posiada obiekt jaki chciano wykryć algorytm uznaje, że obiekt został wykryty. Algorytm odniósł duży sukces w wykrywaniu twarzy dlatego postarano się go użyć do wykrywania innych obiektów. Ponieważ algorytm do swojego działania wykorzystuje dużą ilość obliczeń </w:t>
+      </w:r>
+      <w:r>
+        <w:t>można wprowadzić</w:t>
+      </w:r>
+      <w:r>
+        <w:t xml:space="preserve"> obszar</w:t>
+      </w:r>
+      <w:r>
+        <w:t xml:space="preserve"> zainteresowań</w:t>
+      </w:r>
+      <w:r>
+        <w:t xml:space="preserve"> ROI</w:t>
+      </w:r>
+      <w:r>
+        <w:t xml:space="preserve"> (ang. </w:t>
+      </w:r>
+      <w:r>
+        <w:t xml:space="preserve">Region of </w:t>
       </w:r>
       <w:proofErr w:type="spellStart"/>
       <w:r>
-        <w:t>px</w:t>
+        <w:t>Interest</w:t>
       </w:r>
       <w:proofErr w:type="spellEnd"/>
       <w:r>
-        <w:t xml:space="preserve">). </w:t>
-      </w:r>
-      <w:r>
-        <w:t xml:space="preserve">W </w:t>
-      </w:r>
-      <w:r>
-        <w:t xml:space="preserve">każdej </w:t>
-      </w:r>
-      <w:r>
-        <w:t xml:space="preserve">części każdy piksel porównuje się z </w:t>
-      </w:r>
-      <w:r>
-        <w:t xml:space="preserve">pikselami sąsiadującymi. W najprostszej wersji jest to 8 pikseli. Następnie </w:t>
-      </w:r>
-      <w:r>
-        <w:t xml:space="preserve">w ustalonej kolejności porównuje się każdy piksel sąsiadujący z pikselem centralnym </w:t>
-      </w:r>
-      <w:r>
-        <w:t xml:space="preserve">i </w:t>
-      </w:r>
-      <w:r>
-        <w:t>w zależności czy jego wartość jest większa</w:t>
-      </w:r>
-      <w:r>
-        <w:t xml:space="preserve"> lub równa</w:t>
-      </w:r>
-      <w:r>
-        <w:t xml:space="preserve"> czy mniejsza wpisuje się odpowiednio </w:t>
-      </w:r>
-      <w:r>
-        <w:t>1 lub 0. Tak powstałe słowo (np. 001</w:t>
-      </w:r>
-      <w:r>
-        <w:t xml:space="preserve">01001) zamienia się na liczbę w systemie dziesiętnym. </w:t>
-      </w:r>
-      <w:r>
-        <w:t xml:space="preserve">Dzięki takiemu rozwiązaniu </w:t>
-      </w:r>
-      <w:r>
-        <w:t xml:space="preserve">gdy zostaje </w:t>
-      </w:r>
-      <w:r>
-        <w:t>podniesiona</w:t>
-      </w:r>
-      <w:r>
-        <w:t xml:space="preserve"> jasność całego obrazu</w:t>
-      </w:r>
-      <w:r>
-        <w:t>, skuteczność algorytmu jest taka sama.</w:t>
-      </w:r>
-      <w:r>
-        <w:t xml:space="preserve"> W każdej łacie tworzy się histogram.</w:t>
-      </w:r>
-      <w:r>
-        <w:t xml:space="preserve"> </w:t>
-      </w:r>
-      <w:r>
-        <w:t>Metoda LPB jest zazwyczaj ściśle połączo</w:t>
-      </w:r>
-      <w:r>
-        <w:t xml:space="preserve">na z metodą HOG (ang. Histogram </w:t>
-      </w:r>
-      <w:proofErr w:type="spellStart"/>
-      <w:r>
-        <w:t>Oriented</w:t>
-      </w:r>
-      <w:proofErr w:type="spellEnd"/>
-      <w:r>
-        <w:t xml:space="preserve"> Gradient)</w:t>
-      </w:r>
-      <w:r>
-        <w:t xml:space="preserve"> dlatego z tak otrzymanych liczb dziesiętnych tworzy się histogram</w:t>
-      </w:r>
-      <w:r>
-        <w:t xml:space="preserve"> i normalizuje go</w:t>
-      </w:r>
-      <w:r>
-        <w:t xml:space="preserve">, a następnie ustala gradient okna. </w:t>
-      </w:r>
-      <w:r>
-        <w:t>Po stworzeniu gradientów w każdy</w:t>
-      </w:r>
-      <w:r>
-        <w:t>m oknie następuje</w:t>
-      </w:r>
-      <w:r>
-        <w:t xml:space="preserve"> połączenie podobnych gradientów ze sobą i</w:t>
-      </w:r>
-      <w:r>
-        <w:t xml:space="preserve"> </w:t>
-      </w:r>
-      <w:r>
-        <w:t xml:space="preserve">próba </w:t>
-      </w:r>
-      <w:r>
-        <w:t>rozpoznan</w:t>
-      </w:r>
-      <w:r>
-        <w:t>ia</w:t>
-      </w:r>
-      <w:r>
-        <w:t xml:space="preserve"> o</w:t>
-      </w:r>
-      <w:r>
-        <w:t>biektu</w:t>
-      </w:r>
-      <w:r>
-        <w:t xml:space="preserve">. Jeżeli </w:t>
-      </w:r>
-      <w:r>
-        <w:t>wykryte gradienty są podobne do tych</w:t>
-      </w:r>
-      <w:r>
-        <w:t>,</w:t>
-      </w:r>
-      <w:r>
-        <w:t xml:space="preserve"> </w:t>
-      </w:r>
-      <w:r>
-        <w:t xml:space="preserve">które posiada obiekt jaki chciano wykryć algorytm </w:t>
-      </w:r>
-      <w:r>
-        <w:t xml:space="preserve">uznaje, że obiekt </w:t>
-      </w:r>
-      <w:r>
-        <w:t>został</w:t>
-      </w:r>
-      <w:r>
-        <w:t xml:space="preserve"> wykryty. </w:t>
-      </w:r>
-      <w:r>
-        <w:t xml:space="preserve">Algorytm odniósł duży sukces w wykrywaniu twarzy dlatego postarano się go użyć do wykrywania innych obiektów. </w:t>
-      </w:r>
-      <w:r>
-        <w:t xml:space="preserve">Ponieważ algorytm </w:t>
-      </w:r>
-      <w:r>
-        <w:t>do swojego działania wykorzystuje dużą ilość obliczeń wprowadza się obszar ROI</w:t>
-      </w:r>
-      <w:r>
-        <w:t>, który zawęża strefę poszukiwań co poprawia szybkość algorytmu. Takie podejście zaproponowano w</w:t>
+        <w:t>)</w:t>
+      </w:r>
+      <w:r>
+        <w:t xml:space="preserve">, który zawęża strefę </w:t>
+      </w:r>
+      <w:r>
+        <w:t>obiektu</w:t>
+      </w:r>
+      <w:r>
+        <w:t>. Takie podejście zaproponowano w</w:t>
+      </w:r>
+      <w:r>
+        <w:t xml:space="preserve"> pracy</w:t>
       </w:r>
       <w:r>
         <w:t xml:space="preserve"> </w:t>
@@ -13900,7 +14529,6 @@
           <w:id w:val="-1178815412"/>
           <w:citation/>
         </w:sdtPr>
-        <w:sdtEndPr/>
         <w:sdtContent>
           <w:r>
             <w:fldChar w:fldCharType="begin"/>
@@ -13923,52 +14551,37 @@
         </w:sdtContent>
       </w:sdt>
       <w:r>
-        <w:t>. Wpi</w:t>
-      </w:r>
-      <w:r>
-        <w:t xml:space="preserve">erw algorytm ustala potencjalne obszary poszukiwań za pomocą okna przesuwanego </w:t>
-      </w:r>
-      <w:r>
-        <w:t>o niewielkich rozmiarach</w:t>
-      </w:r>
-      <w:r>
-        <w:t>. Etap nazywa się filtrowaniem zgrubnym</w:t>
-      </w:r>
-      <w:r>
-        <w:t xml:space="preserve"> i używa algorytmu HOG </w:t>
-      </w:r>
-      <w:r>
-        <w:t>z klasyfikacją LDA</w:t>
-      </w:r>
-      <w:r>
         <w:t xml:space="preserve">. </w:t>
       </w:r>
       <w:r>
-        <w:t xml:space="preserve">Następnie podczas dokładnego </w:t>
-      </w:r>
-      <w:r>
-        <w:t>filtrowania</w:t>
-      </w:r>
-      <w:r>
-        <w:t xml:space="preserve"> </w:t>
-      </w:r>
-      <w:r>
-        <w:t>weryfikuje się</w:t>
-      </w:r>
-      <w:r>
-        <w:t xml:space="preserve"> okna odnalezione w etapie poprzednim</w:t>
-      </w:r>
-      <w:r>
-        <w:t xml:space="preserve"> oraz </w:t>
-      </w:r>
-      <w:r>
-        <w:t xml:space="preserve"> </w:t>
-      </w:r>
-      <w:r>
-        <w:t>za pomocą metody</w:t>
-      </w:r>
-      <w:r>
-        <w:t xml:space="preserve"> </w:t>
+        <w:t>Rozwiązanie polega na u</w:t>
+      </w:r>
+      <w:r>
+        <w:t>st</w:t>
+      </w:r>
+      <w:r>
+        <w:t>aleniu</w:t>
+      </w:r>
+      <w:r>
+        <w:t xml:space="preserve"> potencjaln</w:t>
+      </w:r>
+      <w:r>
+        <w:t>ych</w:t>
+      </w:r>
+      <w:r>
+        <w:t xml:space="preserve"> obszar</w:t>
+      </w:r>
+      <w:r>
+        <w:t>ów</w:t>
+      </w:r>
+      <w:r>
+        <w:t xml:space="preserve"> poszukiwań za pomocą okna przesuwanego o niewielkich rozmiarach. Etap nazywa się filtrowaniem zgrubnym i używa algorytmu</w:t>
+      </w:r>
+      <w:r>
+        <w:t xml:space="preserve"> </w:t>
+      </w:r>
+      <w:r>
+        <w:t xml:space="preserve">LDA. Następnie podczas dokładnego filtrowania weryfikuje się okna odnalezione w etapie poprzednim oraz  za pomocą metody </w:t>
       </w:r>
       <w:r>
         <w:t>NMS</w:t>
@@ -13993,46 +14606,7 @@
       </w:r>
       <w:proofErr w:type="spellEnd"/>
       <w:r>
-        <w:t>)</w:t>
-      </w:r>
-      <w:r>
-        <w:t xml:space="preserve"> wykonywane jest</w:t>
-      </w:r>
-      <w:r>
-        <w:t xml:space="preserve"> </w:t>
-      </w:r>
-      <w:r>
-        <w:t>filtrowanie okien</w:t>
-      </w:r>
-      <w:r>
-        <w:t xml:space="preserve"> mogą</w:t>
-      </w:r>
-      <w:r>
-        <w:t>cych</w:t>
-      </w:r>
-      <w:r>
-        <w:t xml:space="preserve"> odnosić się do tego samego </w:t>
-      </w:r>
-      <w:r>
-        <w:t>obszaru</w:t>
-      </w:r>
-      <w:r>
-        <w:t>.</w:t>
-      </w:r>
-      <w:r>
-        <w:t xml:space="preserve"> Klasyfikacja obiektu </w:t>
-      </w:r>
-      <w:r>
-        <w:t>wykonywana jest za pomocą m</w:t>
-      </w:r>
-      <w:r>
-        <w:t>aszyny</w:t>
-      </w:r>
-      <w:r>
-        <w:t xml:space="preserve"> </w:t>
-      </w:r>
-      <w:r>
-        <w:t xml:space="preserve">wektorów nośnych, która została opisana w następnym rozdziale. </w:t>
+        <w:t xml:space="preserve">) wykonywane jest filtrowanie okien mogących odnosić się do tego samego obszaru. Klasyfikacja obiektu wykonywana jest za pomocą maszyny wektorów nośnych, która została opisana w następnym rozdziale. </w:t>
       </w:r>
     </w:p>
     <w:p>
@@ -14077,17 +14651,43 @@
           </w:r>
         </w:sdtContent>
       </w:sdt>
+      <w:r>
+        <w:t xml:space="preserve"> </w:t>
+      </w:r>
+      <w:proofErr w:type="spellStart"/>
+      <w:r>
+        <w:t>Integral</w:t>
+      </w:r>
+      <w:proofErr w:type="spellEnd"/>
+      <w:r>
+        <w:t xml:space="preserve"> channel </w:t>
+      </w:r>
+      <w:proofErr w:type="spellStart"/>
+      <w:r>
+        <w:t>features</w:t>
+      </w:r>
+      <w:proofErr w:type="spellEnd"/>
+      <w:r>
+        <w:t xml:space="preserve"> [</w:t>
+      </w:r>
+      <w:proofErr w:type="spellStart"/>
+      <w:r>
+        <w:t>here</w:t>
+      </w:r>
+      <w:proofErr w:type="spellEnd"/>
+      <w:r>
+        <w:t>]</w:t>
+      </w:r>
     </w:p>
     <w:p>
       <w:pPr>
         <w:pStyle w:val="Nagwek3"/>
       </w:pPr>
-      <w:bookmarkStart w:id="52" w:name="_Toc1668480"/>
-      <w:r>
-        <w:lastRenderedPageBreak/>
+      <w:bookmarkStart w:id="53" w:name="_Toc1668480"/>
+      <w:r>
         <w:t>Podejście hybrydowe</w:t>
       </w:r>
-      <w:bookmarkEnd w:id="52"/>
+      <w:bookmarkEnd w:id="53"/>
     </w:p>
     <w:p>
       <w:r>
@@ -14116,33 +14716,281 @@
       </w:r>
       <w:r>
         <w:t>w celu poprawy wydajności wykrywania.</w:t>
+      </w:r>
+    </w:p>
+    <w:p>
+      <w:pPr>
+        <w:pStyle w:val="Nagwek4"/>
+      </w:pPr>
+      <w:bookmarkStart w:id="54" w:name="_Toc1668481"/>
+      <w:r>
+        <w:lastRenderedPageBreak/>
+        <w:t>HOG i SVM</w:t>
+      </w:r>
+    </w:p>
+    <w:p>
+      <w:r>
+        <w:t xml:space="preserve">Maszyna wektorów nośnych może być również połączona z algorytmem tworzącym histogram gradientów zorientowanych. Takie podejście zaprezentowane zostało w pracy </w:t>
+      </w:r>
+      <w:sdt>
+        <w:sdtPr>
+          <w:id w:val="375598235"/>
+          <w:citation/>
+        </w:sdtPr>
+        <w:sdtContent>
+          <w:r>
+            <w:fldChar w:fldCharType="begin"/>
+          </w:r>
+          <w:r>
+            <w:instrText xml:space="preserve"> CITATION YYa16 \l 1033 </w:instrText>
+          </w:r>
+          <w:r>
+            <w:fldChar w:fldCharType="separate"/>
+          </w:r>
+          <w:r>
+            <w:rPr>
+              <w:noProof/>
+            </w:rPr>
+            <w:t>[13]</w:t>
+          </w:r>
+          <w:r>
+            <w:fldChar w:fldCharType="end"/>
+          </w:r>
+        </w:sdtContent>
+      </w:sdt>
+      <w:r>
+        <w:t xml:space="preserve">. Wykrywanie obiektów za pomocą metody HOG wspomagane jest informacją o kolorze, </w:t>
+      </w:r>
+      <w:r>
+        <w:t xml:space="preserve">co jest </w:t>
+      </w:r>
+      <w:r>
+        <w:t>ogromnie istotne</w:t>
+      </w:r>
+      <w:r>
+        <w:t xml:space="preserve"> dla wykrywania znaków drogowych</w:t>
+      </w:r>
+      <w:r>
+        <w:t>. O</w:t>
+      </w:r>
+      <w:r>
+        <w:t>ryginaln</w:t>
+      </w:r>
+      <w:r>
+        <w:t>ie algorytm</w:t>
+      </w:r>
+      <w:r>
+        <w:t xml:space="preserve"> HOG oblicza gradienty dla każdego kanału kolorów i przyjmuje gradient o największej normie</w:t>
+      </w:r>
+      <w:r>
+        <w:t xml:space="preserve"> </w:t>
+      </w:r>
+      <w:sdt>
+        <w:sdtPr>
+          <w:id w:val="1057745617"/>
+          <w:citation/>
+        </w:sdtPr>
+        <w:sdtContent>
+          <w:r>
+            <w:fldChar w:fldCharType="begin"/>
+          </w:r>
+          <w:r>
+            <w:instrText xml:space="preserve"> CITATION IMC10 \l 1033 </w:instrText>
+          </w:r>
+          <w:r>
+            <w:fldChar w:fldCharType="separate"/>
+          </w:r>
+          <w:r>
+            <w:rPr>
+              <w:noProof/>
+            </w:rPr>
+            <w:t>[17]</w:t>
+          </w:r>
+          <w:r>
+            <w:fldChar w:fldCharType="end"/>
+          </w:r>
+        </w:sdtContent>
+      </w:sdt>
+      <w:r>
+        <w:t xml:space="preserve">, zaś algorytm w opisywanej pracy </w:t>
+      </w:r>
+      <w:sdt>
+        <w:sdtPr>
+          <w:id w:val="-1480994940"/>
+          <w:citation/>
+        </w:sdtPr>
+        <w:sdtContent>
+          <w:r>
+            <w:fldChar w:fldCharType="begin"/>
+          </w:r>
+          <w:r>
+            <w:instrText xml:space="preserve"> CITATION YYa16 \l 1033 </w:instrText>
+          </w:r>
+          <w:r>
+            <w:fldChar w:fldCharType="separate"/>
+          </w:r>
+          <w:r>
+            <w:rPr>
+              <w:noProof/>
+            </w:rPr>
+            <w:t>[13]</w:t>
+          </w:r>
+          <w:r>
+            <w:fldChar w:fldCharType="end"/>
+          </w:r>
+        </w:sdtContent>
+      </w:sdt>
+      <w:r>
+        <w:t xml:space="preserve"> oblicza funkcje HOG dla każdego kanału kolorów </w:t>
+      </w:r>
+      <w:r>
+        <w:t>po czym</w:t>
+      </w:r>
+      <w:r>
+        <w:t xml:space="preserve"> łączy je</w:t>
+      </w:r>
+      <w:r>
+        <w:t xml:space="preserve"> ze sobą tworząc histogram. </w:t>
+      </w:r>
+      <w:r>
+        <w:t xml:space="preserve">W odróżnieniu od </w:t>
+      </w:r>
+      <w:r>
+        <w:t>podobnych</w:t>
+      </w:r>
+      <w:r>
+        <w:t xml:space="preserve"> metod,</w:t>
+      </w:r>
+      <w:r>
+        <w:t xml:space="preserve"> </w:t>
+      </w:r>
+      <w:r>
+        <w:t xml:space="preserve">obliczenie funkcji HOG </w:t>
+      </w:r>
+      <w:r>
+        <w:t xml:space="preserve">następuje </w:t>
+      </w:r>
+      <w:r>
+        <w:t xml:space="preserve">na </w:t>
+      </w:r>
+      <w:r>
+        <w:t xml:space="preserve">podstawie </w:t>
+      </w:r>
+      <w:r>
+        <w:t>map</w:t>
+      </w:r>
+      <w:r>
+        <w:t>y</w:t>
+      </w:r>
+      <w:r>
+        <w:t xml:space="preserve"> prawdopodobieństwa</w:t>
+      </w:r>
+      <w:r>
+        <w:t xml:space="preserve">, ponieważ </w:t>
+      </w:r>
+      <w:r>
+        <w:t>map</w:t>
+      </w:r>
+      <w:r>
+        <w:t>a</w:t>
+      </w:r>
+      <w:r>
+        <w:t xml:space="preserve"> prawdopodobieństwa może kodować informacje o kolorze i kształcie znaku drogowego, jednocześnie tłumiąc wpływ tła. Jednak </w:t>
+      </w:r>
+      <w:r>
+        <w:t>na podstawie samej mapy</w:t>
+      </w:r>
+      <w:r>
+        <w:t xml:space="preserve"> prawdopodobieństwa</w:t>
+      </w:r>
+      <w:r>
+        <w:t xml:space="preserve"> nie</w:t>
+      </w:r>
+      <w:r>
+        <w:t xml:space="preserve"> </w:t>
+      </w:r>
+      <w:r>
+        <w:t>ma możliwości zidentyfikowania znaku</w:t>
+      </w:r>
+      <w:r>
+        <w:t>. Aby rozwiązać ten problem, </w:t>
+      </w:r>
+      <w:r>
+        <w:t xml:space="preserve">dodano dodatkową funkcję w postaci klasycznego algorytmu </w:t>
+      </w:r>
+      <w:r>
+        <w:t>HOG</w:t>
+      </w:r>
+      <w:r>
+        <w:t>. Do</w:t>
+      </w:r>
+      <w:r>
+        <w:t xml:space="preserve"> </w:t>
+      </w:r>
+      <w:r>
+        <w:t xml:space="preserve">identyfikacji </w:t>
+      </w:r>
+      <w:r>
+        <w:t xml:space="preserve">przeszkolony </w:t>
+      </w:r>
+      <w:r>
+        <w:t>został</w:t>
+      </w:r>
+      <w:r>
+        <w:t xml:space="preserve"> wielopoziomowy klasyfikator SVM. </w:t>
+      </w:r>
+      <w:r>
+        <w:t>Autorzy algorytmu przetestowali swoją pracę na zbiorze danych</w:t>
+      </w:r>
+      <w:r>
+        <w:t xml:space="preserve"> GTSDB</w:t>
+      </w:r>
+      <w:r>
+        <w:t>, gdzie</w:t>
+      </w:r>
+      <w:r>
+        <w:t xml:space="preserve"> istnieją trzy kategorie znaków drogowych</w:t>
+      </w:r>
+      <w:r>
+        <w:t>, dlatego wyszkolony został</w:t>
+      </w:r>
+      <w:r>
+        <w:t xml:space="preserve"> 4-klasowy klasyfikator SVM z dodatkową klasą tła. </w:t>
+      </w:r>
+      <w:r>
+        <w:t>Za jądro klasyfikatora SVM została wybrana funkcja radialna</w:t>
+      </w:r>
+      <w:r>
+        <w:t>, ponieważ najlepiej sprawdz</w:t>
+      </w:r>
+      <w:r>
+        <w:t>iła</w:t>
+      </w:r>
+      <w:r>
+        <w:t xml:space="preserve"> się w eksperymentach. </w:t>
+      </w:r>
+      <w:r>
+        <w:t>Zaproponowany algorytm na bazie danych GTSDB wykrywa znaki zakazu i nakazu z 100 % poprawnością, znaki ostrzegawcze z 94.29 % poprawnością. Czas wykrycia znaków w ramce to 0,067 sekundy co jest bardzo zadowalającym wynikiem.</w:t>
       </w:r>
     </w:p>
     <w:p>
       <w:pPr>
         <w:pStyle w:val="Nagwek3"/>
       </w:pPr>
-      <w:bookmarkStart w:id="53" w:name="_Toc1668481"/>
       <w:r>
         <w:t xml:space="preserve">Algorytm </w:t>
       </w:r>
       <w:r>
         <w:t>Violi i Jonesa</w:t>
       </w:r>
-      <w:bookmarkEnd w:id="53"/>
+      <w:bookmarkEnd w:id="54"/>
     </w:p>
     <w:p>
       <w:r>
-        <w:t xml:space="preserve">Niekiedy do wykrywania znaków w czasie rzeczywistym </w:t>
-      </w:r>
-      <w:r>
-        <w:t>stosuje się</w:t>
-      </w:r>
-      <w:r>
-        <w:t xml:space="preserve"> </w:t>
-      </w:r>
-      <w:r>
-        <w:t xml:space="preserve">algorytm </w:t>
+        <w:t>A</w:t>
+      </w:r>
+      <w:r>
+        <w:t xml:space="preserve">lgorytm </w:t>
       </w:r>
       <w:r>
         <w:t>Viola–Jones</w:t>
@@ -14166,7 +15014,16 @@
         <w:t xml:space="preserve"> Michael Jones</w:t>
       </w:r>
       <w:r>
-        <w:t xml:space="preserve"> do wykrywania twarzy</w:t>
+        <w:t xml:space="preserve"> </w:t>
+      </w:r>
+      <w:r>
+        <w:t xml:space="preserve">wprawdzie został </w:t>
+      </w:r>
+      <w:r>
+        <w:t xml:space="preserve">stworzony </w:t>
+      </w:r>
+      <w:r>
+        <w:t>do wykrywania twarzy</w:t>
       </w:r>
       <w:r>
         <w:t xml:space="preserve"> </w:t>
@@ -14199,58 +15056,178 @@
         </w:sdtContent>
       </w:sdt>
       <w:r>
+        <w:t xml:space="preserve">, lecz znakomicie nadaje się do </w:t>
+      </w:r>
+      <w:r>
+        <w:t>wykrywania obiektów każdego typu na obrazie</w:t>
+      </w:r>
+      <w:r>
+        <w:t>.</w:t>
+      </w:r>
+      <w:r>
+        <w:t xml:space="preserve"> </w:t>
+      </w:r>
+      <w:r>
+        <w:t>Takie podejście zostało przedstawione w</w:t>
+      </w:r>
+      <w:r>
+        <w:t xml:space="preserve"> pracy </w:t>
+      </w:r>
+      <w:sdt>
+        <w:sdtPr>
+          <w:id w:val="1677760926"/>
+          <w:citation/>
+        </w:sdtPr>
+        <w:sdtContent>
+          <w:r>
+            <w:fldChar w:fldCharType="begin"/>
+          </w:r>
+          <w:r>
+            <w:instrText xml:space="preserve"> CITATION QHu16 \l 1033 </w:instrText>
+          </w:r>
+          <w:r>
+            <w:fldChar w:fldCharType="separate"/>
+          </w:r>
+          <w:r>
+            <w:rPr>
+              <w:noProof/>
+            </w:rPr>
+            <w:t>[1]</w:t>
+          </w:r>
+          <w:r>
+            <w:fldChar w:fldCharType="end"/>
+          </w:r>
+        </w:sdtContent>
+      </w:sdt>
+      <w:r>
         <w:t xml:space="preserve">. </w:t>
       </w:r>
       <w:r>
-        <w:t xml:space="preserve">Wielką zaletą metody jest wykrywanie </w:t>
-      </w:r>
-      <w:r>
-        <w:t>obiektów w czasie rzeczywistym</w:t>
-      </w:r>
-      <w:r>
-        <w:t>. Al</w:t>
-      </w:r>
-      <w:r>
-        <w:t xml:space="preserve">gorytm </w:t>
-      </w:r>
-      <w:r>
-        <w:t xml:space="preserve">używa </w:t>
-      </w:r>
-      <w:r>
-        <w:t xml:space="preserve"> niewielkiej </w:t>
-      </w:r>
-      <w:r>
-        <w:t>ramki przesuwanej po obrazie. W każdym położeniu ramki</w:t>
-      </w:r>
-      <w:r>
-        <w:t xml:space="preserve"> </w:t>
-      </w:r>
-      <w:r>
-        <w:t xml:space="preserve">za pomocą </w:t>
-      </w:r>
-      <w:r>
-        <w:t>cech</w:t>
-      </w:r>
-      <w:r>
-        <w:t xml:space="preserve"> Haara </w:t>
-      </w:r>
-      <w:r>
-        <w:t>stara się odnaleźć</w:t>
-      </w:r>
-      <w:r>
-        <w:t xml:space="preserve"> miejsce występowania znaku.</w:t>
-      </w:r>
-      <w:r>
-        <w:t xml:space="preserve"> Cechy Haara sprawdzane są kaskadowo </w:t>
-      </w:r>
-      <w:r>
-        <w:t xml:space="preserve">co pozwala </w:t>
-      </w:r>
-      <w:r>
-        <w:t>od razu</w:t>
-      </w:r>
-      <w:r>
-        <w:t xml:space="preserve"> odrzucić rejony gdzie znak nie występuje.</w:t>
+        <w:t xml:space="preserve">W pracy jako klasyfikatora </w:t>
+      </w:r>
+      <w:r>
+        <w:t xml:space="preserve">używa się algorytmu </w:t>
+      </w:r>
+      <w:r>
+        <w:t xml:space="preserve">AdaBoost </w:t>
+      </w:r>
+      <w:r>
+        <w:t xml:space="preserve">(ang. </w:t>
+      </w:r>
+      <w:proofErr w:type="spellStart"/>
+      <w:r>
+        <w:t>Adaptive</w:t>
+      </w:r>
+      <w:proofErr w:type="spellEnd"/>
+      <w:r>
+        <w:t xml:space="preserve"> </w:t>
+      </w:r>
+      <w:proofErr w:type="spellStart"/>
+      <w:r>
+        <w:t>Boosting</w:t>
+      </w:r>
+      <w:proofErr w:type="spellEnd"/>
+      <w:r>
+        <w:t>)</w:t>
+      </w:r>
+      <w:r>
+        <w:t>.</w:t>
+      </w:r>
+      <w:r>
+        <w:t xml:space="preserve"> Algorytm AdaBoost jest oparty na </w:t>
+      </w:r>
+      <w:proofErr w:type="spellStart"/>
+      <w:r>
+        <w:t>boostingu</w:t>
+      </w:r>
+      <w:proofErr w:type="spellEnd"/>
+      <w:r>
+        <w:t xml:space="preserve">. Tworzy on z kilku </w:t>
+      </w:r>
+      <w:r>
+        <w:t xml:space="preserve">mniejszych klasyfikatorów jeden silny klasyfikator. </w:t>
+      </w:r>
+      <w:r>
+        <w:t>Dla ww. pracy jako słabe klasyfikatory przyjmuje się drzewa decyzyjne, w których każdy węzeł jes</w:t>
+      </w:r>
+      <w:r>
+        <w:t xml:space="preserve">t </w:t>
+      </w:r>
+      <w:r>
+        <w:t xml:space="preserve">jedną z cech </w:t>
+      </w:r>
+      <w:proofErr w:type="spellStart"/>
+      <w:r>
+        <w:t>h</w:t>
+      </w:r>
+      <w:r>
+        <w:t>aar</w:t>
+      </w:r>
+      <w:r>
+        <w:t>o</w:t>
+      </w:r>
+      <w:proofErr w:type="spellEnd"/>
+      <w:r>
+        <w:t>-podobnych</w:t>
+      </w:r>
+      <w:r>
+        <w:t>. Cechy</w:t>
+      </w:r>
+      <w:r>
+        <w:t xml:space="preserve"> Haara swoją nazwę zawdzięczają </w:t>
+      </w:r>
+      <w:r>
+        <w:t>falką Haara zaproponowanym przez</w:t>
+      </w:r>
+      <w:r>
+        <w:t xml:space="preserve"> </w:t>
+      </w:r>
+      <w:proofErr w:type="spellStart"/>
+      <w:r>
+        <w:t>Alfréda</w:t>
+      </w:r>
+      <w:proofErr w:type="spellEnd"/>
+      <w:r>
+        <w:t xml:space="preserve"> Haara w 1909 lub 1910</w:t>
+      </w:r>
+      <w:r>
+        <w:t xml:space="preserve"> roku. </w:t>
+      </w:r>
+      <w:r>
+        <w:t>Cechy Haara to najprościej mówiąc</w:t>
+      </w:r>
+      <w:r>
+        <w:t xml:space="preserve"> jest to pewna maska, która posiada dwa typy pikseli. </w:t>
+      </w:r>
+      <w:r>
+        <w:t xml:space="preserve">Po jej nałożeniu na </w:t>
+      </w:r>
+      <w:r>
+        <w:t>część</w:t>
+      </w:r>
+      <w:r>
+        <w:t xml:space="preserve"> obrazu sumuje się jasności pikseli </w:t>
+      </w:r>
+      <w:r>
+        <w:t>należących do danego</w:t>
+      </w:r>
+      <w:r>
+        <w:t xml:space="preserve"> typu</w:t>
+      </w:r>
+      <w:r>
+        <w:t>.</w:t>
+      </w:r>
+      <w:r>
+        <w:t xml:space="preserve"> Jeżeli różnica między </w:t>
+      </w:r>
+      <w:r>
+        <w:t>dwoma typami jest wystarczająca</w:t>
+      </w:r>
+      <w:r>
+        <w:t xml:space="preserve"> cecha Haara daje pozytywną odpowiedź. </w:t>
+      </w:r>
+      <w:r>
+        <w:t>Algorytm używa niewielkiej ramki przesuwanej po obrazie. W każdym położeniu ramki za pomocą cech Haara stara się odnaleźć miejsce występowania znaku. Cechy Haara sprawdzane są kaskadowo co pozwala od razu odrzucić rejony gdzie znak nie występuje.</w:t>
       </w:r>
       <w:r>
         <w:t xml:space="preserve"> </w:t>
@@ -14262,38 +15239,22 @@
         <w:t>przyspieszyć</w:t>
       </w:r>
       <w:r>
-        <w:t xml:space="preserve"> obliczenia wprowadza się macierz </w:t>
-      </w:r>
-      <w:r>
-        <w:t xml:space="preserve">o rozmiarach rozdzielczości obrazu oryginalnego i oblicza się dla każdej </w:t>
-      </w:r>
-      <w:r>
-        <w:t xml:space="preserve">wartości macierzy sumę </w:t>
-      </w:r>
-      <w:r>
-        <w:t xml:space="preserve">złożoną z odpowiadającego wartości </w:t>
-      </w:r>
-      <w:r>
-        <w:t>macierzy piksela i lewej oraz górnej wartości macierzy</w:t>
-      </w:r>
-      <w:r>
-        <w:t xml:space="preserve"> co pozwala zmniejszyć ilość obliczeń dla </w:t>
-      </w:r>
-      <w:r>
-        <w:t xml:space="preserve">każdej cechy Haara. </w:t>
-      </w:r>
-      <w:r>
-        <w:t xml:space="preserve">Metoda wykrywania </w:t>
-      </w:r>
-      <w:r>
-        <w:t xml:space="preserve">znaków drogowych oraz samochodów a nawet rowerzystów została zaimplementowana w pracy </w:t>
+        <w:t xml:space="preserve"> </w:t>
+      </w:r>
+      <w:r>
+        <w:t>obraz zostaje scałkowany</w:t>
+      </w:r>
+      <w:r>
+        <w:t xml:space="preserve">. </w:t>
+      </w:r>
+      <w:r>
+        <w:t xml:space="preserve">W wcześniej już wspomnianej pracy </w:t>
       </w:r>
       <w:sdt>
         <w:sdtPr>
           <w:id w:val="-1009066515"/>
           <w:citation/>
         </w:sdtPr>
-        <w:sdtEndPr/>
         <w:sdtContent>
           <w:r>
             <w:fldChar w:fldCharType="begin"/>
@@ -14316,44 +15277,52 @@
         </w:sdtContent>
       </w:sdt>
       <w:r>
+        <w:t xml:space="preserve"> metoda pozwoliła na wykrywanie nie tylko znaków drogowych lecz również na wykrycie </w:t>
+      </w:r>
+      <w:r>
+        <w:t>samochodów a nawet rowerzystów</w:t>
+      </w:r>
+      <w:r>
+        <w:t>. Ponieważ</w:t>
+      </w:r>
+      <w:r>
+        <w:t xml:space="preserve"> algorytm</w:t>
+      </w:r>
+      <w:r>
+        <w:t xml:space="preserve"> oprócz wykrywania znaków wykrywa dwa inne typy obiektów</w:t>
+      </w:r>
+      <w:r>
+        <w:t xml:space="preserve">, </w:t>
+      </w:r>
+      <w:r>
+        <w:t xml:space="preserve">wprowadzono </w:t>
+      </w:r>
+      <w:r>
+        <w:t>dodatkowo funkcje subkategoryzacji.</w:t>
+      </w:r>
+      <w:r>
+        <w:t xml:space="preserve"> </w:t>
+      </w:r>
+      <w:r>
+        <w:t>Wielką zaletą metody jest wykrywanie obiektów w czasie rzeczywistym</w:t>
+      </w:r>
+      <w:r>
         <w:t xml:space="preserve">. </w:t>
-      </w:r>
-      <w:r>
-        <w:t xml:space="preserve">Metoda zaproponowana w tej pracy oprócz wykrywania znaków wykrywa dwa inne typy obiektów dlatego wprowadzono </w:t>
-      </w:r>
-      <w:r>
-        <w:t xml:space="preserve">dodatkowo funkcje subkategoryzacji. </w:t>
       </w:r>
     </w:p>
     <w:p>
-      <w:pPr>
-        <w:pStyle w:val="Nagwek3"/>
-      </w:pPr>
-      <w:bookmarkStart w:id="54" w:name="_Toc1668482"/>
-      <w:r>
-        <w:t>SVM</w:t>
-      </w:r>
-      <w:bookmarkEnd w:id="54"/>
-    </w:p>
-    <w:p>
-      <w:r>
-        <w:t>Podjęcie</w:t>
-      </w:r>
-      <w:r>
-        <w:t xml:space="preserve"> umożliwiające wyznaczenie obszarów </w:t>
-      </w:r>
-      <w:r>
-        <w:t xml:space="preserve">za pomocą </w:t>
-      </w:r>
-      <w:r>
-        <w:t>maszyny wektorów nośnych przedstawione zostało</w:t>
-      </w:r>
-      <w:r>
-        <w:t xml:space="preserve"> w pracy </w:t>
+      <w:r>
+        <w:t xml:space="preserve">Praca, która również korzysta z metody opartej na AdaBoost i cechach Haara </w:t>
+      </w:r>
+      <w:r>
+        <w:t xml:space="preserve">została zaprezentowana w </w:t>
+      </w:r>
+      <w:r>
+        <w:t xml:space="preserve"> </w:t>
       </w:r>
       <w:sdt>
         <w:sdtPr>
-          <w:id w:val="1085960858"/>
+          <w:id w:val="1921755184"/>
           <w:citation/>
         </w:sdtPr>
         <w:sdtEndPr/>
@@ -14362,7 +15331,7 @@
             <w:fldChar w:fldCharType="begin"/>
           </w:r>
           <w:r>
-            <w:instrText xml:space="preserve">CITATION SMa07 \l 1033 </w:instrText>
+            <w:instrText xml:space="preserve"> CITATION CBa05 \l 1033 </w:instrText>
           </w:r>
           <w:r>
             <w:fldChar w:fldCharType="separate"/>
@@ -14371,7 +15340,7 @@
             <w:rPr>
               <w:noProof/>
             </w:rPr>
-            <w:t>[17]</w:t>
+            <w:t>[18]</w:t>
           </w:r>
           <w:r>
             <w:fldChar w:fldCharType="end"/>
@@ -14379,56 +15348,46 @@
         </w:sdtContent>
       </w:sdt>
       <w:r>
-        <w:t xml:space="preserve">. </w:t>
-      </w:r>
-      <w:r>
-        <w:t>Wpierw s</w:t>
-      </w:r>
-      <w:r>
-        <w:t>ystem wykrywa obszary występowania znaków za pomocą progowania w przestrzeni HSI, oraz dla znaków białych za pomocą rozkładu achromatycznego. Następnie przy użyciu kilku wytrenowanych maszyn SVM następuje klasyfikacja obszaru. W zależności od wykrytego koloru (czerwonego, niebieskiego, żółtego lub białego) algorytm wyznacza inne maszyny do klasyfikacji. Proces rozpoznania opiera się na maszynie SVN z ziarnami Gaussa. Każdy obiekt znaleziony przez metodę opartą na kolorach wpisywany jest w kwadrat. Następnie wyznacza się 20 odległości obiektu od środka ramki</w:t>
-      </w:r>
-      <w:r>
-        <w:t xml:space="preserve"> do obiektu</w:t>
-      </w:r>
-      <w:r>
-        <w:t xml:space="preserve"> i tworzy z nich wektor DtB. Taki wektor dostarczany jest na wejście SVM. Wyznaczony w ten sposób wektor znaków ośmiokątnych niezbyt różni się od znaków okrągłych dlatego klasyfikowany jest dopiero na etapie rozpoznawania znaku. </w:t>
-      </w:r>
-      <w:r>
-        <w:t>Dużą zaletą metody jest jej odporność na rotację.</w:t>
-      </w:r>
-    </w:p>
-    <w:p>
-      <w:pPr>
-        <w:pStyle w:val="Nagwek3"/>
-      </w:pPr>
-      <w:r>
-        <w:t>HOG i SVM</w:t>
-      </w:r>
-    </w:p>
-    <w:p>
-      <w:r>
-        <w:t>Aby wydobyć HOG z informacją o kolorze, co jest bardzo ważne dla wykrywania znaków drogowych, jak wyjaśniliśmy wcześniej, oryginalny HOG [7] oblicza gradienty dla każdego kanału kolorów i przyjmuje gradient o największej normie.</w:t>
-      </w:r>
-      <w:r>
-        <w:t xml:space="preserve"> </w:t>
-      </w:r>
-      <w:r>
-        <w:t> [25] oblicza funkcje HOG dla każdego kanału kolorów i łączy je, tworząc kolorową funkcję HOG. W odróżnieniu od poprzednich metod, proponujemy obliczenie funkcji HOG na mapie prawdopodobieństwa, aby w pełni wykorzystać informacje o kolorze i kształcie znaków drogowych.</w:t>
-      </w:r>
-      <w:r>
-        <w:t xml:space="preserve"> </w:t>
-      </w:r>
-      <w:r>
-        <w:t xml:space="preserve">proponujemy obliczenie funkcji HOG na mapie prawdopodobieństwa ( ryc. 3 (c) ). Jak można zobaczyć na ryc. 3 (c)piksele o wysokiej intensywności w mapie prawdopodobieństwa podają informacje o kształcie znaku drogowego, ponieważ obszar kształtu składa się z pikseli o określonych kolorach. Dlatego obliczanie funkcji HOG na mapie prawdopodobieństwa może kodować dyskryminujące informacje o kolorze i kształcie znaku drogowego, jednocześnie tłumiąc wpływ tła. Jednak mapa prawdopodobieństwa nie zawiera informacji o wewnętrznej treści i </w:t>
-      </w:r>
-      <w:r>
-        <w:lastRenderedPageBreak/>
-        <w:t>schematach znaków drogowych. Aby rozwiązać ten problem, używana jest inna funkcja HOG obliczona na histogramie z wyrównanym szarym obrazem ( ryc. 3 (b) ). Te dwie funkcje HOG są łączone razem, tworząc naszą kolorową funkcję HOG.</w:t>
-      </w:r>
-    </w:p>
-    <w:p>
-      <w:r>
-        <w:t>Dzięki wyodrębnionym kolorowym funkcjom HOG przeszkolony jest wielopoziomowy klasyfikator SVM do wykrywania znaków drogowych. Ponieważ w GTSDB istnieją trzy kategorie znaków drogowych, szkolimy 4-klasowy klasyfikator SVM z dodatkową klasą tła. W szczególności klasyfikator jest trenowany w trybie jeden-na-jeden. Wybieramy jądro RBF do szkolenia klasyfikatora SVM, ponieważ najlepiej sprawdza się w naszych eksperymentach. Aby przygotować próbki treningowe, wyciągamy wnioski z obrazów doszkalających na podstawie zdjęć szkoleniowych i przyjmujemy wnioski dotyczące prawdy o ruchu drogowym jako próbki pozytywne i wyniki fałszywie dodatnie jako próbki negatywne. Niektóre transformacje (translacja, obrót i regulacja jasności) są stosowane do dodatnich próbek w celu zwiększenia różnorodności próbek. Ponieważ w wynikowym zbiorze próbek ujemnych znajduje się wiele zbędnych próbek, losowo wybieramy małą ich część, aby wyszkolić początkowy klasyfikator. Następnie ten początkowy klasyfikator jest testowany na całym zestawie próbek negatywnych, a fałszywe wyniki dodatnie są używane jako dodatkowe próbki negatywne. Te dodatkowe negatywne próbki, wraz z początkowymi wykorzystywanymi ujemnymi próbkami, są wykorzystywane do przekwalifikowania klasyfikatora jako ostatecznego klasyfikatora. Ten dwustopniowy program szkoleniowy może zmniejszyć liczbę nadmiarowych próbek szkoleniowych, tak aby zmniejszyć liczbę wektorów wsparcia, jak również czas testowania. Na koniec stosuje się standardowe, nie maksymalne tłumienie, aby usunąć powtarzające się detekcje. są używane do przekwalifikowania klasyfikatora jako ostatecznego klasyfikatora. Ten dwustopniowy program szkoleniowy może zmniejszyć liczbę nadmiarowych próbek szkoleniowych, tak aby zmniejszyć liczbę wektorów wsparcia, jak również czas testowania. Na koniec stosuje się standardowe, nie maksymalne tłumienie, aby usunąć powtarzające się detekcje. są używane do przekwalifikowania klasyfikatora jako ostatecznego klasyfikatora. Ten dwustopniowy program szkoleniowy może zmniejszyć liczbę nadmiarowych próbek szkoleniowych, tak aby zmniejszyć liczbę wektorów wsparcia, jak również czas testowania. Na koniec stosuje się standardowe, nie maksymalne tłumienie, aby usunąć powtarzające się detekcje.</w:t>
+        <w:t>. Dzieło pozwala na</w:t>
+      </w:r>
+      <w:r>
+        <w:t xml:space="preserve"> wykrywani</w:t>
+      </w:r>
+      <w:r>
+        <w:t>e</w:t>
+      </w:r>
+      <w:r>
+        <w:t xml:space="preserve"> i śledzeni</w:t>
+      </w:r>
+      <w:r>
+        <w:t xml:space="preserve">e </w:t>
+      </w:r>
+      <w:r>
+        <w:t>obiektów. Cechy</w:t>
+      </w:r>
+      <w:r>
+        <w:t xml:space="preserve"> Haar</w:t>
+      </w:r>
+      <w:r>
+        <w:t>a zostały również wspart</w:t>
+      </w:r>
+      <w:r>
+        <w:t>e informacją o kolorach</w:t>
+      </w:r>
+      <w:r>
+        <w:t xml:space="preserve"> co pozwoliło na </w:t>
+      </w:r>
+      <w:r>
+        <w:t xml:space="preserve">redukcję błędów pierwszej klasy </w:t>
+      </w:r>
+      <w:r>
+        <w:t>z 1.6 % do 1.4 %, oraz błędów drugiej klasy z</w:t>
+      </w:r>
+      <w:r>
+        <w:t xml:space="preserve"> 0.3 % do 0.03 %</w:t>
+      </w:r>
+      <w:r>
+        <w:t xml:space="preserve">, co jest spektakularnym wynikiem. </w:t>
       </w:r>
     </w:p>
     <w:p>
@@ -14437,6 +15396,7 @@
       </w:pPr>
       <w:bookmarkStart w:id="55" w:name="_Toc1668483"/>
       <w:r>
+        <w:lastRenderedPageBreak/>
         <w:t>Inne podejścia</w:t>
       </w:r>
       <w:bookmarkEnd w:id="55"/>
@@ -14619,7 +15579,6 @@
     </w:p>
     <w:p>
       <w:r>
-        <w:lastRenderedPageBreak/>
         <w:t>Sieci neuronowe radialne</w:t>
       </w:r>
     </w:p>
@@ -14677,6 +15636,126 @@
       <w:r>
         <w:t>), kosztowne koszty obliczeniowe sprawiają, że nie nadają się one do zastosowań w świecie rzeczywistym. Dla obrazu z 1360 ×800, najszybsza metoda [5] zwykle potrzebuje 0,3 sekundy do przetworzenia, a druga najszybsza [12] wymaga 0,4-1 sekundy.</w:t>
       </w:r>
+    </w:p>
+    <w:p>
+      <w:pPr>
+        <w:pStyle w:val="Nagwek4"/>
+      </w:pPr>
+      <w:r>
+        <w:t>cechy Gabora</w:t>
+      </w:r>
+    </w:p>
+    <w:p>
+      <w:r>
+        <w:t xml:space="preserve">Algorytm genetyczny </w:t>
+      </w:r>
+      <w:sdt>
+        <w:sdtPr>
+          <w:id w:val="-863669300"/>
+          <w:citation/>
+        </w:sdtPr>
+        <w:sdtContent>
+          <w:r>
+            <w:fldChar w:fldCharType="begin"/>
+          </w:r>
+          <w:r>
+            <w:rPr>
+              <w:lang w:val="en-US"/>
+            </w:rPr>
+            <w:instrText xml:space="preserve"> CITATION Arm03 \l 1033 </w:instrText>
+          </w:r>
+          <w:r>
+            <w:fldChar w:fldCharType="separate"/>
+          </w:r>
+          <w:r>
+            <w:rPr>
+              <w:noProof/>
+              <w:lang w:val="en-US"/>
+            </w:rPr>
+            <w:t>[28]</w:t>
+          </w:r>
+          <w:r>
+            <w:fldChar w:fldCharType="end"/>
+          </w:r>
+        </w:sdtContent>
+      </w:sdt>
+    </w:p>
+    <w:p>
+      <w:pPr>
+        <w:rPr>
+          <w:lang w:val="en-US"/>
+        </w:rPr>
+      </w:pPr>
+      <w:proofErr w:type="spellStart"/>
+      <w:r>
+        <w:rPr>
+          <w:lang w:val="en-US"/>
+        </w:rPr>
+        <w:t>Algorytm</w:t>
+      </w:r>
+      <w:proofErr w:type="spellEnd"/>
+      <w:r>
+        <w:rPr>
+          <w:lang w:val="en-US"/>
+        </w:rPr>
+        <w:t xml:space="preserve"> </w:t>
+      </w:r>
+      <w:proofErr w:type="spellStart"/>
+      <w:r>
+        <w:rPr>
+          <w:lang w:val="en-US"/>
+        </w:rPr>
+        <w:t>genetyczny</w:t>
+      </w:r>
+      <w:proofErr w:type="spellEnd"/>
+      <w:r>
+        <w:rPr>
+          <w:lang w:val="en-US"/>
+        </w:rPr>
+        <w:t xml:space="preserve"> </w:t>
+      </w:r>
+      <w:sdt>
+        <w:sdtPr>
+          <w:rPr>
+            <w:lang w:val="en-US"/>
+          </w:rPr>
+          <w:id w:val="-1623460987"/>
+          <w:citation/>
+        </w:sdtPr>
+        <w:sdtContent>
+          <w:r>
+            <w:rPr>
+              <w:lang w:val="en-US"/>
+            </w:rPr>
+            <w:fldChar w:fldCharType="begin"/>
+          </w:r>
+          <w:r>
+            <w:rPr>
+              <w:lang w:val="en-US"/>
+            </w:rPr>
+            <w:instrText xml:space="preserve"> CITATION Ade03 \l 1033 </w:instrText>
+          </w:r>
+          <w:r>
+            <w:rPr>
+              <w:lang w:val="en-US"/>
+            </w:rPr>
+            <w:fldChar w:fldCharType="separate"/>
+          </w:r>
+          <w:r>
+            <w:rPr>
+              <w:noProof/>
+              <w:lang w:val="en-US"/>
+            </w:rPr>
+            <w:t>[25]</w:t>
+          </w:r>
+          <w:r>
+            <w:rPr>
+              <w:lang w:val="en-US"/>
+            </w:rPr>
+            <w:fldChar w:fldCharType="end"/>
+          </w:r>
+        </w:sdtContent>
+      </w:sdt>
     </w:p>
     <w:p/>
     <w:p>
@@ -14828,18 +15907,18 @@
       </w:pPr>
       <w:bookmarkStart w:id="57" w:name="_Toc1668485"/>
       <w:r>
-        <w:lastRenderedPageBreak/>
         <w:t>Identyfikacja obiektów</w:t>
       </w:r>
       <w:bookmarkEnd w:id="57"/>
-    </w:p>
-    <w:p>
-      <w:pPr>
-        <w:pStyle w:val="Nagwek3"/>
-      </w:pPr>
+      <w:r>
+        <w:t xml:space="preserve"> przez </w:t>
+      </w:r>
       <w:bookmarkStart w:id="58" w:name="_Toc1668486"/>
       <w:r>
-        <w:t>Sieci neuronowe</w:t>
+        <w:t>s</w:t>
+      </w:r>
+      <w:r>
+        <w:t>ieci neuronowe</w:t>
       </w:r>
       <w:bookmarkEnd w:id="58"/>
       <w:r>
@@ -14901,19 +15980,202 @@
       <w:r>
         <w:t xml:space="preserve"> z nich jest odrzucenie części pikseli. Możliwa jest również interpolacja dwuliniowa.</w:t>
       </w:r>
+      <w:r>
+        <w:t xml:space="preserve"> Siec neuronowa do klasyfikacji </w:t>
+      </w:r>
+    </w:p>
+    <w:bookmarkStart w:id="59" w:name="_GoBack"/>
+    <w:bookmarkEnd w:id="59"/>
+    <w:p>
+      <w:sdt>
+        <w:sdtPr>
+          <w:id w:val="-1203395543"/>
+          <w:citation/>
+        </w:sdtPr>
+        <w:sdtContent>
+          <w:r>
+            <w:fldChar w:fldCharType="begin"/>
+          </w:r>
+          <w:r>
+            <w:rPr>
+              <w:lang w:val="en-US"/>
+            </w:rPr>
+            <w:instrText xml:space="preserve"> CITATION Arm03 \l 1033 </w:instrText>
+          </w:r>
+          <w:r>
+            <w:fldChar w:fldCharType="separate"/>
+          </w:r>
+          <w:r>
+            <w:rPr>
+              <w:noProof/>
+              <w:lang w:val="en-US"/>
+            </w:rPr>
+            <w:t>[28]</w:t>
+          </w:r>
+          <w:r>
+            <w:fldChar w:fldCharType="end"/>
+          </w:r>
+        </w:sdtContent>
+      </w:sdt>
+    </w:p>
+    <w:p>
+      <w:sdt>
+        <w:sdtPr>
+          <w:id w:val="1896314490"/>
+          <w:citation/>
+        </w:sdtPr>
+        <w:sdtContent>
+          <w:r>
+            <w:fldChar w:fldCharType="begin"/>
+          </w:r>
+          <w:r>
+            <w:rPr>
+              <w:lang w:val="en-US"/>
+            </w:rPr>
+            <w:instrText xml:space="preserve"> CITATION Zhe16 \l 1033 </w:instrText>
+          </w:r>
+          <w:r>
+            <w:fldChar w:fldCharType="separate"/>
+          </w:r>
+          <w:r>
+            <w:rPr>
+              <w:noProof/>
+              <w:lang w:val="en-US"/>
+            </w:rPr>
+            <w:t>[32]</w:t>
+          </w:r>
+          <w:r>
+            <w:fldChar w:fldCharType="end"/>
+          </w:r>
+        </w:sdtContent>
+      </w:sdt>
+    </w:p>
+    <w:p>
+      <w:pPr>
+        <w:rPr>
+          <w:lang w:val="en-US"/>
+        </w:rPr>
+      </w:pPr>
+      <w:sdt>
+        <w:sdtPr>
+          <w:rPr>
+            <w:lang w:val="en-US"/>
+          </w:rPr>
+          <w:id w:val="-761924183"/>
+          <w:citation/>
+        </w:sdtPr>
+        <w:sdtContent>
+          <w:r>
+            <w:rPr>
+              <w:lang w:val="en-US"/>
+            </w:rPr>
+            <w:fldChar w:fldCharType="begin"/>
+          </w:r>
+          <w:r>
+            <w:rPr>
+              <w:lang w:val="en-US"/>
+            </w:rPr>
+            <w:instrText xml:space="preserve"> CITATION YAo96 \l 1033 </w:instrText>
+          </w:r>
+          <w:r>
+            <w:rPr>
+              <w:lang w:val="en-US"/>
+            </w:rPr>
+            <w:fldChar w:fldCharType="separate"/>
+          </w:r>
+          <w:r>
+            <w:rPr>
+              <w:noProof/>
+              <w:lang w:val="en-US"/>
+            </w:rPr>
+            <w:t>[22]</w:t>
+          </w:r>
+          <w:r>
+            <w:rPr>
+              <w:lang w:val="en-US"/>
+            </w:rPr>
+            <w:fldChar w:fldCharType="end"/>
+          </w:r>
+        </w:sdtContent>
+      </w:sdt>
     </w:p>
     <w:p>
       <w:pPr>
         <w:pStyle w:val="Nagwek3"/>
       </w:pPr>
-      <w:bookmarkStart w:id="59" w:name="_Toc1668487"/>
-      <w:r>
-        <w:t>CNN</w:t>
-      </w:r>
-      <w:bookmarkEnd w:id="59"/>
+      <w:r>
+        <w:t>Pojedyncza sieć neuronowa</w:t>
+      </w:r>
     </w:p>
     <w:p>
       <w:r>
+        <w:t xml:space="preserve">ELM </w:t>
+      </w:r>
+      <w:r>
+        <w:t>jako klasyfikator</w:t>
+      </w:r>
+      <w:sdt>
+        <w:sdtPr>
+          <w:id w:val="-187293864"/>
+          <w:citation/>
+        </w:sdtPr>
+        <w:sdtEndPr/>
+        <w:sdtContent>
+          <w:r>
+            <w:fldChar w:fldCharType="begin"/>
+          </w:r>
+          <w:r>
+            <w:instrText xml:space="preserve"> CITATION ZHu \l 1033 </w:instrText>
+          </w:r>
+          <w:r>
+            <w:fldChar w:fldCharType="separate"/>
+          </w:r>
+          <w:r>
+            <w:rPr>
+              <w:noProof/>
+            </w:rPr>
+            <w:t xml:space="preserve"> [18]</w:t>
+          </w:r>
+          <w:r>
+            <w:fldChar w:fldCharType="end"/>
+          </w:r>
+        </w:sdtContent>
+      </w:sdt>
+    </w:p>
+    <w:p>
+      <w:pPr>
+        <w:pStyle w:val="Nagwek3"/>
+      </w:pPr>
+      <w:bookmarkStart w:id="60" w:name="_Toc1668487"/>
+      <w:r>
+        <w:t xml:space="preserve">DNN </w:t>
+      </w:r>
+    </w:p>
+    <w:p>
+      <w:r>
+        <w:t>Głęboka sieć neuronowa</w:t>
+      </w:r>
+      <w:r>
+        <w:t>.</w:t>
+      </w:r>
+      <w:r>
+        <w:t xml:space="preserve"> </w:t>
+      </w:r>
+      <w:r>
+        <w:t>DNN łączą ekstrakcję i klasyfikację funkcji w ujednoliconą sieć neuronową. Wykazali większą dokładność rozpoznawania. Jednak mechanizm uczenia się funkcji w DNN nie może zagwarantować odporności na skażone warunki, np. Obrót i skalowanie, chyba że próbki szkoleniowe mogą pokryć różne warunki obserwacji na tyle, na ile to możliwe. Co więcej, ich koszt obliczeniowy podczas szkoleń i procesów rozpoznawania jest kosztowny. Ze względu na dużą prędkość pojazdów, nie tylko dokładność, ale także szybkość obliczeniowa powinna być uwzględniona w aplikacjach TSR w czasie rzeczywistym. Dlatego też, niezależnie od tego, czy używane są ręcznie zaprojektowane funkcje, czy automatycznie uczone funkcje,</w:t>
+      </w:r>
+    </w:p>
+    <w:p>
+      <w:pPr>
+        <w:pStyle w:val="Nagwek3"/>
+      </w:pPr>
+      <w:r>
+        <w:t>CNN</w:t>
+      </w:r>
+      <w:bookmarkEnd w:id="60"/>
+    </w:p>
+    <w:p>
+      <w:r>
         <w:t xml:space="preserve">CNN (ang. </w:t>
       </w:r>
       <w:proofErr w:type="spellStart"/>
@@ -14930,10 +16192,10 @@
       </w:r>
       <w:proofErr w:type="spellEnd"/>
       <w:r>
-        <w:t xml:space="preserve"> network) </w:t>
-      </w:r>
-      <w:r>
-        <w:t xml:space="preserve">głęboka </w:t>
+        <w:t xml:space="preserve"> network)</w:t>
+      </w:r>
+      <w:r>
+        <w:t xml:space="preserve"> </w:t>
       </w:r>
       <w:proofErr w:type="spellStart"/>
       <w:r>
@@ -14959,6 +16221,7 @@
           <w:id w:val="-730381900"/>
           <w:citation/>
         </w:sdtPr>
+        <w:sdtEndPr/>
         <w:sdtContent>
           <w:r>
             <w:fldChar w:fldCharType="begin"/>
@@ -14990,7 +16253,11 @@
         <w:t xml:space="preserve"> </w:t>
       </w:r>
       <w:r>
-        <w:t>W odróżnieniu od detekcji, kolor dostarcza mało charakterystycznych informacji do klasyfikacji [16] , dlatego używamy tylko szarego obrazu, aby skrócić czas przetwarzania. Ponadto zmieniliśmy rozmiar wszystkich obrazów na 32 × 32 ponieważ wkład CNN powinien mieć ten sam rozmiar. Ponieważ obrazy są przechwytywane w różnych warunkach oświetleniowych i pogodowych, znaki tej samej podklasy mogą przedstawiać dużą różnicę. Aby zmniejszyć ten wpływ, używamy tej samej metody w [15] , tj. Korelacji adaptacyjnego histogramu ograniczonego kontrastem (CLAHE [26] ), aby dostosować kontrast obrazów.</w:t>
+        <w:t xml:space="preserve">W odróżnieniu od detekcji, kolor dostarcza mało charakterystycznych informacji do klasyfikacji [16] , dlatego używamy tylko szarego obrazu, </w:t>
+      </w:r>
+      <w:r>
+        <w:lastRenderedPageBreak/>
+        <w:t>aby skrócić czas przetwarzania. Ponadto zmieniliśmy rozmiar wszystkich obrazów na 32 × 32 ponieważ wkład CNN powinien mieć ten sam rozmiar. Ponieważ obrazy są przechwytywane w różnych warunkach oświetleniowych i pogodowych, znaki tej samej podklasy mogą przedstawiać dużą różnicę. Aby zmniejszyć ten wpływ, używamy tej samej metody w [15] , tj. Korelacji adaptacyjnego histogramu ograniczonego kontrastem (CLAHE [26] ), aby dostosować kontrast obrazów.</w:t>
       </w:r>
       <w:r>
         <w:t xml:space="preserve"> </w:t>
@@ -15062,11 +16329,7 @@
         <w:t xml:space="preserve"> [21]. </w:t>
       </w:r>
       <w:r>
-        <w:t xml:space="preserve">W celu porównania ilościowego łączymy te metody oparte na kolorach z detektorem regionu MSER. Ponieważ wyniki HST są obrazami binarnymi, których nie można użyć do ekstrakcji maksymalnie stabilnych regionów ekstremalnych za pomocą różnych progów. HST nie jest używany w porównaniach ilościowych. Należy zauważyć, że MSER jest po raz pierwszy używany do wykrywania znaków drogowych w [24] , gdzie znaki drogowe są wydobywane przez znajdowanie </w:t>
-      </w:r>
-      <w:r>
-        <w:lastRenderedPageBreak/>
-        <w:t>maksymalnie stabilnych regionów ekstremalnych z szarego obrazu dla znaków drogowych z białym tłem i znormalizowanego czerwonego / niebieskiego obrazu dla znaków drogowych z czerwonym lub niebieskim tłem . Dlatego łączymy RGBN + szary [24] , SVM [12] i nasz model prawdopodobieństwa kolorów z tym samym detektorem regionu MSER, aby dokonać ilościowego porównania.</w:t>
+        <w:t>W celu porównania ilościowego łączymy te metody oparte na kolorach z detektorem regionu MSER. Ponieważ wyniki HST są obrazami binarnymi, których nie można użyć do ekstrakcji maksymalnie stabilnych regionów ekstremalnych za pomocą różnych progów. HST nie jest używany w porównaniach ilościowych. Należy zauważyć, że MSER jest po raz pierwszy używany do wykrywania znaków drogowych w [24] , gdzie znaki drogowe są wydobywane przez znajdowanie maksymalnie stabilnych regionów ekstremalnych z szarego obrazu dla znaków drogowych z białym tłem i znormalizowanego czerwonego / niebieskiego obrazu dla znaków drogowych z czerwonym lub niebieskim tłem . Dlatego łączymy RGBN + szary [24] , SVM [12] i nasz model prawdopodobieństwa kolorów z tym samym detektorem regionu MSER, aby dokonać ilościowego porównania.</w:t>
       </w:r>
       <w:r>
         <w:t xml:space="preserve"> </w:t>
@@ -15098,10 +16361,12 @@
         <w:t>∘</w:t>
       </w:r>
       <w:r>
-        <w:t>), tłumaczenie ( - 5 %~5 % na obu współrzędnych x i y) i zmiana rozmiaru( 24 × 24 ~ 48 × 48 ) obrazy szkoleniowe GTSRB. W ten sposób mamy 50-krotne szkolenie próbek tych z GTSRB. W przypadku klasy tła najpierw wyodrębniamy propozycje znaków drogowych w obrazach szkoleniowych GTSDB, a następnie przyjmujemy fałszywe alarmy jako próbki szkoleniowe. Te próbki są udostępniane przez trzy CNN</w:t>
-      </w:r>
-      <w:bookmarkStart w:id="60" w:name="_GoBack"/>
-      <w:bookmarkEnd w:id="60"/>
+        <w:t xml:space="preserve">), tłumaczenie ( - 5 %~5 % na obu współrzędnych x i y) i zmiana rozmiaru( 24 × 24 ~ 48 × 48 ) obrazy szkoleniowe GTSRB. W ten sposób mamy 50-krotne szkolenie próbek tych z GTSRB. W przypadku klasy tła najpierw wyodrębniamy propozycje </w:t>
+      </w:r>
+      <w:r>
+        <w:lastRenderedPageBreak/>
+        <w:t>znaków drogowych w obrazach szkoleniowych GTSDB, a następnie przyjmujemy fałszywe alarmy jako próbki szkoleniowe. Te próbki są udostępniane przez trzy CNN</w:t>
+      </w:r>
     </w:p>
     <w:p/>
     <w:p>
@@ -15569,7 +16834,6 @@
     </w:p>
     <w:p>
       <w:r>
-        <w:lastRenderedPageBreak/>
         <w:t>Podczas gdy prace te określają propozycje obiektów ręcznie, Szegedy i in. </w:t>
       </w:r>
       <w:sdt>
@@ -15653,29 +16917,159 @@
       </w:r>
     </w:p>
     <w:p>
-      <w:r>
-        <w:t>Głęboka sieć neuronowa</w:t>
+      <w:pPr>
+        <w:pStyle w:val="Nagwek3"/>
+        <w:rPr>
+          <w:rFonts w:eastAsiaTheme="minorHAnsi" w:cstheme="minorBidi"/>
+          <w:b w:val="0"/>
+          <w:szCs w:val="22"/>
+        </w:rPr>
+      </w:pPr>
+      <w:bookmarkStart w:id="61" w:name="_Toc1668488"/>
+      <w:r>
+        <w:t xml:space="preserve">BP-NN </w:t>
+      </w:r>
+    </w:p>
+    <w:p>
+      <w:r>
+        <w:t>Sieć neuronowa propagacji wstecznej</w:t>
+      </w:r>
+      <w:r>
+        <w:rPr>
+          <w:b/>
+        </w:rPr>
+        <w:t xml:space="preserve"> </w:t>
+      </w:r>
+      <w:sdt>
+        <w:sdtPr>
+          <w:rPr>
+            <w:b/>
+          </w:rPr>
+          <w:id w:val="-544447260"/>
+          <w:citation/>
+        </w:sdtPr>
+        <w:sdtEndPr/>
+        <w:sdtContent>
+          <w:r>
+            <w:rPr>
+              <w:b/>
+            </w:rPr>
+            <w:fldChar w:fldCharType="begin"/>
+          </w:r>
+          <w:r>
+            <w:instrText xml:space="preserve"> CITATION MSP09 \l 1033 </w:instrText>
+          </w:r>
+          <w:r>
+            <w:rPr>
+              <w:b/>
+            </w:rPr>
+            <w:fldChar w:fldCharType="separate"/>
+          </w:r>
+          <w:r>
+            <w:rPr>
+              <w:rFonts w:eastAsiaTheme="majorEastAsia"/>
+              <w:noProof/>
+            </w:rPr>
+            <w:t>[34]</w:t>
+          </w:r>
+          <w:r>
+            <w:rPr>
+              <w:b/>
+            </w:rPr>
+            <w:fldChar w:fldCharType="end"/>
+          </w:r>
+        </w:sdtContent>
+      </w:sdt>
+      <w:r>
+        <w:t xml:space="preserve">. </w:t>
+      </w:r>
+      <w:r>
+        <w:t>BP-NN jest kosztowny pod względem obliczeniowym do szkolenia i łatwo wpasowuje się w lokalne optimum</w:t>
       </w:r>
     </w:p>
     <w:p>
       <w:pPr>
         <w:pStyle w:val="Nagwek3"/>
       </w:pPr>
-      <w:bookmarkStart w:id="61" w:name="_Toc1668488"/>
-      <w:r>
-        <w:t>SVM</w:t>
-      </w:r>
-      <w:bookmarkEnd w:id="61"/>
+      <w:proofErr w:type="spellStart"/>
+      <w:r>
+        <w:t>Kd</w:t>
+      </w:r>
+      <w:proofErr w:type="spellEnd"/>
+      <w:r>
+        <w:t xml:space="preserve"> </w:t>
+      </w:r>
     </w:p>
     <w:p>
       <w:r>
+        <w:t xml:space="preserve">Drzewo </w:t>
+      </w:r>
+      <w:proofErr w:type="spellStart"/>
+      <w:r>
+        <w:t>Kd</w:t>
+      </w:r>
+      <w:proofErr w:type="spellEnd"/>
+      <w:r>
+        <w:t xml:space="preserve"> </w:t>
+      </w:r>
+      <w:sdt>
+        <w:sdtPr>
+          <w:id w:val="-798069498"/>
+          <w:citation/>
+        </w:sdtPr>
+        <w:sdtEndPr/>
+        <w:sdtContent>
+          <w:r>
+            <w:fldChar w:fldCharType="begin"/>
+          </w:r>
+          <w:r>
+            <w:instrText xml:space="preserve"> CITATION FZa11 \l 1033 </w:instrText>
+          </w:r>
+          <w:r>
+            <w:fldChar w:fldCharType="separate"/>
+          </w:r>
+          <w:r>
+            <w:rPr>
+              <w:rFonts w:eastAsiaTheme="majorEastAsia"/>
+              <w:noProof/>
+            </w:rPr>
+            <w:t>[34]</w:t>
+          </w:r>
+          <w:r>
+            <w:fldChar w:fldCharType="end"/>
+          </w:r>
+        </w:sdtContent>
+      </w:sdt>
+      <w:r>
+        <w:t xml:space="preserve"> </w:t>
+      </w:r>
+      <w:r>
+        <w:t>wykazało porównywalną wydajność z innymi najnowocześniejszymi metodami w zakresie szybkości obliczeniowej procesu rozpoznawania, ale jego dokładność rozpoznawania nie jest bardzo wysoka. Losowe lasy są następnie wykorzystywane do TSR [3]. Ta metoda zapewnia wyższą dokładność, jednak zwiększa się jej koszt obliczeniowy. </w:t>
+      </w:r>
+    </w:p>
+    <w:p>
+      <w:pPr>
+        <w:pStyle w:val="Nagwek3"/>
+      </w:pPr>
+      <w:r>
+        <w:lastRenderedPageBreak/>
+        <w:t>Klasyfikatory</w:t>
+      </w:r>
+    </w:p>
+    <w:p>
+      <w:pPr>
+        <w:pStyle w:val="Nagwek4"/>
+      </w:pPr>
+      <w:r>
+        <w:t>SVM</w:t>
+      </w:r>
+    </w:p>
+    <w:p>
+      <w:r>
         <w:t>C</w:t>
       </w:r>
       <w:r>
-        <w:t xml:space="preserve">zęść systemów TSR do </w:t>
-      </w:r>
-      <w:r>
-        <w:t>klasyfikacji znaków drogowych korzysta z m</w:t>
+        <w:t>zęść systemów TSR do klasyfikacji znaków drogowych korzysta z m</w:t>
       </w:r>
       <w:r>
         <w:t>aszyn</w:t>
@@ -15717,25 +17111,7 @@
         <w:t>)</w:t>
       </w:r>
       <w:r>
-        <w:t>.</w:t>
-      </w:r>
-      <w:r>
-        <w:t xml:space="preserve"> Przykładem takiego systemu jest</w:t>
-      </w:r>
-      <w:r>
-        <w:t xml:space="preserve"> wcześniej omawiany</w:t>
-      </w:r>
-      <w:r>
-        <w:t xml:space="preserve"> system</w:t>
-      </w:r>
-      <w:r>
-        <w:t xml:space="preserve"> z 2013 roku</w:t>
-      </w:r>
-      <w:r>
-        <w:t xml:space="preserve"> przedstawiony w pracy</w:t>
-      </w:r>
-      <w:r>
-        <w:t xml:space="preserve"> </w:t>
+        <w:t xml:space="preserve">. Przykładem takiego systemu jest wcześniej omawiany system z 2013 roku przedstawiony w pracy </w:t>
       </w:r>
       <w:sdt>
         <w:sdtPr>
@@ -15765,151 +17141,7 @@
         </w:sdtContent>
       </w:sdt>
       <w:r>
-        <w:t xml:space="preserve">. </w:t>
-      </w:r>
-      <w:r>
-        <w:t>T</w:t>
-      </w:r>
-      <w:r>
-        <w:t>eoria</w:t>
-      </w:r>
-      <w:r>
-        <w:t xml:space="preserve"> działania systemu SVM </w:t>
-      </w:r>
-      <w:r>
-        <w:t>polega na znalezieniu hiperpłaszczyzny</w:t>
-      </w:r>
-      <w:r>
-        <w:t xml:space="preserve"> </w:t>
-      </w:r>
-      <w:r>
-        <w:t>oddzielającej dwie klasy</w:t>
-      </w:r>
-      <w:r>
-        <w:t xml:space="preserve">. </w:t>
-      </w:r>
-      <w:r>
-        <w:t>Do wytrenowania SVM należy w</w:t>
-      </w:r>
-      <w:r>
-        <w:t xml:space="preserve"> pierwszym etapie </w:t>
-      </w:r>
-      <w:r>
-        <w:t>wprowadzić</w:t>
-      </w:r>
-      <w:r>
-        <w:t xml:space="preserve"> </w:t>
-      </w:r>
-      <w:r>
-        <w:t>oznaczone</w:t>
-      </w:r>
-      <w:r>
-        <w:t xml:space="preserve"> dane uczące. </w:t>
-      </w:r>
-      <w:r>
-        <w:t xml:space="preserve">Następnie </w:t>
-      </w:r>
-      <w:r>
-        <w:t>należy</w:t>
-      </w:r>
-      <w:r>
-        <w:t xml:space="preserve"> znaleźć taką </w:t>
-      </w:r>
-      <w:r>
-        <w:t>funkcję, która oddzieli</w:t>
-      </w:r>
-      <w:r>
-        <w:t xml:space="preserve"> inaczej oznaczone klasy. Jeżeli taka funkcja nie istnieje należy wprowadzić </w:t>
-      </w:r>
-      <w:r>
-        <w:t xml:space="preserve">funkcję jądra, która przutuje dane na </w:t>
-      </w:r>
-      <w:r>
-        <w:t xml:space="preserve">funkcję o wyższym wymiarze. </w:t>
-      </w:r>
-      <w:r>
-        <w:t xml:space="preserve">W przypadku wspomnianej pracy autorzy </w:t>
-      </w:r>
-      <w:r>
-        <w:t>wyuczyli algorytm bazujący na</w:t>
-      </w:r>
-      <w:r>
-        <w:t xml:space="preserve"> maszyn</w:t>
-      </w:r>
-      <w:r>
-        <w:t>ie</w:t>
-      </w:r>
-      <w:r>
-        <w:t xml:space="preserve"> wektorów </w:t>
-      </w:r>
-      <w:r>
-        <w:t>do klasyfikacji</w:t>
-      </w:r>
-      <w:r>
-        <w:t xml:space="preserve"> </w:t>
-      </w:r>
-      <w:r>
-        <w:t xml:space="preserve">znaków ostrzegawczych i </w:t>
-      </w:r>
-      <w:r>
-        <w:t>informacyjnych</w:t>
-      </w:r>
-      <w:r>
-        <w:t>.</w:t>
-      </w:r>
-      <w:r>
-        <w:t xml:space="preserve"> </w:t>
-      </w:r>
-      <w:r>
-        <w:t xml:space="preserve">W przypadku tej pracy algorytm był szkolony za pomocą 600 różnych danych testowych </w:t>
-      </w:r>
-      <w:r>
-        <w:t>pochodzących</w:t>
-      </w:r>
-      <w:r>
-        <w:t xml:space="preserve"> z zbioru GTS</w:t>
-      </w:r>
-      <w:r>
-        <w:t xml:space="preserve">BD oraz testowany </w:t>
-      </w:r>
-      <w:r>
-        <w:t>na 300</w:t>
-      </w:r>
-      <w:r>
-        <w:t xml:space="preserve"> innych obraz</w:t>
-      </w:r>
-      <w:r>
-        <w:t>ach</w:t>
-      </w:r>
-      <w:r>
-        <w:t xml:space="preserve">. </w:t>
-      </w:r>
-      <w:r>
-        <w:t xml:space="preserve">Osiągnął dobre wyniki wykrywania niestety nie pozwalające pracować w czasie rzeczywistym. Implementacja została wykonana za pomocą </w:t>
-      </w:r>
-      <w:r>
-        <w:t xml:space="preserve">programy Matlab i na jednostce Core 13 3.3 GHz. Możliwe, że po </w:t>
-      </w:r>
-      <w:r>
-        <w:t>implementacji</w:t>
-      </w:r>
-      <w:r>
-        <w:t xml:space="preserve"> </w:t>
-      </w:r>
-      <w:r>
-        <w:t xml:space="preserve">w języku C/C++ i na bardziej wydajnym procesorze </w:t>
-      </w:r>
-      <w:r>
-        <w:t xml:space="preserve">szybkość </w:t>
-      </w:r>
-      <w:r>
-        <w:t>wzrosła by na tyle</w:t>
-      </w:r>
-      <w:r>
-        <w:t>,</w:t>
-      </w:r>
-      <w:r>
-        <w:t xml:space="preserve"> że można by było uznać że algorytm pracuje w czasie rzeczywistym.</w:t>
+        <w:t>. W przypadku pracy autorzy wyuczyli algorytm bazujący na maszynie wektorów do klasyfikacji znaków ostrzegawczych i informacyjnych. W przypadku tej pracy algorytm był szkolony za pomocą 600 różnych danych testowych pochodzących z zbioru GTSBD oraz testowany na 300 innych obrazach. Osiągnął dobre wyniki wykrywania niestety nie pozwalające pracować w czasie rzeczywistym. Implementacja została wykonana za pomocą programy Matlab i na jednostce Core 13 3.3 GHz. Możliwe, że po implementacji w języku C/C++ i na bardziej wydajnym procesorze szybkość wzrosła by na tyle, że można by było uznać że algorytm pracuje w czasie rzeczywistym.</w:t>
       </w:r>
     </w:p>
     <w:p>
@@ -15944,10 +17176,7 @@
         </w:sdtContent>
       </w:sdt>
       <w:r>
-        <w:t xml:space="preserve"> również używa się maszyny wektorów nośnych do rozpoznania obiektów. </w:t>
-      </w:r>
-      <w:r>
-        <w:t>R</w:t>
+        <w:t xml:space="preserve"> również używa się maszyny wektorów nośnych do rozpoznania obiektów. R</w:t>
       </w:r>
       <w:r>
         <w:t>ozpoznawani</w:t>
@@ -15971,344 +17200,228 @@
         <w:t>bibliotekę LIBSVMS</w:t>
       </w:r>
       <w:r>
-        <w:t>.</w:t>
-      </w:r>
-      <w:r>
-        <w:t xml:space="preserve"> Starano się użyć </w:t>
-      </w:r>
-      <w:r>
-        <w:t xml:space="preserve">funkcji liniowej </w:t>
-      </w:r>
-      <w:r>
-        <w:t>jako</w:t>
-      </w:r>
-      <w:r>
-        <w:t xml:space="preserve"> hiperpłaszczyzn</w:t>
-      </w:r>
-      <w:r>
-        <w:t>y</w:t>
-      </w:r>
-      <w:r>
-        <w:t xml:space="preserve"> lecz</w:t>
-      </w:r>
-      <w:r>
-        <w:t xml:space="preserve"> nie zawsze </w:t>
-      </w:r>
-      <w:r>
-        <w:t>było to możliwe</w:t>
-      </w:r>
-      <w:r>
-        <w:t>.</w:t>
-      </w:r>
-      <w:r>
-        <w:t xml:space="preserve"> W trudnych przypadkach wprowadzono jądro </w:t>
-      </w:r>
-      <w:r>
-        <w:t>Gaussa</w:t>
-      </w:r>
-      <w:r>
-        <w:t>.</w:t>
-      </w:r>
-      <w:r>
-        <w:t xml:space="preserve"> Na wejście </w:t>
-      </w:r>
-      <w:r>
-        <w:t xml:space="preserve">SVM podawano 31x31 pikseli dlatego każdy obszar gdzie zostały </w:t>
-      </w:r>
-      <w:r>
-        <w:t xml:space="preserve">wykryte potencjalne znaki musiał być przeskalowany do tej rozdzielczości. </w:t>
-      </w:r>
-      <w:r>
-        <w:t>Dla każdego koloru</w:t>
-      </w:r>
-      <w:r>
-        <w:t xml:space="preserve"> i kształtu podano od 20 do 100 próbek uczących. </w:t>
-      </w:r>
-      <w:r>
-        <w:t>Autorzy algorytmu przekonują, że ich dzieło wykryło wszystkie znaki podczas jazdy z normalną prędkością zarówno w dzień jak i w nocy.</w:t>
-      </w:r>
-      <w:r>
-        <w:t xml:space="preserve"> Trzeba jednak wspomnieć</w:t>
-      </w:r>
-      <w:r>
-        <w:t>, że podczas testu warunki pogodowe były idealne, a znaki nie by</w:t>
-      </w:r>
-      <w:r>
-        <w:t>ły w żaden sposób zniekształcone.</w:t>
+        <w:t>. Starano się użyć funkcji liniowej jako hiperpłaszczyzny lecz nie zawsze było to możliwe. W trudnych przypadkach wprowadzono jądro Gaussa. Na wejście SVM podawano 31x31 pikseli dlatego każdy obszar gdzie zostały wykryte potencjalne znaki musiał być przeskalowany do tej rozdzielczości. Dla każdego koloru i kształtu podano od 20 do 100 próbek uczących. Autorzy algorytmu przekonują, że ich dzieło wykryło wszystkie znaki podczas jazdy z normalną prędkością zarówno w dzień jak i w nocy. Trzeba jednak wspomnieć, że podczas testu warunki pogodowe były idealne, a znaki nie były w żaden sposób zniekształcone.</w:t>
       </w:r>
     </w:p>
+    <w:p>
+      <w:pPr>
+        <w:pStyle w:val="Nagwek4"/>
+      </w:pPr>
+      <w:r>
+        <w:t>ELM</w:t>
+      </w:r>
+    </w:p>
+    <w:p>
+      <w:sdt>
+        <w:sdtPr>
+          <w:id w:val="-1348167791"/>
+          <w:citation/>
+        </w:sdtPr>
+        <w:sdtEndPr/>
+        <w:sdtContent>
+          <w:r>
+            <w:fldChar w:fldCharType="begin"/>
+          </w:r>
+          <w:r>
+            <w:instrText xml:space="preserve">CITATION ZHu \l 1033 </w:instrText>
+          </w:r>
+          <w:r>
+            <w:fldChar w:fldCharType="separate"/>
+          </w:r>
+          <w:r>
+            <w:rPr>
+              <w:noProof/>
+            </w:rPr>
+            <w:t>[33]</w:t>
+          </w:r>
+          <w:r>
+            <w:fldChar w:fldCharType="end"/>
+          </w:r>
+        </w:sdtContent>
+      </w:sdt>
+      <w:r>
+        <w:t xml:space="preserve"> </w:t>
+      </w:r>
+      <w:r>
+        <w:t>Klasyfikator to pojedyncza sieć z ukrytą warstwą. W oparciu o algorytm ELM, połączenie pomiędzy warstwami wejściową i ukrytą realizuje mapowanie cech losowych, podczas gdy tylko wagi pomiędzy warstwami ukrytymi i wyjściowymi są wyszkolone. W rezultacie strojenie warstwa po warstwie nie jest wymagane. Tymczasem norma wag wyjściowych jest zawarta w funkcji kosztów. W związku z tym, Klasyfikator oparty na ELM może osiągnąć optymalne i uogólnione rozwiązanie dla wieloklatkowych TSR. Ponadto może zrównoważyć dokładność rozpoznawania i koszty obliczeniowe. Do oceny proponowanej metody wykorzystuje się trzy zestawy danych, w tym niemiecki zestaw danych TSR, zestaw danych klasyfikacyjnych belgijskich znaków drogowych oraz zmienione mapowanie i ocenę stanu infrastruktury transportowej (zmieniony zestaw danych MASTIF). </w:t>
+      </w:r>
+    </w:p>
+    <w:p>
+      <w:r>
+        <w:t xml:space="preserve">ELM [13] jest algorytmem uczenia się dla pojedynczych sieci ukrytych z siecią neuronową (SFNN). Pierwszą zaletą algorytmu ELM jest to, że wartości wejściowe między wejściami i ukrytymi warstwami są losowo przypisywane. Oznacza to, że połączenie między warstwami wejściową i ukrytą realizuje losowe mapowanie cech. Ponieważ wyszkolone są tylko masy wyjściowe między warstwami ukrytymi i wyjściowymi, nie jest wymagane strojenie wstecz-propagacja warstwa po warstwie. Drugą zaletą jest ulepszone uogólnienie, ponieważ norma ciężaru wyjściowego jest zawarta w funkcji kosztów. W oparciu o te dwie zalety algorytm ELM może uzyskać optymalne i uogólnione rozwiązanie do rozpoznawania wieloklasowego. Dodatkowo, łatwo można rozszerzyć ELM na sieć wielowarstwową [15]lub ułożone w głęboką sieć za pomocą techniki </w:t>
+      </w:r>
+      <w:proofErr w:type="spellStart"/>
+      <w:r>
+        <w:t>autoencoder</w:t>
+      </w:r>
+      <w:proofErr w:type="spellEnd"/>
+      <w:r>
+        <w:t xml:space="preserve"> [16] . Metoda ELM została również wykorzystana do modelowania lokalnych pól recepcyjnych [17] i wykorzystywana do </w:t>
+      </w:r>
+      <w:r>
+        <w:lastRenderedPageBreak/>
+        <w:t>przedstawiania dużych zbiorów danych [18] . W związku z tym zastosowanie ELM dla TSR może dać lepsze rozwiązanie dla wyżej wymienionego drugiego trudnego problemu.</w:t>
+      </w:r>
+    </w:p>
+    <w:p>
+      <w:r>
+        <w:t xml:space="preserve">Co więcej, z powodu losowego przypisania wag wejściowych, algorytm ELM może zmniejszyć koszt obliczeniowy szkolenia. Ponieważ istnieje tylko jedna ukryta warstwa, szybkość obliczeniowa procesu rozpoznawania jest również szybka. Tak więc, jak w przypadku wspomnianego trzeciego problemu, kombinacja algorytmu ELM i funkcji </w:t>
+      </w:r>
+      <w:proofErr w:type="spellStart"/>
+      <w:r>
+        <w:t>HOGv</w:t>
+      </w:r>
+      <w:proofErr w:type="spellEnd"/>
+      <w:r>
+        <w:t xml:space="preserve"> może zapewnić dobrą równowagę między dokładnością rozpoznawania i wydajnością obliczeniową.</w:t>
+      </w:r>
+    </w:p>
+    <w:p>
+      <w:r>
+        <w:t>Moduł ELM jest klasyfikatorem znaków drogowych złożonym z SFNN.</w:t>
+      </w:r>
+    </w:p>
+    <w:p>
+      <w:r>
+        <w:t>ELM [13] jest w zasadzie algorytmem uczenia maszynowego do treningu SFNN.</w:t>
+      </w:r>
+    </w:p>
+    <w:p>
+      <w:r>
+        <w:t xml:space="preserve">Warstwa wejściowa jest połączona z wejściowym wektorem właściwości x (tj. deskryptor </w:t>
+      </w:r>
+      <w:proofErr w:type="spellStart"/>
+      <w:r>
+        <w:t>HOGv</w:t>
+      </w:r>
+      <w:proofErr w:type="spellEnd"/>
+      <w:r>
+        <w:t>) obrazu znaku drogowego.</w:t>
+      </w:r>
+    </w:p>
+    <w:p>
+      <w:r>
+        <w:t>ELM losowo ustawia wagi wejściowe i odchylenia na ukrytej warstwie bez treningu, tak, że masy wyjściowe można szybko oszacować. Można zauważyć, że istnieją tylko dwa parametry strojenia: jeden to liczba ukrytych węzłów (</w:t>
+      </w:r>
+      <w:proofErr w:type="spellStart"/>
+      <w:r>
+        <w:t>tj.L</w:t>
+      </w:r>
+      <w:proofErr w:type="spellEnd"/>
+      <w:r>
+        <w:t> ), a drugim czynnikiem regulującym (tj. do ).</w:t>
+      </w:r>
+    </w:p>
+    <w:p>
+      <w:r>
+        <w:t>Do weryfikacji proponowanej metody wykorzystuje się trzy zestawy danych: 1) zbiór danych GTSRB </w:t>
+      </w:r>
+      <w:r>
+        <w:rPr>
+          <w:vertAlign w:val="superscript"/>
+        </w:rPr>
+        <w:t>1</w:t>
+      </w:r>
+      <w:r>
+        <w:t> [7] ; 2) klasyfikacji ruchu znak Belgia (BTSC) zestaw danych </w:t>
+      </w:r>
+      <w:r>
+        <w:rPr>
+          <w:vertAlign w:val="superscript"/>
+        </w:rPr>
+        <w:t>2</w:t>
+      </w:r>
+      <w:r>
+        <w:t> [39] ; oraz 3) zmienione mapowanie i ocenę stanu infrastruktury danych o ruchu (zmieniony zestaw danych MASTIF)</w:t>
+      </w:r>
+    </w:p>
+    <w:p>
+      <w:r>
+        <w:t xml:space="preserve">Implementacje algorytmów ELM i ELM </w:t>
+      </w:r>
+      <w:proofErr w:type="spellStart"/>
+      <w:r>
+        <w:t>kernela</w:t>
+      </w:r>
+      <w:proofErr w:type="spellEnd"/>
+      <w:r>
+        <w:t xml:space="preserve"> oparte są na ich internetowych kodach MATLAB.</w:t>
+      </w:r>
+    </w:p>
+    <w:p>
+      <w:r>
+        <w:t xml:space="preserve">Istnieją dwa parametry strojenia dla klasyfikatora znaku drogowego opartego na ELM: 1) współczynnik </w:t>
+      </w:r>
+      <w:proofErr w:type="spellStart"/>
+      <w:r>
+        <w:t>regularyzacji</w:t>
+      </w:r>
+      <w:proofErr w:type="spellEnd"/>
+      <w:r>
+        <w:t> do oraz 2) liczba ukrytych węzłów (tj. L ). Dokładność rozpoznawania jest używana jako podstawowa miara wydajności w odniesieniu do tych parametrów strojenia.</w:t>
+      </w:r>
+    </w:p>
+    <w:p>
+      <w:r>
+        <w:t>Z tych dwóch tabel można wyciągnąć dwa punkty.</w:t>
+      </w:r>
+    </w:p>
+    <w:p>
+      <w:pPr>
+        <w:numPr>
+          <w:ilvl w:val="0"/>
+          <w:numId w:val="6"/>
+        </w:numPr>
+      </w:pPr>
+      <w:r>
+        <w:t xml:space="preserve">Ta zaproponowana przez jądro metoda ELR oparta na ELM przewyższa metody oparte na SVM, </w:t>
+      </w:r>
+      <w:proofErr w:type="spellStart"/>
+      <w:r>
+        <w:t>kernelu</w:t>
+      </w:r>
+      <w:proofErr w:type="spellEnd"/>
+      <w:r>
+        <w:t xml:space="preserve"> SVM i LDA pod względem dokładności rozpoznawania i czasu treningu.</w:t>
+      </w:r>
+    </w:p>
+    <w:p>
+      <w:pPr>
+        <w:numPr>
+          <w:ilvl w:val="0"/>
+          <w:numId w:val="6"/>
+        </w:numPr>
+      </w:pPr>
+      <w:r>
+        <w:t>Chociaż metoda TSR oparta na ELM opartym na jądrze ma nieco dłuższy czas rozpoznawania niż metoda oparta na LDA, jego dokładność rozpoznawania jest wyższa niż LDA.</w:t>
+      </w:r>
+    </w:p>
+    <w:p/>
+    <w:p>
+      <w:pPr>
+        <w:pStyle w:val="Nagwek4"/>
+      </w:pPr>
+      <w:r>
+        <w:t>LDA</w:t>
+      </w:r>
+    </w:p>
+    <w:p>
+      <w:r>
+        <w:t>L</w:t>
+      </w:r>
+      <w:r>
+        <w:t>iniową analizę dyskryminacyjną (LDA)</w:t>
+      </w:r>
+    </w:p>
+    <w:p/>
     <w:p>
       <w:pPr>
         <w:pStyle w:val="Nagwek3"/>
       </w:pPr>
-      <w:bookmarkStart w:id="62" w:name="_Toc1668489"/>
-      <w:r>
-        <w:t>AdaBoost</w:t>
-      </w:r>
-      <w:bookmarkEnd w:id="62"/>
-    </w:p>
-    <w:p>
-      <w:r>
-        <w:t xml:space="preserve">Klasyfikator AdaBoost używany mi </w:t>
-      </w:r>
-      <w:r>
-        <w:t>w pracy</w:t>
-      </w:r>
-      <w:r>
-        <w:t xml:space="preserve"> </w:t>
-      </w:r>
-      <w:sdt>
-        <w:sdtPr>
-          <w:id w:val="1677760926"/>
-          <w:citation/>
-        </w:sdtPr>
-        <w:sdtEndPr/>
-        <w:sdtContent>
-          <w:r>
-            <w:fldChar w:fldCharType="begin"/>
-          </w:r>
-          <w:r>
-            <w:instrText xml:space="preserve"> CITATION QHu16 \l 1033 </w:instrText>
-          </w:r>
-          <w:r>
-            <w:fldChar w:fldCharType="separate"/>
-          </w:r>
-          <w:r>
-            <w:rPr>
-              <w:noProof/>
-            </w:rPr>
-            <w:t>[1]</w:t>
-          </w:r>
-          <w:r>
-            <w:fldChar w:fldCharType="end"/>
-          </w:r>
-        </w:sdtContent>
-      </w:sdt>
-      <w:r>
-        <w:t xml:space="preserve"> </w:t>
-      </w:r>
-      <w:r>
-        <w:t xml:space="preserve">jako słabe klasyfikatory przyjmuje drzewa decyzyjne </w:t>
-      </w:r>
-    </w:p>
-    <w:p>
-      <w:pPr>
-        <w:rPr>
-          <w:lang w:val="en-US"/>
-        </w:rPr>
-      </w:pPr>
-      <w:sdt>
-        <w:sdtPr>
-          <w:id w:val="1896314490"/>
-          <w:citation/>
-        </w:sdtPr>
-        <w:sdtEndPr/>
-        <w:sdtContent>
-          <w:r>
-            <w:fldChar w:fldCharType="begin"/>
-          </w:r>
-          <w:r>
-            <w:rPr>
-              <w:lang w:val="en-US"/>
-            </w:rPr>
-            <w:instrText xml:space="preserve"> CITATION Zhe16 \l 1033 </w:instrText>
-          </w:r>
-          <w:r>
-            <w:fldChar w:fldCharType="separate"/>
-          </w:r>
-          <w:r>
-            <w:rPr>
-              <w:noProof/>
-              <w:lang w:val="en-US"/>
-            </w:rPr>
-            <w:t>[32]</w:t>
-          </w:r>
-          <w:r>
-            <w:fldChar w:fldCharType="end"/>
-          </w:r>
-        </w:sdtContent>
-      </w:sdt>
-    </w:p>
-    <w:p>
-      <w:pPr>
-        <w:rPr>
-          <w:lang w:val="en-US"/>
-        </w:rPr>
-      </w:pPr>
-      <w:r>
-        <w:rPr>
-          <w:lang w:val="en-US"/>
-        </w:rPr>
-        <w:t xml:space="preserve">Y. Aoyagi and T. </w:t>
-      </w:r>
-      <w:proofErr w:type="spellStart"/>
-      <w:r>
-        <w:rPr>
-          <w:lang w:val="en-US"/>
-        </w:rPr>
-        <w:t>Asakura</w:t>
-      </w:r>
-      <w:proofErr w:type="spellEnd"/>
-      <w:r>
-        <w:rPr>
-          <w:lang w:val="en-US"/>
-        </w:rPr>
-        <w:t>, "A study on traffic sign recognition in scene image using genetic algorithms and neural networks, " in Proceedings of the 1996 IEEE IECON 22nd International Conference on Industrial Electronics, Control, and Instrumentation, vol. 3, 1996, pp. 1838- 1843.</w:t>
-      </w:r>
-    </w:p>
-    <w:p>
-      <w:pPr>
-        <w:rPr>
-          <w:lang w:val="en-US"/>
-        </w:rPr>
-      </w:pPr>
-      <w:r>
-        <w:rPr>
-          <w:lang w:val="en-US"/>
-        </w:rPr>
-        <w:t> Show Context </w:t>
-      </w:r>
-      <w:hyperlink r:id="rId8" w:tgtFrame="_self" w:history="1">
-        <w:r>
-          <w:rPr>
-            <w:rStyle w:val="Hipercze"/>
-            <w:lang w:val="en-US"/>
-          </w:rPr>
-          <w:t>View Article </w:t>
-        </w:r>
-      </w:hyperlink>
-      <w:hyperlink r:id="rId9" w:history="1">
-        <w:r>
-          <w:rPr>
-            <w:rStyle w:val="Hipercze"/>
-            <w:lang w:val="en-US"/>
-          </w:rPr>
-          <w:t xml:space="preserve">Full Text: PDF </w:t>
-        </w:r>
-      </w:hyperlink>
-      <w:r>
-        <w:rPr>
-          <w:lang w:val="en-US"/>
-        </w:rPr>
-        <w:t>(560KB) </w:t>
-      </w:r>
-      <w:hyperlink r:id="rId10" w:tgtFrame="_blank" w:history="1">
-        <w:r>
-          <w:rPr>
-            <w:rStyle w:val="Hipercze"/>
-            <w:lang w:val="en-US"/>
-          </w:rPr>
-          <w:t>Google Scholar </w:t>
-        </w:r>
-      </w:hyperlink>
-    </w:p>
-    <w:p>
-      <w:pPr>
-        <w:rPr>
-          <w:lang w:val="en-US"/>
-        </w:rPr>
-      </w:pPr>
-      <w:r>
-        <w:rPr>
-          <w:b/>
-          <w:bCs/>
-          <w:lang w:val="en-US"/>
-        </w:rPr>
+      <w:r>
         <w:lastRenderedPageBreak/>
-        <w:t>10.</w:t>
-      </w:r>
-      <w:r>
-        <w:rPr>
-          <w:lang w:val="en-US"/>
-        </w:rPr>
-        <w:t xml:space="preserve"> A. d. l. </w:t>
-      </w:r>
-      <w:proofErr w:type="spellStart"/>
-      <w:r>
-        <w:rPr>
-          <w:lang w:val="en-US"/>
-        </w:rPr>
-        <w:t>Escalera</w:t>
-      </w:r>
-      <w:proofErr w:type="spellEnd"/>
-      <w:r>
-        <w:rPr>
-          <w:lang w:val="en-US"/>
-        </w:rPr>
-        <w:t xml:space="preserve">, J. </w:t>
-      </w:r>
-      <w:proofErr w:type="spellStart"/>
-      <w:r>
-        <w:rPr>
-          <w:lang w:val="en-US"/>
-        </w:rPr>
-        <w:t>Armingol</w:t>
-      </w:r>
-      <w:proofErr w:type="spellEnd"/>
-      <w:r>
-        <w:rPr>
-          <w:lang w:val="en-US"/>
-        </w:rPr>
-        <w:t>, and M. Mata, "Traffic sign recognition and analysis for intelligent vehicles, " Image and Vision Computing, vol. 21, no. 3, pp. 247-258, 2003.</w:t>
-      </w:r>
-    </w:p>
-    <w:p>
-      <w:pPr>
-        <w:rPr>
-          <w:rStyle w:val="Hipercze"/>
-        </w:rPr>
-      </w:pPr>
-      <w:r>
-        <w:rPr>
-          <w:lang w:val="en-US"/>
-        </w:rPr>
-        <w:t> </w:t>
-      </w:r>
-      <w:r>
-        <w:t xml:space="preserve">Show </w:t>
-      </w:r>
-      <w:proofErr w:type="spellStart"/>
-      <w:r>
-        <w:t>Context</w:t>
-      </w:r>
-      <w:proofErr w:type="spellEnd"/>
-      <w:r>
-        <w:t> </w:t>
-      </w:r>
-      <w:proofErr w:type="spellStart"/>
-      <w:r>
-        <w:fldChar w:fldCharType="begin"/>
-      </w:r>
-      <w:r>
-        <w:instrText xml:space="preserve"> HYPERLINK "https://doi.org/10.1016/S0262-8856(02)00156-7" \t "_blank" </w:instrText>
-      </w:r>
-      <w:r>
-        <w:fldChar w:fldCharType="separate"/>
-      </w:r>
-      <w:r>
-        <w:rPr>
-          <w:rStyle w:val="Hipercze"/>
-        </w:rPr>
-        <w:t>CrossRef</w:t>
-      </w:r>
-      <w:proofErr w:type="spellEnd"/>
-      <w:r>
-        <w:rPr>
-          <w:rStyle w:val="Hipercze"/>
-        </w:rPr>
-        <w:t>  </w:t>
-      </w:r>
-      <w:r>
-        <w:fldChar w:fldCharType="end"/>
-      </w:r>
-      <w:hyperlink r:id="rId11" w:tgtFrame="_blank" w:history="1">
-        <w:r>
-          <w:rPr>
-            <w:rStyle w:val="Hipercze"/>
-          </w:rPr>
-          <w:t>Google Scholar </w:t>
-        </w:r>
-      </w:hyperlink>
+        <w:t>Inne</w:t>
+      </w:r>
     </w:p>
     <w:p>
       <w:r>
@@ -16394,14 +17507,24 @@
         <w:t>Najkrótszy czas powyższych metod wynosi 87 obrazów na sekundę (około 11,4 ms na obraz) z [17] na podstawie GPU, a następnie 40 ms na obraz przy użyciu hierarchicznych maszyn SVM [19] .</w:t>
       </w:r>
     </w:p>
-    <w:p/>
     <w:p>
       <w:pPr>
         <w:pStyle w:val="Nagwek1"/>
       </w:pPr>
-      <w:bookmarkStart w:id="63" w:name="_Toc1668491"/>
+      <w:bookmarkStart w:id="62" w:name="_Toc1668491"/>
+      <w:bookmarkEnd w:id="61"/>
       <w:r>
         <w:t>Program</w:t>
+      </w:r>
+      <w:bookmarkEnd w:id="62"/>
+    </w:p>
+    <w:p>
+      <w:pPr>
+        <w:pStyle w:val="Nagwek1"/>
+      </w:pPr>
+      <w:bookmarkStart w:id="63" w:name="_Toc1668492"/>
+      <w:r>
+        <w:t>Propozycja rozwinięcia/konstrukcji metody</w:t>
       </w:r>
       <w:bookmarkEnd w:id="63"/>
     </w:p>
@@ -16409,39 +17532,29 @@
       <w:pPr>
         <w:pStyle w:val="Nagwek1"/>
       </w:pPr>
-      <w:bookmarkStart w:id="64" w:name="_Toc1668492"/>
-      <w:r>
-        <w:t>Propozycja rozwinięcia/konstrukcji metody</w:t>
+      <w:bookmarkStart w:id="64" w:name="_Toc1668493"/>
+      <w:r>
+        <w:t>Przygotowanie środowiska badawczego i plan badań</w:t>
       </w:r>
       <w:bookmarkEnd w:id="64"/>
     </w:p>
     <w:p>
       <w:pPr>
         <w:pStyle w:val="Nagwek1"/>
+        <w:rPr>
+          <w:lang w:val="en-US"/>
+        </w:rPr>
       </w:pPr>
-      <w:bookmarkStart w:id="65" w:name="_Toc1668493"/>
-      <w:r>
-        <w:t>Przygotowanie środowiska badawczego i plan badań</w:t>
+      <w:bookmarkStart w:id="65" w:name="_Toc1668494"/>
+      <w:r>
+        <w:rPr>
+          <w:lang w:val="en-US"/>
+        </w:rPr>
+        <w:t>Podsumowanie</w:t>
       </w:r>
       <w:bookmarkEnd w:id="65"/>
     </w:p>
-    <w:p>
-      <w:pPr>
-        <w:pStyle w:val="Nagwek1"/>
-        <w:rPr>
-          <w:lang w:val="en-US"/>
-        </w:rPr>
-      </w:pPr>
-      <w:bookmarkStart w:id="66" w:name="_Toc1668494"/>
-      <w:r>
-        <w:rPr>
-          <w:lang w:val="en-US"/>
-        </w:rPr>
-        <w:t>Podsumowanie</w:t>
-      </w:r>
-      <w:bookmarkEnd w:id="66"/>
-    </w:p>
-    <w:bookmarkStart w:id="67" w:name="_Toc1668495" w:displacedByCustomXml="next"/>
+    <w:bookmarkStart w:id="66" w:name="_Toc1668495" w:displacedByCustomXml="next"/>
     <w:sdt>
       <w:sdtPr>
         <w:rPr>
@@ -16465,7 +17578,7 @@
           <w:r>
             <w:t>Bibliografia</w:t>
           </w:r>
-          <w:bookmarkEnd w:id="67"/>
+          <w:bookmarkEnd w:id="66"/>
         </w:p>
         <w:sdt>
           <w:sdtPr>
@@ -16658,7 +17771,6 @@
                       <w:rPr>
                         <w:noProof/>
                       </w:rPr>
-                      <w:lastRenderedPageBreak/>
                       <w:t xml:space="preserve">[3] </w:t>
                     </w:r>
                   </w:p>
@@ -16723,6 +17835,7 @@
                       <w:rPr>
                         <w:noProof/>
                       </w:rPr>
+                      <w:lastRenderedPageBreak/>
                       <w:t xml:space="preserve">[4] </w:t>
                     </w:r>
                   </w:p>
@@ -17683,7 +18796,6 @@
                       <w:rPr>
                         <w:noProof/>
                       </w:rPr>
-                      <w:lastRenderedPageBreak/>
                       <w:t xml:space="preserve">[20] </w:t>
                     </w:r>
                   </w:p>
@@ -17732,6 +18844,7 @@
                       <w:rPr>
                         <w:noProof/>
                       </w:rPr>
+                      <w:lastRenderedPageBreak/>
                       <w:t xml:space="preserve">[21] </w:t>
                     </w:r>
                   </w:p>
@@ -18662,7 +19775,7 @@
       </w:pPr>
     </w:p>
     <w:sectPr>
-      <w:footerReference w:type="default" r:id="rId12"/>
+      <w:footerReference w:type="default" r:id="rId8"/>
       <w:pgSz w:w="11909" w:h="16834" w:code="9"/>
       <w:pgMar w:top="1440" w:right="1440" w:bottom="1440" w:left="1440" w:header="720" w:footer="720" w:gutter="0"/>
       <w:cols w:space="720"/>
@@ -18854,6 +19967,119 @@
     </w:lvl>
   </w:abstractNum>
   <w:abstractNum w:abstractNumId="1" w15:restartNumberingAfterBreak="0">
+    <w:nsid w:val="1C0F2C0E"/>
+    <w:multiLevelType w:val="multilevel"/>
+    <w:tmpl w:val="BF9E898C"/>
+    <w:lvl w:ilvl="0">
+      <w:start w:val="1"/>
+      <w:numFmt w:val="decimal"/>
+      <w:lvlText w:val="%1."/>
+      <w:lvlJc w:val="left"/>
+      <w:pPr>
+        <w:tabs>
+          <w:tab w:val="num" w:pos="720"/>
+        </w:tabs>
+        <w:ind w:left="720" w:hanging="360"/>
+      </w:pPr>
+    </w:lvl>
+    <w:lvl w:ilvl="1" w:tentative="1">
+      <w:start w:val="1"/>
+      <w:numFmt w:val="decimal"/>
+      <w:lvlText w:val="%2."/>
+      <w:lvlJc w:val="left"/>
+      <w:pPr>
+        <w:tabs>
+          <w:tab w:val="num" w:pos="1440"/>
+        </w:tabs>
+        <w:ind w:left="1440" w:hanging="360"/>
+      </w:pPr>
+    </w:lvl>
+    <w:lvl w:ilvl="2" w:tentative="1">
+      <w:start w:val="1"/>
+      <w:numFmt w:val="decimal"/>
+      <w:lvlText w:val="%3."/>
+      <w:lvlJc w:val="left"/>
+      <w:pPr>
+        <w:tabs>
+          <w:tab w:val="num" w:pos="2160"/>
+        </w:tabs>
+        <w:ind w:left="2160" w:hanging="360"/>
+      </w:pPr>
+    </w:lvl>
+    <w:lvl w:ilvl="3" w:tentative="1">
+      <w:start w:val="1"/>
+      <w:numFmt w:val="decimal"/>
+      <w:lvlText w:val="%4."/>
+      <w:lvlJc w:val="left"/>
+      <w:pPr>
+        <w:tabs>
+          <w:tab w:val="num" w:pos="2880"/>
+        </w:tabs>
+        <w:ind w:left="2880" w:hanging="360"/>
+      </w:pPr>
+    </w:lvl>
+    <w:lvl w:ilvl="4" w:tentative="1">
+      <w:start w:val="1"/>
+      <w:numFmt w:val="decimal"/>
+      <w:lvlText w:val="%5."/>
+      <w:lvlJc w:val="left"/>
+      <w:pPr>
+        <w:tabs>
+          <w:tab w:val="num" w:pos="3600"/>
+        </w:tabs>
+        <w:ind w:left="3600" w:hanging="360"/>
+      </w:pPr>
+    </w:lvl>
+    <w:lvl w:ilvl="5" w:tentative="1">
+      <w:start w:val="1"/>
+      <w:numFmt w:val="decimal"/>
+      <w:lvlText w:val="%6."/>
+      <w:lvlJc w:val="left"/>
+      <w:pPr>
+        <w:tabs>
+          <w:tab w:val="num" w:pos="4320"/>
+        </w:tabs>
+        <w:ind w:left="4320" w:hanging="360"/>
+      </w:pPr>
+    </w:lvl>
+    <w:lvl w:ilvl="6" w:tentative="1">
+      <w:start w:val="1"/>
+      <w:numFmt w:val="decimal"/>
+      <w:lvlText w:val="%7."/>
+      <w:lvlJc w:val="left"/>
+      <w:pPr>
+        <w:tabs>
+          <w:tab w:val="num" w:pos="5040"/>
+        </w:tabs>
+        <w:ind w:left="5040" w:hanging="360"/>
+      </w:pPr>
+    </w:lvl>
+    <w:lvl w:ilvl="7" w:tentative="1">
+      <w:start w:val="1"/>
+      <w:numFmt w:val="decimal"/>
+      <w:lvlText w:val="%8."/>
+      <w:lvlJc w:val="left"/>
+      <w:pPr>
+        <w:tabs>
+          <w:tab w:val="num" w:pos="5760"/>
+        </w:tabs>
+        <w:ind w:left="5760" w:hanging="360"/>
+      </w:pPr>
+    </w:lvl>
+    <w:lvl w:ilvl="8" w:tentative="1">
+      <w:start w:val="1"/>
+      <w:numFmt w:val="decimal"/>
+      <w:lvlText w:val="%9."/>
+      <w:lvlJc w:val="left"/>
+      <w:pPr>
+        <w:tabs>
+          <w:tab w:val="num" w:pos="6480"/>
+        </w:tabs>
+        <w:ind w:left="6480" w:hanging="360"/>
+      </w:pPr>
+    </w:lvl>
+  </w:abstractNum>
+  <w:abstractNum w:abstractNumId="2" w15:restartNumberingAfterBreak="0">
     <w:nsid w:val="29FE2DF2"/>
     <w:multiLevelType w:val="multilevel"/>
     <w:tmpl w:val="9E5E064E"/>
@@ -18966,7 +20192,7 @@
       </w:pPr>
     </w:lvl>
   </w:abstractNum>
-  <w:abstractNum w:abstractNumId="2" w15:restartNumberingAfterBreak="0">
+  <w:abstractNum w:abstractNumId="3" w15:restartNumberingAfterBreak="0">
     <w:nsid w:val="3CA37AC2"/>
     <w:multiLevelType w:val="multilevel"/>
     <w:tmpl w:val="8CE2309A"/>
@@ -19079,7 +20305,7 @@
       </w:pPr>
     </w:lvl>
   </w:abstractNum>
-  <w:abstractNum w:abstractNumId="3" w15:restartNumberingAfterBreak="0">
+  <w:abstractNum w:abstractNumId="4" w15:restartNumberingAfterBreak="0">
     <w:nsid w:val="56D86F58"/>
     <w:multiLevelType w:val="multilevel"/>
     <w:tmpl w:val="ADFAF71E"/>
@@ -19192,7 +20418,7 @@
       </w:pPr>
     </w:lvl>
   </w:abstractNum>
-  <w:abstractNum w:abstractNumId="4" w15:restartNumberingAfterBreak="0">
+  <w:abstractNum w:abstractNumId="5" w15:restartNumberingAfterBreak="0">
     <w:nsid w:val="7F4A1283"/>
     <w:multiLevelType w:val="multilevel"/>
     <w:tmpl w:val="D5D87CFE"/>
@@ -19306,19 +20532,22 @@
     </w:lvl>
   </w:abstractNum>
   <w:num w:numId="1">
-    <w:abstractNumId w:val="2"/>
+    <w:abstractNumId w:val="3"/>
   </w:num>
   <w:num w:numId="2">
-    <w:abstractNumId w:val="3"/>
+    <w:abstractNumId w:val="4"/>
   </w:num>
   <w:num w:numId="3">
-    <w:abstractNumId w:val="1"/>
+    <w:abstractNumId w:val="2"/>
   </w:num>
   <w:num w:numId="4">
     <w:abstractNumId w:val="0"/>
   </w:num>
   <w:num w:numId="5">
-    <w:abstractNumId w:val="4"/>
+    <w:abstractNumId w:val="5"/>
+  </w:num>
+  <w:num w:numId="6">
+    <w:abstractNumId w:val="1"/>
   </w:num>
 </w:numbering>
 </file>
@@ -20245,6 +21474,18 @@
     <w:unhideWhenUsed/>
     <w:rsid w:val="00707471"/>
   </w:style>
+  <w:style w:type="character" w:styleId="UyteHipercze">
+    <w:name w:val="FollowedHyperlink"/>
+    <w:basedOn w:val="Domylnaczcionkaakapitu"/>
+    <w:uiPriority w:val="99"/>
+    <w:semiHidden/>
+    <w:unhideWhenUsed/>
+    <w:rsid w:val="00B62C3E"/>
+    <w:rPr>
+      <w:color w:val="954F72" w:themeColor="followedHyperlink"/>
+      <w:u w:val="single"/>
+    </w:rPr>
+  </w:style>
 </w:styles>
 </file>
 
@@ -20605,7 +21846,7 @@
     <b:Title>Szybki algorytm dopasowania obrazów dla potrzeb fuzji w czasie rzeczywistym</b:Title>
     <b:JournalName>Projekt rozwojowy MNiSW nr. O R00 0019 07</b:JournalName>
     <b:Year>25 listopad 2010</b:Year>
-    <b:RefOrder>6</b:RefOrder>
+    <b:RefOrder>7</b:RefOrder>
   </b:Source>
   <b:Source>
     <b:Tag>Tom08</b:Tag>
@@ -20625,7 +21866,7 @@
     <b:Year>2008</b:Year>
     <b:Pages>Tom12, Zeszyt 2</b:Pages>
     <b:BookTitle>Automatyka</b:BookTitle>
-    <b:RefOrder>5</b:RefOrder>
+    <b:RefOrder>6</b:RefOrder>
   </b:Source>
   <b:Source>
     <b:Tag>Mae97</b:Tag>
@@ -20646,7 +21887,7 @@
       </b:Author>
     </b:Author>
     <b:JournalName>Transactions on Medical Imaging</b:JournalName>
-    <b:RefOrder>3</b:RefOrder>
+    <b:RefOrder>4</b:RefOrder>
   </b:Source>
   <b:Source>
     <b:Tag>Zit03</b:Tag>
@@ -20666,7 +21907,7 @@
     <b:Title>Image registration methods, a survey. Image and Vision Computing</b:Title>
     <b:Year>2003</b:Year>
     <b:Pages>977–1000</b:Pages>
-    <b:RefOrder>4</b:RefOrder>
+    <b:RefOrder>5</b:RefOrder>
   </b:Source>
   <b:Source>
     <b:Tag>Pio14</b:Tag>
@@ -20685,7 +21926,7 @@
     <b:Title>Metody wyszukiwania punktów charakterystycznych i wyznaczania ich cech</b:Title>
     <b:JournalName>Praca dyplomowa inżynierska Politechniki Warszawskiej</b:JournalName>
     <b:Year>2014</b:Year>
-    <b:RefOrder>35</b:RefOrder>
+    <b:RefOrder>44</b:RefOrder>
   </b:Source>
   <b:Source>
     <b:Tag>Dav99</b:Tag>
@@ -20704,7 +21945,7 @@
     <b:Title>Scale-invariant feature transform</b:Title>
     <b:JournalName>University of British Columbia</b:JournalName>
     <b:Year>1999</b:Year>
-    <b:RefOrder>8</b:RefOrder>
+    <b:RefOrder>9</b:RefOrder>
   </b:Source>
   <b:Source>
     <b:Tag>Sch99</b:Tag>
@@ -20725,7 +21966,7 @@
     <b:Year>199</b:Year>
     <b:ConferenceName>Machine Learning: Proceedings of the Thirteenth International Conference</b:ConferenceName>
     <b:City>New Jersey</b:City>
-    <b:RefOrder>11</b:RefOrder>
+    <b:RefOrder>12</b:RefOrder>
   </b:Source>
   <b:Source>
     <b:Tag>DDe11</b:Tag>
@@ -20746,7 +21987,7 @@
     <b:JournalName>Proc. IEEE IV Symp.</b:JournalName>
     <b:Year>2011</b:Year>
     <b:Pages>72-77</b:Pages>
-    <b:RefOrder>10</b:RefOrder>
+    <b:RefOrder>11</b:RefOrder>
   </b:Source>
   <b:Source>
     <b:Tag>RKa10</b:Tag>
@@ -20765,7 +22006,7 @@
     </b:Author>
     <b:Title>Attention-based traffic sign recognition with an array of weak classifiers</b:Title>
     <b:Year>czerwiec 2010</b:Year>
-    <b:RefOrder>19</b:RefOrder>
+    <b:RefOrder>26</b:RefOrder>
   </b:Source>
   <b:Source>
     <b:Tag>Art97</b:Tag>
@@ -20785,7 +22026,7 @@
     <b:Title>Road Traffic Sign Detection and Classification</b:Title>
     <b:JournalName>IEEE TRANSACTIONS ON INDUSTRIAL ELECTRONICS</b:JournalName>
     <b:Year>grudzień 1997</b:Year>
-    <b:RefOrder>13</b:RefOrder>
+    <b:RefOrder>14</b:RefOrder>
   </b:Source>
   <b:Source>
     <b:Tag>Pie11</b:Tag>
@@ -20806,7 +22047,7 @@
     </b:Author>
     <b:ConferenceName>The 2011 International Joint Conference on Neural Networks</b:ConferenceName>
     <b:City>San Jose</b:City>
-    <b:RefOrder>9</b:RefOrder>
+    <b:RefOrder>10</b:RefOrder>
   </b:Source>
   <b:Source>
     <b:Tag>TOj94</b:Tag>
@@ -20826,7 +22067,7 @@
     <b:Title>Performance evaluation of texture measures with classification based on Kullback discrimination of distributions</b:Title>
     <b:Year>1994</b:Year>
     <b:ConferenceName>ICPR</b:ConferenceName>
-    <b:RefOrder>14</b:RefOrder>
+    <b:RefOrder>17</b:RefOrder>
   </b:Source>
   <b:Source>
     <b:Tag>GWa13</b:Tag>
@@ -20846,7 +22087,7 @@
     <b:Title>A robust coarse-to-fine traffic sign detection method</b:Title>
     <b:Year>2013</b:Year>
     <b:ConferenceName>Proc. Int. Joint Conf. Neural Netw</b:ConferenceName>
-    <b:RefOrder>15</b:RefOrder>
+    <b:RefOrder>18</b:RefOrder>
   </b:Source>
   <b:Source>
     <b:Tag>PVi04</b:Tag>
@@ -20865,7 +22106,7 @@
         </b:NameList>
       </b:Author>
     </b:Author>
-    <b:RefOrder>17</b:RefOrder>
+    <b:RefOrder>21</b:RefOrder>
   </b:Source>
   <b:Source>
     <b:Tag>PSe11</b:Tag>
@@ -20885,7 +22126,7 @@
     <b:Title>Traffic sign recognition with multi-scale convolutional networks</b:Title>
     <b:Year>2011</b:Year>
     <b:ConferenceName>Proc. Int. Joint Conf. Neural Netw.</b:ConferenceName>
-    <b:RefOrder>23</b:RefOrder>
+    <b:RefOrder>31</b:RefOrder>
   </b:Source>
   <b:Source>
     <b:Tag>PDo09</b:Tag>
@@ -20905,7 +22146,7 @@
     <b:Title>Integral channel features</b:Title>
     <b:Year>2009</b:Year>
     <b:ConferenceName>Proc. Bri. Conf. Mach. Vis.</b:ConferenceName>
-    <b:RefOrder>16</b:RefOrder>
+    <b:RefOrder>19</b:RefOrder>
   </b:Source>
   <b:Source>
     <b:Tag>Zhe16</b:Tag>
@@ -20926,7 +22167,7 @@
     <b:Year>27-30 czerwca 2016</b:Year>
     <b:ConferenceName> 2016 IEEE Conference on Computer Vision and Pattern Recognition</b:ConferenceName>
     <b:City>Las Vegas</b:City>
-    <b:RefOrder>33</b:RefOrder>
+    <b:RefOrder>23</b:RefOrder>
   </b:Source>
   <b:Source>
     <b:Tag>PSe13</b:Tag>
@@ -20946,7 +22187,7 @@
     <b:Title>Overfeat: Integrated recognition localization and detection using convolutional networks</b:Title>
     <b:Year>2013</b:Year>
     <b:ConferenceName>CoRR</b:ConferenceName>
-    <b:RefOrder>24</b:RefOrder>
+    <b:RefOrder>32</b:RefOrder>
   </b:Source>
   <b:Source>
     <b:Tag>RGi14</b:Tag>
@@ -20966,7 +22207,7 @@
     <b:Title>Rich feature hierarchies for accurate object detection and semantic segmentation</b:Title>
     <b:Year>2014</b:Year>
     <b:ConferenceName>IEEE Conference on Computer Vision and Pattern Recognition (CVPR)</b:ConferenceName>
-    <b:RefOrder>25</b:RefOrder>
+    <b:RefOrder>33</b:RefOrder>
   </b:Source>
   <b:Source>
     <b:Tag>JUi13</b:Tag>
@@ -20986,7 +22227,7 @@
     <b:Title>Selective search for object recognition", International Journal of Computer Vision</b:Title>
     <b:Year>2013</b:Year>
     <b:ConferenceName>International Journal of Computer Vision</b:ConferenceName>
-    <b:RefOrder>26</b:RefOrder>
+    <b:RefOrder>34</b:RefOrder>
   </b:Source>
   <b:Source>
     <b:Tag>CLZ14</b:Tag>
@@ -21006,7 +22247,7 @@
     <b:Title>Edge boxes: Locating object proposals from edges</b:Title>
     <b:Year>wrzesień 2014</b:Year>
     <b:ConferenceName>ECCV. European Conference on Computer Vision</b:ConferenceName>
-    <b:RefOrder>27</b:RefOrder>
+    <b:RefOrder>35</b:RefOrder>
   </b:Source>
   <b:Source>
     <b:Tag>KHe15</b:Tag>
@@ -21030,7 +22271,7 @@
     <b:Pages>1904-1916</b:Pages>
     <b:Volume>9</b:Volume>
     <b:Issue>37</b:Issue>
-    <b:RefOrder>28</b:RefOrder>
+    <b:RefOrder>36</b:RefOrder>
   </b:Source>
   <b:Source>
     <b:Tag>RBG15</b:Tag>
@@ -21050,7 +22291,7 @@
       </b:Author>
     </b:Author>
     <b:ConferenceName>CoRR</b:ConferenceName>
-    <b:RefOrder>29</b:RefOrder>
+    <b:RefOrder>37</b:RefOrder>
   </b:Source>
   <b:Source>
     <b:Tag>SRe15</b:Tag>
@@ -21070,7 +22311,7 @@
     <b:Title>Faster R-CNN: towards real-time object detection with region proposal networks</b:Title>
     <b:Year>2015</b:Year>
     <b:ConferenceName>CCoR</b:ConferenceName>
-    <b:RefOrder>30</b:RefOrder>
+    <b:RefOrder>38</b:RefOrder>
   </b:Source>
   <b:Source>
     <b:Tag>CSz14</b:Tag>
@@ -21090,7 +22331,7 @@
     <b:Title>Scalable high-quality object detection</b:Title>
     <b:Year>2014</b:Year>
     <b:ConferenceName>CoRR</b:ConferenceName>
-    <b:RefOrder>31</b:RefOrder>
+    <b:RefOrder>39</b:RefOrder>
   </b:Source>
   <b:Source>
     <b:Tag>DEr13</b:Tag>
@@ -21110,7 +22351,7 @@
     <b:Title>Scalable object detection using deep neural networks</b:Title>
     <b:Year>2013</b:Year>
     <b:ConferenceName>CoRR</b:ConferenceName>
-    <b:RefOrder>32</b:RefOrder>
+    <b:RefOrder>40</b:RefOrder>
   </b:Source>
   <b:Source>
     <b:Tag>Hea10</b:Tag>
@@ -21130,7 +22371,7 @@
     <b:Title>New adaptive algorithms for real-time registration and fusion of multimodal imagery</b:Title>
     <b:Year>2010</b:Year>
     <b:ConferenceName>Proc. SPIE</b:ConferenceName>
-    <b:RefOrder>7</b:RefOrder>
+    <b:RefOrder>8</b:RefOrder>
   </b:Source>
   <b:Source>
     <b:Tag>SMa07</b:Tag>
@@ -21149,7 +22390,7 @@
     </b:Author>
     <b:Title>Road-Sign Detection and Recognition Based on Support Vector Machines</b:Title>
     <b:Year>04 czerwiec 2007</b:Year>
-    <b:RefOrder>18</b:RefOrder>
+    <b:RefOrder>16</b:RefOrder>
   </b:Source>
   <b:Source>
     <b:Tag>CFa03</b:Tag>
@@ -21169,7 +22410,7 @@
     <b:Title>Road sign detection and tracking</b:Title>
     <b:Year>2003</b:Year>
     <b:ConferenceName> IEEE Trans. Veh. Technol.</b:ConferenceName>
-    <b:RefOrder>34</b:RefOrder>
+    <b:RefOrder>43</b:RefOrder>
   </b:Source>
   <b:Source>
     <b:Tag>HLi02</b:Tag>
@@ -21188,7 +22429,7 @@
     </b:Author>
     <b:Title>Real-time recognition of road traffic sign in motion image based on genetic algorithm</b:Title>
     <b:Year>listopad 2002</b:Year>
-    <b:RefOrder>20</b:RefOrder>
+    <b:RefOrder>27</b:RefOrder>
   </b:Source>
   <b:Source>
     <b:Tag>NBa04</b:Tag>
@@ -21207,7 +22448,7 @@
     </b:Author>
     <b:Title>Real-time radial symmetry for speed sign detection</b:Title>
     <b:Year>czerwiec 2004</b:Year>
-    <b:RefOrder>21</b:RefOrder>
+    <b:RefOrder>28</b:RefOrder>
   </b:Source>
   <b:Source>
     <b:Tag>GLo04</b:Tag>
@@ -21227,7 +22468,7 @@
     <b:Title>Fast shape-based road sign detection for a driver assistance system</b:Title>
     <b:Year>wrzesień 2004</b:Year>
     <b:ConferenceName>IROS</b:ConferenceName>
-    <b:RefOrder>22</b:RefOrder>
+    <b:RefOrder>29</b:RefOrder>
   </b:Source>
   <b:Source>
     <b:Tag>YYa16</b:Tag>
@@ -21250,13 +22491,220 @@
     <b:Pages>2022 - 2031</b:Pages>
     <b:Volume>17</b:Volume>
     <b:Issue>7</b:Issue>
-    <b:RefOrder>12</b:RefOrder>
+    <b:RefOrder>13</b:RefOrder>
+  </b:Source>
+  <b:Source>
+    <b:Tag>ZHu</b:Tag>
+    <b:SourceType>JournalArticle</b:SourceType>
+    <b:Guid>{22CCE997-FD4F-4E26-9367-9ED630654253}</b:Guid>
+    <b:Author>
+      <b:Author>
+        <b:NameList>
+          <b:Person>
+            <b:Last>Z. Huang</b:Last>
+            <b:First>Y.</b:First>
+            <b:Middle>Yu, J. Gu, H. Liu</b:Middle>
+          </b:Person>
+        </b:NameList>
+      </b:Author>
+    </b:Author>
+    <b:Title>An Efficient Method for Traffic Sign Recognition Based on Extreme Learning Machine</b:Title>
+    <b:JournalName> IEEE Transactions on Cybernetics</b:JournalName>
+    <b:Year>14 marca 2016</b:Year>
+    <b:Pages>920 - 933</b:Pages>
+    <b:Volume>47</b:Volume>
+    <b:Issue>4</b:Issue>
+    <b:RefOrder>15</b:RefOrder>
+  </b:Source>
+  <b:Source>
+    <b:Tag>FZa11</b:Tag>
+    <b:SourceType>ConferenceProceedings</b:SourceType>
+    <b:Guid>{D2B871D8-8F66-4637-906A-EC920750A147}</b:Guid>
+    <b:Author>
+      <b:Author>
+        <b:NameList>
+          <b:Person>
+            <b:Last>F. Zaklouta</b:Last>
+            <b:First>B.</b:First>
+            <b:Middle>Stanciulescu, O. Hamdoun</b:Middle>
+          </b:Person>
+        </b:NameList>
+      </b:Author>
+    </b:Author>
+    <b:Title>Traffic sign classification using K-d trees and random forests</b:Title>
+    <b:Year>2011</b:Year>
+    <b:ConferenceName>Proc. IEEE Int. Joint Conf. Neural Netw.</b:ConferenceName>
+    <b:RefOrder>42</b:RefOrder>
+  </b:Source>
+  <b:Source>
+    <b:Tag>MSP09</b:Tag>
+    <b:SourceType>JournalArticle</b:SourceType>
+    <b:Guid>{A386F2F9-09C3-4665-A0B6-C3DCC594D9EF}</b:Guid>
+    <b:Author>
+      <b:Author>
+        <b:NameList>
+          <b:Person>
+            <b:Last>M. S. Prieto</b:Last>
+            <b:First>A.</b:First>
+            <b:Middle>R. Allen</b:Middle>
+          </b:Person>
+        </b:NameList>
+      </b:Author>
+    </b:Author>
+    <b:Title>Using self-organising maps in the detection and recognition of road signs</b:Title>
+    <b:Year>2009</b:Year>
+    <b:JournalName>Image Vis. Comput.,</b:JournalName>
+    <b:Pages>673-683</b:Pages>
+    <b:Volume>6</b:Volume>
+    <b:Issue>27</b:Issue>
+    <b:RefOrder>41</b:RefOrder>
+  </b:Source>
+  <b:Source>
+    <b:Tag>CBa05</b:Tag>
+    <b:SourceType>ConferenceProceedings</b:SourceType>
+    <b:Guid>{085A8AD4-60BB-46AB-97AE-8215A92FA1F2}</b:Guid>
+    <b:Author>
+      <b:Author>
+        <b:NameList>
+          <b:Person>
+            <b:Last>C. Bahlmann</b:Last>
+            <b:First>Y.</b:First>
+            <b:Middle>Zhu, Visvanathan Ramesh, M. Pellkofer, T. Koehler</b:Middle>
+          </b:Person>
+        </b:NameList>
+      </b:Author>
+    </b:Author>
+    <b:Title>A system for traffic sign detection, tracking, and recognition using color, shape, and motion information</b:Title>
+    <b:Year>6-8 czerwiec 2005</b:Year>
+    <b:ConferenceName>IEEE Proceedings. Intelligent Vehicles Symposium</b:ConferenceName>
+    <b:City>Las Vegas</b:City>
+    <b:RefOrder>22</b:RefOrder>
+  </b:Source>
+  <b:Source>
+    <b:Tag>YAo96</b:Tag>
+    <b:SourceType>ConferenceProceedings</b:SourceType>
+    <b:Guid>{A15FF119-C5A0-4F34-B07F-673C70DF76CD}</b:Guid>
+    <b:Author>
+      <b:Author>
+        <b:NameList>
+          <b:Person>
+            <b:Last>Y. Aoyagi</b:Last>
+            <b:First>T.</b:First>
+            <b:Middle>Asakura</b:Middle>
+          </b:Person>
+        </b:NameList>
+      </b:Author>
+    </b:Author>
+    <b:Title>A study on traffic sign recognition in scene image using genetic algorithms and neural networks</b:Title>
+    <b:Year>9 sierpień 1996</b:Year>
+    <b:ConferenceName>International Conference on Industrial Electronics, Control, and Instrumentation</b:ConferenceName>
+    <b:City>Taipei</b:City>
+    <b:RefOrder>24</b:RefOrder>
+  </b:Source>
+  <b:Source>
+    <b:Tag>Eun16</b:Tag>
+    <b:SourceType>ConferenceProceedings</b:SourceType>
+    <b:Guid>{13528484-A7FA-4356-92C3-D29B031C0964}</b:Guid>
+    <b:Author>
+      <b:Author>
+        <b:NameList>
+          <b:Person>
+            <b:Last>Lee</b:Last>
+            <b:First>Eunchong</b:First>
+          </b:Person>
+          <b:Person>
+            <b:Last>Lee</b:Last>
+            <b:First>Sang-Seol</b:First>
+          </b:Person>
+          <b:Person>
+            <b:Last>Hwang</b:Last>
+            <b:First>Youngbae</b:First>
+          </b:Person>
+          <b:Person>
+            <b:Last>Jang</b:Last>
+            <b:First>Sung-Joon</b:First>
+          </b:Person>
+        </b:NameList>
+      </b:Author>
+    </b:Author>
+    <b:Title>Hardware implementation of fast traffic sign recognition for intelligent vehicle system</b:Title>
+    <b:Year>23-26 październik 2016</b:Year>
+    <b:ConferenceName> 2016 International SoC Design Conference (ISOCC)</b:ConferenceName>
+    <b:City>Jeju</b:City>
+    <b:RefOrder>3</b:RefOrder>
+  </b:Source>
+  <b:Source>
+    <b:Tag>Arm03</b:Tag>
+    <b:SourceType>JournalArticle</b:SourceType>
+    <b:Guid>{B28F58A9-9FE7-4836-AE4F-9D642D3C9927}</b:Guid>
+    <b:Author>
+      <b:Author>
+        <b:NameList>
+          <b:Person>
+            <b:Last>ArmingolM.Mata</b:Last>
+            <b:First>A.de</b:First>
+            <b:Middle>la EscaleraJ.Ma</b:Middle>
+          </b:Person>
+        </b:NameList>
+      </b:Author>
+    </b:Author>
+    <b:Title>Traffic sign recognition and analysis for intelligent vehicles</b:Title>
+    <b:Year>marzec 2003</b:Year>
+    <b:JournalName>Image and Vision Computing</b:JournalName>
+    <b:Pages>247-258</b:Pages>
+    <b:Volume>21</b:Volume>
+    <b:Issue>3</b:Issue>
+    <b:BookTitle>Image and Vision Computing</b:BookTitle>
+    <b:RefOrder>30</b:RefOrder>
+  </b:Source>
+  <b:Source>
+    <b:Tag>IMC10</b:Tag>
+    <b:SourceType>ConferenceProceedings</b:SourceType>
+    <b:Guid>{F64E9C03-E1B2-4CD6-870E-2F312F0F382C}</b:Guid>
+    <b:Author>
+      <b:Author>
+        <b:NameList>
+          <b:Person>
+            <b:Last>I. M. Creusen</b:Last>
+            <b:First>R.</b:First>
+            <b:Middle>G. Wijnhoven, E. Herbschleb, P. De With</b:Middle>
+          </b:Person>
+        </b:NameList>
+      </b:Author>
+    </b:Author>
+    <b:Title>Color exploitation in hog-based traffic sign detection</b:Title>
+    <b:Year>26-29 wrzesień 2010</b:Year>
+    <b:ConferenceName>International Conference on Image Processing</b:ConferenceName>
+    <b:City>Hong Kong</b:City>
+    <b:RefOrder>20</b:RefOrder>
+  </b:Source>
+  <b:Source>
+    <b:Tag>Ade03</b:Tag>
+    <b:SourceType>Report</b:SourceType>
+    <b:Guid>{EB84DE37-23F3-41D9-A4C1-C021373DBE51}</b:Guid>
+    <b:Author>
+      <b:Author>
+        <b:NameList>
+          <b:Person>
+            <b:Last>A. de la Escalera</b:Last>
+            <b:First>J.Ma</b:First>
+            <b:Middle>Armingol, M. Mata</b:Middle>
+          </b:Person>
+        </b:NameList>
+      </b:Author>
+    </b:Author>
+    <b:Title>Traffic sign recognition and analysis for intelligent vehicles</b:Title>
+    <b:Year>wrzesień 2003</b:Year>
+    <b:ConferenceName>Division of Systems Engineering and Automation</b:ConferenceName>
+    <b:City>Madryt</b:City>
+    <b:Publisher>Division of Systems Engineering and Automation</b:Publisher>
+    <b:RefOrder>25</b:RefOrder>
   </b:Source>
 </b:Sources>
 </file>
 
 <file path=customXml/itemProps1.xml><?xml version="1.0" encoding="utf-8"?>
-<ds:datastoreItem xmlns:ds="http://schemas.openxmlformats.org/officeDocument/2006/customXml" ds:itemID="{D6727E3C-18F8-4452-8CD1-AFE0AFE37B01}">
+<ds:datastoreItem xmlns:ds="http://schemas.openxmlformats.org/officeDocument/2006/customXml" ds:itemID="{EB46F519-7DBF-4C9A-A670-0A365616D24D}">
   <ds:schemaRefs>
     <ds:schemaRef ds:uri="http://schemas.openxmlformats.org/officeDocument/2006/bibliography"/>
   </ds:schemaRefs>

</xml_diff>

<commit_message>
modified:   W04_218518_2019_praca magisterska.docx 	new file:   obrazy/panorama.jpg 	new file:   obrazy/panorama2.jpg 	new file:   obrazy/panorama3.jpg
</commit_message>
<xml_diff>
--- a/W04_218518_2019_praca magisterska.docx
+++ b/W04_218518_2019_praca magisterska.docx
@@ -3814,14 +3814,27 @@
       <w:r>
         <w:t xml:space="preserve">Rysunek </w:t>
       </w:r>
-      <w:fldSimple w:instr=" SEQ Rysunek \* ARABIC ">
-        <w:r>
-          <w:rPr>
-            <w:noProof/>
-          </w:rPr>
-          <w:t>1</w:t>
-        </w:r>
-      </w:fldSimple>
+      <w:r>
+        <w:fldChar w:fldCharType="begin"/>
+      </w:r>
+      <w:r>
+        <w:instrText xml:space="preserve"> SEQ Rysunek \* ARABIC </w:instrText>
+      </w:r>
+      <w:r>
+        <w:fldChar w:fldCharType="separate"/>
+      </w:r>
+      <w:r>
+        <w:rPr>
+          <w:noProof/>
+        </w:rPr>
+        <w:t>1</w:t>
+      </w:r>
+      <w:r>
+        <w:rPr>
+          <w:noProof/>
+        </w:rPr>
+        <w:fldChar w:fldCharType="end"/>
+      </w:r>
       <w:r>
         <w:t xml:space="preserve"> Rodzaje obiektów na i </w:t>
       </w:r>
@@ -6528,14 +6541,27 @@
       <w:r>
         <w:t xml:space="preserve">Rysunek </w:t>
       </w:r>
-      <w:fldSimple w:instr=" SEQ Rysunek \* ARABIC ">
-        <w:r>
-          <w:rPr>
-            <w:noProof/>
-          </w:rPr>
-          <w:t>2</w:t>
-        </w:r>
-      </w:fldSimple>
+      <w:r>
+        <w:fldChar w:fldCharType="begin"/>
+      </w:r>
+      <w:r>
+        <w:instrText xml:space="preserve"> SEQ Rysunek \* ARABIC </w:instrText>
+      </w:r>
+      <w:r>
+        <w:fldChar w:fldCharType="separate"/>
+      </w:r>
+      <w:r>
+        <w:rPr>
+          <w:noProof/>
+        </w:rPr>
+        <w:t>2</w:t>
+      </w:r>
+      <w:r>
+        <w:rPr>
+          <w:noProof/>
+        </w:rPr>
+        <w:fldChar w:fldCharType="end"/>
+      </w:r>
       <w:bookmarkEnd w:id="94"/>
       <w:r>
         <w:t xml:space="preserve"> Znak Ustąp pierwszeństwa ze zbioru GTSRB</w:t>
@@ -9418,14 +9444,27 @@
       <w:r>
         <w:t xml:space="preserve">Równanie </w:t>
       </w:r>
-      <w:fldSimple w:instr=" SEQ Równanie \* ARABIC ">
-        <w:r>
-          <w:rPr>
-            <w:noProof/>
-          </w:rPr>
-          <w:t>1</w:t>
-        </w:r>
-      </w:fldSimple>
+      <w:r>
+        <w:fldChar w:fldCharType="begin"/>
+      </w:r>
+      <w:r>
+        <w:instrText xml:space="preserve"> SEQ Równanie \* ARABIC </w:instrText>
+      </w:r>
+      <w:r>
+        <w:fldChar w:fldCharType="separate"/>
+      </w:r>
+      <w:r>
+        <w:rPr>
+          <w:noProof/>
+        </w:rPr>
+        <w:t>1</w:t>
+      </w:r>
+      <w:r>
+        <w:rPr>
+          <w:noProof/>
+        </w:rPr>
+        <w:fldChar w:fldCharType="end"/>
+      </w:r>
       <w:r>
         <w:t xml:space="preserve"> </w:t>
       </w:r>
@@ -10886,14 +10925,27 @@
       <w:r>
         <w:t xml:space="preserve">Równanie </w:t>
       </w:r>
-      <w:fldSimple w:instr=" SEQ Równanie \* ARABIC ">
-        <w:r>
-          <w:rPr>
-            <w:noProof/>
-          </w:rPr>
-          <w:t>2</w:t>
-        </w:r>
-      </w:fldSimple>
+      <w:r>
+        <w:fldChar w:fldCharType="begin"/>
+      </w:r>
+      <w:r>
+        <w:instrText xml:space="preserve"> SEQ Równanie \* ARABIC </w:instrText>
+      </w:r>
+      <w:r>
+        <w:fldChar w:fldCharType="separate"/>
+      </w:r>
+      <w:r>
+        <w:rPr>
+          <w:noProof/>
+        </w:rPr>
+        <w:t>2</w:t>
+      </w:r>
+      <w:r>
+        <w:rPr>
+          <w:noProof/>
+        </w:rPr>
+        <w:fldChar w:fldCharType="end"/>
+      </w:r>
       <w:r>
         <w:t xml:space="preserve"> Funkcja oceniająca dla algorytmu GFTT</w:t>
       </w:r>
@@ -13639,14 +13691,27 @@
       <w:r>
         <w:t xml:space="preserve">Rysunek </w:t>
       </w:r>
-      <w:fldSimple w:instr=" SEQ Rysunek \* ARABIC ">
-        <w:r>
-          <w:rPr>
-            <w:noProof/>
-          </w:rPr>
-          <w:t>4</w:t>
-        </w:r>
-      </w:fldSimple>
+      <w:r>
+        <w:fldChar w:fldCharType="begin"/>
+      </w:r>
+      <w:r>
+        <w:instrText xml:space="preserve"> SEQ Rysunek \* ARABIC </w:instrText>
+      </w:r>
+      <w:r>
+        <w:fldChar w:fldCharType="separate"/>
+      </w:r>
+      <w:r>
+        <w:rPr>
+          <w:noProof/>
+        </w:rPr>
+        <w:t>4</w:t>
+      </w:r>
+      <w:r>
+        <w:rPr>
+          <w:noProof/>
+        </w:rPr>
+        <w:fldChar w:fldCharType="end"/>
+      </w:r>
       <w:bookmarkEnd w:id="108"/>
       <w:r>
         <w:t xml:space="preserve"> Składowe przestrzeni barw HS</w:t>
@@ -14123,14 +14188,27 @@
       <w:r>
         <w:t xml:space="preserve">Rysunek </w:t>
       </w:r>
-      <w:fldSimple w:instr=" SEQ Rysunek \* ARABIC ">
-        <w:r>
-          <w:rPr>
-            <w:noProof/>
-          </w:rPr>
-          <w:t>5</w:t>
-        </w:r>
-      </w:fldSimple>
+      <w:r>
+        <w:fldChar w:fldCharType="begin"/>
+      </w:r>
+      <w:r>
+        <w:instrText xml:space="preserve"> SEQ Rysunek \* ARABIC </w:instrText>
+      </w:r>
+      <w:r>
+        <w:fldChar w:fldCharType="separate"/>
+      </w:r>
+      <w:r>
+        <w:rPr>
+          <w:noProof/>
+        </w:rPr>
+        <w:t>5</w:t>
+      </w:r>
+      <w:r>
+        <w:rPr>
+          <w:noProof/>
+        </w:rPr>
+        <w:fldChar w:fldCharType="end"/>
+      </w:r>
       <w:bookmarkEnd w:id="110"/>
       <w:r>
         <w:t xml:space="preserve"> Progowanie w przestrzeni barw HSV dla koloru czerwonego</w:t>
@@ -16541,14 +16619,27 @@
       <w:r>
         <w:t xml:space="preserve">Rysunek </w:t>
       </w:r>
-      <w:fldSimple w:instr=" SEQ Rysunek \* ARABIC ">
-        <w:r>
-          <w:rPr>
-            <w:noProof/>
-          </w:rPr>
-          <w:t>7</w:t>
-        </w:r>
-      </w:fldSimple>
+      <w:r>
+        <w:fldChar w:fldCharType="begin"/>
+      </w:r>
+      <w:r>
+        <w:instrText xml:space="preserve"> SEQ Rysunek \* ARABIC </w:instrText>
+      </w:r>
+      <w:r>
+        <w:fldChar w:fldCharType="separate"/>
+      </w:r>
+      <w:r>
+        <w:rPr>
+          <w:noProof/>
+        </w:rPr>
+        <w:t>7</w:t>
+      </w:r>
+      <w:r>
+        <w:rPr>
+          <w:noProof/>
+        </w:rPr>
+        <w:fldChar w:fldCharType="end"/>
+      </w:r>
       <w:r>
         <w:t xml:space="preserve"> Parametry krawędzi dla algorytmu Canny</w:t>
       </w:r>
@@ -16837,14 +16928,27 @@
       <w:r>
         <w:t xml:space="preserve">Rysunek </w:t>
       </w:r>
-      <w:fldSimple w:instr=" SEQ Rysunek \* ARABIC ">
-        <w:r>
-          <w:rPr>
-            <w:noProof/>
-          </w:rPr>
-          <w:t>8</w:t>
-        </w:r>
-      </w:fldSimple>
+      <w:r>
+        <w:fldChar w:fldCharType="begin"/>
+      </w:r>
+      <w:r>
+        <w:instrText xml:space="preserve"> SEQ Rysunek \* ARABIC </w:instrText>
+      </w:r>
+      <w:r>
+        <w:fldChar w:fldCharType="separate"/>
+      </w:r>
+      <w:r>
+        <w:rPr>
+          <w:noProof/>
+        </w:rPr>
+        <w:t>8</w:t>
+      </w:r>
+      <w:r>
+        <w:rPr>
+          <w:noProof/>
+        </w:rPr>
+        <w:fldChar w:fldCharType="end"/>
+      </w:r>
       <w:bookmarkEnd w:id="115"/>
       <w:r>
         <w:t xml:space="preserve"> Detekcja krawędzi poprzez algorytm Canny</w:t>
@@ -17203,14 +17307,27 @@
       <w:r>
         <w:t xml:space="preserve">Rysunek </w:t>
       </w:r>
-      <w:fldSimple w:instr=" SEQ Rysunek \* ARABIC ">
-        <w:r>
-          <w:rPr>
-            <w:noProof/>
-          </w:rPr>
-          <w:t>9</w:t>
-        </w:r>
-      </w:fldSimple>
+      <w:r>
+        <w:fldChar w:fldCharType="begin"/>
+      </w:r>
+      <w:r>
+        <w:instrText xml:space="preserve"> SEQ Rysunek \* ARABIC </w:instrText>
+      </w:r>
+      <w:r>
+        <w:fldChar w:fldCharType="separate"/>
+      </w:r>
+      <w:r>
+        <w:rPr>
+          <w:noProof/>
+        </w:rPr>
+        <w:t>9</w:t>
+      </w:r>
+      <w:r>
+        <w:rPr>
+          <w:noProof/>
+        </w:rPr>
+        <w:fldChar w:fldCharType="end"/>
+      </w:r>
       <w:bookmarkEnd w:id="117"/>
       <w:r>
         <w:t xml:space="preserve"> Wykrywanie znaków z zastosowaniem filtra SVF</w:t>
@@ -19499,14 +19616,27 @@
       <w:r>
         <w:t xml:space="preserve">Rysunek </w:t>
       </w:r>
-      <w:fldSimple w:instr=" SEQ Rysunek \* ARABIC ">
-        <w:r>
-          <w:rPr>
-            <w:noProof/>
-          </w:rPr>
-          <w:t>10</w:t>
-        </w:r>
-      </w:fldSimple>
+      <w:r>
+        <w:fldChar w:fldCharType="begin"/>
+      </w:r>
+      <w:r>
+        <w:instrText xml:space="preserve"> SEQ Rysunek \* ARABIC </w:instrText>
+      </w:r>
+      <w:r>
+        <w:fldChar w:fldCharType="separate"/>
+      </w:r>
+      <w:r>
+        <w:rPr>
+          <w:noProof/>
+        </w:rPr>
+        <w:t>10</w:t>
+      </w:r>
+      <w:r>
+        <w:rPr>
+          <w:noProof/>
+        </w:rPr>
+        <w:fldChar w:fldCharType="end"/>
+      </w:r>
       <w:bookmarkEnd w:id="123"/>
       <w:r>
         <w:t xml:space="preserve"> Wykrywanie z zastosowaniem filtra SVF</w:t>
@@ -19946,14 +20076,27 @@
       <w:r>
         <w:t xml:space="preserve">Rysunek </w:t>
       </w:r>
-      <w:fldSimple w:instr=" SEQ Rysunek \* ARABIC ">
-        <w:r>
-          <w:rPr>
-            <w:noProof/>
-          </w:rPr>
-          <w:t>11</w:t>
-        </w:r>
-      </w:fldSimple>
+      <w:r>
+        <w:fldChar w:fldCharType="begin"/>
+      </w:r>
+      <w:r>
+        <w:instrText xml:space="preserve"> SEQ Rysunek \* ARABIC </w:instrText>
+      </w:r>
+      <w:r>
+        <w:fldChar w:fldCharType="separate"/>
+      </w:r>
+      <w:r>
+        <w:rPr>
+          <w:noProof/>
+        </w:rPr>
+        <w:t>11</w:t>
+      </w:r>
+      <w:r>
+        <w:rPr>
+          <w:noProof/>
+        </w:rPr>
+        <w:fldChar w:fldCharType="end"/>
+      </w:r>
       <w:bookmarkEnd w:id="126"/>
       <w:r>
         <w:t xml:space="preserve"> Tablice LUT</w:t>
@@ -20802,14 +20945,27 @@
       <w:r>
         <w:t xml:space="preserve">Równanie </w:t>
       </w:r>
-      <w:fldSimple w:instr=" SEQ Równanie \* ARABIC ">
-        <w:r>
-          <w:rPr>
-            <w:noProof/>
-          </w:rPr>
-          <w:t>3</w:t>
-        </w:r>
-      </w:fldSimple>
+      <w:r>
+        <w:fldChar w:fldCharType="begin"/>
+      </w:r>
+      <w:r>
+        <w:instrText xml:space="preserve"> SEQ Równanie \* ARABIC </w:instrText>
+      </w:r>
+      <w:r>
+        <w:fldChar w:fldCharType="separate"/>
+      </w:r>
+      <w:r>
+        <w:rPr>
+          <w:noProof/>
+        </w:rPr>
+        <w:t>3</w:t>
+      </w:r>
+      <w:r>
+        <w:rPr>
+          <w:noProof/>
+        </w:rPr>
+        <w:fldChar w:fldCharType="end"/>
+      </w:r>
       <w:r>
         <w:t xml:space="preserve"> Model znaku</w:t>
       </w:r>
@@ -21362,14 +21518,27 @@
       <w:r>
         <w:t xml:space="preserve">Równanie </w:t>
       </w:r>
-      <w:fldSimple w:instr=" SEQ Równanie \* ARABIC ">
-        <w:r>
-          <w:rPr>
-            <w:noProof/>
-          </w:rPr>
-          <w:t>4</w:t>
-        </w:r>
-      </w:fldSimple>
+      <w:r>
+        <w:fldChar w:fldCharType="begin"/>
+      </w:r>
+      <w:r>
+        <w:instrText xml:space="preserve"> SEQ Równanie \* ARABIC </w:instrText>
+      </w:r>
+      <w:r>
+        <w:fldChar w:fldCharType="separate"/>
+      </w:r>
+      <w:r>
+        <w:rPr>
+          <w:noProof/>
+        </w:rPr>
+        <w:t>4</w:t>
+      </w:r>
+      <w:r>
+        <w:rPr>
+          <w:noProof/>
+        </w:rPr>
+        <w:fldChar w:fldCharType="end"/>
+      </w:r>
       <w:r>
         <w:t xml:space="preserve"> </w:t>
       </w:r>
@@ -21596,14 +21765,27 @@
       <w:r>
         <w:t xml:space="preserve">Rysunek </w:t>
       </w:r>
-      <w:fldSimple w:instr=" SEQ Rysunek \* ARABIC ">
-        <w:r>
-          <w:rPr>
-            <w:noProof/>
-          </w:rPr>
-          <w:t>12</w:t>
-        </w:r>
-      </w:fldSimple>
+      <w:r>
+        <w:fldChar w:fldCharType="begin"/>
+      </w:r>
+      <w:r>
+        <w:instrText xml:space="preserve"> SEQ Rysunek \* ARABIC </w:instrText>
+      </w:r>
+      <w:r>
+        <w:fldChar w:fldCharType="separate"/>
+      </w:r>
+      <w:r>
+        <w:rPr>
+          <w:noProof/>
+        </w:rPr>
+        <w:t>12</w:t>
+      </w:r>
+      <w:r>
+        <w:rPr>
+          <w:noProof/>
+        </w:rPr>
+        <w:fldChar w:fldCharType="end"/>
+      </w:r>
       <w:bookmarkEnd w:id="130"/>
       <w:r>
         <w:t xml:space="preserve"> </w:t>
@@ -22351,14 +22533,27 @@
       <w:r>
         <w:t xml:space="preserve">Rysunek </w:t>
       </w:r>
-      <w:fldSimple w:instr=" SEQ Rysunek \* ARABIC ">
-        <w:r>
-          <w:rPr>
-            <w:noProof/>
-          </w:rPr>
-          <w:t>13</w:t>
-        </w:r>
-      </w:fldSimple>
+      <w:r>
+        <w:fldChar w:fldCharType="begin"/>
+      </w:r>
+      <w:r>
+        <w:instrText xml:space="preserve"> SEQ Rysunek \* ARABIC </w:instrText>
+      </w:r>
+      <w:r>
+        <w:fldChar w:fldCharType="separate"/>
+      </w:r>
+      <w:r>
+        <w:rPr>
+          <w:noProof/>
+        </w:rPr>
+        <w:t>13</w:t>
+      </w:r>
+      <w:r>
+        <w:rPr>
+          <w:noProof/>
+        </w:rPr>
+        <w:fldChar w:fldCharType="end"/>
+      </w:r>
       <w:r>
         <w:t xml:space="preserve"> Odległości tworzące wektor </w:t>
       </w:r>
@@ -24461,14 +24656,27 @@
       <w:r>
         <w:t xml:space="preserve">Rysunek </w:t>
       </w:r>
-      <w:fldSimple w:instr=" SEQ Rysunek \* ARABIC ">
-        <w:r>
-          <w:rPr>
-            <w:noProof/>
-          </w:rPr>
-          <w:t>14</w:t>
-        </w:r>
-      </w:fldSimple>
+      <w:r>
+        <w:fldChar w:fldCharType="begin"/>
+      </w:r>
+      <w:r>
+        <w:instrText xml:space="preserve"> SEQ Rysunek \* ARABIC </w:instrText>
+      </w:r>
+      <w:r>
+        <w:fldChar w:fldCharType="separate"/>
+      </w:r>
+      <w:r>
+        <w:rPr>
+          <w:noProof/>
+        </w:rPr>
+        <w:t>14</w:t>
+      </w:r>
+      <w:r>
+        <w:rPr>
+          <w:noProof/>
+        </w:rPr>
+        <w:fldChar w:fldCharType="end"/>
+      </w:r>
       <w:r>
         <w:t xml:space="preserve"> Architektura sieci splotowej z rozgałęzieniem po 6 warstwie</w:t>
       </w:r>
@@ -24892,14 +25100,27 @@
       <w:r>
         <w:t xml:space="preserve">Rysunek </w:t>
       </w:r>
-      <w:fldSimple w:instr=" SEQ Rysunek \* ARABIC ">
-        <w:r>
-          <w:rPr>
-            <w:noProof/>
-          </w:rPr>
-          <w:t>15</w:t>
-        </w:r>
-      </w:fldSimple>
+      <w:r>
+        <w:fldChar w:fldCharType="begin"/>
+      </w:r>
+      <w:r>
+        <w:instrText xml:space="preserve"> SEQ Rysunek \* ARABIC </w:instrText>
+      </w:r>
+      <w:r>
+        <w:fldChar w:fldCharType="separate"/>
+      </w:r>
+      <w:r>
+        <w:rPr>
+          <w:noProof/>
+        </w:rPr>
+        <w:t>15</w:t>
+      </w:r>
+      <w:r>
+        <w:rPr>
+          <w:noProof/>
+        </w:rPr>
+        <w:fldChar w:fldCharType="end"/>
+      </w:r>
       <w:bookmarkEnd w:id="138"/>
       <w:r>
         <w:t xml:space="preserve"> Struktura sieci splotowej opisywanej pracy</w:t>
@@ -25742,14 +25963,27 @@
       <w:r>
         <w:t xml:space="preserve">Rysunek </w:t>
       </w:r>
-      <w:fldSimple w:instr=" SEQ Rysunek \* ARABIC ">
-        <w:r>
-          <w:rPr>
-            <w:noProof/>
-          </w:rPr>
-          <w:t>16</w:t>
-        </w:r>
-      </w:fldSimple>
+      <w:r>
+        <w:fldChar w:fldCharType="begin"/>
+      </w:r>
+      <w:r>
+        <w:instrText xml:space="preserve"> SEQ Rysunek \* ARABIC </w:instrText>
+      </w:r>
+      <w:r>
+        <w:fldChar w:fldCharType="separate"/>
+      </w:r>
+      <w:r>
+        <w:rPr>
+          <w:noProof/>
+        </w:rPr>
+        <w:t>16</w:t>
+      </w:r>
+      <w:r>
+        <w:rPr>
+          <w:noProof/>
+        </w:rPr>
+        <w:fldChar w:fldCharType="end"/>
+      </w:r>
       <w:bookmarkEnd w:id="141"/>
       <w:r>
         <w:t xml:space="preserve"> Schemat blokowy metody opartej na SVM</w:t>
@@ -26894,7 +27128,13 @@
       </w:pPr>
       <w:r>
         <w:lastRenderedPageBreak/>
-        <w:t>Opis proponowanej metody do rozwiązania problemu TSR</w:t>
+        <w:t xml:space="preserve">Opis </w:t>
+      </w:r>
+      <w:r>
+        <w:t xml:space="preserve">proponowanej </w:t>
+      </w:r>
+      <w:r>
+        <w:t>metody do rozwiązania problemu TSR</w:t>
       </w:r>
     </w:p>
     <w:p>
@@ -27146,14 +27386,30 @@
       <w:r>
         <w:t xml:space="preserve">Rysunek </w:t>
       </w:r>
-      <w:fldSimple w:instr=" SEQ Rysunek \* ARABIC ">
-        <w:r>
-          <w:rPr>
-            <w:noProof/>
-          </w:rPr>
-          <w:t>17</w:t>
-        </w:r>
-      </w:fldSimple>
+      <w:r>
+        <w:fldChar w:fldCharType="begin"/>
+      </w:r>
+      <w:r>
+        <w:instrText xml:space="preserve"> SEQ Rysunek \* AR</w:instrText>
+      </w:r>
+      <w:r>
+        <w:instrText xml:space="preserve">ABIC </w:instrText>
+      </w:r>
+      <w:r>
+        <w:fldChar w:fldCharType="separate"/>
+      </w:r>
+      <w:r>
+        <w:rPr>
+          <w:noProof/>
+        </w:rPr>
+        <w:t>17</w:t>
+      </w:r>
+      <w:r>
+        <w:rPr>
+          <w:noProof/>
+        </w:rPr>
+        <w:fldChar w:fldCharType="end"/>
+      </w:r>
       <w:bookmarkEnd w:id="145"/>
       <w:r>
         <w:t xml:space="preserve"> Widok z trzech kamer wybrany dla systemu</w:t>
@@ -27177,160 +27433,19 @@
         <w:t xml:space="preserve">Zdecydowano, że najlepszym rozwiązaniem będzie stworzenie takiego obrazu z pomocą wcześniej opisywanych metod bazujących na punktach kluczowych. </w:t>
       </w:r>
       <w:r>
-        <w:t>Pierwszym algorytmem był algorytm SIFT (…)</w:t>
+        <w:t xml:space="preserve">Zdecydowano wybrać algorytm SIFT do tego zadania. </w:t>
       </w:r>
     </w:p>
     <w:p>
       <w:r>
-        <w:t>Rozwiązaniem, które zostało wybrane dla tej pracy jest przetwarzanie równoległe każdego z obrazów dostarczonych przez kamery tego samego typu ustawionych co pewne przesunięcie. Takie rozwiązanie zostało wybrane, tworzenie panoramy ze zdjęć jest zbyt kosztowne czasowo</w:t>
-      </w:r>
-      <w:r>
-        <w:t>.</w:t>
-      </w:r>
-    </w:p>
-    <w:p>
-      <w:pPr>
-        <w:pStyle w:val="Nagwek3"/>
-      </w:pPr>
-      <w:r>
-        <w:rPr>
-          <w:rStyle w:val="Nagwek3Znak"/>
-          <w:b/>
-        </w:rPr>
-        <w:t xml:space="preserve">Opis </w:t>
-      </w:r>
-      <w:r>
-        <w:rPr>
-          <w:rStyle w:val="Nagwek3Znak"/>
-          <w:b/>
-        </w:rPr>
-        <w:t>wykorzystania</w:t>
-      </w:r>
-      <w:r>
-        <w:t xml:space="preserve"> kamer</w:t>
-      </w:r>
-    </w:p>
-    <w:p>
-      <w:r>
-        <w:t>Segmentacja obrazu w postaci wyszukiwania obszarów mogących zawierać znaki była jednym z ważniejszych elementów całej pracy.</w:t>
-      </w:r>
-      <w:r>
-        <w:t xml:space="preserve"> Realizacje tego zadania podzielono na kilka etapów</w:t>
-      </w:r>
-      <w:r>
-        <w:t>. Każdy z etapów zosta</w:t>
-      </w:r>
-      <w:r>
-        <w:t>ł przedstawiony poniżej</w:t>
-      </w:r>
-      <w:r>
-        <w:t>.</w:t>
-      </w:r>
-      <w:r>
-        <w:t xml:space="preserve"> Etap przedstawiono na przykładzie obrazu pochodzącym z kamery </w:t>
-      </w:r>
-      <w:r>
-        <w:t>po lewej stronie</w:t>
-      </w:r>
-      <w:r>
-        <w:t xml:space="preserve">. Identyczny proces przeprowadzany był dla obrazu dostarczonego </w:t>
-      </w:r>
-      <w:r>
-        <w:t xml:space="preserve">z </w:t>
-      </w:r>
-      <w:r>
-        <w:t xml:space="preserve">kamery </w:t>
-      </w:r>
-      <w:r>
-        <w:t>środkowej</w:t>
-      </w:r>
-      <w:r>
-        <w:t xml:space="preserve"> i</w:t>
-      </w:r>
-      <w:r>
-        <w:t xml:space="preserve"> po</w:t>
-      </w:r>
-      <w:r>
-        <w:t xml:space="preserve"> prawej stronie. </w:t>
-      </w:r>
-      <w:r>
-        <w:t xml:space="preserve">Wszystkie operacje na obrazie przeprowadzane były z udziałem biblioteki </w:t>
-      </w:r>
-      <w:proofErr w:type="spellStart"/>
-      <w:r>
-        <w:t>OpenCV</w:t>
-      </w:r>
-      <w:proofErr w:type="spellEnd"/>
-      <w:r>
-        <w:t>.</w:t>
-      </w:r>
-    </w:p>
-    <w:p>
-      <w:pPr>
-        <w:pStyle w:val="Nagwek3"/>
-      </w:pPr>
-      <w:r>
-        <w:t>Segmentacja</w:t>
-      </w:r>
-    </w:p>
-    <w:p>
-      <w:r>
-        <w:t>Pierwszą operacją</w:t>
-      </w:r>
-      <w:r>
-        <w:t xml:space="preserve"> wykonywaną na obrazie była jego konwertowanie </w:t>
-      </w:r>
-      <w:r>
-        <w:t xml:space="preserve">do rozdzielczości 640 x 360 pikseli. </w:t>
-      </w:r>
-      <w:r>
-        <w:t>Taki obraz przedstawi</w:t>
-      </w:r>
-      <w:r>
-        <w:t>a</w:t>
-      </w:r>
-      <w:r>
-        <w:t xml:space="preserve"> </w:t>
-      </w:r>
-      <w:r>
-        <w:fldChar w:fldCharType="begin"/>
-      </w:r>
-      <w:r>
-        <w:instrText xml:space="preserve"> REF _Ref9271688 \h </w:instrText>
-      </w:r>
-      <w:r>
-        <w:fldChar w:fldCharType="separate"/>
-      </w:r>
-      <w:r>
-        <w:t xml:space="preserve">Rysunek </w:t>
-      </w:r>
-      <w:r>
         <w:rPr>
           <w:noProof/>
         </w:rPr>
-        <w:t>17</w:t>
-      </w:r>
-      <w:r>
-        <w:fldChar w:fldCharType="end"/>
-      </w:r>
-      <w:r>
-        <w:t xml:space="preserve">. </w:t>
-      </w:r>
-    </w:p>
-    <w:p>
-      <w:pPr>
-        <w:keepNext/>
-      </w:pPr>
-      <w:r>
-        <w:rPr>
-          <w:noProof/>
-        </w:rPr>
-        <w:lastRenderedPageBreak/>
         <w:drawing>
-          <wp:inline distT="0" distB="0" distL="0" distR="0" wp14:anchorId="1C7603C3" wp14:editId="36776594">
-            <wp:extent cx="5733415" cy="3225165"/>
-            <wp:effectExtent l="0" t="0" r="635" b="0"/>
-            <wp:docPr id="9" name="Obraz 9" descr="Obraz zawierający zewnętrzne, budynek, droga, ulica&#10;&#10;Opis wygenerowany automatycznie"/>
+          <wp:inline distT="0" distB="0" distL="0" distR="0" wp14:anchorId="6A6708F0" wp14:editId="0B7CA952">
+            <wp:extent cx="5733415" cy="1612265"/>
+            <wp:effectExtent l="0" t="0" r="635" b="6985"/>
+            <wp:docPr id="62" name="Obraz 62" descr="Obraz zawierający zewnętrzne, budynek, niebo, droga&#10;&#10;Opis wygenerowany automatycznie"/>
             <wp:cNvGraphicFramePr>
               <a:graphicFrameLocks xmlns:a="http://schemas.openxmlformats.org/drawingml/2006/main" noChangeAspect="1"/>
             </wp:cNvGraphicFramePr>
@@ -27338,7 +27453,7 @@
               <a:graphicData uri="http://schemas.openxmlformats.org/drawingml/2006/picture">
                 <pic:pic xmlns:pic="http://schemas.openxmlformats.org/drawingml/2006/picture">
                   <pic:nvPicPr>
-                    <pic:cNvPr id="9" name="40.jpg"/>
+                    <pic:cNvPr id="62" name="panorama.jpg"/>
                     <pic:cNvPicPr/>
                   </pic:nvPicPr>
                   <pic:blipFill>
@@ -27356,7 +27471,7 @@
                   <pic:spPr>
                     <a:xfrm>
                       <a:off x="0" y="0"/>
-                      <a:ext cx="5733415" cy="3225165"/>
+                      <a:ext cx="5733415" cy="1612265"/>
                     </a:xfrm>
                     <a:prstGeom prst="rect">
                       <a:avLst/>
@@ -27368,93 +27483,17 @@
           </wp:inline>
         </w:drawing>
       </w:r>
-    </w:p>
-    <w:p>
-      <w:pPr>
-        <w:pStyle w:val="Legenda"/>
-      </w:pPr>
-      <w:bookmarkStart w:id="147" w:name="_Ref9271688"/>
-      <w:bookmarkStart w:id="148" w:name="_Ref9271682"/>
-      <w:r>
-        <w:t xml:space="preserve">Rysunek </w:t>
-      </w:r>
-      <w:fldSimple w:instr=" SEQ Rysunek \* ARABIC ">
-        <w:r>
-          <w:rPr>
-            <w:noProof/>
-          </w:rPr>
-          <w:t>18</w:t>
-        </w:r>
-      </w:fldSimple>
+      <w:bookmarkStart w:id="147" w:name="_GoBack"/>
       <w:bookmarkEnd w:id="147"/>
       <w:r>
-        <w:t xml:space="preserve"> Oryginalny obraz wejściowy</w:t>
-      </w:r>
-      <w:bookmarkEnd w:id="148"/>
-    </w:p>
-    <w:p>
-      <w:r>
-        <w:t xml:space="preserve">Następnie z obrazu </w:t>
-      </w:r>
-      <w:r>
-        <w:t>zostawiono</w:t>
-      </w:r>
-      <w:r>
-        <w:t xml:space="preserve"> rejon, gdzie </w:t>
-      </w:r>
-      <w:r>
-        <w:t>znaki mogły się znaleźć z największym prawdopodobieństwie, a resztę ucięto</w:t>
-      </w:r>
-      <w:r>
-        <w:t>.</w:t>
-      </w:r>
-      <w:r>
-        <w:t xml:space="preserve"> Taki obszar nazwany jest regionem zainteresowań ROI. Powoduje to mniejszą ilość obliczeń, a co za tym idzie przyspiesza działanie algorytmu. Powoduje też wykrycie mniejszej ilości fałszywych regionów.</w:t>
-      </w:r>
-      <w:r>
-        <w:t xml:space="preserve"> Obszar ROI przedstawia </w:t>
-      </w:r>
-      <w:r>
-        <w:fldChar w:fldCharType="begin"/>
-      </w:r>
-      <w:r>
-        <w:instrText xml:space="preserve"> REF _Ref9272034 \h </w:instrText>
-      </w:r>
-      <w:r>
-        <w:fldChar w:fldCharType="separate"/>
-      </w:r>
-      <w:r>
-        <w:t xml:space="preserve">Rysunek </w:t>
-      </w:r>
-      <w:r>
         <w:rPr>
           <w:noProof/>
         </w:rPr>
-        <w:t>18</w:t>
-      </w:r>
-      <w:r>
-        <w:fldChar w:fldCharType="end"/>
-      </w:r>
-      <w:r>
-        <w:t>.</w:t>
-      </w:r>
-      <w:r>
-        <w:t xml:space="preserve"> </w:t>
-      </w:r>
-    </w:p>
-    <w:p>
-      <w:pPr>
-        <w:keepNext/>
-      </w:pPr>
-      <w:r>
-        <w:rPr>
-          <w:noProof/>
-        </w:rPr>
         <w:drawing>
-          <wp:inline distT="0" distB="0" distL="0" distR="0" wp14:anchorId="603F2E7A" wp14:editId="5A87EF68">
+          <wp:inline distT="0" distB="0" distL="0" distR="0" wp14:anchorId="3BAC3630" wp14:editId="4FE27F68">
             <wp:extent cx="5733415" cy="1612265"/>
             <wp:effectExtent l="0" t="0" r="635" b="6985"/>
-            <wp:docPr id="52" name="Obraz 52" descr="Obraz zawierający zewnętrzne, budynek, drzewo, droga&#10;&#10;Opis wygenerowany automatycznie"/>
+            <wp:docPr id="65" name="Obraz 65" descr="Obraz zawierający zewnętrzne, budynek, droga, niebo&#10;&#10;Opis wygenerowany automatycznie"/>
             <wp:cNvGraphicFramePr>
               <a:graphicFrameLocks xmlns:a="http://schemas.openxmlformats.org/drawingml/2006/main" noChangeAspect="1"/>
             </wp:cNvGraphicFramePr>
@@ -27462,7 +27501,7 @@
               <a:graphicData uri="http://schemas.openxmlformats.org/drawingml/2006/picture">
                 <pic:pic xmlns:pic="http://schemas.openxmlformats.org/drawingml/2006/picture">
                   <pic:nvPicPr>
-                    <pic:cNvPr id="52" name="roi.jpg"/>
+                    <pic:cNvPr id="65" name="panorama2.jpg"/>
                     <pic:cNvPicPr/>
                   </pic:nvPicPr>
                   <pic:blipFill>
@@ -27492,86 +27531,15 @@
           </wp:inline>
         </w:drawing>
       </w:r>
-    </w:p>
-    <w:p>
-      <w:pPr>
-        <w:pStyle w:val="Legenda"/>
-      </w:pPr>
-      <w:bookmarkStart w:id="149" w:name="_Ref9272034"/>
-      <w:r>
-        <w:t xml:space="preserve">Rysunek </w:t>
-      </w:r>
-      <w:fldSimple w:instr=" SEQ Rysunek \* ARABIC ">
-        <w:r>
-          <w:rPr>
-            <w:noProof/>
-          </w:rPr>
-          <w:t>19</w:t>
-        </w:r>
-      </w:fldSimple>
-      <w:bookmarkEnd w:id="149"/>
-      <w:r>
-        <w:t xml:space="preserve"> Obraz po wyznaczeniu ROI</w:t>
-      </w:r>
-    </w:p>
-    <w:p>
-      <w:r>
-        <w:t>Następn</w:t>
-      </w:r>
-      <w:r>
-        <w:t xml:space="preserve">ym krokiem było przetworzenie obrazu poprzez </w:t>
-      </w:r>
-      <w:r>
-        <w:t>wyrównanie</w:t>
-      </w:r>
-      <w:r>
-        <w:t xml:space="preserve"> histogramu osobno dla każdej składowej piksela.</w:t>
-      </w:r>
-      <w:r>
-        <w:t xml:space="preserve"> Osobno dla czerwonej, zielonej i niebieskiej składowej. </w:t>
-      </w:r>
-      <w:r>
-        <w:t xml:space="preserve">Efekt takiego działania został zaprezentowany na </w:t>
-      </w:r>
-      <w:r>
-        <w:fldChar w:fldCharType="begin"/>
-      </w:r>
-      <w:r>
-        <w:instrText xml:space="preserve"> REF _Ref9274405 \h </w:instrText>
-      </w:r>
-      <w:r>
-        <w:fldChar w:fldCharType="separate"/>
-      </w:r>
-      <w:r>
-        <w:t xml:space="preserve">Rysunek </w:t>
-      </w:r>
       <w:r>
         <w:rPr>
           <w:noProof/>
         </w:rPr>
-        <w:t>19</w:t>
-      </w:r>
-      <w:r>
-        <w:fldChar w:fldCharType="end"/>
-      </w:r>
-      <w:r>
-        <w:t>.</w:t>
-      </w:r>
-    </w:p>
-    <w:p>
-      <w:pPr>
-        <w:keepNext/>
-      </w:pPr>
-      <w:r>
-        <w:rPr>
-          <w:noProof/>
-        </w:rPr>
-        <w:lastRenderedPageBreak/>
         <w:drawing>
-          <wp:inline distT="0" distB="0" distL="0" distR="0" wp14:anchorId="5EAA5097" wp14:editId="0035C798">
-            <wp:extent cx="5733415" cy="1612265"/>
-            <wp:effectExtent l="0" t="0" r="635" b="6985"/>
-            <wp:docPr id="54" name="Obraz 54" descr="Obraz zawierający zewnętrzne, budynek, droga, ulica&#10;&#10;Opis wygenerowany automatycznie"/>
+          <wp:inline distT="0" distB="0" distL="0" distR="0" wp14:anchorId="5A7F12A3" wp14:editId="7B7D9A5E">
+            <wp:extent cx="5733415" cy="1075055"/>
+            <wp:effectExtent l="0" t="0" r="635" b="0"/>
+            <wp:docPr id="66" name="Obraz 66" descr="Obraz zawierający budynek, zewnętrzne, droga, trawa&#10;&#10;Opis wygenerowany automatycznie"/>
             <wp:cNvGraphicFramePr>
               <a:graphicFrameLocks xmlns:a="http://schemas.openxmlformats.org/drawingml/2006/main" noChangeAspect="1"/>
             </wp:cNvGraphicFramePr>
@@ -27579,11 +27547,338 @@
               <a:graphicData uri="http://schemas.openxmlformats.org/drawingml/2006/picture">
                 <pic:pic xmlns:pic="http://schemas.openxmlformats.org/drawingml/2006/picture">
                   <pic:nvPicPr>
-                    <pic:cNvPr id="54" name="roi_hist.jpg"/>
+                    <pic:cNvPr id="66" name="panorama3.jpg"/>
                     <pic:cNvPicPr/>
                   </pic:nvPicPr>
                   <pic:blipFill>
-                    <a:blip r:embed="rId68">
+                    <a:blip r:embed="rId68" cstate="print">
+                      <a:extLst>
+                        <a:ext uri="{28A0092B-C50C-407E-A947-70E740481C1C}">
+                          <a14:useLocalDpi xmlns:a14="http://schemas.microsoft.com/office/drawing/2010/main" val="0"/>
+                        </a:ext>
+                      </a:extLst>
+                    </a:blip>
+                    <a:stretch>
+                      <a:fillRect/>
+                    </a:stretch>
+                  </pic:blipFill>
+                  <pic:spPr>
+                    <a:xfrm>
+                      <a:off x="0" y="0"/>
+                      <a:ext cx="5733415" cy="1075055"/>
+                    </a:xfrm>
+                    <a:prstGeom prst="rect">
+                      <a:avLst/>
+                    </a:prstGeom>
+                  </pic:spPr>
+                </pic:pic>
+              </a:graphicData>
+            </a:graphic>
+          </wp:inline>
+        </w:drawing>
+      </w:r>
+    </w:p>
+    <w:p>
+      <w:r>
+        <w:lastRenderedPageBreak/>
+        <w:t>Rozwiązaniem, które zostało wybrane dla tej pracy jest przetwarzanie równoległe każdego z obrazów dostarczonych przez kamery tego samego typu ustawionych co pewne przesunięcie. Takie rozwiązanie zostało wybrane, tworzenie panoramy ze zdjęć jest zbyt kosztowne czasowo</w:t>
+      </w:r>
+      <w:r>
+        <w:t>.</w:t>
+      </w:r>
+    </w:p>
+    <w:p>
+      <w:pPr>
+        <w:pStyle w:val="Nagwek3"/>
+      </w:pPr>
+      <w:r>
+        <w:rPr>
+          <w:rStyle w:val="Nagwek3Znak"/>
+          <w:b/>
+        </w:rPr>
+        <w:t xml:space="preserve">Opis </w:t>
+      </w:r>
+      <w:r>
+        <w:rPr>
+          <w:rStyle w:val="Nagwek3Znak"/>
+          <w:b/>
+        </w:rPr>
+        <w:t>wykorzystania</w:t>
+      </w:r>
+      <w:r>
+        <w:t xml:space="preserve"> kamer</w:t>
+      </w:r>
+    </w:p>
+    <w:p>
+      <w:r>
+        <w:t>Segmentacja obrazu w postaci wyszukiwania obszarów mogących zawierać znaki była jednym z ważniejszych elementów całej pracy.</w:t>
+      </w:r>
+      <w:r>
+        <w:t xml:space="preserve"> Realizacje tego zadania podzielono na kilka etapów</w:t>
+      </w:r>
+      <w:r>
+        <w:t>. Każdy z etapów zosta</w:t>
+      </w:r>
+      <w:r>
+        <w:t>ł przedstawiony poniżej</w:t>
+      </w:r>
+      <w:r>
+        <w:t>.</w:t>
+      </w:r>
+      <w:r>
+        <w:t xml:space="preserve"> Etap przedstawiono na przykładzie obrazu pochodzącym z kamery </w:t>
+      </w:r>
+      <w:r>
+        <w:t>po lewej stronie</w:t>
+      </w:r>
+      <w:r>
+        <w:t xml:space="preserve">. Identyczny proces przeprowadzany był dla obrazu dostarczonego </w:t>
+      </w:r>
+      <w:r>
+        <w:t xml:space="preserve">z </w:t>
+      </w:r>
+      <w:r>
+        <w:t xml:space="preserve">kamery </w:t>
+      </w:r>
+      <w:r>
+        <w:t>środkowej</w:t>
+      </w:r>
+      <w:r>
+        <w:t xml:space="preserve"> i</w:t>
+      </w:r>
+      <w:r>
+        <w:t xml:space="preserve"> po</w:t>
+      </w:r>
+      <w:r>
+        <w:t xml:space="preserve"> prawej stronie. </w:t>
+      </w:r>
+      <w:r>
+        <w:t xml:space="preserve">Wszystkie operacje na obrazie przeprowadzane były z udziałem biblioteki </w:t>
+      </w:r>
+      <w:proofErr w:type="spellStart"/>
+      <w:r>
+        <w:t>OpenCV</w:t>
+      </w:r>
+      <w:proofErr w:type="spellEnd"/>
+      <w:r>
+        <w:t>.</w:t>
+      </w:r>
+    </w:p>
+    <w:p>
+      <w:pPr>
+        <w:pStyle w:val="Nagwek3"/>
+      </w:pPr>
+      <w:r>
+        <w:t>Segmentacja</w:t>
+      </w:r>
+    </w:p>
+    <w:p>
+      <w:r>
+        <w:t>Pierwszą operacją</w:t>
+      </w:r>
+      <w:r>
+        <w:t xml:space="preserve"> wykonywaną na obrazie była jego konwertowanie </w:t>
+      </w:r>
+      <w:r>
+        <w:t xml:space="preserve">do rozdzielczości 640 x 360 pikseli. </w:t>
+      </w:r>
+      <w:r>
+        <w:t>Taki obraz przedstawi</w:t>
+      </w:r>
+      <w:r>
+        <w:t>a</w:t>
+      </w:r>
+      <w:r>
+        <w:t xml:space="preserve"> </w:t>
+      </w:r>
+      <w:r>
+        <w:fldChar w:fldCharType="begin"/>
+      </w:r>
+      <w:r>
+        <w:instrText xml:space="preserve"> REF _Ref9271688 \h </w:instrText>
+      </w:r>
+      <w:r>
+        <w:fldChar w:fldCharType="separate"/>
+      </w:r>
+      <w:r>
+        <w:t xml:space="preserve">Rysunek </w:t>
+      </w:r>
+      <w:r>
+        <w:rPr>
+          <w:noProof/>
+        </w:rPr>
+        <w:t>17</w:t>
+      </w:r>
+      <w:r>
+        <w:fldChar w:fldCharType="end"/>
+      </w:r>
+      <w:r>
+        <w:t xml:space="preserve">. </w:t>
+      </w:r>
+    </w:p>
+    <w:p>
+      <w:pPr>
+        <w:keepNext/>
+      </w:pPr>
+      <w:r>
+        <w:rPr>
+          <w:noProof/>
+        </w:rPr>
+        <w:drawing>
+          <wp:inline distT="0" distB="0" distL="0" distR="0" wp14:anchorId="1C7603C3" wp14:editId="36776594">
+            <wp:extent cx="5733415" cy="3225165"/>
+            <wp:effectExtent l="0" t="0" r="635" b="0"/>
+            <wp:docPr id="9" name="Obraz 9" descr="Obraz zawierający zewnętrzne, budynek, droga, ulica&#10;&#10;Opis wygenerowany automatycznie"/>
+            <wp:cNvGraphicFramePr>
+              <a:graphicFrameLocks xmlns:a="http://schemas.openxmlformats.org/drawingml/2006/main" noChangeAspect="1"/>
+            </wp:cNvGraphicFramePr>
+            <a:graphic xmlns:a="http://schemas.openxmlformats.org/drawingml/2006/main">
+              <a:graphicData uri="http://schemas.openxmlformats.org/drawingml/2006/picture">
+                <pic:pic xmlns:pic="http://schemas.openxmlformats.org/drawingml/2006/picture">
+                  <pic:nvPicPr>
+                    <pic:cNvPr id="9" name="40.jpg"/>
+                    <pic:cNvPicPr/>
+                  </pic:nvPicPr>
+                  <pic:blipFill>
+                    <a:blip r:embed="rId69">
+                      <a:extLst>
+                        <a:ext uri="{28A0092B-C50C-407E-A947-70E740481C1C}">
+                          <a14:useLocalDpi xmlns:a14="http://schemas.microsoft.com/office/drawing/2010/main" val="0"/>
+                        </a:ext>
+                      </a:extLst>
+                    </a:blip>
+                    <a:stretch>
+                      <a:fillRect/>
+                    </a:stretch>
+                  </pic:blipFill>
+                  <pic:spPr>
+                    <a:xfrm>
+                      <a:off x="0" y="0"/>
+                      <a:ext cx="5733415" cy="3225165"/>
+                    </a:xfrm>
+                    <a:prstGeom prst="rect">
+                      <a:avLst/>
+                    </a:prstGeom>
+                  </pic:spPr>
+                </pic:pic>
+              </a:graphicData>
+            </a:graphic>
+          </wp:inline>
+        </w:drawing>
+      </w:r>
+    </w:p>
+    <w:p>
+      <w:pPr>
+        <w:pStyle w:val="Legenda"/>
+      </w:pPr>
+      <w:bookmarkStart w:id="148" w:name="_Ref9271688"/>
+      <w:bookmarkStart w:id="149" w:name="_Ref9271682"/>
+      <w:r>
+        <w:t xml:space="preserve">Rysunek </w:t>
+      </w:r>
+      <w:r>
+        <w:fldChar w:fldCharType="begin"/>
+      </w:r>
+      <w:r>
+        <w:instrText xml:space="preserve"> SEQ Rysunek \* ARABIC </w:instrText>
+      </w:r>
+      <w:r>
+        <w:fldChar w:fldCharType="separate"/>
+      </w:r>
+      <w:r>
+        <w:rPr>
+          <w:noProof/>
+        </w:rPr>
+        <w:t>18</w:t>
+      </w:r>
+      <w:r>
+        <w:rPr>
+          <w:noProof/>
+        </w:rPr>
+        <w:fldChar w:fldCharType="end"/>
+      </w:r>
+      <w:bookmarkEnd w:id="148"/>
+      <w:r>
+        <w:t xml:space="preserve"> Oryginalny obraz wejściowy</w:t>
+      </w:r>
+      <w:bookmarkEnd w:id="149"/>
+    </w:p>
+    <w:p>
+      <w:r>
+        <w:t xml:space="preserve">Następnie z obrazu </w:t>
+      </w:r>
+      <w:r>
+        <w:t>zostawiono</w:t>
+      </w:r>
+      <w:r>
+        <w:t xml:space="preserve"> rejon, gdzie </w:t>
+      </w:r>
+      <w:r>
+        <w:t>znaki mogły się znaleźć z największym prawdopodobieństwie, a resztę ucięto</w:t>
+      </w:r>
+      <w:r>
+        <w:t>.</w:t>
+      </w:r>
+      <w:r>
+        <w:t xml:space="preserve"> Taki obszar nazwany jest regionem zainteresowań ROI. Powoduje to mniejszą ilość obliczeń, a co za tym idzie przyspiesza działanie algorytmu. Powoduje też wykrycie mniejszej ilości fałszywych regionów.</w:t>
+      </w:r>
+      <w:r>
+        <w:t xml:space="preserve"> Obszar ROI przedstawia </w:t>
+      </w:r>
+      <w:r>
+        <w:fldChar w:fldCharType="begin"/>
+      </w:r>
+      <w:r>
+        <w:instrText xml:space="preserve"> REF _Ref9272034 \h </w:instrText>
+      </w:r>
+      <w:r>
+        <w:fldChar w:fldCharType="separate"/>
+      </w:r>
+      <w:r>
+        <w:t xml:space="preserve">Rysunek </w:t>
+      </w:r>
+      <w:r>
+        <w:rPr>
+          <w:noProof/>
+        </w:rPr>
+        <w:t>18</w:t>
+      </w:r>
+      <w:r>
+        <w:fldChar w:fldCharType="end"/>
+      </w:r>
+      <w:r>
+        <w:t>.</w:t>
+      </w:r>
+      <w:r>
+        <w:t xml:space="preserve"> </w:t>
+      </w:r>
+    </w:p>
+    <w:p>
+      <w:pPr>
+        <w:keepNext/>
+      </w:pPr>
+      <w:r>
+        <w:rPr>
+          <w:noProof/>
+        </w:rPr>
+        <w:lastRenderedPageBreak/>
+        <w:drawing>
+          <wp:inline distT="0" distB="0" distL="0" distR="0" wp14:anchorId="603F2E7A" wp14:editId="5A87EF68">
+            <wp:extent cx="5733415" cy="1612265"/>
+            <wp:effectExtent l="0" t="0" r="635" b="6985"/>
+            <wp:docPr id="52" name="Obraz 52" descr="Obraz zawierający zewnętrzne, budynek, drzewo, droga&#10;&#10;Opis wygenerowany automatycznie"/>
+            <wp:cNvGraphicFramePr>
+              <a:graphicFrameLocks xmlns:a="http://schemas.openxmlformats.org/drawingml/2006/main" noChangeAspect="1"/>
+            </wp:cNvGraphicFramePr>
+            <a:graphic xmlns:a="http://schemas.openxmlformats.org/drawingml/2006/main">
+              <a:graphicData uri="http://schemas.openxmlformats.org/drawingml/2006/picture">
+                <pic:pic xmlns:pic="http://schemas.openxmlformats.org/drawingml/2006/picture">
+                  <pic:nvPicPr>
+                    <pic:cNvPr id="52" name="roi.jpg"/>
+                    <pic:cNvPicPr/>
+                  </pic:nvPicPr>
+                  <pic:blipFill>
+                    <a:blip r:embed="rId70">
                       <a:extLst>
                         <a:ext uri="{28A0092B-C50C-407E-A947-70E740481C1C}">
                           <a14:useLocalDpi xmlns:a14="http://schemas.microsoft.com/office/drawing/2010/main" val="0"/>
@@ -27614,19 +27909,161 @@
       <w:pPr>
         <w:pStyle w:val="Legenda"/>
       </w:pPr>
-      <w:bookmarkStart w:id="150" w:name="_Ref9274405"/>
+      <w:bookmarkStart w:id="150" w:name="_Ref9272034"/>
       <w:r>
         <w:t xml:space="preserve">Rysunek </w:t>
       </w:r>
-      <w:fldSimple w:instr=" SEQ Rysunek \* ARABIC ">
-        <w:r>
-          <w:rPr>
-            <w:noProof/>
-          </w:rPr>
-          <w:t>20</w:t>
-        </w:r>
-      </w:fldSimple>
+      <w:r>
+        <w:fldChar w:fldCharType="begin"/>
+      </w:r>
+      <w:r>
+        <w:instrText xml:space="preserve"> SEQ Rysunek \* ARABIC </w:instrText>
+      </w:r>
+      <w:r>
+        <w:fldChar w:fldCharType="separate"/>
+      </w:r>
+      <w:r>
+        <w:rPr>
+          <w:noProof/>
+        </w:rPr>
+        <w:t>19</w:t>
+      </w:r>
+      <w:r>
+        <w:rPr>
+          <w:noProof/>
+        </w:rPr>
+        <w:fldChar w:fldCharType="end"/>
+      </w:r>
       <w:bookmarkEnd w:id="150"/>
+      <w:r>
+        <w:t xml:space="preserve"> Obraz po wyznaczeniu ROI</w:t>
+      </w:r>
+    </w:p>
+    <w:p>
+      <w:r>
+        <w:t>Następn</w:t>
+      </w:r>
+      <w:r>
+        <w:t xml:space="preserve">ym krokiem było przetworzenie obrazu poprzez </w:t>
+      </w:r>
+      <w:r>
+        <w:t>wyrównanie</w:t>
+      </w:r>
+      <w:r>
+        <w:t xml:space="preserve"> histogramu osobno dla każdej składowej piksela.</w:t>
+      </w:r>
+      <w:r>
+        <w:t xml:space="preserve"> Osobno dla czerwonej, zielonej i niebieskiej składowej. </w:t>
+      </w:r>
+      <w:r>
+        <w:t xml:space="preserve">Efekt takiego działania został zaprezentowany na </w:t>
+      </w:r>
+      <w:r>
+        <w:fldChar w:fldCharType="begin"/>
+      </w:r>
+      <w:r>
+        <w:instrText xml:space="preserve"> REF _Ref9274405 \h </w:instrText>
+      </w:r>
+      <w:r>
+        <w:fldChar w:fldCharType="separate"/>
+      </w:r>
+      <w:r>
+        <w:t xml:space="preserve">Rysunek </w:t>
+      </w:r>
+      <w:r>
+        <w:rPr>
+          <w:noProof/>
+        </w:rPr>
+        <w:t>19</w:t>
+      </w:r>
+      <w:r>
+        <w:fldChar w:fldCharType="end"/>
+      </w:r>
+      <w:r>
+        <w:t>.</w:t>
+      </w:r>
+    </w:p>
+    <w:p>
+      <w:pPr>
+        <w:keepNext/>
+      </w:pPr>
+      <w:r>
+        <w:rPr>
+          <w:noProof/>
+        </w:rPr>
+        <w:drawing>
+          <wp:inline distT="0" distB="0" distL="0" distR="0" wp14:anchorId="5EAA5097" wp14:editId="0035C798">
+            <wp:extent cx="5733415" cy="1612265"/>
+            <wp:effectExtent l="0" t="0" r="635" b="6985"/>
+            <wp:docPr id="54" name="Obraz 54" descr="Obraz zawierający zewnętrzne, budynek, droga, ulica&#10;&#10;Opis wygenerowany automatycznie"/>
+            <wp:cNvGraphicFramePr>
+              <a:graphicFrameLocks xmlns:a="http://schemas.openxmlformats.org/drawingml/2006/main" noChangeAspect="1"/>
+            </wp:cNvGraphicFramePr>
+            <a:graphic xmlns:a="http://schemas.openxmlformats.org/drawingml/2006/main">
+              <a:graphicData uri="http://schemas.openxmlformats.org/drawingml/2006/picture">
+                <pic:pic xmlns:pic="http://schemas.openxmlformats.org/drawingml/2006/picture">
+                  <pic:nvPicPr>
+                    <pic:cNvPr id="54" name="roi_hist.jpg"/>
+                    <pic:cNvPicPr/>
+                  </pic:nvPicPr>
+                  <pic:blipFill>
+                    <a:blip r:embed="rId71">
+                      <a:extLst>
+                        <a:ext uri="{28A0092B-C50C-407E-A947-70E740481C1C}">
+                          <a14:useLocalDpi xmlns:a14="http://schemas.microsoft.com/office/drawing/2010/main" val="0"/>
+                        </a:ext>
+                      </a:extLst>
+                    </a:blip>
+                    <a:stretch>
+                      <a:fillRect/>
+                    </a:stretch>
+                  </pic:blipFill>
+                  <pic:spPr>
+                    <a:xfrm>
+                      <a:off x="0" y="0"/>
+                      <a:ext cx="5733415" cy="1612265"/>
+                    </a:xfrm>
+                    <a:prstGeom prst="rect">
+                      <a:avLst/>
+                    </a:prstGeom>
+                  </pic:spPr>
+                </pic:pic>
+              </a:graphicData>
+            </a:graphic>
+          </wp:inline>
+        </w:drawing>
+      </w:r>
+    </w:p>
+    <w:p>
+      <w:pPr>
+        <w:pStyle w:val="Legenda"/>
+      </w:pPr>
+      <w:bookmarkStart w:id="151" w:name="_Ref9274405"/>
+      <w:r>
+        <w:t xml:space="preserve">Rysunek </w:t>
+      </w:r>
+      <w:r>
+        <w:fldChar w:fldCharType="begin"/>
+      </w:r>
+      <w:r>
+        <w:instrText xml:space="preserve"> SEQ Rysunek \* ARABIC </w:instrText>
+      </w:r>
+      <w:r>
+        <w:fldChar w:fldCharType="separate"/>
+      </w:r>
+      <w:r>
+        <w:rPr>
+          <w:noProof/>
+        </w:rPr>
+        <w:t>20</w:t>
+      </w:r>
+      <w:r>
+        <w:rPr>
+          <w:noProof/>
+        </w:rPr>
+        <w:fldChar w:fldCharType="end"/>
+      </w:r>
+      <w:bookmarkEnd w:id="151"/>
       <w:r>
         <w:t xml:space="preserve"> Obraz po wyrównaniu histogramów</w:t>
       </w:r>
@@ -28139,19 +28576,32 @@
         <w:pStyle w:val="Legenda"/>
         <w:jc w:val="center"/>
       </w:pPr>
-      <w:bookmarkStart w:id="151" w:name="_Ref9329332"/>
+      <w:bookmarkStart w:id="152" w:name="_Ref9329332"/>
       <w:r>
         <w:t xml:space="preserve">Tabela </w:t>
       </w:r>
-      <w:fldSimple w:instr=" SEQ Tabela \* ARABIC ">
-        <w:r>
-          <w:rPr>
-            <w:noProof/>
-          </w:rPr>
-          <w:t>1</w:t>
-        </w:r>
-      </w:fldSimple>
-      <w:bookmarkEnd w:id="151"/>
+      <w:r>
+        <w:fldChar w:fldCharType="begin"/>
+      </w:r>
+      <w:r>
+        <w:instrText xml:space="preserve"> SEQ Tabela \* ARABIC </w:instrText>
+      </w:r>
+      <w:r>
+        <w:fldChar w:fldCharType="separate"/>
+      </w:r>
+      <w:r>
+        <w:rPr>
+          <w:noProof/>
+        </w:rPr>
+        <w:t>1</w:t>
+      </w:r>
+      <w:r>
+        <w:rPr>
+          <w:noProof/>
+        </w:rPr>
+        <w:fldChar w:fldCharType="end"/>
+      </w:r>
+      <w:bookmarkEnd w:id="152"/>
       <w:r>
         <w:t xml:space="preserve"> Wartość parametrów progowania dla trzech kolorów</w:t>
       </w:r>
@@ -28215,6 +28665,7 @@
               <w:rPr>
                 <w:noProof/>
               </w:rPr>
+              <w:lastRenderedPageBreak/>
               <w:drawing>
                 <wp:inline distT="0" distB="0" distL="0" distR="0" wp14:anchorId="16E56075" wp14:editId="7D387CA9">
                   <wp:extent cx="5733415" cy="1612265"/>
@@ -28231,7 +28682,7 @@
                           <pic:cNvPicPr/>
                         </pic:nvPicPr>
                         <pic:blipFill>
-                          <a:blip r:embed="rId69">
+                          <a:blip r:embed="rId72">
                             <a:extLst>
                               <a:ext uri="{28A0092B-C50C-407E-A947-70E740481C1C}">
                                 <a14:useLocalDpi xmlns:a14="http://schemas.microsoft.com/office/drawing/2010/main" val="0"/>
@@ -28299,7 +28750,7 @@
                           <pic:cNvPicPr/>
                         </pic:nvPicPr>
                         <pic:blipFill>
-                          <a:blip r:embed="rId70">
+                          <a:blip r:embed="rId73">
                             <a:extLst>
                               <a:ext uri="{28A0092B-C50C-407E-A947-70E740481C1C}">
                                 <a14:useLocalDpi xmlns:a14="http://schemas.microsoft.com/office/drawing/2010/main" val="0"/>
@@ -28357,7 +28808,6 @@
               <w:rPr>
                 <w:noProof/>
               </w:rPr>
-              <w:lastRenderedPageBreak/>
               <w:drawing>
                 <wp:inline distT="0" distB="0" distL="0" distR="0" wp14:anchorId="2806E123" wp14:editId="2225321B">
                   <wp:extent cx="5733415" cy="1612265"/>
@@ -28374,7 +28824,7 @@
                           <pic:cNvPicPr/>
                         </pic:nvPicPr>
                         <pic:blipFill>
-                          <a:blip r:embed="rId71">
+                          <a:blip r:embed="rId74">
                             <a:extLst>
                               <a:ext uri="{28A0092B-C50C-407E-A947-70E740481C1C}">
                                 <a14:useLocalDpi xmlns:a14="http://schemas.microsoft.com/office/drawing/2010/main" val="0"/>
@@ -28423,24 +28873,37 @@
         <w:pStyle w:val="Legenda"/>
         <w:jc w:val="center"/>
       </w:pPr>
-      <w:bookmarkStart w:id="152" w:name="_Ref9275269"/>
-      <w:bookmarkStart w:id="153" w:name="_Ref9327017"/>
+      <w:bookmarkStart w:id="153" w:name="_Ref9275269"/>
+      <w:bookmarkStart w:id="154" w:name="_Ref9327017"/>
       <w:r>
         <w:t xml:space="preserve">Rysunek </w:t>
       </w:r>
-      <w:fldSimple w:instr=" SEQ Rysunek \* ARABIC ">
-        <w:r>
-          <w:rPr>
-            <w:noProof/>
-          </w:rPr>
-          <w:t>21</w:t>
-        </w:r>
-      </w:fldSimple>
-      <w:bookmarkEnd w:id="152"/>
+      <w:r>
+        <w:fldChar w:fldCharType="begin"/>
+      </w:r>
+      <w:r>
+        <w:instrText xml:space="preserve"> SEQ Rysunek \* ARABIC </w:instrText>
+      </w:r>
+      <w:r>
+        <w:fldChar w:fldCharType="separate"/>
+      </w:r>
+      <w:r>
+        <w:rPr>
+          <w:noProof/>
+        </w:rPr>
+        <w:t>21</w:t>
+      </w:r>
+      <w:r>
+        <w:rPr>
+          <w:noProof/>
+        </w:rPr>
+        <w:fldChar w:fldCharType="end"/>
+      </w:r>
+      <w:bookmarkEnd w:id="153"/>
       <w:r>
         <w:t xml:space="preserve"> Progowanie wykonane dla każdego z kolorów</w:t>
       </w:r>
-      <w:bookmarkEnd w:id="153"/>
+      <w:bookmarkEnd w:id="154"/>
     </w:p>
     <w:p>
       <w:pPr>
@@ -28783,27 +29246,40 @@
         <w:pStyle w:val="Legenda"/>
         <w:jc w:val="center"/>
       </w:pPr>
-      <w:bookmarkStart w:id="154" w:name="_Ref9324464"/>
-      <w:bookmarkStart w:id="155" w:name="_Ref9324458"/>
+      <w:bookmarkStart w:id="155" w:name="_Ref9324464"/>
+      <w:bookmarkStart w:id="156" w:name="_Ref9324458"/>
       <w:r>
         <w:t xml:space="preserve">Tabela </w:t>
       </w:r>
-      <w:fldSimple w:instr=" SEQ Tabela \* ARABIC ">
-        <w:r>
-          <w:rPr>
-            <w:noProof/>
-          </w:rPr>
-          <w:t>2</w:t>
-        </w:r>
-      </w:fldSimple>
-      <w:bookmarkEnd w:id="154"/>
+      <w:r>
+        <w:fldChar w:fldCharType="begin"/>
+      </w:r>
+      <w:r>
+        <w:instrText xml:space="preserve"> SEQ Tabela \* ARABIC </w:instrText>
+      </w:r>
+      <w:r>
+        <w:fldChar w:fldCharType="separate"/>
+      </w:r>
+      <w:r>
+        <w:rPr>
+          <w:noProof/>
+        </w:rPr>
+        <w:t>2</w:t>
+      </w:r>
+      <w:r>
+        <w:rPr>
+          <w:noProof/>
+        </w:rPr>
+        <w:fldChar w:fldCharType="end"/>
+      </w:r>
+      <w:bookmarkEnd w:id="155"/>
       <w:r>
         <w:t xml:space="preserve"> </w:t>
       </w:r>
       <w:r>
         <w:t>Operacje morfologiczne użyte na obrazie binarnym</w:t>
       </w:r>
-      <w:bookmarkEnd w:id="155"/>
+      <w:bookmarkEnd w:id="156"/>
     </w:p>
     <w:p>
       <w:pPr>
@@ -28885,7 +29361,11 @@
         <w:t xml:space="preserve"> </w:t>
       </w:r>
       <w:r>
-        <w:t xml:space="preserve">obrazie (b) okrąg jest dobrze widoczny po samym progowaniu </w:t>
+        <w:t xml:space="preserve">obrazie (b) okrąg jest dobrze widoczny po samym </w:t>
+      </w:r>
+      <w:r>
+        <w:lastRenderedPageBreak/>
+        <w:t xml:space="preserve">progowaniu </w:t>
       </w:r>
       <w:r>
         <w:t>oraz</w:t>
@@ -29012,7 +29492,7 @@
                           <pic:cNvPicPr/>
                         </pic:nvPicPr>
                         <pic:blipFill>
-                          <a:blip r:embed="rId72">
+                          <a:blip r:embed="rId75">
                             <a:extLst>
                               <a:ext uri="{28A0092B-C50C-407E-A947-70E740481C1C}">
                                 <a14:useLocalDpi xmlns:a14="http://schemas.microsoft.com/office/drawing/2010/main" val="0"/>
@@ -29081,7 +29561,6 @@
               <w:rPr>
                 <w:noProof/>
               </w:rPr>
-              <w:lastRenderedPageBreak/>
               <w:drawing>
                 <wp:inline distT="0" distB="0" distL="0" distR="0" wp14:anchorId="665CD1D7" wp14:editId="41A7B625">
                   <wp:extent cx="5733415" cy="1612265"/>
@@ -29098,7 +29577,7 @@
                           <pic:cNvPicPr/>
                         </pic:nvPicPr>
                         <pic:blipFill>
-                          <a:blip r:embed="rId73">
+                          <a:blip r:embed="rId76">
                             <a:extLst>
                               <a:ext uri="{28A0092B-C50C-407E-A947-70E740481C1C}">
                                 <a14:useLocalDpi xmlns:a14="http://schemas.microsoft.com/office/drawing/2010/main" val="0"/>
@@ -29169,7 +29648,7 @@
                           <pic:cNvPicPr/>
                         </pic:nvPicPr>
                         <pic:blipFill>
-                          <a:blip r:embed="rId74">
+                          <a:blip r:embed="rId77">
                             <a:extLst>
                               <a:ext uri="{28A0092B-C50C-407E-A947-70E740481C1C}">
                                 <a14:useLocalDpi xmlns:a14="http://schemas.microsoft.com/office/drawing/2010/main" val="0"/>
@@ -29212,20 +29691,33 @@
       <w:pPr>
         <w:pStyle w:val="Legenda"/>
       </w:pPr>
-      <w:bookmarkStart w:id="156" w:name="_Ref9328668"/>
-      <w:bookmarkStart w:id="157" w:name="_Ref9328665"/>
+      <w:bookmarkStart w:id="157" w:name="_Ref9328668"/>
+      <w:bookmarkStart w:id="158" w:name="_Ref9328665"/>
       <w:r>
         <w:t xml:space="preserve">Rysunek </w:t>
       </w:r>
-      <w:fldSimple w:instr=" SEQ Rysunek \* ARABIC ">
-        <w:r>
-          <w:rPr>
-            <w:noProof/>
-          </w:rPr>
-          <w:t>22</w:t>
-        </w:r>
-      </w:fldSimple>
-      <w:bookmarkEnd w:id="156"/>
+      <w:r>
+        <w:fldChar w:fldCharType="begin"/>
+      </w:r>
+      <w:r>
+        <w:instrText xml:space="preserve"> SEQ Rysunek \* ARABIC </w:instrText>
+      </w:r>
+      <w:r>
+        <w:fldChar w:fldCharType="separate"/>
+      </w:r>
+      <w:r>
+        <w:rPr>
+          <w:noProof/>
+        </w:rPr>
+        <w:t>22</w:t>
+      </w:r>
+      <w:r>
+        <w:rPr>
+          <w:noProof/>
+        </w:rPr>
+        <w:fldChar w:fldCharType="end"/>
+      </w:r>
+      <w:bookmarkEnd w:id="157"/>
       <w:r>
         <w:t xml:space="preserve">Obrazy po zastosowaniu operacji morfologicznych z </w:t>
       </w:r>
@@ -29250,7 +29742,7 @@
       <w:r>
         <w:fldChar w:fldCharType="end"/>
       </w:r>
-      <w:bookmarkEnd w:id="157"/>
+      <w:bookmarkEnd w:id="158"/>
     </w:p>
     <w:p>
       <w:r>
@@ -29489,6 +29981,7 @@
               <w:jc w:val="center"/>
             </w:pPr>
             <w:r>
+              <w:lastRenderedPageBreak/>
               <w:t>Minimalny próg jasności</w:t>
             </w:r>
           </w:p>
@@ -29823,19 +30316,32 @@
         <w:pStyle w:val="Legenda"/>
         <w:jc w:val="center"/>
       </w:pPr>
-      <w:bookmarkStart w:id="158" w:name="_Ref9340377"/>
+      <w:bookmarkStart w:id="159" w:name="_Ref9340377"/>
       <w:r>
         <w:t xml:space="preserve">Tabela </w:t>
       </w:r>
-      <w:fldSimple w:instr=" SEQ Tabela \* ARABIC ">
-        <w:r>
-          <w:rPr>
-            <w:noProof/>
-          </w:rPr>
-          <w:t>3</w:t>
-        </w:r>
-      </w:fldSimple>
-      <w:bookmarkEnd w:id="158"/>
+      <w:r>
+        <w:fldChar w:fldCharType="begin"/>
+      </w:r>
+      <w:r>
+        <w:instrText xml:space="preserve"> SEQ Tabela \* ARABIC </w:instrText>
+      </w:r>
+      <w:r>
+        <w:fldChar w:fldCharType="separate"/>
+      </w:r>
+      <w:r>
+        <w:rPr>
+          <w:noProof/>
+        </w:rPr>
+        <w:t>3</w:t>
+      </w:r>
+      <w:r>
+        <w:rPr>
+          <w:noProof/>
+        </w:rPr>
+        <w:fldChar w:fldCharType="end"/>
+      </w:r>
+      <w:bookmarkEnd w:id="159"/>
       <w:r>
         <w:t xml:space="preserve"> Parametry </w:t>
       </w:r>
@@ -29961,7 +30467,6 @@
               <w:rPr>
                 <w:noProof/>
               </w:rPr>
-              <w:lastRenderedPageBreak/>
               <w:drawing>
                 <wp:inline distT="0" distB="0" distL="0" distR="0" wp14:anchorId="124E6681" wp14:editId="6FD1DE9C">
                   <wp:extent cx="3774624" cy="3284525"/>
@@ -29978,7 +30483,7 @@
                           <pic:cNvPicPr/>
                         </pic:nvPicPr>
                         <pic:blipFill>
-                          <a:blip r:embed="rId75">
+                          <a:blip r:embed="rId78">
                             <a:extLst>
                               <a:ext uri="{28A0092B-C50C-407E-A947-70E740481C1C}">
                                 <a14:useLocalDpi xmlns:a14="http://schemas.microsoft.com/office/drawing/2010/main" val="0"/>
@@ -30114,19 +30619,32 @@
         <w:pStyle w:val="Legenda"/>
         <w:jc w:val="center"/>
       </w:pPr>
-      <w:bookmarkStart w:id="159" w:name="_Ref9343471"/>
+      <w:bookmarkStart w:id="160" w:name="_Ref9343471"/>
       <w:r>
         <w:t xml:space="preserve">Rysunek </w:t>
       </w:r>
-      <w:fldSimple w:instr=" SEQ Rysunek \* ARABIC ">
-        <w:r>
-          <w:rPr>
-            <w:noProof/>
-          </w:rPr>
-          <w:t>23</w:t>
-        </w:r>
-      </w:fldSimple>
-      <w:bookmarkEnd w:id="159"/>
+      <w:r>
+        <w:fldChar w:fldCharType="begin"/>
+      </w:r>
+      <w:r>
+        <w:instrText xml:space="preserve"> SEQ Rysunek \* ARABIC </w:instrText>
+      </w:r>
+      <w:r>
+        <w:fldChar w:fldCharType="separate"/>
+      </w:r>
+      <w:r>
+        <w:rPr>
+          <w:noProof/>
+        </w:rPr>
+        <w:t>23</w:t>
+      </w:r>
+      <w:r>
+        <w:rPr>
+          <w:noProof/>
+        </w:rPr>
+        <w:fldChar w:fldCharType="end"/>
+      </w:r>
+      <w:bookmarkEnd w:id="160"/>
       <w:r>
         <w:t xml:space="preserve"> Przykła</w:t>
       </w:r>
@@ -30474,6 +30992,7 @@
               <w:jc w:val="center"/>
             </w:pPr>
             <w:r>
+              <w:lastRenderedPageBreak/>
               <w:t>Maksymalny promień</w:t>
             </w:r>
           </w:p>
@@ -30499,19 +31018,32 @@
         <w:pStyle w:val="Legenda"/>
         <w:jc w:val="center"/>
       </w:pPr>
-      <w:bookmarkStart w:id="160" w:name="_Ref9341717"/>
+      <w:bookmarkStart w:id="161" w:name="_Ref9341717"/>
       <w:r>
         <w:t xml:space="preserve">Tabela </w:t>
       </w:r>
-      <w:fldSimple w:instr=" SEQ Tabela \* ARABIC ">
-        <w:r>
-          <w:rPr>
-            <w:noProof/>
-          </w:rPr>
-          <w:t>4</w:t>
-        </w:r>
-      </w:fldSimple>
-      <w:bookmarkEnd w:id="160"/>
+      <w:r>
+        <w:fldChar w:fldCharType="begin"/>
+      </w:r>
+      <w:r>
+        <w:instrText xml:space="preserve"> SEQ Tabela \* ARABIC </w:instrText>
+      </w:r>
+      <w:r>
+        <w:fldChar w:fldCharType="separate"/>
+      </w:r>
+      <w:r>
+        <w:rPr>
+          <w:noProof/>
+        </w:rPr>
+        <w:t>4</w:t>
+      </w:r>
+      <w:r>
+        <w:rPr>
+          <w:noProof/>
+        </w:rPr>
+        <w:fldChar w:fldCharType="end"/>
+      </w:r>
+      <w:bookmarkEnd w:id="161"/>
       <w:r>
         <w:t xml:space="preserve"> Parametry transformaty Hougha dla okręgów</w:t>
       </w:r>
@@ -30678,7 +31210,6 @@
     </w:p>
     <w:p>
       <w:r>
-        <w:lastRenderedPageBreak/>
         <w:t>Dla obiektów wykrytych</w:t>
       </w:r>
       <w:r>
@@ -30858,7 +31389,7 @@
                           <pic:cNvPicPr/>
                         </pic:nvPicPr>
                         <pic:blipFill>
-                          <a:blip r:embed="rId76">
+                          <a:blip r:embed="rId79">
                             <a:extLst>
                               <a:ext uri="{28A0092B-C50C-407E-A947-70E740481C1C}">
                                 <a14:useLocalDpi xmlns:a14="http://schemas.microsoft.com/office/drawing/2010/main" val="0"/>
@@ -30904,7 +31435,7 @@
                           <pic:cNvPicPr/>
                         </pic:nvPicPr>
                         <pic:blipFill>
-                          <a:blip r:embed="rId77">
+                          <a:blip r:embed="rId80">
                             <a:extLst>
                               <a:ext uri="{28A0092B-C50C-407E-A947-70E740481C1C}">
                                 <a14:useLocalDpi xmlns:a14="http://schemas.microsoft.com/office/drawing/2010/main" val="0"/>
@@ -30950,7 +31481,7 @@
                           <pic:cNvPicPr/>
                         </pic:nvPicPr>
                         <pic:blipFill>
-                          <a:blip r:embed="rId78">
+                          <a:blip r:embed="rId81">
                             <a:extLst>
                               <a:ext uri="{28A0092B-C50C-407E-A947-70E740481C1C}">
                                 <a14:useLocalDpi xmlns:a14="http://schemas.microsoft.com/office/drawing/2010/main" val="0"/>
@@ -30996,7 +31527,7 @@
                           <pic:cNvPicPr/>
                         </pic:nvPicPr>
                         <pic:blipFill>
-                          <a:blip r:embed="rId79">
+                          <a:blip r:embed="rId82">
                             <a:extLst>
                               <a:ext uri="{28A0092B-C50C-407E-A947-70E740481C1C}">
                                 <a14:useLocalDpi xmlns:a14="http://schemas.microsoft.com/office/drawing/2010/main" val="0"/>
@@ -31042,7 +31573,7 @@
                           <pic:cNvPicPr/>
                         </pic:nvPicPr>
                         <pic:blipFill>
-                          <a:blip r:embed="rId80">
+                          <a:blip r:embed="rId83">
                             <a:extLst>
                               <a:ext uri="{28A0092B-C50C-407E-A947-70E740481C1C}">
                                 <a14:useLocalDpi xmlns:a14="http://schemas.microsoft.com/office/drawing/2010/main" val="0"/>
@@ -31088,7 +31619,7 @@
                           <pic:cNvPicPr/>
                         </pic:nvPicPr>
                         <pic:blipFill>
-                          <a:blip r:embed="rId81">
+                          <a:blip r:embed="rId84">
                             <a:extLst>
                               <a:ext uri="{28A0092B-C50C-407E-A947-70E740481C1C}">
                                 <a14:useLocalDpi xmlns:a14="http://schemas.microsoft.com/office/drawing/2010/main" val="0"/>
@@ -31134,7 +31665,7 @@
                           <pic:cNvPicPr/>
                         </pic:nvPicPr>
                         <pic:blipFill>
-                          <a:blip r:embed="rId82">
+                          <a:blip r:embed="rId85">
                             <a:extLst>
                               <a:ext uri="{28A0092B-C50C-407E-A947-70E740481C1C}">
                                 <a14:useLocalDpi xmlns:a14="http://schemas.microsoft.com/office/drawing/2010/main" val="0"/>
@@ -31180,7 +31711,7 @@
                           <pic:cNvPicPr/>
                         </pic:nvPicPr>
                         <pic:blipFill>
-                          <a:blip r:embed="rId83">
+                          <a:blip r:embed="rId86">
                             <a:extLst>
                               <a:ext uri="{28A0092B-C50C-407E-A947-70E740481C1C}">
                                 <a14:useLocalDpi xmlns:a14="http://schemas.microsoft.com/office/drawing/2010/main" val="0"/>
@@ -31226,7 +31757,7 @@
                           <pic:cNvPicPr/>
                         </pic:nvPicPr>
                         <pic:blipFill>
-                          <a:blip r:embed="rId84">
+                          <a:blip r:embed="rId87">
                             <a:extLst>
                               <a:ext uri="{28A0092B-C50C-407E-A947-70E740481C1C}">
                                 <a14:useLocalDpi xmlns:a14="http://schemas.microsoft.com/office/drawing/2010/main" val="0"/>
@@ -31272,7 +31803,7 @@
                           <pic:cNvPicPr/>
                         </pic:nvPicPr>
                         <pic:blipFill>
-                          <a:blip r:embed="rId85">
+                          <a:blip r:embed="rId88">
                             <a:extLst>
                               <a:ext uri="{28A0092B-C50C-407E-A947-70E740481C1C}">
                                 <a14:useLocalDpi xmlns:a14="http://schemas.microsoft.com/office/drawing/2010/main" val="0"/>
@@ -31318,7 +31849,7 @@
                           <pic:cNvPicPr/>
                         </pic:nvPicPr>
                         <pic:blipFill>
-                          <a:blip r:embed="rId86">
+                          <a:blip r:embed="rId89">
                             <a:extLst>
                               <a:ext uri="{28A0092B-C50C-407E-A947-70E740481C1C}">
                                 <a14:useLocalDpi xmlns:a14="http://schemas.microsoft.com/office/drawing/2010/main" val="0"/>
@@ -31364,7 +31895,7 @@
                           <pic:cNvPicPr/>
                         </pic:nvPicPr>
                         <pic:blipFill>
-                          <a:blip r:embed="rId87">
+                          <a:blip r:embed="rId90">
                             <a:extLst>
                               <a:ext uri="{28A0092B-C50C-407E-A947-70E740481C1C}">
                                 <a14:useLocalDpi xmlns:a14="http://schemas.microsoft.com/office/drawing/2010/main" val="0"/>
@@ -31410,7 +31941,7 @@
                           <pic:cNvPicPr/>
                         </pic:nvPicPr>
                         <pic:blipFill>
-                          <a:blip r:embed="rId88">
+                          <a:blip r:embed="rId91">
                             <a:extLst>
                               <a:ext uri="{28A0092B-C50C-407E-A947-70E740481C1C}">
                                 <a14:useLocalDpi xmlns:a14="http://schemas.microsoft.com/office/drawing/2010/main" val="0"/>
@@ -31456,7 +31987,7 @@
                           <pic:cNvPicPr/>
                         </pic:nvPicPr>
                         <pic:blipFill>
-                          <a:blip r:embed="rId89">
+                          <a:blip r:embed="rId92">
                             <a:extLst>
                               <a:ext uri="{28A0092B-C50C-407E-A947-70E740481C1C}">
                                 <a14:useLocalDpi xmlns:a14="http://schemas.microsoft.com/office/drawing/2010/main" val="0"/>
@@ -31502,7 +32033,7 @@
                           <pic:cNvPicPr/>
                         </pic:nvPicPr>
                         <pic:blipFill>
-                          <a:blip r:embed="rId90">
+                          <a:blip r:embed="rId93">
                             <a:extLst>
                               <a:ext uri="{28A0092B-C50C-407E-A947-70E740481C1C}">
                                 <a14:useLocalDpi xmlns:a14="http://schemas.microsoft.com/office/drawing/2010/main" val="0"/>
@@ -31548,7 +32079,7 @@
                           <pic:cNvPicPr/>
                         </pic:nvPicPr>
                         <pic:blipFill>
-                          <a:blip r:embed="rId91">
+                          <a:blip r:embed="rId94">
                             <a:extLst>
                               <a:ext uri="{28A0092B-C50C-407E-A947-70E740481C1C}">
                                 <a14:useLocalDpi xmlns:a14="http://schemas.microsoft.com/office/drawing/2010/main" val="0"/>
@@ -31594,7 +32125,7 @@
                           <pic:cNvPicPr/>
                         </pic:nvPicPr>
                         <pic:blipFill>
-                          <a:blip r:embed="rId92">
+                          <a:blip r:embed="rId95">
                             <a:extLst>
                               <a:ext uri="{28A0092B-C50C-407E-A947-70E740481C1C}">
                                 <a14:useLocalDpi xmlns:a14="http://schemas.microsoft.com/office/drawing/2010/main" val="0"/>
@@ -31640,7 +32171,7 @@
                           <pic:cNvPicPr/>
                         </pic:nvPicPr>
                         <pic:blipFill>
-                          <a:blip r:embed="rId93">
+                          <a:blip r:embed="rId96">
                             <a:extLst>
                               <a:ext uri="{28A0092B-C50C-407E-A947-70E740481C1C}">
                                 <a14:useLocalDpi xmlns:a14="http://schemas.microsoft.com/office/drawing/2010/main" val="0"/>
@@ -31686,7 +32217,7 @@
                           <pic:cNvPicPr/>
                         </pic:nvPicPr>
                         <pic:blipFill>
-                          <a:blip r:embed="rId94">
+                          <a:blip r:embed="rId97">
                             <a:extLst>
                               <a:ext uri="{28A0092B-C50C-407E-A947-70E740481C1C}">
                                 <a14:useLocalDpi xmlns:a14="http://schemas.microsoft.com/office/drawing/2010/main" val="0"/>
@@ -31732,7 +32263,7 @@
                           <pic:cNvPicPr/>
                         </pic:nvPicPr>
                         <pic:blipFill>
-                          <a:blip r:embed="rId95">
+                          <a:blip r:embed="rId98">
                             <a:extLst>
                               <a:ext uri="{28A0092B-C50C-407E-A947-70E740481C1C}">
                                 <a14:useLocalDpi xmlns:a14="http://schemas.microsoft.com/office/drawing/2010/main" val="0"/>
@@ -31778,7 +32309,7 @@
                           <pic:cNvPicPr/>
                         </pic:nvPicPr>
                         <pic:blipFill>
-                          <a:blip r:embed="rId96">
+                          <a:blip r:embed="rId99">
                             <a:extLst>
                               <a:ext uri="{28A0092B-C50C-407E-A947-70E740481C1C}">
                                 <a14:useLocalDpi xmlns:a14="http://schemas.microsoft.com/office/drawing/2010/main" val="0"/>
@@ -31824,7 +32355,7 @@
                           <pic:cNvPicPr/>
                         </pic:nvPicPr>
                         <pic:blipFill>
-                          <a:blip r:embed="rId97">
+                          <a:blip r:embed="rId100">
                             <a:extLst>
                               <a:ext uri="{28A0092B-C50C-407E-A947-70E740481C1C}">
                                 <a14:useLocalDpi xmlns:a14="http://schemas.microsoft.com/office/drawing/2010/main" val="0"/>
@@ -31870,7 +32401,7 @@
                           <pic:cNvPicPr/>
                         </pic:nvPicPr>
                         <pic:blipFill>
-                          <a:blip r:embed="rId98">
+                          <a:blip r:embed="rId101">
                             <a:extLst>
                               <a:ext uri="{28A0092B-C50C-407E-A947-70E740481C1C}">
                                 <a14:useLocalDpi xmlns:a14="http://schemas.microsoft.com/office/drawing/2010/main" val="0"/>
@@ -31916,7 +32447,7 @@
                           <pic:cNvPicPr/>
                         </pic:nvPicPr>
                         <pic:blipFill>
-                          <a:blip r:embed="rId99">
+                          <a:blip r:embed="rId102">
                             <a:extLst>
                               <a:ext uri="{28A0092B-C50C-407E-A947-70E740481C1C}">
                                 <a14:useLocalDpi xmlns:a14="http://schemas.microsoft.com/office/drawing/2010/main" val="0"/>
@@ -31962,7 +32493,7 @@
                           <pic:cNvPicPr/>
                         </pic:nvPicPr>
                         <pic:blipFill>
-                          <a:blip r:embed="rId100">
+                          <a:blip r:embed="rId103">
                             <a:extLst>
                               <a:ext uri="{28A0092B-C50C-407E-A947-70E740481C1C}">
                                 <a14:useLocalDpi xmlns:a14="http://schemas.microsoft.com/office/drawing/2010/main" val="0"/>
@@ -32005,144 +32536,6 @@
                       <pic:pic xmlns:pic="http://schemas.openxmlformats.org/drawingml/2006/picture">
                         <pic:nvPicPr>
                           <pic:cNvPr id="98" name="blue26.jpg"/>
-                          <pic:cNvPicPr/>
-                        </pic:nvPicPr>
-                        <pic:blipFill>
-                          <a:blip r:embed="rId101">
-                            <a:extLst>
-                              <a:ext uri="{28A0092B-C50C-407E-A947-70E740481C1C}">
-                                <a14:useLocalDpi xmlns:a14="http://schemas.microsoft.com/office/drawing/2010/main" val="0"/>
-                              </a:ext>
-                            </a:extLst>
-                          </a:blip>
-                          <a:stretch>
-                            <a:fillRect/>
-                          </a:stretch>
-                        </pic:blipFill>
-                        <pic:spPr>
-                          <a:xfrm>
-                            <a:off x="0" y="0"/>
-                            <a:ext cx="247650" cy="247650"/>
-                          </a:xfrm>
-                          <a:prstGeom prst="rect">
-                            <a:avLst/>
-                          </a:prstGeom>
-                        </pic:spPr>
-                      </pic:pic>
-                    </a:graphicData>
-                  </a:graphic>
-                </wp:inline>
-              </w:drawing>
-            </w:r>
-            <w:r>
-              <w:rPr>
-                <w:noProof/>
-              </w:rPr>
-              <w:drawing>
-                <wp:inline distT="0" distB="0" distL="0" distR="0" wp14:anchorId="177B88A0" wp14:editId="6DF90C88">
-                  <wp:extent cx="219075" cy="219075"/>
-                  <wp:effectExtent l="0" t="0" r="9525" b="9525"/>
-                  <wp:docPr id="99" name="Obraz 99" descr="Obraz zawierający wewnątrz&#10;&#10;Opis wygenerowany automatycznie"/>
-                  <wp:cNvGraphicFramePr>
-                    <a:graphicFrameLocks xmlns:a="http://schemas.openxmlformats.org/drawingml/2006/main" noChangeAspect="1"/>
-                  </wp:cNvGraphicFramePr>
-                  <a:graphic xmlns:a="http://schemas.openxmlformats.org/drawingml/2006/main">
-                    <a:graphicData uri="http://schemas.openxmlformats.org/drawingml/2006/picture">
-                      <pic:pic xmlns:pic="http://schemas.openxmlformats.org/drawingml/2006/picture">
-                        <pic:nvPicPr>
-                          <pic:cNvPr id="99" name="blue27.jpg"/>
-                          <pic:cNvPicPr/>
-                        </pic:nvPicPr>
-                        <pic:blipFill>
-                          <a:blip r:embed="rId102">
-                            <a:extLst>
-                              <a:ext uri="{28A0092B-C50C-407E-A947-70E740481C1C}">
-                                <a14:useLocalDpi xmlns:a14="http://schemas.microsoft.com/office/drawing/2010/main" val="0"/>
-                              </a:ext>
-                            </a:extLst>
-                          </a:blip>
-                          <a:stretch>
-                            <a:fillRect/>
-                          </a:stretch>
-                        </pic:blipFill>
-                        <pic:spPr>
-                          <a:xfrm>
-                            <a:off x="0" y="0"/>
-                            <a:ext cx="219075" cy="219075"/>
-                          </a:xfrm>
-                          <a:prstGeom prst="rect">
-                            <a:avLst/>
-                          </a:prstGeom>
-                        </pic:spPr>
-                      </pic:pic>
-                    </a:graphicData>
-                  </a:graphic>
-                </wp:inline>
-              </w:drawing>
-            </w:r>
-            <w:r>
-              <w:rPr>
-                <w:noProof/>
-              </w:rPr>
-              <w:drawing>
-                <wp:inline distT="0" distB="0" distL="0" distR="0" wp14:anchorId="2BC2EA71" wp14:editId="0E696047">
-                  <wp:extent cx="209550" cy="209550"/>
-                  <wp:effectExtent l="0" t="0" r="0" b="0"/>
-                  <wp:docPr id="100" name="Obraz 100" descr="Obraz zawierający rozmyty, zdjęcie, wewnątrz&#10;&#10;Opis wygenerowany automatycznie"/>
-                  <wp:cNvGraphicFramePr>
-                    <a:graphicFrameLocks xmlns:a="http://schemas.openxmlformats.org/drawingml/2006/main" noChangeAspect="1"/>
-                  </wp:cNvGraphicFramePr>
-                  <a:graphic xmlns:a="http://schemas.openxmlformats.org/drawingml/2006/main">
-                    <a:graphicData uri="http://schemas.openxmlformats.org/drawingml/2006/picture">
-                      <pic:pic xmlns:pic="http://schemas.openxmlformats.org/drawingml/2006/picture">
-                        <pic:nvPicPr>
-                          <pic:cNvPr id="100" name="blue28.jpg"/>
-                          <pic:cNvPicPr/>
-                        </pic:nvPicPr>
-                        <pic:blipFill>
-                          <a:blip r:embed="rId103">
-                            <a:extLst>
-                              <a:ext uri="{28A0092B-C50C-407E-A947-70E740481C1C}">
-                                <a14:useLocalDpi xmlns:a14="http://schemas.microsoft.com/office/drawing/2010/main" val="0"/>
-                              </a:ext>
-                            </a:extLst>
-                          </a:blip>
-                          <a:stretch>
-                            <a:fillRect/>
-                          </a:stretch>
-                        </pic:blipFill>
-                        <pic:spPr>
-                          <a:xfrm>
-                            <a:off x="0" y="0"/>
-                            <a:ext cx="209550" cy="209550"/>
-                          </a:xfrm>
-                          <a:prstGeom prst="rect">
-                            <a:avLst/>
-                          </a:prstGeom>
-                        </pic:spPr>
-                      </pic:pic>
-                    </a:graphicData>
-                  </a:graphic>
-                </wp:inline>
-              </w:drawing>
-            </w:r>
-            <w:r>
-              <w:rPr>
-                <w:noProof/>
-              </w:rPr>
-              <w:drawing>
-                <wp:inline distT="0" distB="0" distL="0" distR="0" wp14:anchorId="04FBC414" wp14:editId="7B9F4919">
-                  <wp:extent cx="247650" cy="247650"/>
-                  <wp:effectExtent l="0" t="0" r="0" b="0"/>
-                  <wp:docPr id="101" name="Obraz 101"/>
-                  <wp:cNvGraphicFramePr>
-                    <a:graphicFrameLocks xmlns:a="http://schemas.openxmlformats.org/drawingml/2006/main" noChangeAspect="1"/>
-                  </wp:cNvGraphicFramePr>
-                  <a:graphic xmlns:a="http://schemas.openxmlformats.org/drawingml/2006/main">
-                    <a:graphicData uri="http://schemas.openxmlformats.org/drawingml/2006/picture">
-                      <pic:pic xmlns:pic="http://schemas.openxmlformats.org/drawingml/2006/picture">
-                        <pic:nvPicPr>
-                          <pic:cNvPr id="101" name="blue29.jpg"/>
                           <pic:cNvPicPr/>
                         </pic:nvPicPr>
                         <pic:blipFill>
@@ -32177,6 +32570,144 @@
                 <w:noProof/>
               </w:rPr>
               <w:drawing>
+                <wp:inline distT="0" distB="0" distL="0" distR="0" wp14:anchorId="177B88A0" wp14:editId="6DF90C88">
+                  <wp:extent cx="219075" cy="219075"/>
+                  <wp:effectExtent l="0" t="0" r="9525" b="9525"/>
+                  <wp:docPr id="99" name="Obraz 99" descr="Obraz zawierający wewnątrz&#10;&#10;Opis wygenerowany automatycznie"/>
+                  <wp:cNvGraphicFramePr>
+                    <a:graphicFrameLocks xmlns:a="http://schemas.openxmlformats.org/drawingml/2006/main" noChangeAspect="1"/>
+                  </wp:cNvGraphicFramePr>
+                  <a:graphic xmlns:a="http://schemas.openxmlformats.org/drawingml/2006/main">
+                    <a:graphicData uri="http://schemas.openxmlformats.org/drawingml/2006/picture">
+                      <pic:pic xmlns:pic="http://schemas.openxmlformats.org/drawingml/2006/picture">
+                        <pic:nvPicPr>
+                          <pic:cNvPr id="99" name="blue27.jpg"/>
+                          <pic:cNvPicPr/>
+                        </pic:nvPicPr>
+                        <pic:blipFill>
+                          <a:blip r:embed="rId105">
+                            <a:extLst>
+                              <a:ext uri="{28A0092B-C50C-407E-A947-70E740481C1C}">
+                                <a14:useLocalDpi xmlns:a14="http://schemas.microsoft.com/office/drawing/2010/main" val="0"/>
+                              </a:ext>
+                            </a:extLst>
+                          </a:blip>
+                          <a:stretch>
+                            <a:fillRect/>
+                          </a:stretch>
+                        </pic:blipFill>
+                        <pic:spPr>
+                          <a:xfrm>
+                            <a:off x="0" y="0"/>
+                            <a:ext cx="219075" cy="219075"/>
+                          </a:xfrm>
+                          <a:prstGeom prst="rect">
+                            <a:avLst/>
+                          </a:prstGeom>
+                        </pic:spPr>
+                      </pic:pic>
+                    </a:graphicData>
+                  </a:graphic>
+                </wp:inline>
+              </w:drawing>
+            </w:r>
+            <w:r>
+              <w:rPr>
+                <w:noProof/>
+              </w:rPr>
+              <w:drawing>
+                <wp:inline distT="0" distB="0" distL="0" distR="0" wp14:anchorId="2BC2EA71" wp14:editId="0E696047">
+                  <wp:extent cx="209550" cy="209550"/>
+                  <wp:effectExtent l="0" t="0" r="0" b="0"/>
+                  <wp:docPr id="100" name="Obraz 100" descr="Obraz zawierający rozmyty, zdjęcie, wewnątrz&#10;&#10;Opis wygenerowany automatycznie"/>
+                  <wp:cNvGraphicFramePr>
+                    <a:graphicFrameLocks xmlns:a="http://schemas.openxmlformats.org/drawingml/2006/main" noChangeAspect="1"/>
+                  </wp:cNvGraphicFramePr>
+                  <a:graphic xmlns:a="http://schemas.openxmlformats.org/drawingml/2006/main">
+                    <a:graphicData uri="http://schemas.openxmlformats.org/drawingml/2006/picture">
+                      <pic:pic xmlns:pic="http://schemas.openxmlformats.org/drawingml/2006/picture">
+                        <pic:nvPicPr>
+                          <pic:cNvPr id="100" name="blue28.jpg"/>
+                          <pic:cNvPicPr/>
+                        </pic:nvPicPr>
+                        <pic:blipFill>
+                          <a:blip r:embed="rId106">
+                            <a:extLst>
+                              <a:ext uri="{28A0092B-C50C-407E-A947-70E740481C1C}">
+                                <a14:useLocalDpi xmlns:a14="http://schemas.microsoft.com/office/drawing/2010/main" val="0"/>
+                              </a:ext>
+                            </a:extLst>
+                          </a:blip>
+                          <a:stretch>
+                            <a:fillRect/>
+                          </a:stretch>
+                        </pic:blipFill>
+                        <pic:spPr>
+                          <a:xfrm>
+                            <a:off x="0" y="0"/>
+                            <a:ext cx="209550" cy="209550"/>
+                          </a:xfrm>
+                          <a:prstGeom prst="rect">
+                            <a:avLst/>
+                          </a:prstGeom>
+                        </pic:spPr>
+                      </pic:pic>
+                    </a:graphicData>
+                  </a:graphic>
+                </wp:inline>
+              </w:drawing>
+            </w:r>
+            <w:r>
+              <w:rPr>
+                <w:noProof/>
+              </w:rPr>
+              <w:drawing>
+                <wp:inline distT="0" distB="0" distL="0" distR="0" wp14:anchorId="04FBC414" wp14:editId="7B9F4919">
+                  <wp:extent cx="247650" cy="247650"/>
+                  <wp:effectExtent l="0" t="0" r="0" b="0"/>
+                  <wp:docPr id="101" name="Obraz 101"/>
+                  <wp:cNvGraphicFramePr>
+                    <a:graphicFrameLocks xmlns:a="http://schemas.openxmlformats.org/drawingml/2006/main" noChangeAspect="1"/>
+                  </wp:cNvGraphicFramePr>
+                  <a:graphic xmlns:a="http://schemas.openxmlformats.org/drawingml/2006/main">
+                    <a:graphicData uri="http://schemas.openxmlformats.org/drawingml/2006/picture">
+                      <pic:pic xmlns:pic="http://schemas.openxmlformats.org/drawingml/2006/picture">
+                        <pic:nvPicPr>
+                          <pic:cNvPr id="101" name="blue29.jpg"/>
+                          <pic:cNvPicPr/>
+                        </pic:nvPicPr>
+                        <pic:blipFill>
+                          <a:blip r:embed="rId107">
+                            <a:extLst>
+                              <a:ext uri="{28A0092B-C50C-407E-A947-70E740481C1C}">
+                                <a14:useLocalDpi xmlns:a14="http://schemas.microsoft.com/office/drawing/2010/main" val="0"/>
+                              </a:ext>
+                            </a:extLst>
+                          </a:blip>
+                          <a:stretch>
+                            <a:fillRect/>
+                          </a:stretch>
+                        </pic:blipFill>
+                        <pic:spPr>
+                          <a:xfrm>
+                            <a:off x="0" y="0"/>
+                            <a:ext cx="247650" cy="247650"/>
+                          </a:xfrm>
+                          <a:prstGeom prst="rect">
+                            <a:avLst/>
+                          </a:prstGeom>
+                        </pic:spPr>
+                      </pic:pic>
+                    </a:graphicData>
+                  </a:graphic>
+                </wp:inline>
+              </w:drawing>
+            </w:r>
+            <w:r>
+              <w:rPr>
+                <w:noProof/>
+              </w:rPr>
+              <w:drawing>
                 <wp:inline distT="0" distB="0" distL="0" distR="0" wp14:anchorId="377D4761" wp14:editId="0662B692">
                   <wp:extent cx="276225" cy="276225"/>
                   <wp:effectExtent l="0" t="0" r="9525" b="9525"/>
@@ -32192,7 +32723,7 @@
                           <pic:cNvPicPr/>
                         </pic:nvPicPr>
                         <pic:blipFill>
-                          <a:blip r:embed="rId105">
+                          <a:blip r:embed="rId108">
                             <a:extLst>
                               <a:ext uri="{28A0092B-C50C-407E-A947-70E740481C1C}">
                                 <a14:useLocalDpi xmlns:a14="http://schemas.microsoft.com/office/drawing/2010/main" val="0"/>
@@ -32238,7 +32769,7 @@
                           <pic:cNvPicPr/>
                         </pic:nvPicPr>
                         <pic:blipFill>
-                          <a:blip r:embed="rId106">
+                          <a:blip r:embed="rId109">
                             <a:extLst>
                               <a:ext uri="{28A0092B-C50C-407E-A947-70E740481C1C}">
                                 <a14:useLocalDpi xmlns:a14="http://schemas.microsoft.com/office/drawing/2010/main" val="0"/>
@@ -32284,7 +32815,7 @@
                           <pic:cNvPicPr/>
                         </pic:nvPicPr>
                         <pic:blipFill>
-                          <a:blip r:embed="rId107">
+                          <a:blip r:embed="rId110">
                             <a:extLst>
                               <a:ext uri="{28A0092B-C50C-407E-A947-70E740481C1C}">
                                 <a14:useLocalDpi xmlns:a14="http://schemas.microsoft.com/office/drawing/2010/main" val="0"/>
@@ -32330,7 +32861,7 @@
                           <pic:cNvPicPr/>
                         </pic:nvPicPr>
                         <pic:blipFill>
-                          <a:blip r:embed="rId108">
+                          <a:blip r:embed="rId111">
                             <a:extLst>
                               <a:ext uri="{28A0092B-C50C-407E-A947-70E740481C1C}">
                                 <a14:useLocalDpi xmlns:a14="http://schemas.microsoft.com/office/drawing/2010/main" val="0"/>
@@ -32376,7 +32907,7 @@
                           <pic:cNvPicPr/>
                         </pic:nvPicPr>
                         <pic:blipFill>
-                          <a:blip r:embed="rId109">
+                          <a:blip r:embed="rId112">
                             <a:extLst>
                               <a:ext uri="{28A0092B-C50C-407E-A947-70E740481C1C}">
                                 <a14:useLocalDpi xmlns:a14="http://schemas.microsoft.com/office/drawing/2010/main" val="0"/>
@@ -32422,7 +32953,7 @@
                           <pic:cNvPicPr/>
                         </pic:nvPicPr>
                         <pic:blipFill>
-                          <a:blip r:embed="rId110">
+                          <a:blip r:embed="rId113">
                             <a:extLst>
                               <a:ext uri="{28A0092B-C50C-407E-A947-70E740481C1C}">
                                 <a14:useLocalDpi xmlns:a14="http://schemas.microsoft.com/office/drawing/2010/main" val="0"/>
@@ -32468,7 +32999,7 @@
                           <pic:cNvPicPr/>
                         </pic:nvPicPr>
                         <pic:blipFill>
-                          <a:blip r:embed="rId111">
+                          <a:blip r:embed="rId114">
                             <a:extLst>
                               <a:ext uri="{28A0092B-C50C-407E-A947-70E740481C1C}">
                                 <a14:useLocalDpi xmlns:a14="http://schemas.microsoft.com/office/drawing/2010/main" val="0"/>
@@ -32514,7 +33045,7 @@
                           <pic:cNvPicPr/>
                         </pic:nvPicPr>
                         <pic:blipFill>
-                          <a:blip r:embed="rId112">
+                          <a:blip r:embed="rId115">
                             <a:extLst>
                               <a:ext uri="{28A0092B-C50C-407E-A947-70E740481C1C}">
                                 <a14:useLocalDpi xmlns:a14="http://schemas.microsoft.com/office/drawing/2010/main" val="0"/>
@@ -32560,7 +33091,7 @@
                           <pic:cNvPicPr/>
                         </pic:nvPicPr>
                         <pic:blipFill>
-                          <a:blip r:embed="rId113">
+                          <a:blip r:embed="rId116">
                             <a:extLst>
                               <a:ext uri="{28A0092B-C50C-407E-A947-70E740481C1C}">
                                 <a14:useLocalDpi xmlns:a14="http://schemas.microsoft.com/office/drawing/2010/main" val="0"/>
@@ -32606,7 +33137,7 @@
                           <pic:cNvPicPr/>
                         </pic:nvPicPr>
                         <pic:blipFill>
-                          <a:blip r:embed="rId114">
+                          <a:blip r:embed="rId117">
                             <a:extLst>
                               <a:ext uri="{28A0092B-C50C-407E-A947-70E740481C1C}">
                                 <a14:useLocalDpi xmlns:a14="http://schemas.microsoft.com/office/drawing/2010/main" val="0"/>
@@ -32652,7 +33183,7 @@
                           <pic:cNvPicPr/>
                         </pic:nvPicPr>
                         <pic:blipFill>
-                          <a:blip r:embed="rId115">
+                          <a:blip r:embed="rId118">
                             <a:extLst>
                               <a:ext uri="{28A0092B-C50C-407E-A947-70E740481C1C}">
                                 <a14:useLocalDpi xmlns:a14="http://schemas.microsoft.com/office/drawing/2010/main" val="0"/>
@@ -32698,7 +33229,7 @@
                           <pic:cNvPicPr/>
                         </pic:nvPicPr>
                         <pic:blipFill>
-                          <a:blip r:embed="rId116">
+                          <a:blip r:embed="rId119">
                             <a:extLst>
                               <a:ext uri="{28A0092B-C50C-407E-A947-70E740481C1C}">
                                 <a14:useLocalDpi xmlns:a14="http://schemas.microsoft.com/office/drawing/2010/main" val="0"/>
@@ -32744,7 +33275,7 @@
                           <pic:cNvPicPr/>
                         </pic:nvPicPr>
                         <pic:blipFill>
-                          <a:blip r:embed="rId117">
+                          <a:blip r:embed="rId120">
                             <a:extLst>
                               <a:ext uri="{28A0092B-C50C-407E-A947-70E740481C1C}">
                                 <a14:useLocalDpi xmlns:a14="http://schemas.microsoft.com/office/drawing/2010/main" val="0"/>
@@ -32790,7 +33321,7 @@
                           <pic:cNvPicPr/>
                         </pic:nvPicPr>
                         <pic:blipFill>
-                          <a:blip r:embed="rId118">
+                          <a:blip r:embed="rId121">
                             <a:extLst>
                               <a:ext uri="{28A0092B-C50C-407E-A947-70E740481C1C}">
                                 <a14:useLocalDpi xmlns:a14="http://schemas.microsoft.com/office/drawing/2010/main" val="0"/>
@@ -32836,7 +33367,7 @@
                           <pic:cNvPicPr/>
                         </pic:nvPicPr>
                         <pic:blipFill>
-                          <a:blip r:embed="rId119">
+                          <a:blip r:embed="rId122">
                             <a:extLst>
                               <a:ext uri="{28A0092B-C50C-407E-A947-70E740481C1C}">
                                 <a14:useLocalDpi xmlns:a14="http://schemas.microsoft.com/office/drawing/2010/main" val="0"/>
@@ -32882,7 +33413,7 @@
                           <pic:cNvPicPr/>
                         </pic:nvPicPr>
                         <pic:blipFill>
-                          <a:blip r:embed="rId120">
+                          <a:blip r:embed="rId123">
                             <a:extLst>
                               <a:ext uri="{28A0092B-C50C-407E-A947-70E740481C1C}">
                                 <a14:useLocalDpi xmlns:a14="http://schemas.microsoft.com/office/drawing/2010/main" val="0"/>
@@ -32928,7 +33459,7 @@
                           <pic:cNvPicPr/>
                         </pic:nvPicPr>
                         <pic:blipFill>
-                          <a:blip r:embed="rId121">
+                          <a:blip r:embed="rId124">
                             <a:extLst>
                               <a:ext uri="{28A0092B-C50C-407E-A947-70E740481C1C}">
                                 <a14:useLocalDpi xmlns:a14="http://schemas.microsoft.com/office/drawing/2010/main" val="0"/>
@@ -32974,7 +33505,7 @@
                           <pic:cNvPicPr/>
                         </pic:nvPicPr>
                         <pic:blipFill>
-                          <a:blip r:embed="rId122">
+                          <a:blip r:embed="rId125">
                             <a:extLst>
                               <a:ext uri="{28A0092B-C50C-407E-A947-70E740481C1C}">
                                 <a14:useLocalDpi xmlns:a14="http://schemas.microsoft.com/office/drawing/2010/main" val="0"/>
@@ -33020,7 +33551,7 @@
                           <pic:cNvPicPr/>
                         </pic:nvPicPr>
                         <pic:blipFill>
-                          <a:blip r:embed="rId123">
+                          <a:blip r:embed="rId126">
                             <a:extLst>
                               <a:ext uri="{28A0092B-C50C-407E-A947-70E740481C1C}">
                                 <a14:useLocalDpi xmlns:a14="http://schemas.microsoft.com/office/drawing/2010/main" val="0"/>
@@ -33066,7 +33597,7 @@
                           <pic:cNvPicPr/>
                         </pic:nvPicPr>
                         <pic:blipFill>
-                          <a:blip r:embed="rId124">
+                          <a:blip r:embed="rId127">
                             <a:extLst>
                               <a:ext uri="{28A0092B-C50C-407E-A947-70E740481C1C}">
                                 <a14:useLocalDpi xmlns:a14="http://schemas.microsoft.com/office/drawing/2010/main" val="0"/>
@@ -33112,7 +33643,7 @@
                           <pic:cNvPicPr/>
                         </pic:nvPicPr>
                         <pic:blipFill>
-                          <a:blip r:embed="rId125">
+                          <a:blip r:embed="rId128">
                             <a:extLst>
                               <a:ext uri="{28A0092B-C50C-407E-A947-70E740481C1C}">
                                 <a14:useLocalDpi xmlns:a14="http://schemas.microsoft.com/office/drawing/2010/main" val="0"/>
@@ -33155,144 +33686,6 @@
                       <pic:pic xmlns:pic="http://schemas.openxmlformats.org/drawingml/2006/picture">
                         <pic:nvPicPr>
                           <pic:cNvPr id="123" name="blue51.jpg"/>
-                          <pic:cNvPicPr/>
-                        </pic:nvPicPr>
-                        <pic:blipFill>
-                          <a:blip r:embed="rId126">
-                            <a:extLst>
-                              <a:ext uri="{28A0092B-C50C-407E-A947-70E740481C1C}">
-                                <a14:useLocalDpi xmlns:a14="http://schemas.microsoft.com/office/drawing/2010/main" val="0"/>
-                              </a:ext>
-                            </a:extLst>
-                          </a:blip>
-                          <a:stretch>
-                            <a:fillRect/>
-                          </a:stretch>
-                        </pic:blipFill>
-                        <pic:spPr>
-                          <a:xfrm>
-                            <a:off x="0" y="0"/>
-                            <a:ext cx="266700" cy="266700"/>
-                          </a:xfrm>
-                          <a:prstGeom prst="rect">
-                            <a:avLst/>
-                          </a:prstGeom>
-                        </pic:spPr>
-                      </pic:pic>
-                    </a:graphicData>
-                  </a:graphic>
-                </wp:inline>
-              </w:drawing>
-            </w:r>
-            <w:r>
-              <w:rPr>
-                <w:noProof/>
-              </w:rPr>
-              <w:drawing>
-                <wp:inline distT="0" distB="0" distL="0" distR="0" wp14:anchorId="09AA9BD2" wp14:editId="70ACFEE3">
-                  <wp:extent cx="209550" cy="219075"/>
-                  <wp:effectExtent l="0" t="0" r="0" b="9525"/>
-                  <wp:docPr id="124" name="Obraz 124" descr="Obraz zawierający rozmyty, wewnątrz, zdjęcie&#10;&#10;Opis wygenerowany automatycznie"/>
-                  <wp:cNvGraphicFramePr>
-                    <a:graphicFrameLocks xmlns:a="http://schemas.openxmlformats.org/drawingml/2006/main" noChangeAspect="1"/>
-                  </wp:cNvGraphicFramePr>
-                  <a:graphic xmlns:a="http://schemas.openxmlformats.org/drawingml/2006/main">
-                    <a:graphicData uri="http://schemas.openxmlformats.org/drawingml/2006/picture">
-                      <pic:pic xmlns:pic="http://schemas.openxmlformats.org/drawingml/2006/picture">
-                        <pic:nvPicPr>
-                          <pic:cNvPr id="124" name="blue52.jpg"/>
-                          <pic:cNvPicPr/>
-                        </pic:nvPicPr>
-                        <pic:blipFill>
-                          <a:blip r:embed="rId127">
-                            <a:extLst>
-                              <a:ext uri="{28A0092B-C50C-407E-A947-70E740481C1C}">
-                                <a14:useLocalDpi xmlns:a14="http://schemas.microsoft.com/office/drawing/2010/main" val="0"/>
-                              </a:ext>
-                            </a:extLst>
-                          </a:blip>
-                          <a:stretch>
-                            <a:fillRect/>
-                          </a:stretch>
-                        </pic:blipFill>
-                        <pic:spPr>
-                          <a:xfrm>
-                            <a:off x="0" y="0"/>
-                            <a:ext cx="209550" cy="219075"/>
-                          </a:xfrm>
-                          <a:prstGeom prst="rect">
-                            <a:avLst/>
-                          </a:prstGeom>
-                        </pic:spPr>
-                      </pic:pic>
-                    </a:graphicData>
-                  </a:graphic>
-                </wp:inline>
-              </w:drawing>
-            </w:r>
-            <w:r>
-              <w:rPr>
-                <w:noProof/>
-              </w:rPr>
-              <w:drawing>
-                <wp:inline distT="0" distB="0" distL="0" distR="0" wp14:anchorId="2C9663BB" wp14:editId="37BB3D41">
-                  <wp:extent cx="180975" cy="209550"/>
-                  <wp:effectExtent l="0" t="0" r="9525" b="0"/>
-                  <wp:docPr id="125" name="Obraz 125"/>
-                  <wp:cNvGraphicFramePr>
-                    <a:graphicFrameLocks xmlns:a="http://schemas.openxmlformats.org/drawingml/2006/main" noChangeAspect="1"/>
-                  </wp:cNvGraphicFramePr>
-                  <a:graphic xmlns:a="http://schemas.openxmlformats.org/drawingml/2006/main">
-                    <a:graphicData uri="http://schemas.openxmlformats.org/drawingml/2006/picture">
-                      <pic:pic xmlns:pic="http://schemas.openxmlformats.org/drawingml/2006/picture">
-                        <pic:nvPicPr>
-                          <pic:cNvPr id="125" name="blue53.jpg"/>
-                          <pic:cNvPicPr/>
-                        </pic:nvPicPr>
-                        <pic:blipFill>
-                          <a:blip r:embed="rId128">
-                            <a:extLst>
-                              <a:ext uri="{28A0092B-C50C-407E-A947-70E740481C1C}">
-                                <a14:useLocalDpi xmlns:a14="http://schemas.microsoft.com/office/drawing/2010/main" val="0"/>
-                              </a:ext>
-                            </a:extLst>
-                          </a:blip>
-                          <a:stretch>
-                            <a:fillRect/>
-                          </a:stretch>
-                        </pic:blipFill>
-                        <pic:spPr>
-                          <a:xfrm>
-                            <a:off x="0" y="0"/>
-                            <a:ext cx="180975" cy="209550"/>
-                          </a:xfrm>
-                          <a:prstGeom prst="rect">
-                            <a:avLst/>
-                          </a:prstGeom>
-                        </pic:spPr>
-                      </pic:pic>
-                    </a:graphicData>
-                  </a:graphic>
-                </wp:inline>
-              </w:drawing>
-            </w:r>
-            <w:r>
-              <w:rPr>
-                <w:noProof/>
-              </w:rPr>
-              <w:drawing>
-                <wp:inline distT="0" distB="0" distL="0" distR="0" wp14:anchorId="575C2101" wp14:editId="5F7B863A">
-                  <wp:extent cx="266700" cy="266700"/>
-                  <wp:effectExtent l="0" t="0" r="0" b="0"/>
-                  <wp:docPr id="126" name="Obraz 126"/>
-                  <wp:cNvGraphicFramePr>
-                    <a:graphicFrameLocks xmlns:a="http://schemas.openxmlformats.org/drawingml/2006/main" noChangeAspect="1"/>
-                  </wp:cNvGraphicFramePr>
-                  <a:graphic xmlns:a="http://schemas.openxmlformats.org/drawingml/2006/main">
-                    <a:graphicData uri="http://schemas.openxmlformats.org/drawingml/2006/picture">
-                      <pic:pic xmlns:pic="http://schemas.openxmlformats.org/drawingml/2006/picture">
-                        <pic:nvPicPr>
-                          <pic:cNvPr id="126" name="blue54.jpg"/>
                           <pic:cNvPicPr/>
                         </pic:nvPicPr>
                         <pic:blipFill>
@@ -33327,6 +33720,144 @@
                 <w:noProof/>
               </w:rPr>
               <w:drawing>
+                <wp:inline distT="0" distB="0" distL="0" distR="0" wp14:anchorId="09AA9BD2" wp14:editId="70ACFEE3">
+                  <wp:extent cx="209550" cy="219075"/>
+                  <wp:effectExtent l="0" t="0" r="0" b="9525"/>
+                  <wp:docPr id="124" name="Obraz 124" descr="Obraz zawierający rozmyty, wewnątrz, zdjęcie&#10;&#10;Opis wygenerowany automatycznie"/>
+                  <wp:cNvGraphicFramePr>
+                    <a:graphicFrameLocks xmlns:a="http://schemas.openxmlformats.org/drawingml/2006/main" noChangeAspect="1"/>
+                  </wp:cNvGraphicFramePr>
+                  <a:graphic xmlns:a="http://schemas.openxmlformats.org/drawingml/2006/main">
+                    <a:graphicData uri="http://schemas.openxmlformats.org/drawingml/2006/picture">
+                      <pic:pic xmlns:pic="http://schemas.openxmlformats.org/drawingml/2006/picture">
+                        <pic:nvPicPr>
+                          <pic:cNvPr id="124" name="blue52.jpg"/>
+                          <pic:cNvPicPr/>
+                        </pic:nvPicPr>
+                        <pic:blipFill>
+                          <a:blip r:embed="rId130">
+                            <a:extLst>
+                              <a:ext uri="{28A0092B-C50C-407E-A947-70E740481C1C}">
+                                <a14:useLocalDpi xmlns:a14="http://schemas.microsoft.com/office/drawing/2010/main" val="0"/>
+                              </a:ext>
+                            </a:extLst>
+                          </a:blip>
+                          <a:stretch>
+                            <a:fillRect/>
+                          </a:stretch>
+                        </pic:blipFill>
+                        <pic:spPr>
+                          <a:xfrm>
+                            <a:off x="0" y="0"/>
+                            <a:ext cx="209550" cy="219075"/>
+                          </a:xfrm>
+                          <a:prstGeom prst="rect">
+                            <a:avLst/>
+                          </a:prstGeom>
+                        </pic:spPr>
+                      </pic:pic>
+                    </a:graphicData>
+                  </a:graphic>
+                </wp:inline>
+              </w:drawing>
+            </w:r>
+            <w:r>
+              <w:rPr>
+                <w:noProof/>
+              </w:rPr>
+              <w:drawing>
+                <wp:inline distT="0" distB="0" distL="0" distR="0" wp14:anchorId="2C9663BB" wp14:editId="37BB3D41">
+                  <wp:extent cx="180975" cy="209550"/>
+                  <wp:effectExtent l="0" t="0" r="9525" b="0"/>
+                  <wp:docPr id="125" name="Obraz 125"/>
+                  <wp:cNvGraphicFramePr>
+                    <a:graphicFrameLocks xmlns:a="http://schemas.openxmlformats.org/drawingml/2006/main" noChangeAspect="1"/>
+                  </wp:cNvGraphicFramePr>
+                  <a:graphic xmlns:a="http://schemas.openxmlformats.org/drawingml/2006/main">
+                    <a:graphicData uri="http://schemas.openxmlformats.org/drawingml/2006/picture">
+                      <pic:pic xmlns:pic="http://schemas.openxmlformats.org/drawingml/2006/picture">
+                        <pic:nvPicPr>
+                          <pic:cNvPr id="125" name="blue53.jpg"/>
+                          <pic:cNvPicPr/>
+                        </pic:nvPicPr>
+                        <pic:blipFill>
+                          <a:blip r:embed="rId131">
+                            <a:extLst>
+                              <a:ext uri="{28A0092B-C50C-407E-A947-70E740481C1C}">
+                                <a14:useLocalDpi xmlns:a14="http://schemas.microsoft.com/office/drawing/2010/main" val="0"/>
+                              </a:ext>
+                            </a:extLst>
+                          </a:blip>
+                          <a:stretch>
+                            <a:fillRect/>
+                          </a:stretch>
+                        </pic:blipFill>
+                        <pic:spPr>
+                          <a:xfrm>
+                            <a:off x="0" y="0"/>
+                            <a:ext cx="180975" cy="209550"/>
+                          </a:xfrm>
+                          <a:prstGeom prst="rect">
+                            <a:avLst/>
+                          </a:prstGeom>
+                        </pic:spPr>
+                      </pic:pic>
+                    </a:graphicData>
+                  </a:graphic>
+                </wp:inline>
+              </w:drawing>
+            </w:r>
+            <w:r>
+              <w:rPr>
+                <w:noProof/>
+              </w:rPr>
+              <w:drawing>
+                <wp:inline distT="0" distB="0" distL="0" distR="0" wp14:anchorId="575C2101" wp14:editId="5F7B863A">
+                  <wp:extent cx="266700" cy="266700"/>
+                  <wp:effectExtent l="0" t="0" r="0" b="0"/>
+                  <wp:docPr id="126" name="Obraz 126"/>
+                  <wp:cNvGraphicFramePr>
+                    <a:graphicFrameLocks xmlns:a="http://schemas.openxmlformats.org/drawingml/2006/main" noChangeAspect="1"/>
+                  </wp:cNvGraphicFramePr>
+                  <a:graphic xmlns:a="http://schemas.openxmlformats.org/drawingml/2006/main">
+                    <a:graphicData uri="http://schemas.openxmlformats.org/drawingml/2006/picture">
+                      <pic:pic xmlns:pic="http://schemas.openxmlformats.org/drawingml/2006/picture">
+                        <pic:nvPicPr>
+                          <pic:cNvPr id="126" name="blue54.jpg"/>
+                          <pic:cNvPicPr/>
+                        </pic:nvPicPr>
+                        <pic:blipFill>
+                          <a:blip r:embed="rId132">
+                            <a:extLst>
+                              <a:ext uri="{28A0092B-C50C-407E-A947-70E740481C1C}">
+                                <a14:useLocalDpi xmlns:a14="http://schemas.microsoft.com/office/drawing/2010/main" val="0"/>
+                              </a:ext>
+                            </a:extLst>
+                          </a:blip>
+                          <a:stretch>
+                            <a:fillRect/>
+                          </a:stretch>
+                        </pic:blipFill>
+                        <pic:spPr>
+                          <a:xfrm>
+                            <a:off x="0" y="0"/>
+                            <a:ext cx="266700" cy="266700"/>
+                          </a:xfrm>
+                          <a:prstGeom prst="rect">
+                            <a:avLst/>
+                          </a:prstGeom>
+                        </pic:spPr>
+                      </pic:pic>
+                    </a:graphicData>
+                  </a:graphic>
+                </wp:inline>
+              </w:drawing>
+            </w:r>
+            <w:r>
+              <w:rPr>
+                <w:noProof/>
+              </w:rPr>
+              <w:drawing>
                 <wp:inline distT="0" distB="0" distL="0" distR="0" wp14:anchorId="1EDE4105" wp14:editId="2529CAF2">
                   <wp:extent cx="390525" cy="390525"/>
                   <wp:effectExtent l="0" t="0" r="9525" b="9525"/>
@@ -33342,7 +33873,7 @@
                           <pic:cNvPicPr/>
                         </pic:nvPicPr>
                         <pic:blipFill>
-                          <a:blip r:embed="rId130">
+                          <a:blip r:embed="rId133">
                             <a:extLst>
                               <a:ext uri="{28A0092B-C50C-407E-A947-70E740481C1C}">
                                 <a14:useLocalDpi xmlns:a14="http://schemas.microsoft.com/office/drawing/2010/main" val="0"/>
@@ -33388,7 +33919,7 @@
                           <pic:cNvPicPr/>
                         </pic:nvPicPr>
                         <pic:blipFill>
-                          <a:blip r:embed="rId131">
+                          <a:blip r:embed="rId134">
                             <a:extLst>
                               <a:ext uri="{28A0092B-C50C-407E-A947-70E740481C1C}">
                                 <a14:useLocalDpi xmlns:a14="http://schemas.microsoft.com/office/drawing/2010/main" val="0"/>
@@ -33434,7 +33965,7 @@
                           <pic:cNvPicPr/>
                         </pic:nvPicPr>
                         <pic:blipFill>
-                          <a:blip r:embed="rId132">
+                          <a:blip r:embed="rId135">
                             <a:extLst>
                               <a:ext uri="{28A0092B-C50C-407E-A947-70E740481C1C}">
                                 <a14:useLocalDpi xmlns:a14="http://schemas.microsoft.com/office/drawing/2010/main" val="0"/>
@@ -33480,7 +34011,7 @@
                           <pic:cNvPicPr/>
                         </pic:nvPicPr>
                         <pic:blipFill>
-                          <a:blip r:embed="rId133">
+                          <a:blip r:embed="rId136">
                             <a:extLst>
                               <a:ext uri="{28A0092B-C50C-407E-A947-70E740481C1C}">
                                 <a14:useLocalDpi xmlns:a14="http://schemas.microsoft.com/office/drawing/2010/main" val="0"/>
@@ -33526,7 +34057,7 @@
                           <pic:cNvPicPr/>
                         </pic:nvPicPr>
                         <pic:blipFill>
-                          <a:blip r:embed="rId134">
+                          <a:blip r:embed="rId137">
                             <a:extLst>
                               <a:ext uri="{28A0092B-C50C-407E-A947-70E740481C1C}">
                                 <a14:useLocalDpi xmlns:a14="http://schemas.microsoft.com/office/drawing/2010/main" val="0"/>
@@ -33572,7 +34103,7 @@
                           <pic:cNvPicPr/>
                         </pic:nvPicPr>
                         <pic:blipFill>
-                          <a:blip r:embed="rId135">
+                          <a:blip r:embed="rId138">
                             <a:extLst>
                               <a:ext uri="{28A0092B-C50C-407E-A947-70E740481C1C}">
                                 <a14:useLocalDpi xmlns:a14="http://schemas.microsoft.com/office/drawing/2010/main" val="0"/>
@@ -33618,7 +34149,7 @@
                           <pic:cNvPicPr/>
                         </pic:nvPicPr>
                         <pic:blipFill>
-                          <a:blip r:embed="rId136">
+                          <a:blip r:embed="rId139">
                             <a:extLst>
                               <a:ext uri="{28A0092B-C50C-407E-A947-70E740481C1C}">
                                 <a14:useLocalDpi xmlns:a14="http://schemas.microsoft.com/office/drawing/2010/main" val="0"/>
@@ -33664,7 +34195,7 @@
                           <pic:cNvPicPr/>
                         </pic:nvPicPr>
                         <pic:blipFill>
-                          <a:blip r:embed="rId137">
+                          <a:blip r:embed="rId140">
                             <a:extLst>
                               <a:ext uri="{28A0092B-C50C-407E-A947-70E740481C1C}">
                                 <a14:useLocalDpi xmlns:a14="http://schemas.microsoft.com/office/drawing/2010/main" val="0"/>
@@ -33710,7 +34241,7 @@
                           <pic:cNvPicPr/>
                         </pic:nvPicPr>
                         <pic:blipFill>
-                          <a:blip r:embed="rId138">
+                          <a:blip r:embed="rId141">
                             <a:extLst>
                               <a:ext uri="{28A0092B-C50C-407E-A947-70E740481C1C}">
                                 <a14:useLocalDpi xmlns:a14="http://schemas.microsoft.com/office/drawing/2010/main" val="0"/>
@@ -33756,7 +34287,7 @@
                           <pic:cNvPicPr/>
                         </pic:nvPicPr>
                         <pic:blipFill>
-                          <a:blip r:embed="rId139">
+                          <a:blip r:embed="rId142">
                             <a:extLst>
                               <a:ext uri="{28A0092B-C50C-407E-A947-70E740481C1C}">
                                 <a14:useLocalDpi xmlns:a14="http://schemas.microsoft.com/office/drawing/2010/main" val="0"/>
@@ -33802,7 +34333,7 @@
                           <pic:cNvPicPr/>
                         </pic:nvPicPr>
                         <pic:blipFill>
-                          <a:blip r:embed="rId140">
+                          <a:blip r:embed="rId143">
                             <a:extLst>
                               <a:ext uri="{28A0092B-C50C-407E-A947-70E740481C1C}">
                                 <a14:useLocalDpi xmlns:a14="http://schemas.microsoft.com/office/drawing/2010/main" val="0"/>
@@ -33848,7 +34379,7 @@
                           <pic:cNvPicPr/>
                         </pic:nvPicPr>
                         <pic:blipFill>
-                          <a:blip r:embed="rId141">
+                          <a:blip r:embed="rId144">
                             <a:extLst>
                               <a:ext uri="{28A0092B-C50C-407E-A947-70E740481C1C}">
                                 <a14:useLocalDpi xmlns:a14="http://schemas.microsoft.com/office/drawing/2010/main" val="0"/>
@@ -33894,7 +34425,7 @@
                           <pic:cNvPicPr/>
                         </pic:nvPicPr>
                         <pic:blipFill>
-                          <a:blip r:embed="rId142">
+                          <a:blip r:embed="rId145">
                             <a:extLst>
                               <a:ext uri="{28A0092B-C50C-407E-A947-70E740481C1C}">
                                 <a14:useLocalDpi xmlns:a14="http://schemas.microsoft.com/office/drawing/2010/main" val="0"/>
@@ -33940,7 +34471,7 @@
                           <pic:cNvPicPr/>
                         </pic:nvPicPr>
                         <pic:blipFill>
-                          <a:blip r:embed="rId143">
+                          <a:blip r:embed="rId146">
                             <a:extLst>
                               <a:ext uri="{28A0092B-C50C-407E-A947-70E740481C1C}">
                                 <a14:useLocalDpi xmlns:a14="http://schemas.microsoft.com/office/drawing/2010/main" val="0"/>
@@ -33986,7 +34517,7 @@
                           <pic:cNvPicPr/>
                         </pic:nvPicPr>
                         <pic:blipFill>
-                          <a:blip r:embed="rId144">
+                          <a:blip r:embed="rId147">
                             <a:extLst>
                               <a:ext uri="{28A0092B-C50C-407E-A947-70E740481C1C}">
                                 <a14:useLocalDpi xmlns:a14="http://schemas.microsoft.com/office/drawing/2010/main" val="0"/>
@@ -34032,7 +34563,7 @@
                           <pic:cNvPicPr/>
                         </pic:nvPicPr>
                         <pic:blipFill>
-                          <a:blip r:embed="rId145">
+                          <a:blip r:embed="rId148">
                             <a:extLst>
                               <a:ext uri="{28A0092B-C50C-407E-A947-70E740481C1C}">
                                 <a14:useLocalDpi xmlns:a14="http://schemas.microsoft.com/office/drawing/2010/main" val="0"/>
@@ -34078,7 +34609,7 @@
                           <pic:cNvPicPr/>
                         </pic:nvPicPr>
                         <pic:blipFill>
-                          <a:blip r:embed="rId146">
+                          <a:blip r:embed="rId149">
                             <a:extLst>
                               <a:ext uri="{28A0092B-C50C-407E-A947-70E740481C1C}">
                                 <a14:useLocalDpi xmlns:a14="http://schemas.microsoft.com/office/drawing/2010/main" val="0"/>
@@ -34124,7 +34655,7 @@
                           <pic:cNvPicPr/>
                         </pic:nvPicPr>
                         <pic:blipFill>
-                          <a:blip r:embed="rId147">
+                          <a:blip r:embed="rId150">
                             <a:extLst>
                               <a:ext uri="{28A0092B-C50C-407E-A947-70E740481C1C}">
                                 <a14:useLocalDpi xmlns:a14="http://schemas.microsoft.com/office/drawing/2010/main" val="0"/>
@@ -34170,7 +34701,7 @@
                           <pic:cNvPicPr/>
                         </pic:nvPicPr>
                         <pic:blipFill>
-                          <a:blip r:embed="rId148">
+                          <a:blip r:embed="rId151">
                             <a:extLst>
                               <a:ext uri="{28A0092B-C50C-407E-A947-70E740481C1C}">
                                 <a14:useLocalDpi xmlns:a14="http://schemas.microsoft.com/office/drawing/2010/main" val="0"/>
@@ -34216,7 +34747,7 @@
                           <pic:cNvPicPr/>
                         </pic:nvPicPr>
                         <pic:blipFill>
-                          <a:blip r:embed="rId149">
+                          <a:blip r:embed="rId152">
                             <a:extLst>
                               <a:ext uri="{28A0092B-C50C-407E-A947-70E740481C1C}">
                                 <a14:useLocalDpi xmlns:a14="http://schemas.microsoft.com/office/drawing/2010/main" val="0"/>
@@ -34262,7 +34793,7 @@
                           <pic:cNvPicPr/>
                         </pic:nvPicPr>
                         <pic:blipFill>
-                          <a:blip r:embed="rId150">
+                          <a:blip r:embed="rId153">
                             <a:extLst>
                               <a:ext uri="{28A0092B-C50C-407E-A947-70E740481C1C}">
                                 <a14:useLocalDpi xmlns:a14="http://schemas.microsoft.com/office/drawing/2010/main" val="0"/>
@@ -34308,7 +34839,7 @@
                           <pic:cNvPicPr/>
                         </pic:nvPicPr>
                         <pic:blipFill>
-                          <a:blip r:embed="rId151">
+                          <a:blip r:embed="rId154">
                             <a:extLst>
                               <a:ext uri="{28A0092B-C50C-407E-A947-70E740481C1C}">
                                 <a14:useLocalDpi xmlns:a14="http://schemas.microsoft.com/office/drawing/2010/main" val="0"/>
@@ -34354,7 +34885,7 @@
                           <pic:cNvPicPr/>
                         </pic:nvPicPr>
                         <pic:blipFill>
-                          <a:blip r:embed="rId152">
+                          <a:blip r:embed="rId155">
                             <a:extLst>
                               <a:ext uri="{28A0092B-C50C-407E-A947-70E740481C1C}">
                                 <a14:useLocalDpi xmlns:a14="http://schemas.microsoft.com/office/drawing/2010/main" val="0"/>
@@ -34400,7 +34931,7 @@
                           <pic:cNvPicPr/>
                         </pic:nvPicPr>
                         <pic:blipFill>
-                          <a:blip r:embed="rId153">
+                          <a:blip r:embed="rId156">
                             <a:extLst>
                               <a:ext uri="{28A0092B-C50C-407E-A947-70E740481C1C}">
                                 <a14:useLocalDpi xmlns:a14="http://schemas.microsoft.com/office/drawing/2010/main" val="0"/>
@@ -34446,7 +34977,7 @@
                           <pic:cNvPicPr/>
                         </pic:nvPicPr>
                         <pic:blipFill>
-                          <a:blip r:embed="rId154">
+                          <a:blip r:embed="rId157">
                             <a:extLst>
                               <a:ext uri="{28A0092B-C50C-407E-A947-70E740481C1C}">
                                 <a14:useLocalDpi xmlns:a14="http://schemas.microsoft.com/office/drawing/2010/main" val="0"/>
@@ -34492,7 +35023,7 @@
                           <pic:cNvPicPr/>
                         </pic:nvPicPr>
                         <pic:blipFill>
-                          <a:blip r:embed="rId155">
+                          <a:blip r:embed="rId158">
                             <a:extLst>
                               <a:ext uri="{28A0092B-C50C-407E-A947-70E740481C1C}">
                                 <a14:useLocalDpi xmlns:a14="http://schemas.microsoft.com/office/drawing/2010/main" val="0"/>
@@ -34538,7 +35069,7 @@
                           <pic:cNvPicPr/>
                         </pic:nvPicPr>
                         <pic:blipFill>
-                          <a:blip r:embed="rId156">
+                          <a:blip r:embed="rId159">
                             <a:extLst>
                               <a:ext uri="{28A0092B-C50C-407E-A947-70E740481C1C}">
                                 <a14:useLocalDpi xmlns:a14="http://schemas.microsoft.com/office/drawing/2010/main" val="0"/>
@@ -34584,7 +35115,7 @@
                           <pic:cNvPicPr/>
                         </pic:nvPicPr>
                         <pic:blipFill>
-                          <a:blip r:embed="rId157">
+                          <a:blip r:embed="rId160">
                             <a:extLst>
                               <a:ext uri="{28A0092B-C50C-407E-A947-70E740481C1C}">
                                 <a14:useLocalDpi xmlns:a14="http://schemas.microsoft.com/office/drawing/2010/main" val="0"/>
@@ -34630,7 +35161,7 @@
                           <pic:cNvPicPr/>
                         </pic:nvPicPr>
                         <pic:blipFill>
-                          <a:blip r:embed="rId158">
+                          <a:blip r:embed="rId161">
                             <a:extLst>
                               <a:ext uri="{28A0092B-C50C-407E-A947-70E740481C1C}">
                                 <a14:useLocalDpi xmlns:a14="http://schemas.microsoft.com/office/drawing/2010/main" val="0"/>
@@ -34676,7 +35207,7 @@
                           <pic:cNvPicPr/>
                         </pic:nvPicPr>
                         <pic:blipFill>
-                          <a:blip r:embed="rId159">
+                          <a:blip r:embed="rId162">
                             <a:extLst>
                               <a:ext uri="{28A0092B-C50C-407E-A947-70E740481C1C}">
                                 <a14:useLocalDpi xmlns:a14="http://schemas.microsoft.com/office/drawing/2010/main" val="0"/>
@@ -34722,7 +35253,7 @@
                           <pic:cNvPicPr/>
                         </pic:nvPicPr>
                         <pic:blipFill>
-                          <a:blip r:embed="rId160">
+                          <a:blip r:embed="rId163">
                             <a:extLst>
                               <a:ext uri="{28A0092B-C50C-407E-A947-70E740481C1C}">
                                 <a14:useLocalDpi xmlns:a14="http://schemas.microsoft.com/office/drawing/2010/main" val="0"/>
@@ -34768,7 +35299,7 @@
                           <pic:cNvPicPr/>
                         </pic:nvPicPr>
                         <pic:blipFill>
-                          <a:blip r:embed="rId161">
+                          <a:blip r:embed="rId164">
                             <a:extLst>
                               <a:ext uri="{28A0092B-C50C-407E-A947-70E740481C1C}">
                                 <a14:useLocalDpi xmlns:a14="http://schemas.microsoft.com/office/drawing/2010/main" val="0"/>
@@ -34814,7 +35345,7 @@
                           <pic:cNvPicPr/>
                         </pic:nvPicPr>
                         <pic:blipFill>
-                          <a:blip r:embed="rId162">
+                          <a:blip r:embed="rId165">
                             <a:extLst>
                               <a:ext uri="{28A0092B-C50C-407E-A947-70E740481C1C}">
                                 <a14:useLocalDpi xmlns:a14="http://schemas.microsoft.com/office/drawing/2010/main" val="0"/>
@@ -34860,7 +35391,7 @@
                           <pic:cNvPicPr/>
                         </pic:nvPicPr>
                         <pic:blipFill>
-                          <a:blip r:embed="rId163">
+                          <a:blip r:embed="rId166">
                             <a:extLst>
                               <a:ext uri="{28A0092B-C50C-407E-A947-70E740481C1C}">
                                 <a14:useLocalDpi xmlns:a14="http://schemas.microsoft.com/office/drawing/2010/main" val="0"/>
@@ -34890,6 +35421,7 @@
               <w:rPr>
                 <w:noProof/>
               </w:rPr>
+              <w:lastRenderedPageBreak/>
               <w:drawing>
                 <wp:inline distT="0" distB="0" distL="0" distR="0" wp14:anchorId="735AAC8A" wp14:editId="10663ED4">
                   <wp:extent cx="180975" cy="190500"/>
@@ -34906,7 +35438,7 @@
                           <pic:cNvPicPr/>
                         </pic:nvPicPr>
                         <pic:blipFill>
-                          <a:blip r:embed="rId164">
+                          <a:blip r:embed="rId167">
                             <a:extLst>
                               <a:ext uri="{28A0092B-C50C-407E-A947-70E740481C1C}">
                                 <a14:useLocalDpi xmlns:a14="http://schemas.microsoft.com/office/drawing/2010/main" val="0"/>
@@ -34952,7 +35484,7 @@
                           <pic:cNvPicPr/>
                         </pic:nvPicPr>
                         <pic:blipFill>
-                          <a:blip r:embed="rId165">
+                          <a:blip r:embed="rId168">
                             <a:extLst>
                               <a:ext uri="{28A0092B-C50C-407E-A947-70E740481C1C}">
                                 <a14:useLocalDpi xmlns:a14="http://schemas.microsoft.com/office/drawing/2010/main" val="0"/>
@@ -34998,7 +35530,7 @@
                           <pic:cNvPicPr/>
                         </pic:nvPicPr>
                         <pic:blipFill>
-                          <a:blip r:embed="rId166">
+                          <a:blip r:embed="rId169">
                             <a:extLst>
                               <a:ext uri="{28A0092B-C50C-407E-A947-70E740481C1C}">
                                 <a14:useLocalDpi xmlns:a14="http://schemas.microsoft.com/office/drawing/2010/main" val="0"/>
@@ -35044,7 +35576,7 @@
                           <pic:cNvPicPr/>
                         </pic:nvPicPr>
                         <pic:blipFill>
-                          <a:blip r:embed="rId167">
+                          <a:blip r:embed="rId170">
                             <a:extLst>
                               <a:ext uri="{28A0092B-C50C-407E-A947-70E740481C1C}">
                                 <a14:useLocalDpi xmlns:a14="http://schemas.microsoft.com/office/drawing/2010/main" val="0"/>
@@ -35090,7 +35622,7 @@
                           <pic:cNvPicPr/>
                         </pic:nvPicPr>
                         <pic:blipFill>
-                          <a:blip r:embed="rId168">
+                          <a:blip r:embed="rId171">
                             <a:extLst>
                               <a:ext uri="{28A0092B-C50C-407E-A947-70E740481C1C}">
                                 <a14:useLocalDpi xmlns:a14="http://schemas.microsoft.com/office/drawing/2010/main" val="0"/>
@@ -35136,7 +35668,7 @@
                           <pic:cNvPicPr/>
                         </pic:nvPicPr>
                         <pic:blipFill>
-                          <a:blip r:embed="rId169">
+                          <a:blip r:embed="rId172">
                             <a:extLst>
                               <a:ext uri="{28A0092B-C50C-407E-A947-70E740481C1C}">
                                 <a14:useLocalDpi xmlns:a14="http://schemas.microsoft.com/office/drawing/2010/main" val="0"/>
@@ -35182,7 +35714,7 @@
                           <pic:cNvPicPr/>
                         </pic:nvPicPr>
                         <pic:blipFill>
-                          <a:blip r:embed="rId170">
+                          <a:blip r:embed="rId173">
                             <a:extLst>
                               <a:ext uri="{28A0092B-C50C-407E-A947-70E740481C1C}">
                                 <a14:useLocalDpi xmlns:a14="http://schemas.microsoft.com/office/drawing/2010/main" val="0"/>
@@ -35228,7 +35760,7 @@
                           <pic:cNvPicPr/>
                         </pic:nvPicPr>
                         <pic:blipFill>
-                          <a:blip r:embed="rId171">
+                          <a:blip r:embed="rId174">
                             <a:extLst>
                               <a:ext uri="{28A0092B-C50C-407E-A947-70E740481C1C}">
                                 <a14:useLocalDpi xmlns:a14="http://schemas.microsoft.com/office/drawing/2010/main" val="0"/>
@@ -35271,157 +35803,6 @@
                       <pic:pic xmlns:pic="http://schemas.openxmlformats.org/drawingml/2006/picture">
                         <pic:nvPicPr>
                           <pic:cNvPr id="169" name="blue97.jpg"/>
-                          <pic:cNvPicPr/>
-                        </pic:nvPicPr>
-                        <pic:blipFill>
-                          <a:blip r:embed="rId172">
-                            <a:extLst>
-                              <a:ext uri="{28A0092B-C50C-407E-A947-70E740481C1C}">
-                                <a14:useLocalDpi xmlns:a14="http://schemas.microsoft.com/office/drawing/2010/main" val="0"/>
-                              </a:ext>
-                            </a:extLst>
-                          </a:blip>
-                          <a:stretch>
-                            <a:fillRect/>
-                          </a:stretch>
-                        </pic:blipFill>
-                        <pic:spPr>
-                          <a:xfrm>
-                            <a:off x="0" y="0"/>
-                            <a:ext cx="285750" cy="285750"/>
-                          </a:xfrm>
-                          <a:prstGeom prst="rect">
-                            <a:avLst/>
-                          </a:prstGeom>
-                        </pic:spPr>
-                      </pic:pic>
-                    </a:graphicData>
-                  </a:graphic>
-                </wp:inline>
-              </w:drawing>
-            </w:r>
-          </w:p>
-        </w:tc>
-        <w:tc>
-          <w:tcPr>
-            <w:tcW w:w="3575" w:type="dxa"/>
-          </w:tcPr>
-          <w:p>
-            <w:pPr>
-              <w:keepNext/>
-              <w:rPr>
-                <w:noProof/>
-              </w:rPr>
-            </w:pPr>
-            <w:r>
-              <w:rPr>
-                <w:noProof/>
-              </w:rPr>
-              <w:drawing>
-                <wp:inline distT="0" distB="0" distL="0" distR="0" wp14:anchorId="2A7BB690" wp14:editId="36A96296">
-                  <wp:extent cx="304800" cy="304800"/>
-                  <wp:effectExtent l="0" t="0" r="0" b="0"/>
-                  <wp:docPr id="170" name="Obraz 170"/>
-                  <wp:cNvGraphicFramePr>
-                    <a:graphicFrameLocks xmlns:a="http://schemas.openxmlformats.org/drawingml/2006/main" noChangeAspect="1"/>
-                  </wp:cNvGraphicFramePr>
-                  <a:graphic xmlns:a="http://schemas.openxmlformats.org/drawingml/2006/main">
-                    <a:graphicData uri="http://schemas.openxmlformats.org/drawingml/2006/picture">
-                      <pic:pic xmlns:pic="http://schemas.openxmlformats.org/drawingml/2006/picture">
-                        <pic:nvPicPr>
-                          <pic:cNvPr id="170" name="red0.jpg"/>
-                          <pic:cNvPicPr/>
-                        </pic:nvPicPr>
-                        <pic:blipFill>
-                          <a:blip r:embed="rId173">
-                            <a:extLst>
-                              <a:ext uri="{28A0092B-C50C-407E-A947-70E740481C1C}">
-                                <a14:useLocalDpi xmlns:a14="http://schemas.microsoft.com/office/drawing/2010/main" val="0"/>
-                              </a:ext>
-                            </a:extLst>
-                          </a:blip>
-                          <a:stretch>
-                            <a:fillRect/>
-                          </a:stretch>
-                        </pic:blipFill>
-                        <pic:spPr>
-                          <a:xfrm>
-                            <a:off x="0" y="0"/>
-                            <a:ext cx="304800" cy="304800"/>
-                          </a:xfrm>
-                          <a:prstGeom prst="rect">
-                            <a:avLst/>
-                          </a:prstGeom>
-                        </pic:spPr>
-                      </pic:pic>
-                    </a:graphicData>
-                  </a:graphic>
-                </wp:inline>
-              </w:drawing>
-            </w:r>
-            <w:r>
-              <w:rPr>
-                <w:noProof/>
-              </w:rPr>
-              <w:drawing>
-                <wp:inline distT="0" distB="0" distL="0" distR="0" wp14:anchorId="45654C77" wp14:editId="1B37D768">
-                  <wp:extent cx="304800" cy="304800"/>
-                  <wp:effectExtent l="0" t="0" r="0" b="0"/>
-                  <wp:docPr id="171" name="Obraz 171"/>
-                  <wp:cNvGraphicFramePr>
-                    <a:graphicFrameLocks xmlns:a="http://schemas.openxmlformats.org/drawingml/2006/main" noChangeAspect="1"/>
-                  </wp:cNvGraphicFramePr>
-                  <a:graphic xmlns:a="http://schemas.openxmlformats.org/drawingml/2006/main">
-                    <a:graphicData uri="http://schemas.openxmlformats.org/drawingml/2006/picture">
-                      <pic:pic xmlns:pic="http://schemas.openxmlformats.org/drawingml/2006/picture">
-                        <pic:nvPicPr>
-                          <pic:cNvPr id="171" name="red1.jpg"/>
-                          <pic:cNvPicPr/>
-                        </pic:nvPicPr>
-                        <pic:blipFill>
-                          <a:blip r:embed="rId174">
-                            <a:extLst>
-                              <a:ext uri="{28A0092B-C50C-407E-A947-70E740481C1C}">
-                                <a14:useLocalDpi xmlns:a14="http://schemas.microsoft.com/office/drawing/2010/main" val="0"/>
-                              </a:ext>
-                            </a:extLst>
-                          </a:blip>
-                          <a:stretch>
-                            <a:fillRect/>
-                          </a:stretch>
-                        </pic:blipFill>
-                        <pic:spPr>
-                          <a:xfrm>
-                            <a:off x="0" y="0"/>
-                            <a:ext cx="304800" cy="304800"/>
-                          </a:xfrm>
-                          <a:prstGeom prst="rect">
-                            <a:avLst/>
-                          </a:prstGeom>
-                        </pic:spPr>
-                      </pic:pic>
-                    </a:graphicData>
-                  </a:graphic>
-                </wp:inline>
-              </w:drawing>
-            </w:r>
-            <w:r>
-              <w:rPr>
-                <w:noProof/>
-              </w:rPr>
-              <w:drawing>
-                <wp:inline distT="0" distB="0" distL="0" distR="0" wp14:anchorId="372B5CE4" wp14:editId="484F6C20">
-                  <wp:extent cx="285750" cy="285750"/>
-                  <wp:effectExtent l="0" t="0" r="0" b="0"/>
-                  <wp:docPr id="172" name="Obraz 172"/>
-                  <wp:cNvGraphicFramePr>
-                    <a:graphicFrameLocks xmlns:a="http://schemas.openxmlformats.org/drawingml/2006/main" noChangeAspect="1"/>
-                  </wp:cNvGraphicFramePr>
-                  <a:graphic xmlns:a="http://schemas.openxmlformats.org/drawingml/2006/main">
-                    <a:graphicData uri="http://schemas.openxmlformats.org/drawingml/2006/picture">
-                      <pic:pic xmlns:pic="http://schemas.openxmlformats.org/drawingml/2006/picture">
-                        <pic:nvPicPr>
-                          <pic:cNvPr id="172" name="red2.jpg"/>
                           <pic:cNvPicPr/>
                         </pic:nvPicPr>
                         <pic:blipFill>
@@ -35451,6 +35832,158 @@
                 </wp:inline>
               </w:drawing>
             </w:r>
+          </w:p>
+        </w:tc>
+        <w:tc>
+          <w:tcPr>
+            <w:tcW w:w="3575" w:type="dxa"/>
+          </w:tcPr>
+          <w:p>
+            <w:pPr>
+              <w:keepNext/>
+              <w:rPr>
+                <w:noProof/>
+              </w:rPr>
+            </w:pPr>
+            <w:r>
+              <w:rPr>
+                <w:noProof/>
+              </w:rPr>
+              <w:lastRenderedPageBreak/>
+              <w:drawing>
+                <wp:inline distT="0" distB="0" distL="0" distR="0" wp14:anchorId="2A7BB690" wp14:editId="36A96296">
+                  <wp:extent cx="304800" cy="304800"/>
+                  <wp:effectExtent l="0" t="0" r="0" b="0"/>
+                  <wp:docPr id="170" name="Obraz 170"/>
+                  <wp:cNvGraphicFramePr>
+                    <a:graphicFrameLocks xmlns:a="http://schemas.openxmlformats.org/drawingml/2006/main" noChangeAspect="1"/>
+                  </wp:cNvGraphicFramePr>
+                  <a:graphic xmlns:a="http://schemas.openxmlformats.org/drawingml/2006/main">
+                    <a:graphicData uri="http://schemas.openxmlformats.org/drawingml/2006/picture">
+                      <pic:pic xmlns:pic="http://schemas.openxmlformats.org/drawingml/2006/picture">
+                        <pic:nvPicPr>
+                          <pic:cNvPr id="170" name="red0.jpg"/>
+                          <pic:cNvPicPr/>
+                        </pic:nvPicPr>
+                        <pic:blipFill>
+                          <a:blip r:embed="rId176">
+                            <a:extLst>
+                              <a:ext uri="{28A0092B-C50C-407E-A947-70E740481C1C}">
+                                <a14:useLocalDpi xmlns:a14="http://schemas.microsoft.com/office/drawing/2010/main" val="0"/>
+                              </a:ext>
+                            </a:extLst>
+                          </a:blip>
+                          <a:stretch>
+                            <a:fillRect/>
+                          </a:stretch>
+                        </pic:blipFill>
+                        <pic:spPr>
+                          <a:xfrm>
+                            <a:off x="0" y="0"/>
+                            <a:ext cx="304800" cy="304800"/>
+                          </a:xfrm>
+                          <a:prstGeom prst="rect">
+                            <a:avLst/>
+                          </a:prstGeom>
+                        </pic:spPr>
+                      </pic:pic>
+                    </a:graphicData>
+                  </a:graphic>
+                </wp:inline>
+              </w:drawing>
+            </w:r>
+            <w:r>
+              <w:rPr>
+                <w:noProof/>
+              </w:rPr>
+              <w:drawing>
+                <wp:inline distT="0" distB="0" distL="0" distR="0" wp14:anchorId="45654C77" wp14:editId="1B37D768">
+                  <wp:extent cx="304800" cy="304800"/>
+                  <wp:effectExtent l="0" t="0" r="0" b="0"/>
+                  <wp:docPr id="171" name="Obraz 171"/>
+                  <wp:cNvGraphicFramePr>
+                    <a:graphicFrameLocks xmlns:a="http://schemas.openxmlformats.org/drawingml/2006/main" noChangeAspect="1"/>
+                  </wp:cNvGraphicFramePr>
+                  <a:graphic xmlns:a="http://schemas.openxmlformats.org/drawingml/2006/main">
+                    <a:graphicData uri="http://schemas.openxmlformats.org/drawingml/2006/picture">
+                      <pic:pic xmlns:pic="http://schemas.openxmlformats.org/drawingml/2006/picture">
+                        <pic:nvPicPr>
+                          <pic:cNvPr id="171" name="red1.jpg"/>
+                          <pic:cNvPicPr/>
+                        </pic:nvPicPr>
+                        <pic:blipFill>
+                          <a:blip r:embed="rId177">
+                            <a:extLst>
+                              <a:ext uri="{28A0092B-C50C-407E-A947-70E740481C1C}">
+                                <a14:useLocalDpi xmlns:a14="http://schemas.microsoft.com/office/drawing/2010/main" val="0"/>
+                              </a:ext>
+                            </a:extLst>
+                          </a:blip>
+                          <a:stretch>
+                            <a:fillRect/>
+                          </a:stretch>
+                        </pic:blipFill>
+                        <pic:spPr>
+                          <a:xfrm>
+                            <a:off x="0" y="0"/>
+                            <a:ext cx="304800" cy="304800"/>
+                          </a:xfrm>
+                          <a:prstGeom prst="rect">
+                            <a:avLst/>
+                          </a:prstGeom>
+                        </pic:spPr>
+                      </pic:pic>
+                    </a:graphicData>
+                  </a:graphic>
+                </wp:inline>
+              </w:drawing>
+            </w:r>
+            <w:r>
+              <w:rPr>
+                <w:noProof/>
+              </w:rPr>
+              <w:drawing>
+                <wp:inline distT="0" distB="0" distL="0" distR="0" wp14:anchorId="372B5CE4" wp14:editId="484F6C20">
+                  <wp:extent cx="285750" cy="285750"/>
+                  <wp:effectExtent l="0" t="0" r="0" b="0"/>
+                  <wp:docPr id="172" name="Obraz 172"/>
+                  <wp:cNvGraphicFramePr>
+                    <a:graphicFrameLocks xmlns:a="http://schemas.openxmlformats.org/drawingml/2006/main" noChangeAspect="1"/>
+                  </wp:cNvGraphicFramePr>
+                  <a:graphic xmlns:a="http://schemas.openxmlformats.org/drawingml/2006/main">
+                    <a:graphicData uri="http://schemas.openxmlformats.org/drawingml/2006/picture">
+                      <pic:pic xmlns:pic="http://schemas.openxmlformats.org/drawingml/2006/picture">
+                        <pic:nvPicPr>
+                          <pic:cNvPr id="172" name="red2.jpg"/>
+                          <pic:cNvPicPr/>
+                        </pic:nvPicPr>
+                        <pic:blipFill>
+                          <a:blip r:embed="rId178">
+                            <a:extLst>
+                              <a:ext uri="{28A0092B-C50C-407E-A947-70E740481C1C}">
+                                <a14:useLocalDpi xmlns:a14="http://schemas.microsoft.com/office/drawing/2010/main" val="0"/>
+                              </a:ext>
+                            </a:extLst>
+                          </a:blip>
+                          <a:stretch>
+                            <a:fillRect/>
+                          </a:stretch>
+                        </pic:blipFill>
+                        <pic:spPr>
+                          <a:xfrm>
+                            <a:off x="0" y="0"/>
+                            <a:ext cx="285750" cy="285750"/>
+                          </a:xfrm>
+                          <a:prstGeom prst="rect">
+                            <a:avLst/>
+                          </a:prstGeom>
+                        </pic:spPr>
+                      </pic:pic>
+                    </a:graphicData>
+                  </a:graphic>
+                </wp:inline>
+              </w:drawing>
+            </w:r>
             <w:r>
               <w:rPr>
                 <w:noProof/>
@@ -35471,7 +36004,7 @@
                           <pic:cNvPicPr/>
                         </pic:nvPicPr>
                         <pic:blipFill>
-                          <a:blip r:embed="rId176">
+                          <a:blip r:embed="rId179">
                             <a:extLst>
                               <a:ext uri="{28A0092B-C50C-407E-A947-70E740481C1C}">
                                 <a14:useLocalDpi xmlns:a14="http://schemas.microsoft.com/office/drawing/2010/main" val="0"/>
@@ -35517,7 +36050,7 @@
                           <pic:cNvPicPr/>
                         </pic:nvPicPr>
                         <pic:blipFill>
-                          <a:blip r:embed="rId177">
+                          <a:blip r:embed="rId180">
                             <a:extLst>
                               <a:ext uri="{28A0092B-C50C-407E-A947-70E740481C1C}">
                                 <a14:useLocalDpi xmlns:a14="http://schemas.microsoft.com/office/drawing/2010/main" val="0"/>
@@ -35563,7 +36096,7 @@
                           <pic:cNvPicPr/>
                         </pic:nvPicPr>
                         <pic:blipFill>
-                          <a:blip r:embed="rId178">
+                          <a:blip r:embed="rId181">
                             <a:extLst>
                               <a:ext uri="{28A0092B-C50C-407E-A947-70E740481C1C}">
                                 <a14:useLocalDpi xmlns:a14="http://schemas.microsoft.com/office/drawing/2010/main" val="0"/>
@@ -35609,7 +36142,7 @@
                           <pic:cNvPicPr/>
                         </pic:nvPicPr>
                         <pic:blipFill>
-                          <a:blip r:embed="rId179">
+                          <a:blip r:embed="rId182">
                             <a:extLst>
                               <a:ext uri="{28A0092B-C50C-407E-A947-70E740481C1C}">
                                 <a14:useLocalDpi xmlns:a14="http://schemas.microsoft.com/office/drawing/2010/main" val="0"/>
@@ -35655,7 +36188,7 @@
                           <pic:cNvPicPr/>
                         </pic:nvPicPr>
                         <pic:blipFill>
-                          <a:blip r:embed="rId180">
+                          <a:blip r:embed="rId183">
                             <a:extLst>
                               <a:ext uri="{28A0092B-C50C-407E-A947-70E740481C1C}">
                                 <a14:useLocalDpi xmlns:a14="http://schemas.microsoft.com/office/drawing/2010/main" val="0"/>
@@ -35701,7 +36234,7 @@
                           <pic:cNvPicPr/>
                         </pic:nvPicPr>
                         <pic:blipFill>
-                          <a:blip r:embed="rId181">
+                          <a:blip r:embed="rId184">
                             <a:extLst>
                               <a:ext uri="{28A0092B-C50C-407E-A947-70E740481C1C}">
                                 <a14:useLocalDpi xmlns:a14="http://schemas.microsoft.com/office/drawing/2010/main" val="0"/>
@@ -35747,7 +36280,7 @@
                           <pic:cNvPicPr/>
                         </pic:nvPicPr>
                         <pic:blipFill>
-                          <a:blip r:embed="rId182">
+                          <a:blip r:embed="rId185">
                             <a:extLst>
                               <a:ext uri="{28A0092B-C50C-407E-A947-70E740481C1C}">
                                 <a14:useLocalDpi xmlns:a14="http://schemas.microsoft.com/office/drawing/2010/main" val="0"/>
@@ -35806,7 +36339,7 @@
                           <pic:cNvPicPr/>
                         </pic:nvPicPr>
                         <pic:blipFill>
-                          <a:blip r:embed="rId183">
+                          <a:blip r:embed="rId186">
                             <a:extLst>
                               <a:ext uri="{28A0092B-C50C-407E-A947-70E740481C1C}">
                                 <a14:useLocalDpi xmlns:a14="http://schemas.microsoft.com/office/drawing/2010/main" val="0"/>
@@ -35852,7 +36385,7 @@
                           <pic:cNvPicPr/>
                         </pic:nvPicPr>
                         <pic:blipFill>
-                          <a:blip r:embed="rId184">
+                          <a:blip r:embed="rId187">
                             <a:extLst>
                               <a:ext uri="{28A0092B-C50C-407E-A947-70E740481C1C}">
                                 <a14:useLocalDpi xmlns:a14="http://schemas.microsoft.com/office/drawing/2010/main" val="0"/>
@@ -35898,7 +36431,7 @@
                           <pic:cNvPicPr/>
                         </pic:nvPicPr>
                         <pic:blipFill>
-                          <a:blip r:embed="rId185">
+                          <a:blip r:embed="rId188">
                             <a:extLst>
                               <a:ext uri="{28A0092B-C50C-407E-A947-70E740481C1C}">
                                 <a14:useLocalDpi xmlns:a14="http://schemas.microsoft.com/office/drawing/2010/main" val="0"/>
@@ -35944,7 +36477,7 @@
                           <pic:cNvPicPr/>
                         </pic:nvPicPr>
                         <pic:blipFill>
-                          <a:blip r:embed="rId186">
+                          <a:blip r:embed="rId189">
                             <a:extLst>
                               <a:ext uri="{28A0092B-C50C-407E-A947-70E740481C1C}">
                                 <a14:useLocalDpi xmlns:a14="http://schemas.microsoft.com/office/drawing/2010/main" val="0"/>
@@ -35990,7 +36523,7 @@
                           <pic:cNvPicPr/>
                         </pic:nvPicPr>
                         <pic:blipFill>
-                          <a:blip r:embed="rId187">
+                          <a:blip r:embed="rId190">
                             <a:extLst>
                               <a:ext uri="{28A0092B-C50C-407E-A947-70E740481C1C}">
                                 <a14:useLocalDpi xmlns:a14="http://schemas.microsoft.com/office/drawing/2010/main" val="0"/>
@@ -36036,7 +36569,7 @@
                           <pic:cNvPicPr/>
                         </pic:nvPicPr>
                         <pic:blipFill>
-                          <a:blip r:embed="rId188">
+                          <a:blip r:embed="rId191">
                             <a:extLst>
                               <a:ext uri="{28A0092B-C50C-407E-A947-70E740481C1C}">
                                 <a14:useLocalDpi xmlns:a14="http://schemas.microsoft.com/office/drawing/2010/main" val="0"/>
@@ -36082,7 +36615,7 @@
                           <pic:cNvPicPr/>
                         </pic:nvPicPr>
                         <pic:blipFill>
-                          <a:blip r:embed="rId189">
+                          <a:blip r:embed="rId192">
                             <a:extLst>
                               <a:ext uri="{28A0092B-C50C-407E-A947-70E740481C1C}">
                                 <a14:useLocalDpi xmlns:a14="http://schemas.microsoft.com/office/drawing/2010/main" val="0"/>
@@ -36128,7 +36661,7 @@
                           <pic:cNvPicPr/>
                         </pic:nvPicPr>
                         <pic:blipFill>
-                          <a:blip r:embed="rId190">
+                          <a:blip r:embed="rId193">
                             <a:extLst>
                               <a:ext uri="{28A0092B-C50C-407E-A947-70E740481C1C}">
                                 <a14:useLocalDpi xmlns:a14="http://schemas.microsoft.com/office/drawing/2010/main" val="0"/>
@@ -36174,7 +36707,7 @@
                           <pic:cNvPicPr/>
                         </pic:nvPicPr>
                         <pic:blipFill>
-                          <a:blip r:embed="rId191">
+                          <a:blip r:embed="rId194">
                             <a:extLst>
                               <a:ext uri="{28A0092B-C50C-407E-A947-70E740481C1C}">
                                 <a14:useLocalDpi xmlns:a14="http://schemas.microsoft.com/office/drawing/2010/main" val="0"/>
@@ -36220,7 +36753,7 @@
                           <pic:cNvPicPr/>
                         </pic:nvPicPr>
                         <pic:blipFill>
-                          <a:blip r:embed="rId192">
+                          <a:blip r:embed="rId195">
                             <a:extLst>
                               <a:ext uri="{28A0092B-C50C-407E-A947-70E740481C1C}">
                                 <a14:useLocalDpi xmlns:a14="http://schemas.microsoft.com/office/drawing/2010/main" val="0"/>
@@ -36266,7 +36799,7 @@
                           <pic:cNvPicPr/>
                         </pic:nvPicPr>
                         <pic:blipFill>
-                          <a:blip r:embed="rId193">
+                          <a:blip r:embed="rId196">
                             <a:extLst>
                               <a:ext uri="{28A0092B-C50C-407E-A947-70E740481C1C}">
                                 <a14:useLocalDpi xmlns:a14="http://schemas.microsoft.com/office/drawing/2010/main" val="0"/>
@@ -36312,7 +36845,7 @@
                           <pic:cNvPicPr/>
                         </pic:nvPicPr>
                         <pic:blipFill>
-                          <a:blip r:embed="rId194">
+                          <a:blip r:embed="rId197">
                             <a:extLst>
                               <a:ext uri="{28A0092B-C50C-407E-A947-70E740481C1C}">
                                 <a14:useLocalDpi xmlns:a14="http://schemas.microsoft.com/office/drawing/2010/main" val="0"/>
@@ -36358,7 +36891,7 @@
                           <pic:cNvPicPr/>
                         </pic:nvPicPr>
                         <pic:blipFill>
-                          <a:blip r:embed="rId195">
+                          <a:blip r:embed="rId198">
                             <a:extLst>
                               <a:ext uri="{28A0092B-C50C-407E-A947-70E740481C1C}">
                                 <a14:useLocalDpi xmlns:a14="http://schemas.microsoft.com/office/drawing/2010/main" val="0"/>
@@ -36404,7 +36937,7 @@
                           <pic:cNvPicPr/>
                         </pic:nvPicPr>
                         <pic:blipFill>
-                          <a:blip r:embed="rId196">
+                          <a:blip r:embed="rId199">
                             <a:extLst>
                               <a:ext uri="{28A0092B-C50C-407E-A947-70E740481C1C}">
                                 <a14:useLocalDpi xmlns:a14="http://schemas.microsoft.com/office/drawing/2010/main" val="0"/>
@@ -36450,7 +36983,7 @@
                           <pic:cNvPicPr/>
                         </pic:nvPicPr>
                         <pic:blipFill>
-                          <a:blip r:embed="rId197">
+                          <a:blip r:embed="rId200">
                             <a:extLst>
                               <a:ext uri="{28A0092B-C50C-407E-A947-70E740481C1C}">
                                 <a14:useLocalDpi xmlns:a14="http://schemas.microsoft.com/office/drawing/2010/main" val="0"/>
@@ -36496,7 +37029,7 @@
                           <pic:cNvPicPr/>
                         </pic:nvPicPr>
                         <pic:blipFill>
-                          <a:blip r:embed="rId198">
+                          <a:blip r:embed="rId201">
                             <a:extLst>
                               <a:ext uri="{28A0092B-C50C-407E-A947-70E740481C1C}">
                                 <a14:useLocalDpi xmlns:a14="http://schemas.microsoft.com/office/drawing/2010/main" val="0"/>
@@ -36531,19 +37064,32 @@
         <w:pStyle w:val="Legenda"/>
         <w:jc w:val="center"/>
       </w:pPr>
-      <w:bookmarkStart w:id="161" w:name="_Ref9347580"/>
+      <w:bookmarkStart w:id="162" w:name="_Ref9347580"/>
       <w:r>
         <w:t xml:space="preserve">Rysunek </w:t>
       </w:r>
-      <w:fldSimple w:instr=" SEQ Rysunek \* ARABIC ">
-        <w:r>
-          <w:rPr>
-            <w:noProof/>
-          </w:rPr>
-          <w:t>24</w:t>
-        </w:r>
-      </w:fldSimple>
-      <w:bookmarkEnd w:id="161"/>
+      <w:r>
+        <w:fldChar w:fldCharType="begin"/>
+      </w:r>
+      <w:r>
+        <w:instrText xml:space="preserve"> SEQ Rysunek \* ARABIC </w:instrText>
+      </w:r>
+      <w:r>
+        <w:fldChar w:fldCharType="separate"/>
+      </w:r>
+      <w:r>
+        <w:rPr>
+          <w:noProof/>
+        </w:rPr>
+        <w:t>24</w:t>
+      </w:r>
+      <w:r>
+        <w:rPr>
+          <w:noProof/>
+        </w:rPr>
+        <w:fldChar w:fldCharType="end"/>
+      </w:r>
+      <w:bookmarkEnd w:id="162"/>
       <w:r>
         <w:t xml:space="preserve"> Przykłady wykrytych obiektów</w:t>
       </w:r>
@@ -36692,11 +37238,7 @@
         <w:t xml:space="preserve">W trakcie </w:t>
       </w:r>
       <w:r>
-        <w:t xml:space="preserve">tworzenia sieci </w:t>
-      </w:r>
-      <w:r>
-        <w:lastRenderedPageBreak/>
-        <w:t>zauważono, że o wiele lepiej radzi sobie ona z obrazami w skali szarości niż z kolorowymi</w:t>
+        <w:t>tworzenia sieci zauważono, że o wiele lepiej radzi sobie ona z obrazami w skali szarości niż z kolorowymi</w:t>
       </w:r>
       <w:r>
         <w:t xml:space="preserve">, dlatego pierwszą modyfikacją obrazu była konwersja obrazu do skali szarości. </w:t>
@@ -37385,24 +37927,37 @@
         <w:pStyle w:val="Legenda"/>
         <w:jc w:val="center"/>
       </w:pPr>
-      <w:bookmarkStart w:id="162" w:name="_Ref9503244"/>
-      <w:bookmarkStart w:id="163" w:name="_Ref9503230"/>
+      <w:bookmarkStart w:id="163" w:name="_Ref9503244"/>
+      <w:bookmarkStart w:id="164" w:name="_Ref9503230"/>
       <w:r>
         <w:t xml:space="preserve">Tabela </w:t>
       </w:r>
-      <w:fldSimple w:instr=" SEQ Tabela \* ARABIC ">
-        <w:r>
-          <w:rPr>
-            <w:noProof/>
-          </w:rPr>
-          <w:t>5</w:t>
-        </w:r>
-      </w:fldSimple>
-      <w:bookmarkEnd w:id="162"/>
+      <w:r>
+        <w:fldChar w:fldCharType="begin"/>
+      </w:r>
+      <w:r>
+        <w:instrText xml:space="preserve"> SEQ Tabela \* ARABIC </w:instrText>
+      </w:r>
+      <w:r>
+        <w:fldChar w:fldCharType="separate"/>
+      </w:r>
+      <w:r>
+        <w:rPr>
+          <w:noProof/>
+        </w:rPr>
+        <w:t>5</w:t>
+      </w:r>
+      <w:r>
+        <w:rPr>
+          <w:noProof/>
+        </w:rPr>
+        <w:fldChar w:fldCharType="end"/>
+      </w:r>
+      <w:bookmarkEnd w:id="163"/>
       <w:r>
         <w:t xml:space="preserve"> Parametry warstw opisywanej sieci</w:t>
       </w:r>
-      <w:bookmarkEnd w:id="163"/>
+      <w:bookmarkEnd w:id="164"/>
     </w:p>
     <w:p>
       <w:r>
@@ -37625,18 +38180,32 @@
         <w:pStyle w:val="Legenda"/>
         <w:jc w:val="center"/>
       </w:pPr>
-      <w:bookmarkStart w:id="164" w:name="_Ref9505183"/>
-      <w:r>
+      <w:bookmarkStart w:id="165" w:name="_Ref9505183"/>
+      <w:r>
+        <w:lastRenderedPageBreak/>
         <w:t xml:space="preserve">Równanie </w:t>
       </w:r>
-      <w:fldSimple w:instr=" SEQ Równanie \* ARABIC ">
-        <w:r>
-          <w:rPr>
-            <w:noProof/>
-          </w:rPr>
-          <w:t>5</w:t>
-        </w:r>
-      </w:fldSimple>
+      <w:r>
+        <w:fldChar w:fldCharType="begin"/>
+      </w:r>
+      <w:r>
+        <w:instrText xml:space="preserve"> SEQ Równanie \* ARABIC </w:instrText>
+      </w:r>
+      <w:r>
+        <w:fldChar w:fldCharType="separate"/>
+      </w:r>
+      <w:r>
+        <w:rPr>
+          <w:noProof/>
+        </w:rPr>
+        <w:t>5</w:t>
+      </w:r>
+      <w:r>
+        <w:rPr>
+          <w:noProof/>
+        </w:rPr>
+        <w:fldChar w:fldCharType="end"/>
+      </w:r>
       <w:r>
         <w:t xml:space="preserve"> </w:t>
       </w:r>
@@ -37649,7 +38218,7 @@
       <w:r>
         <w:t>elu</w:t>
       </w:r>
-      <w:bookmarkEnd w:id="164"/>
+      <w:bookmarkEnd w:id="165"/>
     </w:p>
     <w:p>
       <w:r>
@@ -37825,11 +38394,7 @@
         <w:t xml:space="preserve">. </w:t>
       </w:r>
       <w:r>
-        <w:t xml:space="preserve">Baza ta </w:t>
-      </w:r>
-      <w:r>
-        <w:lastRenderedPageBreak/>
-        <w:t xml:space="preserve">składała się </w:t>
+        <w:t xml:space="preserve">Baza ta składała się </w:t>
       </w:r>
       <w:r>
         <w:t>początkowo z 40 rodzajów znaków. Ni</w:t>
@@ -38405,6 +38970,7 @@
               <w:jc w:val="left"/>
             </w:pPr>
             <w:r>
+              <w:lastRenderedPageBreak/>
               <w:t>nakaz jazdy z lewej strony znaku</w:t>
             </w:r>
           </w:p>
@@ -38807,24 +39373,37 @@
         <w:pStyle w:val="Legenda"/>
         <w:jc w:val="center"/>
       </w:pPr>
-      <w:bookmarkStart w:id="165" w:name="_Ref9508991"/>
-      <w:bookmarkStart w:id="166" w:name="_Ref9508977"/>
+      <w:bookmarkStart w:id="166" w:name="_Ref9508991"/>
+      <w:bookmarkStart w:id="167" w:name="_Ref9508977"/>
       <w:r>
         <w:t xml:space="preserve">Tabela </w:t>
       </w:r>
-      <w:fldSimple w:instr=" SEQ Tabela \* ARABIC ">
-        <w:r>
-          <w:rPr>
-            <w:noProof/>
-          </w:rPr>
-          <w:t>6</w:t>
-        </w:r>
-      </w:fldSimple>
-      <w:bookmarkEnd w:id="165"/>
+      <w:r>
+        <w:fldChar w:fldCharType="begin"/>
+      </w:r>
+      <w:r>
+        <w:instrText xml:space="preserve"> SEQ Tabela \* ARABIC </w:instrText>
+      </w:r>
+      <w:r>
+        <w:fldChar w:fldCharType="separate"/>
+      </w:r>
+      <w:r>
+        <w:rPr>
+          <w:noProof/>
+        </w:rPr>
+        <w:t>6</w:t>
+      </w:r>
+      <w:r>
+        <w:rPr>
+          <w:noProof/>
+        </w:rPr>
+        <w:fldChar w:fldCharType="end"/>
+      </w:r>
+      <w:bookmarkEnd w:id="166"/>
       <w:r>
         <w:t xml:space="preserve"> Rodzaje wykrywanych znaków</w:t>
       </w:r>
-      <w:bookmarkEnd w:id="166"/>
+      <w:bookmarkEnd w:id="167"/>
     </w:p>
     <w:p>
       <w:pPr>
@@ -38886,16 +39465,15 @@
       <w:pPr>
         <w:pStyle w:val="Nagwek1"/>
       </w:pPr>
-      <w:bookmarkStart w:id="167" w:name="_Toc9262002"/>
-      <w:bookmarkStart w:id="168" w:name="_Ref9348984"/>
-      <w:bookmarkStart w:id="169" w:name="_Ref9504657"/>
-      <w:r>
-        <w:lastRenderedPageBreak/>
+      <w:bookmarkStart w:id="168" w:name="_Toc9262002"/>
+      <w:bookmarkStart w:id="169" w:name="_Ref9348984"/>
+      <w:bookmarkStart w:id="170" w:name="_Ref9504657"/>
+      <w:r>
         <w:t>Przygotowanie środowiska badawczego i plan badań</w:t>
       </w:r>
-      <w:bookmarkEnd w:id="167"/>
       <w:bookmarkEnd w:id="168"/>
       <w:bookmarkEnd w:id="169"/>
+      <w:bookmarkEnd w:id="170"/>
     </w:p>
     <w:p>
       <w:r>
@@ -39034,7 +39612,7 @@
                     <pic:cNvPicPr/>
                   </pic:nvPicPr>
                   <pic:blipFill>
-                    <a:blip r:embed="rId199">
+                    <a:blip r:embed="rId202">
                       <a:extLst>
                         <a:ext uri="{28A0092B-C50C-407E-A947-70E740481C1C}">
                           <a14:useLocalDpi xmlns:a14="http://schemas.microsoft.com/office/drawing/2010/main" val="0"/>
@@ -39066,25 +39644,39 @@
         <w:pStyle w:val="Legenda"/>
         <w:jc w:val="center"/>
       </w:pPr>
-      <w:bookmarkStart w:id="170" w:name="_Ref9766787"/>
+      <w:bookmarkStart w:id="171" w:name="_Ref9766787"/>
       <w:r>
         <w:t xml:space="preserve">Rysunek </w:t>
       </w:r>
-      <w:fldSimple w:instr=" SEQ Rysunek \* ARABIC ">
-        <w:r>
-          <w:rPr>
-            <w:noProof/>
-          </w:rPr>
-          <w:t>25</w:t>
-        </w:r>
-      </w:fldSimple>
-      <w:bookmarkEnd w:id="170"/>
+      <w:r>
+        <w:fldChar w:fldCharType="begin"/>
+      </w:r>
+      <w:r>
+        <w:instrText xml:space="preserve"> SEQ Rysunek \* ARABIC </w:instrText>
+      </w:r>
+      <w:r>
+        <w:fldChar w:fldCharType="separate"/>
+      </w:r>
+      <w:r>
+        <w:rPr>
+          <w:noProof/>
+        </w:rPr>
+        <w:t>25</w:t>
+      </w:r>
+      <w:r>
+        <w:rPr>
+          <w:noProof/>
+        </w:rPr>
+        <w:fldChar w:fldCharType="end"/>
+      </w:r>
+      <w:bookmarkEnd w:id="171"/>
       <w:r>
         <w:t xml:space="preserve"> Obraz testowy</w:t>
       </w:r>
     </w:p>
     <w:p>
       <w:r>
+        <w:lastRenderedPageBreak/>
         <w:t xml:space="preserve">Najważniejszą informacją dla </w:t>
       </w:r>
       <w:r>
@@ -39249,7 +39841,7 @@
       <w:r>
         <w:t xml:space="preserve"> ile razy znak został rozpoznany</w:t>
       </w:r>
-      <w:bookmarkStart w:id="171" w:name="_Toc9262001"/>
+      <w:bookmarkStart w:id="172" w:name="_Toc9262001"/>
       <w:r>
         <w:t xml:space="preserve">, dlatego </w:t>
       </w:r>
@@ -39262,15 +39854,14 @@
       <w:r>
         <w:t>.</w:t>
       </w:r>
-      <w:bookmarkStart w:id="172" w:name="_Toc9262003"/>
-      <w:bookmarkEnd w:id="171"/>
+      <w:bookmarkStart w:id="173" w:name="_Toc9262003"/>
+      <w:bookmarkEnd w:id="172"/>
     </w:p>
     <w:p>
       <w:pPr>
         <w:pStyle w:val="Nagwek1"/>
       </w:pPr>
       <w:r>
-        <w:lastRenderedPageBreak/>
         <w:t>Wyniki bada</w:t>
       </w:r>
       <w:r>
@@ -40527,7 +41118,7 @@
           <w:szCs w:val="24"/>
         </w:rPr>
       </w:pPr>
-      <w:bookmarkStart w:id="173" w:name="_Ref9776647"/>
+      <w:bookmarkStart w:id="174" w:name="_Ref9776647"/>
       <w:r>
         <w:rPr>
           <w:rFonts w:cs="Times New Roman"/>
@@ -40571,7 +41162,7 @@
         </w:rPr>
         <w:fldChar w:fldCharType="end"/>
       </w:r>
-      <w:bookmarkEnd w:id="173"/>
+      <w:bookmarkEnd w:id="174"/>
       <w:r>
         <w:rPr>
           <w:rFonts w:cs="Times New Roman"/>
@@ -40582,6 +41173,7 @@
     </w:p>
     <w:p>
       <w:r>
+        <w:lastRenderedPageBreak/>
         <w:t xml:space="preserve">Algorytm klasyfikacji również nie uzyskał ekscytujących wyników. </w:t>
       </w:r>
       <w:r>
@@ -41445,19 +42037,32 @@
         <w:pStyle w:val="Legenda"/>
         <w:jc w:val="center"/>
       </w:pPr>
-      <w:bookmarkStart w:id="174" w:name="_Ref9777923"/>
+      <w:bookmarkStart w:id="175" w:name="_Ref9777923"/>
       <w:r>
         <w:t xml:space="preserve">Tabela </w:t>
       </w:r>
-      <w:fldSimple w:instr=" SEQ Tabela \* ARABIC ">
-        <w:r>
-          <w:rPr>
-            <w:noProof/>
-          </w:rPr>
-          <w:t>8</w:t>
-        </w:r>
-      </w:fldSimple>
-      <w:bookmarkEnd w:id="174"/>
+      <w:r>
+        <w:fldChar w:fldCharType="begin"/>
+      </w:r>
+      <w:r>
+        <w:instrText xml:space="preserve"> SEQ Tabela \* ARABIC </w:instrText>
+      </w:r>
+      <w:r>
+        <w:fldChar w:fldCharType="separate"/>
+      </w:r>
+      <w:r>
+        <w:rPr>
+          <w:noProof/>
+        </w:rPr>
+        <w:t>8</w:t>
+      </w:r>
+      <w:r>
+        <w:rPr>
+          <w:noProof/>
+        </w:rPr>
+        <w:fldChar w:fldCharType="end"/>
+      </w:r>
+      <w:bookmarkEnd w:id="175"/>
       <w:r>
         <w:t xml:space="preserve"> Procent znajdowanych znaków</w:t>
       </w:r>
@@ -41473,11 +42078,7 @@
         <w:t xml:space="preserve">sprawdzenie w jaki sposób wykorzystanie wielu źródeł obrazu może wpłynąć na </w:t>
       </w:r>
       <w:r>
-        <w:t xml:space="preserve">skureczność rozpoznania znaków drogowych. Niżej </w:t>
-      </w:r>
-      <w:r>
-        <w:lastRenderedPageBreak/>
-        <w:t>umieszczone wykresy przedsta</w:t>
+        <w:t>skureczność rozpoznania znaków drogowych. Niżej umieszczone wykresy przedsta</w:t>
       </w:r>
       <w:r>
         <w:t xml:space="preserve">wiają różnice w wykrywaniu </w:t>
@@ -41575,7 +42176,7 @@
             <wp:cNvGraphicFramePr/>
             <a:graphic xmlns:a="http://schemas.openxmlformats.org/drawingml/2006/main">
               <a:graphicData uri="http://schemas.openxmlformats.org/drawingml/2006/chart">
-                <c:chart xmlns:c="http://schemas.openxmlformats.org/drawingml/2006/chart" xmlns:r="http://schemas.openxmlformats.org/officeDocument/2006/relationships" r:id="rId200"/>
+                <c:chart xmlns:c="http://schemas.openxmlformats.org/drawingml/2006/chart" xmlns:r="http://schemas.openxmlformats.org/officeDocument/2006/relationships" r:id="rId203"/>
               </a:graphicData>
             </a:graphic>
           </wp:inline>
@@ -41590,14 +42191,27 @@
       <w:r>
         <w:t xml:space="preserve">Wykres </w:t>
       </w:r>
-      <w:fldSimple w:instr=" SEQ Wykres \* ARABIC ">
-        <w:r>
-          <w:rPr>
-            <w:noProof/>
-          </w:rPr>
-          <w:t>1</w:t>
-        </w:r>
-      </w:fldSimple>
+      <w:r>
+        <w:fldChar w:fldCharType="begin"/>
+      </w:r>
+      <w:r>
+        <w:instrText xml:space="preserve"> SEQ Wykres \* ARABIC </w:instrText>
+      </w:r>
+      <w:r>
+        <w:fldChar w:fldCharType="separate"/>
+      </w:r>
+      <w:r>
+        <w:rPr>
+          <w:noProof/>
+        </w:rPr>
+        <w:t>1</w:t>
+      </w:r>
+      <w:r>
+        <w:rPr>
+          <w:noProof/>
+        </w:rPr>
+        <w:fldChar w:fldCharType="end"/>
+      </w:r>
       <w:r>
         <w:t xml:space="preserve"> Procent znalezionych regionów</w:t>
       </w:r>
@@ -41610,10 +42224,7 @@
         <w:t>regionów</w:t>
       </w:r>
       <w:r>
-        <w:t xml:space="preserve"> </w:t>
-      </w:r>
-      <w:r>
-        <w:t>ze znakami</w:t>
+        <w:t xml:space="preserve"> ze znakami</w:t>
       </w:r>
       <w:r>
         <w:t xml:space="preserve"> przez pojedynczą kamerę okazała się najlepsza dla </w:t>
@@ -41643,6 +42254,7 @@
         <w:t xml:space="preserve"> prawą stronę przy samodzielniej pracy nie jest wstanie </w:t>
       </w:r>
       <w:r>
+        <w:lastRenderedPageBreak/>
         <w:t xml:space="preserve">zarejestrować większości znaków drogowych co pokrywa się z intuicją. </w:t>
       </w:r>
       <w:r>
@@ -41699,7 +42311,7 @@
             <wp:cNvGraphicFramePr/>
             <a:graphic xmlns:a="http://schemas.openxmlformats.org/drawingml/2006/main">
               <a:graphicData uri="http://schemas.openxmlformats.org/drawingml/2006/chart">
-                <c:chart xmlns:c="http://schemas.openxmlformats.org/drawingml/2006/chart" xmlns:r="http://schemas.openxmlformats.org/officeDocument/2006/relationships" r:id="rId201"/>
+                <c:chart xmlns:c="http://schemas.openxmlformats.org/drawingml/2006/chart" xmlns:r="http://schemas.openxmlformats.org/officeDocument/2006/relationships" r:id="rId204"/>
               </a:graphicData>
             </a:graphic>
           </wp:inline>
@@ -41714,35 +42326,22 @@
       <w:r>
         <w:t xml:space="preserve">Wykres </w:t>
       </w:r>
-      <w:r>
-        <w:fldChar w:fldCharType="begin"/>
-      </w:r>
-      <w:r>
-        <w:instrText xml:space="preserve"> SEQ Wykres \* ARABIC </w:instrText>
-      </w:r>
-      <w:r>
-        <w:fldChar w:fldCharType="separate"/>
-      </w:r>
-      <w:r>
-        <w:rPr>
-          <w:noProof/>
-        </w:rPr>
-        <w:t>2</w:t>
-      </w:r>
-      <w:r>
-        <w:fldChar w:fldCharType="end"/>
-      </w:r>
+      <w:fldSimple w:instr=" SEQ Wykres \* ARABIC ">
+        <w:r>
+          <w:rPr>
+            <w:noProof/>
+          </w:rPr>
+          <w:t>2</w:t>
+        </w:r>
+      </w:fldSimple>
       <w:r>
         <w:t xml:space="preserve"> Procent nieznalezionych regionów</w:t>
       </w:r>
     </w:p>
     <w:p>
       <w:r>
-        <w:lastRenderedPageBreak/>
         <w:t xml:space="preserve">Niestety prawa kamera </w:t>
       </w:r>
-      <w:bookmarkStart w:id="175" w:name="_GoBack"/>
-      <w:bookmarkEnd w:id="175"/>
     </w:p>
     <w:p/>
     <w:p>
@@ -41768,7 +42367,7 @@
             <wp:cNvGraphicFramePr/>
             <a:graphic xmlns:a="http://schemas.openxmlformats.org/drawingml/2006/main">
               <a:graphicData uri="http://schemas.openxmlformats.org/drawingml/2006/chart">
-                <c:chart xmlns:c="http://schemas.openxmlformats.org/drawingml/2006/chart" xmlns:r="http://schemas.openxmlformats.org/officeDocument/2006/relationships" r:id="rId202"/>
+                <c:chart xmlns:c="http://schemas.openxmlformats.org/drawingml/2006/chart" xmlns:r="http://schemas.openxmlformats.org/officeDocument/2006/relationships" r:id="rId205"/>
               </a:graphicData>
             </a:graphic>
           </wp:inline>
@@ -41783,14 +42382,27 @@
       <w:r>
         <w:t xml:space="preserve">Wykres </w:t>
       </w:r>
-      <w:fldSimple w:instr=" SEQ Wykres \* ARABIC ">
-        <w:r>
-          <w:rPr>
-            <w:noProof/>
-          </w:rPr>
-          <w:t>3</w:t>
-        </w:r>
-      </w:fldSimple>
+      <w:r>
+        <w:fldChar w:fldCharType="begin"/>
+      </w:r>
+      <w:r>
+        <w:instrText xml:space="preserve"> SEQ Wykres \* ARABIC </w:instrText>
+      </w:r>
+      <w:r>
+        <w:fldChar w:fldCharType="separate"/>
+      </w:r>
+      <w:r>
+        <w:rPr>
+          <w:noProof/>
+        </w:rPr>
+        <w:t>3</w:t>
+      </w:r>
+      <w:r>
+        <w:rPr>
+          <w:noProof/>
+        </w:rPr>
+        <w:fldChar w:fldCharType="end"/>
+      </w:r>
       <w:r>
         <w:t xml:space="preserve"> Procent rozpoznanych znaków</w:t>
       </w:r>
@@ -41804,6 +42416,7 @@
         <w:rPr>
           <w:noProof/>
         </w:rPr>
+        <w:lastRenderedPageBreak/>
         <w:drawing>
           <wp:inline distT="0" distB="0" distL="0" distR="0" wp14:anchorId="416F8EBB" wp14:editId="6FC362AA">
             <wp:extent cx="4572000" cy="2743200"/>
@@ -41818,7 +42431,7 @@
             <wp:cNvGraphicFramePr/>
             <a:graphic xmlns:a="http://schemas.openxmlformats.org/drawingml/2006/main">
               <a:graphicData uri="http://schemas.openxmlformats.org/drawingml/2006/chart">
-                <c:chart xmlns:c="http://schemas.openxmlformats.org/drawingml/2006/chart" xmlns:r="http://schemas.openxmlformats.org/officeDocument/2006/relationships" r:id="rId203"/>
+                <c:chart xmlns:c="http://schemas.openxmlformats.org/drawingml/2006/chart" xmlns:r="http://schemas.openxmlformats.org/officeDocument/2006/relationships" r:id="rId206"/>
               </a:graphicData>
             </a:graphic>
           </wp:inline>
@@ -41833,14 +42446,27 @@
       <w:r>
         <w:t xml:space="preserve">Wykres </w:t>
       </w:r>
-      <w:fldSimple w:instr=" SEQ Wykres \* ARABIC ">
-        <w:r>
-          <w:rPr>
-            <w:noProof/>
-          </w:rPr>
-          <w:t>4</w:t>
-        </w:r>
-      </w:fldSimple>
+      <w:r>
+        <w:fldChar w:fldCharType="begin"/>
+      </w:r>
+      <w:r>
+        <w:instrText xml:space="preserve"> SEQ Wykres \* ARABIC </w:instrText>
+      </w:r>
+      <w:r>
+        <w:fldChar w:fldCharType="separate"/>
+      </w:r>
+      <w:r>
+        <w:rPr>
+          <w:noProof/>
+        </w:rPr>
+        <w:t>4</w:t>
+      </w:r>
+      <w:r>
+        <w:rPr>
+          <w:noProof/>
+        </w:rPr>
+        <w:fldChar w:fldCharType="end"/>
+      </w:r>
       <w:r>
         <w:t xml:space="preserve"> Procent źle rozpoznanych znaków</w:t>
       </w:r>
@@ -41854,7 +42480,6 @@
         <w:rPr>
           <w:noProof/>
         </w:rPr>
-        <w:lastRenderedPageBreak/>
         <w:drawing>
           <wp:inline distT="0" distB="0" distL="0" distR="0" wp14:anchorId="0B9E1D7A" wp14:editId="4BDD8240">
             <wp:extent cx="4572000" cy="2743200"/>
@@ -41869,7 +42494,7 @@
             <wp:cNvGraphicFramePr/>
             <a:graphic xmlns:a="http://schemas.openxmlformats.org/drawingml/2006/main">
               <a:graphicData uri="http://schemas.openxmlformats.org/drawingml/2006/chart">
-                <c:chart xmlns:c="http://schemas.openxmlformats.org/drawingml/2006/chart" xmlns:r="http://schemas.openxmlformats.org/officeDocument/2006/relationships" r:id="rId204"/>
+                <c:chart xmlns:c="http://schemas.openxmlformats.org/drawingml/2006/chart" xmlns:r="http://schemas.openxmlformats.org/officeDocument/2006/relationships" r:id="rId207"/>
               </a:graphicData>
             </a:graphic>
           </wp:inline>
@@ -41884,14 +42509,27 @@
       <w:r>
         <w:t xml:space="preserve">Wykres </w:t>
       </w:r>
-      <w:fldSimple w:instr=" SEQ Wykres \* ARABIC ">
-        <w:r>
-          <w:rPr>
-            <w:noProof/>
-          </w:rPr>
-          <w:t>5</w:t>
-        </w:r>
-      </w:fldSimple>
+      <w:r>
+        <w:fldChar w:fldCharType="begin"/>
+      </w:r>
+      <w:r>
+        <w:instrText xml:space="preserve"> SEQ Wykres \* ARABIC </w:instrText>
+      </w:r>
+      <w:r>
+        <w:fldChar w:fldCharType="separate"/>
+      </w:r>
+      <w:r>
+        <w:rPr>
+          <w:noProof/>
+        </w:rPr>
+        <w:t>5</w:t>
+      </w:r>
+      <w:r>
+        <w:rPr>
+          <w:noProof/>
+        </w:rPr>
+        <w:fldChar w:fldCharType="end"/>
+      </w:r>
       <w:r>
         <w:t xml:space="preserve"> Procent rozpoznanych znaków w regionie bez znaku</w:t>
       </w:r>
@@ -41905,6 +42543,7 @@
         <w:rPr>
           <w:noProof/>
         </w:rPr>
+        <w:lastRenderedPageBreak/>
         <w:drawing>
           <wp:inline distT="0" distB="0" distL="0" distR="0" wp14:anchorId="30C0DAC7" wp14:editId="7195DD3B">
             <wp:extent cx="4572000" cy="2743200"/>
@@ -41919,7 +42558,7 @@
             <wp:cNvGraphicFramePr/>
             <a:graphic xmlns:a="http://schemas.openxmlformats.org/drawingml/2006/main">
               <a:graphicData uri="http://schemas.openxmlformats.org/drawingml/2006/chart">
-                <c:chart xmlns:c="http://schemas.openxmlformats.org/drawingml/2006/chart" xmlns:r="http://schemas.openxmlformats.org/officeDocument/2006/relationships" r:id="rId205"/>
+                <c:chart xmlns:c="http://schemas.openxmlformats.org/drawingml/2006/chart" xmlns:r="http://schemas.openxmlformats.org/officeDocument/2006/relationships" r:id="rId208"/>
               </a:graphicData>
             </a:graphic>
           </wp:inline>
@@ -41934,14 +42573,27 @@
       <w:r>
         <w:t xml:space="preserve">Wykres </w:t>
       </w:r>
-      <w:fldSimple w:instr=" SEQ Wykres \* ARABIC ">
-        <w:r>
-          <w:rPr>
-            <w:noProof/>
-          </w:rPr>
-          <w:t>6</w:t>
-        </w:r>
-      </w:fldSimple>
+      <w:r>
+        <w:fldChar w:fldCharType="begin"/>
+      </w:r>
+      <w:r>
+        <w:instrText xml:space="preserve"> SEQ Wykres \* ARABIC </w:instrText>
+      </w:r>
+      <w:r>
+        <w:fldChar w:fldCharType="separate"/>
+      </w:r>
+      <w:r>
+        <w:rPr>
+          <w:noProof/>
+        </w:rPr>
+        <w:t>6</w:t>
+      </w:r>
+      <w:r>
+        <w:rPr>
+          <w:noProof/>
+        </w:rPr>
+        <w:fldChar w:fldCharType="end"/>
+      </w:r>
       <w:r>
         <w:t xml:space="preserve"> procent rozpoznanych znaków jednego typu</w:t>
       </w:r>
@@ -41953,7 +42605,7 @@
       <w:r>
         <w:t>Podsumowanie</w:t>
       </w:r>
-      <w:bookmarkEnd w:id="172"/>
+      <w:bookmarkEnd w:id="173"/>
       <w:r>
         <w:t xml:space="preserve"> </w:t>
       </w:r>
@@ -44248,7 +44900,7 @@
     </w:p>
     <w:p/>
     <w:sectPr>
-      <w:footerReference w:type="default" r:id="rId206"/>
+      <w:footerReference w:type="default" r:id="rId209"/>
       <w:pgSz w:w="11909" w:h="16834" w:code="9"/>
       <w:pgMar w:top="1440" w:right="1440" w:bottom="1440" w:left="1440" w:header="720" w:footer="720" w:gutter="0"/>
       <w:cols w:space="720"/>
@@ -55796,7 +56448,7 @@
 </file>
 
 <file path=customXml/itemProps1.xml><?xml version="1.0" encoding="utf-8"?>
-<ds:datastoreItem xmlns:ds="http://schemas.openxmlformats.org/officeDocument/2006/customXml" ds:itemID="{7C8CEFFE-22E1-4C6B-9C0E-03C7057E99FB}">
+<ds:datastoreItem xmlns:ds="http://schemas.openxmlformats.org/officeDocument/2006/customXml" ds:itemID="{7A0F214B-2270-4409-BD4B-8CA2F495BDAB}">
   <ds:schemaRefs>
     <ds:schemaRef ds:uri="http://schemas.openxmlformats.org/officeDocument/2006/bibliography"/>
   </ds:schemaRefs>

</xml_diff>